<commit_message>
Added another item from our old Agents campaign
</commit_message>
<xml_diff>
--- a/Portland at the End.docx
+++ b/Portland at the End.docx
@@ -782,29 +782,13 @@
     </w:p>
     <w:p>
       <w:r>
-        <w:t xml:space="preserve">After more misadventures the Greeks finally build the Trojan </w:t>
-      </w:r>
-      <w:proofErr w:type="gramStart"/>
-      <w:r>
-        <w:t>Horse</w:t>
-      </w:r>
-      <w:proofErr w:type="gramEnd"/>
-      <w:r>
-        <w:t xml:space="preserve"> cont</w:t>
+        <w:t>After more misadventures the Greeks finally build the Trojan Horse cont</w:t>
       </w:r>
       <w:r>
         <w:t xml:space="preserve">aining Odysseus and his men. </w:t>
       </w:r>
       <w:r>
-        <w:t xml:space="preserve">The horse is the sacred animal of Poseidon and he protects the Trojan </w:t>
-      </w:r>
-      <w:proofErr w:type="gramStart"/>
-      <w:r>
-        <w:t>Horse</w:t>
-      </w:r>
-      <w:proofErr w:type="gramEnd"/>
-      <w:r>
-        <w:t xml:space="preserve">. </w:t>
+        <w:t xml:space="preserve">The horse is the sacred animal of Poseidon and he protects the Trojan Horse. </w:t>
       </w:r>
       <w:r>
         <w:t xml:space="preserve">A </w:t>
@@ -886,15 +870,7 @@
         <w:t>late 1800s</w:t>
       </w:r>
       <w:r>
-        <w:t xml:space="preserve"> do the stones of Greece and Troy from this time </w:t>
-      </w:r>
-      <w:proofErr w:type="gramStart"/>
-      <w:r>
-        <w:t>see</w:t>
-      </w:r>
-      <w:proofErr w:type="gramEnd"/>
-      <w:r>
-        <w:t xml:space="preserve"> sunlight again</w:t>
+        <w:t xml:space="preserve"> do the stones of Greece and Troy from this time see sunlight again</w:t>
       </w:r>
       <w:r>
         <w:t xml:space="preserve"> (see below)</w:t>
@@ -1189,15 +1165,7 @@
       </w:r>
       <w:proofErr w:type="spellEnd"/>
       <w:r>
-        <w:t xml:space="preserve"> to protect the now famous Trojan </w:t>
-      </w:r>
-      <w:proofErr w:type="gramStart"/>
-      <w:r>
-        <w:t>Horse</w:t>
-      </w:r>
-      <w:proofErr w:type="gramEnd"/>
-      <w:r>
-        <w:t xml:space="preserve">. Helen, always working in secret, rallies the priests of Troy’s gods to reject the Greek gift. Dimensional </w:t>
+        <w:t xml:space="preserve"> to protect the now famous Trojan Horse. Helen, always working in secret, rallies the priests of Troy’s gods to reject the Greek gift. Dimensional </w:t>
       </w:r>
       <w:proofErr w:type="spellStart"/>
       <w:r>
@@ -1265,13 +1233,8 @@
         <w:t>enchanted jewelry</w:t>
       </w:r>
       <w:r>
-        <w:t xml:space="preserve"> to save </w:t>
-      </w:r>
-      <w:proofErr w:type="gramStart"/>
-      <w:r>
-        <w:t>herself</w:t>
-      </w:r>
-      <w:proofErr w:type="gramEnd"/>
+        <w:t xml:space="preserve"> to save herself</w:t>
+      </w:r>
       <w:r>
         <w:t xml:space="preserve">. Helen/Nyarlathotep </w:t>
       </w:r>
@@ -1837,8 +1800,8 @@
         <w:pStyle w:val="Heading1"/>
       </w:pPr>
       <w:bookmarkStart w:id="8" w:name="_Ref254202523"/>
-      <w:bookmarkStart w:id="9" w:name="_Toc227556036"/>
-      <w:bookmarkStart w:id="10" w:name="_Toc265069313"/>
+      <w:bookmarkStart w:id="9" w:name="_Toc265069313"/>
+      <w:bookmarkStart w:id="10" w:name="_Toc227556036"/>
       <w:r>
         <w:rPr>
           <w:b w:val="0"/>
@@ -1847,7 +1810,7 @@
         <w:t>The End</w:t>
       </w:r>
       <w:bookmarkEnd w:id="8"/>
-      <w:bookmarkEnd w:id="10"/>
+      <w:bookmarkEnd w:id="9"/>
     </w:p>
     <w:p>
       <w:r>
@@ -3271,7 +3234,7 @@
       <w:r>
         <w:t>The Briefing</w:t>
       </w:r>
-      <w:bookmarkEnd w:id="9"/>
+      <w:bookmarkEnd w:id="10"/>
       <w:bookmarkEnd w:id="27"/>
     </w:p>
     <w:p>
@@ -4406,11 +4369,21 @@
       <w:r>
         <w:t xml:space="preserve"> </w:t>
       </w:r>
-      <w:fldSimple w:instr=" REF _Ref265062380 \h ">
-        <w:r>
-          <w:t>Alfred Quaker’s dream</w:t>
-        </w:r>
-      </w:fldSimple>
+      <w:r>
+        <w:fldChar w:fldCharType="begin"/>
+      </w:r>
+      <w:r>
+        <w:instrText xml:space="preserve"> REF _Ref265062380 \h </w:instrText>
+      </w:r>
+      <w:r>
+        <w:fldChar w:fldCharType="separate"/>
+      </w:r>
+      <w:r>
+        <w:t>Alfred Quaker’s dream</w:t>
+      </w:r>
+      <w:r>
+        <w:fldChar w:fldCharType="end"/>
+      </w:r>
       <w:r>
         <w:t>).</w:t>
       </w:r>
@@ -4508,28 +4481,12 @@
         </w:numPr>
       </w:pPr>
       <w:r>
-        <w:t>A terrible non-sensible translation of the words—</w:t>
-      </w:r>
-      <w:proofErr w:type="gramStart"/>
-      <w:r>
-        <w:t>same</w:t>
-      </w:r>
-      <w:proofErr w:type="gramEnd"/>
-      <w:r>
-        <w:t xml:space="preserve"> note as above.</w:t>
-      </w:r>
-    </w:p>
-    <w:p>
-      <w:r>
-        <w:t xml:space="preserve">A translation of the same text into English </w:t>
-      </w:r>
-      <w:proofErr w:type="gramStart"/>
-      <w:r>
-        <w:t>pronouncement which</w:t>
-      </w:r>
-      <w:proofErr w:type="gramEnd"/>
-      <w:r>
-        <w:t xml:space="preserve"> clearly is Mythos chant (see below in handouts:</w:t>
+        <w:t>A terrible non-sensible translation of the words—same note as above.</w:t>
+      </w:r>
+    </w:p>
+    <w:p>
+      <w:r>
+        <w:t>A translation of the same text into English pronouncement which clearly is Mythos chant (see below in handouts:</w:t>
       </w:r>
       <w:r>
         <w:t xml:space="preserve"> </w:t>
@@ -4760,16 +4717,50 @@
         <w:rPr>
           <w:i/>
         </w:rPr>
-        <w:t xml:space="preserve">The second model is a departure from Portland theme. The Trojan </w:t>
-      </w:r>
-      <w:proofErr w:type="gramStart"/>
-      <w:r>
-        <w:rPr>
-          <w:i/>
-        </w:rPr>
-        <w:t>Horse</w:t>
-      </w:r>
-      <w:proofErr w:type="gramEnd"/>
+        <w:t xml:space="preserve">The second model is a departure from Portland theme. The Trojan Horse </w:t>
+      </w:r>
+      <w:r>
+        <w:rPr>
+          <w:i/>
+        </w:rPr>
+        <w:t>is built as if from match sticks. The Trojans are modeled at the point of debate of b</w:t>
+      </w:r>
+      <w:r>
+        <w:rPr>
+          <w:i/>
+        </w:rPr>
+        <w:t>ring the horse into the city. A</w:t>
+      </w:r>
+      <w:r>
+        <w:rPr>
+          <w:i/>
+        </w:rPr>
+        <w:t xml:space="preserve"> lovely slight larger figure of a </w:t>
+      </w:r>
+      <w:r>
+        <w:rPr>
+          <w:i/>
+        </w:rPr>
+        <w:t xml:space="preserve">classic </w:t>
+      </w:r>
+      <w:r>
+        <w:rPr>
+          <w:i/>
+        </w:rPr>
+        <w:t xml:space="preserve">Greek dressed </w:t>
+      </w:r>
+      <w:r>
+        <w:rPr>
+          <w:i/>
+        </w:rPr>
+        <w:t>women</w:t>
+      </w:r>
+      <w:r>
+        <w:rPr>
+          <w:i/>
+        </w:rPr>
+        <w:t xml:space="preserve"> with gold jewelry, clearly Helen of Troy,</w:t>
+      </w:r>
       <w:r>
         <w:rPr>
           <w:i/>
@@ -4780,43 +4771,13 @@
         <w:rPr>
           <w:i/>
         </w:rPr>
-        <w:t>is built as if from match sticks. The Trojans are modeled at the point of debate of b</w:t>
-      </w:r>
-      <w:r>
-        <w:rPr>
-          <w:i/>
-        </w:rPr>
-        <w:t>ring the horse into the city. A</w:t>
-      </w:r>
-      <w:r>
-        <w:rPr>
-          <w:i/>
-        </w:rPr>
-        <w:t xml:space="preserve"> lovely slight larger figure of a </w:t>
-      </w:r>
-      <w:r>
-        <w:rPr>
-          <w:i/>
-        </w:rPr>
-        <w:t xml:space="preserve">classic </w:t>
-      </w:r>
-      <w:r>
-        <w:rPr>
-          <w:i/>
-        </w:rPr>
-        <w:t xml:space="preserve">Greek dressed </w:t>
-      </w:r>
-      <w:r>
-        <w:rPr>
-          <w:i/>
-        </w:rPr>
-        <w:t>women</w:t>
-      </w:r>
-      <w:r>
-        <w:rPr>
-          <w:i/>
-        </w:rPr>
-        <w:t xml:space="preserve"> with gold jewelry, clearly Helen of Troy,</w:t>
+        <w:t>stand</w:t>
+      </w:r>
+      <w:r>
+        <w:rPr>
+          <w:i/>
+        </w:rPr>
+        <w:t>s</w:t>
       </w:r>
       <w:r>
         <w:rPr>
@@ -4828,24 +4789,6 @@
         <w:rPr>
           <w:i/>
         </w:rPr>
-        <w:t>stand</w:t>
-      </w:r>
-      <w:r>
-        <w:rPr>
-          <w:i/>
-        </w:rPr>
-        <w:t>s</w:t>
-      </w:r>
-      <w:r>
-        <w:rPr>
-          <w:i/>
-        </w:rPr>
-        <w:t xml:space="preserve"> </w:t>
-      </w:r>
-      <w:r>
-        <w:rPr>
-          <w:i/>
-        </w:rPr>
         <w:t xml:space="preserve">in a temple pointing at the horse and at a model of a fire, flashing with light, clearly suggesting to burn the horse. </w:t>
       </w:r>
       <w:proofErr w:type="spellStart"/>
@@ -4941,41 +4884,13 @@
         <w:rPr>
           <w:i/>
         </w:rPr>
-        <w:t xml:space="preserve"> now stands before her with a group of Trojans to defend the horse. Civil war in Troy! The content of the horse is now visible in the cracks. Something glowing and amorphous hides in the Trojan </w:t>
-      </w:r>
-      <w:proofErr w:type="gramStart"/>
-      <w:r>
-        <w:rPr>
-          <w:i/>
-        </w:rPr>
-        <w:t>Horse</w:t>
-      </w:r>
-      <w:proofErr w:type="gramEnd"/>
-      <w:r>
-        <w:rPr>
-          <w:i/>
-        </w:rPr>
-        <w:t xml:space="preserve">. </w:t>
-      </w:r>
-      <w:r>
-        <w:rPr>
-          <w:i/>
-        </w:rPr>
-        <w:t xml:space="preserve">There is cuneiform writing projected all over the Trojan </w:t>
-      </w:r>
-      <w:proofErr w:type="gramStart"/>
-      <w:r>
-        <w:rPr>
-          <w:i/>
-        </w:rPr>
-        <w:t>Horse</w:t>
-      </w:r>
-      <w:proofErr w:type="gramEnd"/>
-      <w:r>
-        <w:rPr>
-          <w:i/>
-        </w:rPr>
-        <w:t xml:space="preserve"> now. </w:t>
+        <w:t xml:space="preserve"> now stands before her with a group of Trojans to defend the horse. Civil war in Troy! The content of the horse is now visible in the cracks. Something glowing and amorphous hides in the Trojan Horse. </w:t>
+      </w:r>
+      <w:r>
+        <w:rPr>
+          <w:i/>
+        </w:rPr>
+        <w:t xml:space="preserve">There is cuneiform writing projected all over the Trojan Horse now. </w:t>
       </w:r>
     </w:p>
     <w:p>
@@ -5862,21 +5777,7 @@
         <w:rPr>
           <w:i/>
         </w:rPr>
-        <w:t xml:space="preserve">wall. A group of large computers are locked behind a strong cage of wire. Signs announce high voltage, explosives, toxic waste, radiation, </w:t>
-      </w:r>
-      <w:proofErr w:type="gramStart"/>
-      <w:r>
-        <w:rPr>
-          <w:i/>
-        </w:rPr>
-        <w:t>bio hazards</w:t>
-      </w:r>
-      <w:proofErr w:type="gramEnd"/>
-      <w:r>
-        <w:rPr>
-          <w:i/>
-        </w:rPr>
-        <w:t>, and zombies risk from entering the cage. A chain is wrapped around the door locked with a padlock. Multiple other padlocks are also in use as is a keypad.</w:t>
+        <w:t>wall. A group of large computers are locked behind a strong cage of wire. Signs announce high voltage, explosives, toxic waste, radiation, bio hazards, and zombies risk from entering the cage. A chain is wrapped around the door locked with a padlock. Multiple other padlocks are also in use as is a keypad.</w:t>
       </w:r>
     </w:p>
     <w:p>
@@ -6087,15 +5988,7 @@
     </w:p>
     <w:p>
       <w:r>
-        <w:t xml:space="preserve">Tom’s user name is guests98 and Mary’s is guests99. Their accounts appear to be guest accounts unless some one notices the extra ‘s’ for the user id. These accounts are carefully protected and no normal security holes will grant access. The best way to grab the information is from the back-ups written to DVD every night. Mary and Tom’s use of </w:t>
-      </w:r>
-      <w:proofErr w:type="gramStart"/>
-      <w:r>
-        <w:t>guests</w:t>
-      </w:r>
-      <w:proofErr w:type="gramEnd"/>
-      <w:r>
-        <w:t xml:space="preserve"> user names has foiled all hacks so far. Like most </w:t>
+        <w:t xml:space="preserve">Tom’s user name is guests98 and Mary’s is guests99. Their accounts appear to be guest accounts unless some one notices the extra ‘s’ for the user id. These accounts are carefully protected and no normal security holes will grant access. The best way to grab the information is from the back-ups written to DVD every night. Mary and Tom’s use of guests user names has foiled all hacks so far. Like most </w:t>
       </w:r>
       <w:r>
         <w:t xml:space="preserve">good </w:t>
@@ -6670,21 +6563,7 @@
         <w:rPr>
           <w:i/>
         </w:rPr>
-        <w:t xml:space="preserve">The hacker space is closed in a few minutes with everyone headed to the show: The Stars are </w:t>
-      </w:r>
-      <w:proofErr w:type="gramStart"/>
-      <w:r>
-        <w:rPr>
-          <w:i/>
-        </w:rPr>
-        <w:t>Right</w:t>
-      </w:r>
-      <w:proofErr w:type="gramEnd"/>
-      <w:r>
-        <w:rPr>
-          <w:i/>
-        </w:rPr>
-        <w:t>. Harry has put together a planetarium show.</w:t>
+        <w:t>The hacker space is closed in a few minutes with everyone headed to the show: The Stars are Right. Harry has put together a planetarium show.</w:t>
       </w:r>
     </w:p>
     <w:p>
@@ -7965,13 +7844,8 @@
       <w:r>
         <w:t xml:space="preserve">only </w:t>
       </w:r>
-      <w:proofErr w:type="gramStart"/>
-      <w:r>
-        <w:t>basic</w:t>
-      </w:r>
-      <w:proofErr w:type="gramEnd"/>
-      <w:r>
-        <w:t xml:space="preserve"> Engl</w:t>
+      <w:r>
+        <w:t>basic Engl</w:t>
       </w:r>
       <w:r>
         <w:t>ish and Spanish</w:t>
@@ -8981,15 +8855,7 @@
       </w:r>
       <w:proofErr w:type="spellEnd"/>
       <w:r>
-        <w:t xml:space="preserve"> 85% score to determine how prepared he is for the investigators and agents. If he has greatly beat them he is waiting for them with a group of </w:t>
-      </w:r>
-      <w:proofErr w:type="gramStart"/>
-      <w:r>
-        <w:t>thugs</w:t>
-      </w:r>
-      <w:proofErr w:type="gramEnd"/>
-      <w:r>
-        <w:t xml:space="preserve"> just with-in calling range. If he has only equals their luck then he is not prepared but is also not surprised and thugs can reach him quickly while he extemp</w:t>
+        <w:t xml:space="preserve"> 85% score to determine how prepared he is for the investigators and agents. If he has greatly beat them he is waiting for them with a group of thugs just with-in calling range. If he has only equals their luck then he is not prepared but is also not surprised and thugs can reach him quickly while he extemp</w:t>
       </w:r>
       <w:r>
         <w:t>orizes until help arrives. If the players</w:t>
@@ -9293,2083 +9159,1994 @@
       <w:r>
         <w:fldChar w:fldCharType="end"/>
       </w:r>
-      <w:proofErr w:type="gramStart"/>
-      <w:r>
-        <w:t xml:space="preserve"> )</w:t>
-      </w:r>
-      <w:proofErr w:type="gramEnd"/>
+      <w:r>
+        <w:t xml:space="preserve"> ). </w:t>
+      </w:r>
+    </w:p>
+    <w:p>
+      <w:pPr>
+        <w:pStyle w:val="Heading3"/>
+      </w:pPr>
+      <w:bookmarkStart w:id="59" w:name="_Toc265069351"/>
+      <w:r>
+        <w:t xml:space="preserve">Mr. </w:t>
+      </w:r>
+      <w:proofErr w:type="spellStart"/>
+      <w:r>
+        <w:t>McBane’s</w:t>
+      </w:r>
+      <w:proofErr w:type="spellEnd"/>
+      <w:r>
+        <w:t xml:space="preserve"> Safe</w:t>
+      </w:r>
+      <w:bookmarkEnd w:id="59"/>
+    </w:p>
+    <w:p>
+      <w:r>
+        <w:t>The safe is an antique safe</w:t>
+      </w:r>
+      <w:r>
+        <w:t xml:space="preserve"> and hard to open. </w:t>
+      </w:r>
+      <w:r>
+        <w:t>It is a good quality combination lock safe and it is cemented to the floor</w:t>
+      </w:r>
       <w:r>
         <w:t xml:space="preserve">. </w:t>
       </w:r>
+      <w:r>
+        <w:t>It will require a</w:t>
+      </w:r>
+      <w:r>
+        <w:t xml:space="preserve"> great success to open the safe quietly, but if noise is not a problem then a regular</w:t>
+      </w:r>
+      <w:r>
+        <w:t xml:space="preserve"> L</w:t>
+      </w:r>
+      <w:r>
+        <w:t>ocksmith</w:t>
+      </w:r>
+      <w:r>
+        <w:t xml:space="preserve"> check should open it. If </w:t>
+      </w:r>
+      <w:r>
+        <w:t xml:space="preserve">opened </w:t>
+      </w:r>
+      <w:r>
+        <w:t xml:space="preserve">without extreme care a “bomb” will be tripped. This is actually a </w:t>
+      </w:r>
+      <w:r>
+        <w:t>slightly rewired alarm clock “bomb” that goes off with a sound explosion.</w:t>
+      </w:r>
+      <w:r>
+        <w:t xml:space="preserve"> </w:t>
+      </w:r>
+      <w:r>
+        <w:t xml:space="preserve">So unless the character that opens the safe is checking for a trap when opening the safe the bomb will be triggered and a count down will start. As this is a rush there is a disadvantage die to “disarm” it—the skill to use is at the Keeper’s discretion but Repair Electrical Device is good. It is simple to avoid the “bomb” as a string is attached to the door that can be easily cut—simple success at Spot Hidden will detect the trap. It is by the way a quite convincing model of a bomb; the Keeper may have any military or other knowledge check to recognize it as an alarm clock. If the alarm “explodes” this is a signal to the star vampire to attack. </w:t>
+      </w:r>
+      <w:r>
+        <w:t xml:space="preserve">It will likely be heard laughing; it will produce a strange tittering sound that is like combing that sound of a bird and a bell. Inside the safe is $563, €345, a spare Glock, </w:t>
+      </w:r>
+      <w:r>
+        <w:t>a pure iron dagger that is blessed</w:t>
+      </w:r>
+      <w:r>
+        <w:rPr>
+          <w:rStyle w:val="FootnoteReference"/>
+        </w:rPr>
+        <w:footnoteReference w:id="22"/>
+      </w:r>
+      <w:r>
+        <w:t xml:space="preserve">, silver pullets also blessed for Glock, the Fez of the Leaders of New Light (see below in </w:t>
+      </w:r>
+      <w:r>
+        <w:fldChar w:fldCharType="begin"/>
+      </w:r>
+      <w:r>
+        <w:instrText xml:space="preserve"> REF _Ref260429984 \h </w:instrText>
+      </w:r>
+      <w:r>
+        <w:fldChar w:fldCharType="separate"/>
+      </w:r>
+      <w:r>
+        <w:t>Unique Items</w:t>
+      </w:r>
+      <w:r>
+        <w:fldChar w:fldCharType="end"/>
+      </w:r>
+      <w:r>
+        <w:t xml:space="preserve">), </w:t>
+      </w:r>
+      <w:r>
+        <w:t xml:space="preserve">and three copies of the Hittite clay tablets. </w:t>
+      </w:r>
+    </w:p>
+    <w:p>
+      <w:pPr>
+        <w:rPr>
+          <w:b/>
+        </w:rPr>
+      </w:pPr>
+      <w:r>
+        <w:rPr>
+          <w:b/>
+        </w:rPr>
+        <w:t xml:space="preserve">Kirk </w:t>
+      </w:r>
+      <w:proofErr w:type="spellStart"/>
+      <w:r>
+        <w:rPr>
+          <w:b/>
+        </w:rPr>
+        <w:t>McBane</w:t>
+      </w:r>
+      <w:proofErr w:type="spellEnd"/>
+      <w:r>
+        <w:rPr>
+          <w:b/>
+        </w:rPr>
+        <w:t>, 120 years of age</w:t>
+      </w:r>
+      <w:r>
+        <w:rPr>
+          <w:b/>
+        </w:rPr>
+        <w:t>—appears 50</w:t>
+      </w:r>
+      <w:r>
+        <w:rPr>
+          <w:b/>
+        </w:rPr>
+        <w:t>, Cult leader</w:t>
+      </w:r>
+    </w:p>
+    <w:p>
+      <w:r>
+        <w:t>STR</w:t>
+      </w:r>
+      <w:r>
+        <w:t xml:space="preserve"> 45 CON 60 SIZ 50 INT 80 POW</w:t>
+      </w:r>
+      <w:r>
+        <w:t xml:space="preserve"> 80 DEX 70 APP 30 EDU 70 (30 formally but his age makes him well educated) LUCK 85</w:t>
+      </w:r>
+    </w:p>
+    <w:p>
+      <w:r>
+        <w:rPr>
+          <w:b/>
+        </w:rPr>
+        <w:t>SAN:</w:t>
+      </w:r>
+      <w:r>
+        <w:t xml:space="preserve"> 0 </w:t>
+      </w:r>
+    </w:p>
+    <w:p>
+      <w:r>
+        <w:rPr>
+          <w:b/>
+        </w:rPr>
+        <w:t xml:space="preserve">HP: </w:t>
+      </w:r>
+      <w:r>
+        <w:t>13</w:t>
+      </w:r>
+    </w:p>
+    <w:p>
+      <w:r>
+        <w:rPr>
+          <w:b/>
+        </w:rPr>
+        <w:t>Build:</w:t>
+      </w:r>
+      <w:r>
+        <w:t xml:space="preserve"> +0</w:t>
+      </w:r>
+    </w:p>
+    <w:p>
+      <w:r>
+        <w:rPr>
+          <w:b/>
+        </w:rPr>
+        <w:t xml:space="preserve">Damage Bonus: </w:t>
+      </w:r>
+      <w:r>
+        <w:t>+0</w:t>
+      </w:r>
+    </w:p>
+    <w:p>
+      <w:r>
+        <w:rPr>
+          <w:b/>
+        </w:rPr>
+        <w:t xml:space="preserve">Weapons: </w:t>
+      </w:r>
+      <w:r>
+        <w:t>.38 Glock 75%, damage 1d10 (average damage 5)</w:t>
+      </w:r>
+    </w:p>
+    <w:p>
+      <w:r>
+        <w:rPr>
+          <w:i/>
+        </w:rPr>
+        <w:t>Leaders of the New Light Copper Dagger</w:t>
+      </w:r>
+      <w:r>
+        <w:t xml:space="preserve"> (see below in </w:t>
+      </w:r>
+      <w:r>
+        <w:fldChar w:fldCharType="begin"/>
+      </w:r>
+      <w:r>
+        <w:instrText xml:space="preserve"> REF _Ref260429984 \h </w:instrText>
+      </w:r>
+      <w:r>
+        <w:fldChar w:fldCharType="separate"/>
+      </w:r>
+      <w:r>
+        <w:t>Unique Items</w:t>
+      </w:r>
+      <w:r>
+        <w:fldChar w:fldCharType="end"/>
+      </w:r>
+      <w:r>
+        <w:t>) 40%, damage 1d6 (average damage 3</w:t>
+      </w:r>
+      <w:r>
+        <w:t>), contains 20 power points</w:t>
+      </w:r>
+    </w:p>
+    <w:p>
+      <w:r>
+        <w:t>Fighting (Brawl) 3</w:t>
+      </w:r>
+      <w:r>
+        <w:t>5%, damage 1d3</w:t>
+      </w:r>
+      <w:r>
+        <w:t xml:space="preserve"> (averag</w:t>
+      </w:r>
+      <w:r>
+        <w:t>e damage 1</w:t>
+      </w:r>
+      <w:r>
+        <w:t>)</w:t>
+      </w:r>
+    </w:p>
+    <w:p>
+      <w:r>
+        <w:t>Thrown large knife 30%, damage 1d4 (average damage 2)</w:t>
+      </w:r>
+    </w:p>
+    <w:p>
+      <w:r>
+        <w:rPr>
+          <w:b/>
+        </w:rPr>
+        <w:t>Skills:</w:t>
+      </w:r>
+      <w:r>
+        <w:t xml:space="preserve"> </w:t>
+      </w:r>
+      <w:r>
+        <w:t xml:space="preserve">Accounting 5%, Anthropology 1%, Appraise 15%, Archaeology 1%, Art/Craft 5%, Mathematics 15% (knowledge Cryptology 20%), Sherlock Holmes Trivia 95%, Charm 75%, Climb 20%, Credit Rating 60% (due to investments over 100 years), Dodge 30%, Drive Auto 20%, Electrical Repair </w:t>
+      </w:r>
+      <w:r>
+        <w:t>7</w:t>
+      </w:r>
+      <w:r>
+        <w:t>5%, Fast Talk 35%, First Aid 30%, History 60% (knowledge of Portland and areas 80%), Intimidate 55%, Jump 20%, Language (own English) 60%, Language French 60%, Language German 40%, Language Greek 30%, Language Latin 40%, Law 5%, Library Use 40%, Listen 20%, Locksmith 15%, Mech. Repair 30%, Persuade 50%, Psychology 10%, Spot Hidden 25%, Stealth 20%, Throw 20%,</w:t>
+      </w:r>
+      <w:r>
+        <w:t xml:space="preserve"> </w:t>
+      </w:r>
+      <w:r>
+        <w:t>Track 10%, Use Computer 6</w:t>
+      </w:r>
+      <w:r>
+        <w:t>0%</w:t>
+      </w:r>
+      <w:r>
+        <w:t>.</w:t>
+      </w:r>
+    </w:p>
+    <w:p>
+      <w:r>
+        <w:rPr>
+          <w:b/>
+        </w:rPr>
+        <w:t>Spells:</w:t>
+      </w:r>
+      <w:r>
+        <w:t xml:space="preserve"> </w:t>
+      </w:r>
+      <w:r>
+        <w:rPr>
+          <w:i/>
+        </w:rPr>
+        <w:t xml:space="preserve">Bless Weapon, </w:t>
+      </w:r>
+      <w:r>
+        <w:rPr>
+          <w:i/>
+        </w:rPr>
+        <w:t>Contact Nyarlathotep, grasp of Cthulhu, steal life, summon / bind star vampire, s</w:t>
+      </w:r>
+      <w:r>
+        <w:rPr>
+          <w:i/>
+        </w:rPr>
+        <w:t>ummon dimensional s</w:t>
+      </w:r>
+      <w:r>
+        <w:rPr>
+          <w:i/>
+        </w:rPr>
+        <w:t>hambler</w:t>
+      </w:r>
+      <w:r>
+        <w:rPr>
+          <w:i/>
+        </w:rPr>
+        <w:t xml:space="preserve"> </w:t>
+      </w:r>
+    </w:p>
+    <w:p>
+      <w:r>
+        <w:rPr>
+          <w:b/>
+        </w:rPr>
+        <w:t>Equipment:</w:t>
+      </w:r>
+      <w:r>
+        <w:t xml:space="preserve"> .38 Glock, </w:t>
+      </w:r>
+      <w:r>
+        <w:rPr>
+          <w:i/>
+        </w:rPr>
+        <w:t>LNL Copper Dagger</w:t>
+      </w:r>
+      <w:r>
+        <w:t>, and throwing knife.</w:t>
+      </w:r>
+    </w:p>
+    <w:p>
+      <w:r>
+        <w:t xml:space="preserve">Kirk </w:t>
+      </w:r>
+      <w:proofErr w:type="spellStart"/>
+      <w:r>
+        <w:t>McBane</w:t>
+      </w:r>
+      <w:proofErr w:type="spellEnd"/>
+      <w:r>
+        <w:t xml:space="preserve"> has</w:t>
+      </w:r>
+      <w:r>
+        <w:t xml:space="preserve"> a unique item: </w:t>
+      </w:r>
+      <w:r>
+        <w:rPr>
+          <w:i/>
+        </w:rPr>
+        <w:t>Leader of the New Light Copper Dagger</w:t>
+      </w:r>
+      <w:r>
+        <w:t xml:space="preserve">. This item allows him </w:t>
+      </w:r>
+      <w:r>
+        <w:t xml:space="preserve">to cast the spell in combat and the stored power will cover the spell cost. The </w:t>
+      </w:r>
+      <w:r>
+        <w:rPr>
+          <w:i/>
+        </w:rPr>
+        <w:t>LNL Copper Dagger</w:t>
+      </w:r>
+      <w:r>
+        <w:t xml:space="preserve"> is loaded with 20 power points.</w:t>
+      </w:r>
+      <w:r>
+        <w:t xml:space="preserve"> He will use </w:t>
+      </w:r>
+      <w:r>
+        <w:rPr>
+          <w:i/>
+        </w:rPr>
+        <w:t>grasp of Cthulhu</w:t>
+      </w:r>
+      <w:r>
+        <w:t xml:space="preserve"> spell if given a chance.</w:t>
+      </w:r>
+    </w:p>
+    <w:p>
+      <w:pPr>
+        <w:rPr>
+          <w:b/>
+        </w:rPr>
+      </w:pPr>
+      <w:r>
+        <w:rPr>
+          <w:b/>
+        </w:rPr>
+        <w:t>Star Vampire</w:t>
+      </w:r>
+      <w:r>
+        <w:rPr>
+          <w:b/>
+        </w:rPr>
+        <w:t>, bound</w:t>
+      </w:r>
+      <w:r>
+        <w:rPr>
+          <w:b/>
+        </w:rPr>
+        <w:t xml:space="preserve">, invisible </w:t>
+      </w:r>
+    </w:p>
+    <w:p>
+      <w:r>
+        <w:t>STR</w:t>
+      </w:r>
+      <w:r>
+        <w:t xml:space="preserve"> 130 CON 65 SIZ 130 INT 55 POW 80 DEX 50 APP 10 EDU 10 LUCK 50</w:t>
+      </w:r>
+    </w:p>
+    <w:p>
+      <w:r>
+        <w:rPr>
+          <w:b/>
+        </w:rPr>
+        <w:t>SAN:</w:t>
+      </w:r>
+      <w:r>
+        <w:t xml:space="preserve"> N/A</w:t>
+      </w:r>
+    </w:p>
+    <w:p>
+      <w:r>
+        <w:rPr>
+          <w:b/>
+        </w:rPr>
+        <w:t>HP:</w:t>
+      </w:r>
+      <w:r>
+        <w:t xml:space="preserve"> 20</w:t>
+      </w:r>
+    </w:p>
+    <w:p>
+      <w:r>
+        <w:rPr>
+          <w:b/>
+        </w:rPr>
+        <w:t xml:space="preserve">Damage Bonus: </w:t>
+      </w:r>
+      <w:r>
+        <w:t>+2d6</w:t>
+      </w:r>
+    </w:p>
+    <w:p>
+      <w:r>
+        <w:rPr>
+          <w:b/>
+        </w:rPr>
+        <w:t>Build:</w:t>
+      </w:r>
+      <w:r>
+        <w:t xml:space="preserve"> +2</w:t>
+      </w:r>
+    </w:p>
+    <w:p>
+      <w:r>
+        <w:rPr>
+          <w:b/>
+        </w:rPr>
+        <w:t>Move:</w:t>
+      </w:r>
+      <w:r>
+        <w:t xml:space="preserve"> 6 / 9 flying</w:t>
+      </w:r>
+    </w:p>
+    <w:p>
+      <w:r>
+        <w:rPr>
+          <w:b/>
+        </w:rPr>
+        <w:t xml:space="preserve">Weapons: </w:t>
+      </w:r>
+      <w:r>
+        <w:t xml:space="preserve">Talons </w:t>
+      </w:r>
+      <w:r>
+        <w:t>40%, damage 2d6+2d6 (average damage 14)</w:t>
+      </w:r>
+    </w:p>
+    <w:p>
+      <w:r>
+        <w:t>Bite 80%, damage 1d6</w:t>
+      </w:r>
+      <w:r>
+        <w:t xml:space="preserve"> (times 5)</w:t>
+      </w:r>
+      <w:r>
+        <w:t xml:space="preserve"> STR drain per round.</w:t>
+      </w:r>
+    </w:p>
+    <w:p>
+      <w:r>
+        <w:rPr>
+          <w:b/>
+        </w:rPr>
+        <w:t>Armor:</w:t>
+      </w:r>
+      <w:r>
+        <w:t xml:space="preserve"> 4-point hide and bullets and like damage only do ½ damage to star vampires (that means divide the damage in half and then subtract four for each bullet that hits with values of zero of less are just ignored).</w:t>
+      </w:r>
+    </w:p>
+    <w:p>
+      <w:r>
+        <w:rPr>
+          <w:b/>
+        </w:rPr>
+        <w:t>Skills:</w:t>
+      </w:r>
+      <w:r>
+        <w:t xml:space="preserve"> Climb 25%, Credit rating N/</w:t>
+      </w:r>
+      <w:r>
+        <w:t>A, Dodge 25%, Fighting (Brawl) 4</w:t>
+      </w:r>
+      <w:r>
+        <w:t>0%, Jump 20%, Listen 30%, Stealth 1</w:t>
+      </w:r>
+      <w:r>
+        <w:t>0%, Spot Hidden 40</w:t>
+      </w:r>
+      <w:r>
+        <w:t>%, Track 10%, Throw 25%</w:t>
+      </w:r>
+    </w:p>
+    <w:p>
+      <w:r>
+        <w:rPr>
+          <w:b/>
+        </w:rPr>
+        <w:t>Sanity Loss:</w:t>
+      </w:r>
+      <w:r>
+        <w:t xml:space="preserve"> 1 / 1d10 sanity points to see or be attacked by a star vampire.</w:t>
+      </w:r>
+    </w:p>
+    <w:p>
+      <w:r>
+        <w:rPr>
+          <w:b/>
+        </w:rPr>
+        <w:t>Invisible:</w:t>
+      </w:r>
+      <w:r>
+        <w:t xml:space="preserve"> Disadvantage die to attack.</w:t>
+      </w:r>
+    </w:p>
+    <w:p>
+      <w:r>
+        <w:t>Star vampires remain invisible until they have consumed blood. They remain visible for six rounds after draining blood. They make a twittering sound when reacting emotionally to attacks, and other events. The twittering will give away the general local of the star vampire and allow it to be attacked with disadvantage.</w:t>
+      </w:r>
+    </w:p>
+    <w:p>
+      <w:pPr>
+        <w:pStyle w:val="Heading1"/>
+      </w:pPr>
+      <w:bookmarkStart w:id="60" w:name="_Toc265069352"/>
+      <w:r>
+        <w:t>Hittite</w:t>
+      </w:r>
+      <w:bookmarkEnd w:id="60"/>
+    </w:p>
+    <w:p>
+      <w:r>
+        <w:t>This is the world of college students and clubs in Portland State in downtown Portland not far from the tunnels</w:t>
+      </w:r>
+      <w:r>
+        <w:t>. The Hittite Club has a room in the library, a locked cabinet and some digital cameras. The crate of items has been carefully stored in the cabinet. The gold earring is in a bag and also locked in the cabinet.</w:t>
+      </w:r>
+      <w:r>
+        <w:t xml:space="preserve"> The players first do Scene 01 and complete whatever they find or learn in this scene. Once that is done Scene 02 starts.</w:t>
+      </w:r>
+    </w:p>
+    <w:p>
+      <w:pPr>
+        <w:pStyle w:val="Heading2"/>
+      </w:pPr>
+      <w:bookmarkStart w:id="61" w:name="_Toc265069353"/>
+      <w:r>
+        <w:t>Scene 01</w:t>
+      </w:r>
+      <w:r>
+        <w:t xml:space="preserve">: </w:t>
+      </w:r>
+      <w:r>
+        <w:t>Hittite Club</w:t>
+      </w:r>
+      <w:bookmarkEnd w:id="61"/>
+    </w:p>
+    <w:p>
+      <w:r>
+        <w:t>In Portland State</w:t>
+      </w:r>
+      <w:r>
+        <w:t xml:space="preserve"> (PSU)</w:t>
+      </w:r>
+      <w:r>
+        <w:t xml:space="preserve"> is a small group of </w:t>
+      </w:r>
+      <w:r>
+        <w:t xml:space="preserve">students lead by Professor Ryan Brown. He is </w:t>
+      </w:r>
+      <w:r>
+        <w:t>a non-tenured professor that teaches</w:t>
+      </w:r>
+      <w:r>
+        <w:t xml:space="preserve"> a few classes on Hittite </w:t>
+      </w:r>
+      <w:r>
+        <w:t>and then the standard fair of western civilization classes. Professor Brown was able to focus on his studies on Hittite while at PSU and publishes translations of various texts. He has specialized in finding “lost” Hittite clay tablets in various museums and collections. He offers to sketch, photograph, translate, and publish for the various organizations their items. The professor is known as “Dusty” which often describes the state of the collections he is working on.</w:t>
+      </w:r>
+    </w:p>
+    <w:p>
+      <w:r>
+        <w:t>The library room that is assigned to the Hittite Club contains a group of clay tablets from Germany that were once in Troy. Th</w:t>
+      </w:r>
+      <w:r>
+        <w:t>ere are three Hittite clay tablets, one shattered,</w:t>
+      </w:r>
+      <w:r>
+        <w:t xml:space="preserve"> and one Greek</w:t>
+      </w:r>
+      <w:r>
+        <w:t xml:space="preserve"> text also cut into hardened clay</w:t>
+      </w:r>
+      <w:r>
+        <w:t>. Professor Brown considers the Greek text to be joke from someone in Germany</w:t>
+      </w:r>
+      <w:r>
+        <w:t xml:space="preserve">. He has ignored it. The other three items have been scanned, photographed, and even 3-D printed. Shading has been added to the 3-D copies and this has made them much easier to work with. </w:t>
+      </w:r>
+      <w:r>
+        <w:t>A gold earring has been kept with the i</w:t>
+      </w:r>
+      <w:r>
+        <w:t>tems. It was found in the crate</w:t>
+      </w:r>
+      <w:r>
+        <w:t xml:space="preserve"> and the good professor thinks it fell off the ears of one of the Germans that closed up the crate. </w:t>
+      </w:r>
+    </w:p>
+    <w:p>
+      <w:r>
+        <w:t>If the investigators come for a meeting on a Monday the Keeper may read or paraphrase:</w:t>
+      </w:r>
+    </w:p>
+    <w:p>
+      <w:pPr>
+        <w:rPr>
+          <w:i/>
+        </w:rPr>
+      </w:pPr>
+      <w:r>
+        <w:rPr>
+          <w:i/>
+        </w:rPr>
+        <w:t>The</w:t>
+      </w:r>
+      <w:r>
+        <w:rPr>
+          <w:i/>
+        </w:rPr>
+        <w:t xml:space="preserve"> group meets in a small room in the library with a paper sign, “Hittite Club: Meets Mondays 6PM,” taped to the door. There is a conference table and Professor “Dusty” Brown is leading the meeting. There is a short review of the minutes and examinations of digital photos of various text sent from various collections and museums from all over the world. It seems that the Hittite Club offers to study “lost” text. Various items found and sold or put in collections with very little information </w:t>
+      </w:r>
+      <w:r>
+        <w:rPr>
+          <w:i/>
+        </w:rPr>
+        <w:t xml:space="preserve">of their heritage. “We look in the ‘dust’ of the world’s collections seeking lost Hittite to practice on,” says one of the students to nobody. </w:t>
+      </w:r>
+    </w:p>
+    <w:p>
+      <w:pPr>
+        <w:rPr>
+          <w:i/>
+        </w:rPr>
+      </w:pPr>
+      <w:r>
+        <w:rPr>
+          <w:i/>
+        </w:rPr>
+        <w:t>Professor “Dusty” Brown reads a letter from the German, translating as he goes to English, that says that there is no record of a lost gold earring. “I guess we’ll have to keep it,” he says with a smile.</w:t>
+      </w:r>
+    </w:p>
+    <w:p>
+      <w:r>
+        <w:t>If the investigators</w:t>
+      </w:r>
+      <w:r>
+        <w:t xml:space="preserve"> ask about the clay tablets</w:t>
+      </w:r>
+      <w:r>
+        <w:t xml:space="preserve"> read or paraphrase:</w:t>
+      </w:r>
+    </w:p>
+    <w:p>
+      <w:pPr>
+        <w:rPr>
+          <w:i/>
+        </w:rPr>
+      </w:pPr>
+      <w:r>
+        <w:rPr>
+          <w:i/>
+        </w:rPr>
+        <w:t>A student reports, “</w:t>
+      </w:r>
+      <w:r>
+        <w:rPr>
+          <w:i/>
+        </w:rPr>
+        <w:t xml:space="preserve">The Treasure Chest from Germany contained three true Hittite texts. One was smashed and only the 3-D printed model allows us to read it. The first text </w:t>
+      </w:r>
+      <w:r>
+        <w:rPr>
+          <w:i/>
+        </w:rPr>
+        <w:t>a dictionary to a strange language we have never found before. The second text, repaired now and readable in a 3-D copy, is in the strange language. I believe some folks at the Golden Apple are trying to write a computer program to understand it.” The student pauses for questions. “The last text is intriguing as it lists warriors and locations in the city and something called “old warriors.” The student says with a smile. “Some of use think it is a list of weapons and troops from some great war—maybe the Trojan War—we don’t know where these findings came from,” says the student with a glint in her eye.</w:t>
+      </w:r>
+    </w:p>
+    <w:p>
+      <w:pPr>
+        <w:rPr>
+          <w:i/>
+        </w:rPr>
+      </w:pPr>
+      <w:r>
+        <w:rPr>
+          <w:i/>
+        </w:rPr>
+        <w:t>“The other text appears to be a very old joke. It is in ancient Greek, Linear B, and tells a bad story about Helen. It looks real but must be a fake,” says the student. “We don’t even right down the translation so it does not find its way on the Internet or worse,” says Professor “Dusty.”</w:t>
+      </w:r>
+    </w:p>
+    <w:p>
+      <w:pPr>
+        <w:rPr>
+          <w:b/>
+        </w:rPr>
+      </w:pPr>
+      <w:r>
+        <w:rPr>
+          <w:b/>
+        </w:rPr>
+        <w:t xml:space="preserve">Professor </w:t>
+      </w:r>
+      <w:r>
+        <w:rPr>
+          <w:b/>
+        </w:rPr>
+        <w:t xml:space="preserve">“Dusty” </w:t>
+      </w:r>
+      <w:r>
+        <w:rPr>
+          <w:b/>
+        </w:rPr>
+        <w:t>Ryan Brown, Age 32, Untenured lecturer</w:t>
+      </w:r>
+    </w:p>
+    <w:p>
+      <w:r>
+        <w:t>STR</w:t>
+      </w:r>
+      <w:r>
+        <w:t xml:space="preserve"> 50 CON 50 SIZ 50 INT 80 POW 40 DEX 60 APP 60 EDU 70 LUCK 40</w:t>
+      </w:r>
+    </w:p>
+    <w:p>
+      <w:r>
+        <w:t>SAN: 65</w:t>
+      </w:r>
+    </w:p>
+    <w:p>
+      <w:r>
+        <w:t>HP: 10</w:t>
+      </w:r>
+    </w:p>
+    <w:p>
+      <w:r>
+        <w:t>Build: +0</w:t>
+      </w:r>
+    </w:p>
+    <w:p>
+      <w:r>
+        <w:rPr>
+          <w:b/>
+        </w:rPr>
+        <w:t xml:space="preserve">Damage Bonus: </w:t>
+      </w:r>
+      <w:r>
+        <w:rPr>
+          <w:b/>
+        </w:rPr>
+        <w:t>+</w:t>
+      </w:r>
+      <w:r>
+        <w:t>0</w:t>
+      </w:r>
+    </w:p>
+    <w:p>
+      <w:r>
+        <w:rPr>
+          <w:b/>
+        </w:rPr>
+        <w:t xml:space="preserve">Weapons: </w:t>
+      </w:r>
+      <w:r>
+        <w:t>None</w:t>
+      </w:r>
+    </w:p>
+    <w:p>
+      <w:r>
+        <w:t>Fighting (Brawl) 63%, damage 1d3 (average damage 1)</w:t>
+      </w:r>
+    </w:p>
+    <w:p>
+      <w:r>
+        <w:rPr>
+          <w:b/>
+        </w:rPr>
+        <w:t>Skills:</w:t>
+      </w:r>
+      <w:r>
+        <w:t xml:space="preserve"> Accounting 5%, Anthropology 1%, Appraise 15%, Archaeology 1%, Art/Craft 5%, Charm 60%, Climb 20%, Credit Rating 30%, Cthulhu Mythos 0%, Dodge 30%, Drive Auto 20%, Electrical Repair 20%, Fast Talk 5%, First Aid 30%, History 80% (knowledge of Portland and areas 40%), Intimidate 15%, Jump 20%, Language (own English) 60%, Language Cuneiform 60%, Language Hittite 80%, Language Greek and Ancient 60%, Law 5%, Library Use 40%, Listen 20%, Locksmith 5%, Mech. Repair 20%, Persuade 46%, Psychology 10%, Spot Hidden 25%, Stealth 20%, Throw 20%,</w:t>
+      </w:r>
+      <w:r>
+        <w:t xml:space="preserve"> </w:t>
+      </w:r>
+      <w:r>
+        <w:t>Track 10%, Use Computer 65%</w:t>
+      </w:r>
+      <w:r>
+        <w:t>.</w:t>
+      </w:r>
     </w:p>
     <w:p>
       <w:pPr>
         <w:pStyle w:val="Heading3"/>
       </w:pPr>
-      <w:bookmarkStart w:id="59" w:name="_Toc265069351"/>
-      <w:r>
-        <w:t xml:space="preserve">Mr. </w:t>
+      <w:bookmarkStart w:id="62" w:name="_Toc265069354"/>
+      <w:r>
+        <w:t>The Cabinet</w:t>
+      </w:r>
+      <w:bookmarkEnd w:id="62"/>
+    </w:p>
+    <w:p>
+      <w:r>
+        <w:t xml:space="preserve">A pad lock is on the cabinet. The two intact clay tablets are wrapped and boxed. The fragments of the other are loose in a box filled with cotton to stop them breaking up. The clay Greek text is set out without any protection. A </w:t>
       </w:r>
       <w:proofErr w:type="spellStart"/>
       <w:r>
-        <w:t>McBane’s</w:t>
+        <w:t>ziplock</w:t>
       </w:r>
       <w:proofErr w:type="spellEnd"/>
       <w:r>
-        <w:t xml:space="preserve"> Safe</w:t>
-      </w:r>
-      <w:bookmarkEnd w:id="59"/>
-    </w:p>
-    <w:p>
-      <w:r>
-        <w:t>The safe is an antique safe</w:t>
-      </w:r>
-      <w:r>
-        <w:t xml:space="preserve"> and hard to open. </w:t>
-      </w:r>
-      <w:r>
-        <w:t>It is a good quality combination lock safe and it is cemented to the floor</w:t>
+        <w:t xml:space="preserve"> bag holds the earring. There are three models of each text that are printed 3-D scans. Breaking in and stealing the items should not be difficult and should use simple success to get passed the locked door and pad lock.</w:t>
+      </w:r>
+    </w:p>
+    <w:p>
+      <w:pPr>
+        <w:pStyle w:val="Heading3"/>
+      </w:pPr>
+      <w:bookmarkStart w:id="63" w:name="_Toc265069355"/>
+      <w:r>
+        <w:t>The Earring</w:t>
+      </w:r>
+      <w:bookmarkEnd w:id="63"/>
+    </w:p>
+    <w:p>
+      <w:r>
+        <w:t xml:space="preserve">The earring is part of </w:t>
+      </w:r>
+      <w:proofErr w:type="spellStart"/>
+      <w:r>
+        <w:t>Priam’s</w:t>
+      </w:r>
+      <w:proofErr w:type="spellEnd"/>
+      <w:r>
+        <w:t xml:space="preserve"> Treasure. A great success at Appraise or History will recognize the item as something very ancient. Someone wearing the earring can command the </w:t>
+      </w:r>
+      <w:proofErr w:type="spellStart"/>
+      <w:r>
+        <w:t>shoggoth</w:t>
+      </w:r>
+      <w:proofErr w:type="spellEnd"/>
+      <w:r>
+        <w:t xml:space="preserve"> known as the Old Warrior once per monthly cycle; they will not know this. If the earring is given to Helen (Nyarlathotep) the link between the times</w:t>
+      </w:r>
+      <w:r>
+        <w:t xml:space="preserve"> is broken, t</w:t>
+      </w:r>
+      <w:r>
+        <w:t>he Old Warrior return to burn in Troy</w:t>
+      </w:r>
+      <w:r>
+        <w:t>’s flames. Helen (Nyarlathotep) smiles, “The stars are not right after all,” says with a laugh, and disappears. The adventure ends.</w:t>
+      </w:r>
+    </w:p>
+    <w:p>
+      <w:pPr>
+        <w:pStyle w:val="Heading2"/>
+      </w:pPr>
+      <w:bookmarkStart w:id="64" w:name="_Toc265069356"/>
+      <w:r>
+        <w:t>Scene 02</w:t>
+      </w:r>
+      <w:r>
+        <w:t xml:space="preserve">: </w:t>
+      </w:r>
+      <w:r>
+        <w:t>Not on the Agenda</w:t>
+      </w:r>
+      <w:bookmarkEnd w:id="64"/>
+    </w:p>
+    <w:p>
+      <w:r>
+        <w:t xml:space="preserve">The meeting is about to end when suddenly everything gets dark and something is head coming. The walls and angles in the room suddenly seem dark and there is a sound like a dog’s hunting call. A hound of </w:t>
+      </w:r>
+      <w:proofErr w:type="spellStart"/>
+      <w:r>
+        <w:t>Tindalos</w:t>
+      </w:r>
+      <w:proofErr w:type="spellEnd"/>
+      <w:r>
+        <w:t xml:space="preserve"> has followed the trace from time from Troy to Portland. It is following the earring’s power. It will kill all in the room that touched the earring. All the students and Professor Brown had handled the earring. The investigators or agents may have touched it. The earring glows with power in the presence of the hound of </w:t>
+      </w:r>
+      <w:proofErr w:type="spellStart"/>
+      <w:r>
+        <w:t>Tindalos</w:t>
+      </w:r>
+      <w:proofErr w:type="spellEnd"/>
+      <w:r>
+        <w:t>. It will not touch the earring. It will leave the earring after it kills everyone. It is the path through time that attached it, not the earring.</w:t>
+      </w:r>
+    </w:p>
+    <w:p>
+      <w:r>
+        <w:t>Assuming the investigators come for a meeting on a Monday the Keeper may read or paraphrase:</w:t>
+      </w:r>
+    </w:p>
+    <w:p>
+      <w:r>
+        <w:rPr>
+          <w:i/>
+        </w:rPr>
+        <w:t>The</w:t>
+      </w:r>
+      <w:r>
+        <w:rPr>
+          <w:i/>
+        </w:rPr>
+        <w:t xml:space="preserve"> meeting is about to end when suddenly the room seems a bit darker. All the corners and angles of the room sudden darken. A dog’s hunting howl is heard—something terrible is coming. Professor Brown looks frightened and confused. The few students are also afraid and confused. “What could that be,” says one of the students.</w:t>
+      </w:r>
+    </w:p>
+    <w:p>
+      <w:r>
+        <w:t>The hound will howl again in the next round. The players have time to prepare. The hound will come through one angle. It will jump down from one of the corners and land on Professor Brown unless the investigators and agents take some action.</w:t>
+      </w:r>
+    </w:p>
+    <w:p>
+      <w:pPr>
+        <w:rPr>
+          <w:b/>
+        </w:rPr>
+      </w:pPr>
+      <w:r>
+        <w:rPr>
+          <w:b/>
+        </w:rPr>
+        <w:t xml:space="preserve">Hound of </w:t>
+      </w:r>
+      <w:proofErr w:type="spellStart"/>
+      <w:r>
+        <w:rPr>
+          <w:b/>
+        </w:rPr>
+        <w:t>Tindalos</w:t>
+      </w:r>
+      <w:proofErr w:type="spellEnd"/>
+      <w:r>
+        <w:rPr>
+          <w:b/>
+        </w:rPr>
+        <w:t xml:space="preserve">, </w:t>
+      </w:r>
+      <w:proofErr w:type="spellStart"/>
+      <w:r>
+        <w:rPr>
+          <w:b/>
+        </w:rPr>
+        <w:t>Scavangers</w:t>
+      </w:r>
+      <w:proofErr w:type="spellEnd"/>
+      <w:r>
+        <w:rPr>
+          <w:b/>
+        </w:rPr>
+        <w:t xml:space="preserve"> of Time</w:t>
+      </w:r>
+      <w:r>
+        <w:rPr>
+          <w:b/>
+        </w:rPr>
+        <w:t>, slight variations</w:t>
+      </w:r>
+    </w:p>
+    <w:p>
+      <w:r>
+        <w:t>STR</w:t>
+      </w:r>
+      <w:r>
+        <w:t xml:space="preserve"> 80 CON 150 SIZ 80 INT 80 POW 24 DEX 50 APP 10 EDU N/A LUCK 70</w:t>
+      </w:r>
+    </w:p>
+    <w:p>
+      <w:r>
+        <w:rPr>
+          <w:b/>
+        </w:rPr>
+        <w:t>SAN:</w:t>
+      </w:r>
+      <w:r>
+        <w:t xml:space="preserve"> N/A</w:t>
+      </w:r>
+    </w:p>
+    <w:p>
+      <w:r>
+        <w:rPr>
+          <w:b/>
+        </w:rPr>
+        <w:t>HP:</w:t>
+      </w:r>
+      <w:r>
+        <w:t xml:space="preserve"> 23</w:t>
+      </w:r>
+    </w:p>
+    <w:p>
+      <w:r>
+        <w:rPr>
+          <w:b/>
+        </w:rPr>
+        <w:t xml:space="preserve">Damage Bonus: </w:t>
+      </w:r>
+      <w:r>
+        <w:t>+1d6</w:t>
+      </w:r>
+    </w:p>
+    <w:p>
+      <w:r>
+        <w:rPr>
+          <w:b/>
+        </w:rPr>
+        <w:t>Build:</w:t>
+      </w:r>
+      <w:r>
+        <w:t xml:space="preserve"> +1</w:t>
+      </w:r>
+    </w:p>
+    <w:p>
+      <w:r>
+        <w:rPr>
+          <w:b/>
+        </w:rPr>
+        <w:t>Move:</w:t>
+      </w:r>
+      <w:r>
+        <w:t xml:space="preserve"> 6 / 40 flying</w:t>
+      </w:r>
+    </w:p>
+    <w:p>
+      <w:r>
+        <w:rPr>
+          <w:b/>
+        </w:rPr>
+        <w:t xml:space="preserve">Weapons: </w:t>
+      </w:r>
+      <w:r>
+        <w:t>Paws</w:t>
+      </w:r>
+      <w:r>
+        <w:t xml:space="preserve"> </w:t>
+      </w:r>
+      <w:r>
+        <w:t>90%, damage 1d6+1d6+ichor (1d6 damage around, wipe off to stop damage, DEX check, first aid check, etc).</w:t>
+      </w:r>
+    </w:p>
+    <w:p>
+      <w:r>
+        <w:t>Tongue 90%, damage 1d3 POW draining (permanent) per hit.</w:t>
+      </w:r>
+    </w:p>
+    <w:p>
+      <w:r>
+        <w:rPr>
+          <w:b/>
+        </w:rPr>
+        <w:t>Armor:</w:t>
+      </w:r>
+      <w:r>
+        <w:t xml:space="preserve"> 2-point hide, regenerates 4 hit points a round until reaching zero or is dead; mundane weapons do no damage</w:t>
+      </w:r>
+      <w:r>
+        <w:t xml:space="preserve"> and have not effect. Enchanted weapons do full damage.</w:t>
+      </w:r>
+    </w:p>
+    <w:p>
+      <w:r>
+        <w:rPr>
+          <w:b/>
+        </w:rPr>
+        <w:t>Skills:</w:t>
+      </w:r>
+      <w:r>
+        <w:t xml:space="preserve"> Climb 70</w:t>
+      </w:r>
+      <w:r>
+        <w:t>%, Credit rating N/</w:t>
+      </w:r>
+      <w:r>
+        <w:t>A, Dodge 40%, Fighting (Brawl) 9</w:t>
+      </w:r>
+      <w:r>
+        <w:t>0%,</w:t>
+      </w:r>
+      <w:r>
+        <w:t xml:space="preserve"> Jump 60%, Listen 60%, Stealth 40%, Spot Hidden 70%, Track 90%, Throw </w:t>
+      </w:r>
+      <w:r>
+        <w:t>5%</w:t>
+      </w:r>
+    </w:p>
+    <w:p>
+      <w:r>
+        <w:rPr>
+          <w:b/>
+        </w:rPr>
+        <w:t>Sanity Loss:</w:t>
+      </w:r>
+      <w:r>
+        <w:t xml:space="preserve"> 1</w:t>
+      </w:r>
+      <w:r>
+        <w:t>d3 / 1d2</w:t>
+      </w:r>
+      <w:r>
+        <w:t xml:space="preserve">0 sanity points to see </w:t>
+      </w:r>
+      <w:r>
+        <w:t xml:space="preserve">a hound of </w:t>
+      </w:r>
+    </w:p>
+    <w:p>
+      <w:r>
+        <w:rPr>
+          <w:b/>
+        </w:rPr>
+        <w:t>Invisible</w:t>
+      </w:r>
+      <w:r>
+        <w:rPr>
+          <w:b/>
+        </w:rPr>
+        <w:t xml:space="preserve"> spell</w:t>
+      </w:r>
+      <w:r>
+        <w:rPr>
+          <w:b/>
+        </w:rPr>
+        <w:t>:</w:t>
+      </w:r>
+      <w:r>
+        <w:t xml:space="preserve"> </w:t>
+      </w:r>
+      <w:r>
+        <w:t>May use five power points to become invisible for one round.</w:t>
+      </w:r>
+      <w:r>
+        <w:t xml:space="preserve"> </w:t>
+      </w:r>
+      <w:r>
+        <w:t>Disadvantage die to attack.</w:t>
+      </w:r>
+    </w:p>
+    <w:p>
+      <w:r>
+        <w:rPr>
+          <w:b/>
+        </w:rPr>
+        <w:t>New Corner spell</w:t>
+      </w:r>
+      <w:r>
+        <w:rPr>
+          <w:b/>
+        </w:rPr>
+        <w:t>:</w:t>
+      </w:r>
+      <w:r>
+        <w:t xml:space="preserve"> May use five power points to disappear through an angle in the area and attack from another angle the next round.</w:t>
+      </w:r>
+    </w:p>
+    <w:p>
+      <w:r>
+        <w:rPr>
+          <w:b/>
+        </w:rPr>
+        <w:t>Start again spell:</w:t>
+      </w:r>
+      <w:r>
+        <w:t xml:space="preserve"> For ten power points when killed it disappears and attacks again from another angle on the next round. This is possible no matter how it is killed.</w:t>
+      </w:r>
+    </w:p>
+    <w:p>
+      <w:r>
+        <w:t>This hound will just keep coming back over and over until it is out of power points.</w:t>
+      </w:r>
+    </w:p>
+    <w:p>
+      <w:pPr>
+        <w:pStyle w:val="Heading1"/>
+      </w:pPr>
+      <w:bookmarkStart w:id="65" w:name="_Toc265069357"/>
+      <w:r>
+        <w:t>Nyarlathotep</w:t>
+      </w:r>
+      <w:bookmarkEnd w:id="65"/>
+    </w:p>
+    <w:p>
+      <w:r>
+        <w:t>The great god was summoned across time to Portland by the use of the 3-D models of the Trojan War text and the existence of the earring in Portland. Nyarlathotep resumes its shape as Helen again as she crosses the time to now in Portland. The LNL are unaware of this but sensitive artists like Alfred are affected. Alfred finds Helen who summons horrors to drown Alfred.</w:t>
+      </w:r>
+    </w:p>
+    <w:p>
+      <w:r>
+        <w:t>The events in the Market should happen over a series of Saturdays leading to 21</w:t>
+      </w:r>
+      <w:r>
+        <w:rPr>
+          <w:vertAlign w:val="superscript"/>
+        </w:rPr>
+        <w:t>st</w:t>
+      </w:r>
+      <w:r>
+        <w:t xml:space="preserve"> of December.</w:t>
+      </w:r>
+    </w:p>
+    <w:p>
+      <w:pPr>
+        <w:pStyle w:val="Heading2"/>
+      </w:pPr>
+      <w:bookmarkStart w:id="66" w:name="_Toc265069358"/>
+      <w:r>
+        <w:t>Scene 01</w:t>
+      </w:r>
+      <w:r>
+        <w:t>:</w:t>
+      </w:r>
+      <w:r>
+        <w:t xml:space="preserve"> USS Oregon Memorial</w:t>
+      </w:r>
+      <w:bookmarkEnd w:id="66"/>
+    </w:p>
+    <w:p>
+      <w:r>
+        <w:t>The mast of the USS Oregon has been touched by Nyarlathotep and is now a haunted place</w:t>
+      </w:r>
+      <w:r>
+        <w:t>.</w:t>
+      </w:r>
+      <w:r>
+        <w:t xml:space="preserve"> Any mythos spell or ritual preformed here has a much better chance to working; the performer gets an advantage die. Unfortunately, a failure will be much worse. Nyarlathotep is a fickle master!</w:t>
+      </w:r>
+    </w:p>
+    <w:p>
+      <w:pPr>
+        <w:rPr>
+          <w:i/>
+        </w:rPr>
+      </w:pPr>
+      <w:r>
+        <w:rPr>
+          <w:i/>
+        </w:rPr>
+        <w:t>The</w:t>
+      </w:r>
+      <w:r>
+        <w:rPr>
+          <w:i/>
+        </w:rPr>
+        <w:t xml:space="preserve"> old ship parts show the slow decay of weather and age. </w:t>
+      </w:r>
+      <w:r>
+        <w:rPr>
+          <w:i/>
+        </w:rPr>
+        <w:t>The birds do not appear to not fly over nor land on the monument. No squirrel or other small animal approaches the monument. Near the mast there is a strong feel of the different and uneasiness fills you as you stand there. As you stand there you notice that the runners and other folks in the park are moving slower as if time is out of sync with you. You notice a terrible smell of burning that was not there before—burning bodies come to mind. There is no source and it is just a small hint of burning.</w:t>
+      </w:r>
+    </w:p>
+    <w:p>
+      <w:r>
+        <w:t xml:space="preserve">The memorial is part of a gate back to Troy at its </w:t>
+      </w:r>
+      <w:r>
+        <w:t>destruction</w:t>
+      </w:r>
+      <w:r>
+        <w:t xml:space="preserve">. The warship and the emotional </w:t>
+      </w:r>
+      <w:r>
+        <w:t xml:space="preserve">memorial have been used to power part of the gate. The gate is closed now but hints remain, as it is a time and place gate. </w:t>
+      </w:r>
+    </w:p>
+    <w:p>
+      <w:r>
+        <w:t>Note: It would be strange to hold some kind of ritual in the public on the USS Oregon Memorial. In Portland as long as the cultists do no damage to the memorial and are not openly disrespectful to the memorial it is unlikely that anyone would stop them. It is Portland after all. Attempts to publically kill animals or even to mistreat animals will get a quick and possibly violent response from the public in Portland.</w:t>
+      </w:r>
+      <w:r>
+        <w:rPr>
+          <w:rStyle w:val="FootnoteReference"/>
+        </w:rPr>
+        <w:footnoteReference w:id="23"/>
+      </w:r>
+    </w:p>
+    <w:p>
+      <w:pPr>
+        <w:pStyle w:val="Heading2"/>
+      </w:pPr>
+      <w:bookmarkStart w:id="67" w:name="_Toc265069359"/>
+      <w:r>
+        <w:t>Scene 02</w:t>
+      </w:r>
+      <w:r>
+        <w:t>:</w:t>
+      </w:r>
+      <w:r>
+        <w:t xml:space="preserve"> USS Oregon Memorial at Night</w:t>
+      </w:r>
+      <w:bookmarkEnd w:id="67"/>
+    </w:p>
+    <w:p>
+      <w:r>
+        <w:t>The USS Oregon at night attracts a mythos creature.</w:t>
+      </w:r>
+    </w:p>
+    <w:p>
+      <w:pPr>
+        <w:rPr>
+          <w:i/>
+        </w:rPr>
+      </w:pPr>
+      <w:r>
+        <w:rPr>
+          <w:i/>
+        </w:rPr>
+        <w:t>The</w:t>
+      </w:r>
+      <w:r>
+        <w:rPr>
+          <w:i/>
+        </w:rPr>
+        <w:t xml:space="preserve"> old ship parts appear more modern and less worn in the reflected lights of Portland at night. A homeless man in a </w:t>
+      </w:r>
+      <w:r>
+        <w:rPr>
+          <w:i/>
+        </w:rPr>
+        <w:t>wheel</w:t>
+      </w:r>
+      <w:r>
+        <w:rPr>
+          <w:i/>
+        </w:rPr>
+        <w:t>chair rests near the mast. A stra</w:t>
+      </w:r>
+      <w:r>
+        <w:rPr>
+          <w:i/>
+        </w:rPr>
+        <w:t>nge water pipe sits next to the wheelchair, the smell of exotic and likely illegal herbs fill the air. The old man coughs and looks unwell. He is covered mostly with robes and blankets even in the warm night air.</w:t>
+      </w:r>
+    </w:p>
+    <w:p>
+      <w:r>
+        <w:t>If the agents and investigators approach the man:</w:t>
+      </w:r>
+    </w:p>
+    <w:p>
+      <w:pPr>
+        <w:rPr>
+          <w:i/>
+        </w:rPr>
+      </w:pPr>
+      <w:r>
+        <w:rPr>
+          <w:i/>
+        </w:rPr>
+        <w:t xml:space="preserve">He looks up and the sides of his mouth seem to twitch into a smile as if a puppet. He is wearing sunglasses and he as a white tipped cane, but he seems to see. “Welcome travelers!” He says from a quiet strangely accented voice. “I am here to enjoy the view,” he says as he waves towards the river. </w:t>
+      </w:r>
+      <w:r>
+        <w:rPr>
+          <w:i/>
+        </w:rPr>
+        <w:t>“I am an invited guest,” he says.</w:t>
+      </w:r>
+      <w:r>
+        <w:rPr>
+          <w:i/>
+        </w:rPr>
+        <w:t xml:space="preserve"> “You may call me,” he pauses as he thinks for a word, “so hard to make this simple for you,” he says as an apology. “Ah, call me ‘Dreaming’,” he says without his mouth working. “Oops, sometimes I forget,” he says this time with his mouth working.</w:t>
+      </w:r>
+    </w:p>
+    <w:p>
+      <w:r>
+        <w:t xml:space="preserve">The </w:t>
+      </w:r>
+      <w:r>
+        <w:t xml:space="preserve">Mi-go was invited by its master to see the end of Portland and possibly the world. It is quietly enjoying the stars and the view of Troy burning and Portland being entwined with </w:t>
+      </w:r>
+      <w:r>
+        <w:t xml:space="preserve">Troy’ </w:t>
+      </w:r>
+      <w:r>
+        <w:t>the past. It has years ago learned to play a human in a wheel chair using a face that it acquired years ago</w:t>
+      </w:r>
+      <w:r>
+        <w:t>.</w:t>
+      </w:r>
+      <w:r>
+        <w:rPr>
+          <w:rStyle w:val="FootnoteReference"/>
+        </w:rPr>
+        <w:footnoteReference w:id="24"/>
+      </w:r>
+      <w:r>
+        <w:t xml:space="preserve"> </w:t>
+      </w:r>
+      <w:r>
+        <w:t xml:space="preserve">It is able to apply pretend to be human. It has actually loaded it special food into the water pipe with various local flavors. The water pipe is also a </w:t>
+      </w:r>
+      <w:r>
+        <w:rPr>
+          <w:i/>
+        </w:rPr>
+        <w:t>pipes of madness</w:t>
+      </w:r>
+      <w:r>
+        <w:t xml:space="preserve"> and can be easily played by the Mi-go causing all the hearers to loose 5 points of sanity and roll to SAN to not go temporary insane. The </w:t>
+      </w:r>
+      <w:r>
+        <w:t>madness</w:t>
+      </w:r>
+      <w:r>
+        <w:t xml:space="preserve"> </w:t>
+      </w:r>
+      <w:r>
+        <w:t xml:space="preserve">is not rolled but instead </w:t>
+      </w:r>
+      <w:r>
+        <w:t>will be to sit here and watch with Dreaming.</w:t>
+      </w:r>
+    </w:p>
+    <w:p>
+      <w:r>
+        <w:t xml:space="preserve">The Mi-go is friendly to his fellow travelers as he sees the </w:t>
+      </w:r>
+      <w:r>
+        <w:t>player characters. He can see the different times joining and the alignment of time. It is an amazing power. Dreaming will answer that events are progressing and the view from USS Oregon is very good. If asked to validate any findings or thoughts from the players, he may answer. Dreaming will not go against his master in anyway, but will help the humans revel in the power of Portland at the End.</w:t>
+      </w:r>
+    </w:p>
+    <w:p>
+      <w:r>
+        <w:t xml:space="preserve">The disguise will protect the humans from loss of sanity. Anyone who makes a Spot hidden against the opposed disguise check will recognize the Mythos creature and then must make the required SAN check. </w:t>
+      </w:r>
+    </w:p>
+    <w:p>
+      <w:r>
+        <w:t xml:space="preserve">A taste from </w:t>
+      </w:r>
+      <w:proofErr w:type="spellStart"/>
+      <w:r>
+        <w:t>Dreaming’s</w:t>
+      </w:r>
+      <w:proofErr w:type="spellEnd"/>
+      <w:r>
+        <w:t xml:space="preserve"> pipe will have very odd impact on humans. Dreaming will share if asked. If the user makes a luck roll when using the pipe then the character regains 1d4 SAN points. A failure causes an uncontrolled coughing fit that does one point of damage.</w:t>
+      </w:r>
+    </w:p>
+    <w:p>
+      <w:r>
+        <w:t>If asked about Alfred or Alfred’s death Dreaming face will distort until seems to find a sad face, as if he is running through a lost of emotional expressions, and then answer “very sad.” He will then say, “Alfred tasted my pipe and then well needed to be calmed down,” and “I was unsuccessful.” Dreaming killed Alfred after he went hopelessly insane. He dropped him on to the bridge, but missed. He is “sad” about it.</w:t>
+      </w:r>
+    </w:p>
+    <w:p>
+      <w:r>
+        <w:t>Dreaming flies awa</w:t>
+      </w:r>
+      <w:r>
+        <w:t>y at dawn. Viewing this will</w:t>
+      </w:r>
+      <w:r>
+        <w:t xml:space="preserve"> cause a SAN loss, at the Keepers discretion. </w:t>
+      </w:r>
+    </w:p>
+    <w:p>
+      <w:r>
+        <w:t>Note: Again, smoking a water pipe in public in Portland will not likely cause any reaction.</w:t>
+      </w:r>
+    </w:p>
+    <w:p>
+      <w:r>
+        <w:t xml:space="preserve">Note: If the players have missed out on the Hittite Club scenes they can be suggested to by Dreaming: </w:t>
+      </w:r>
+    </w:p>
+    <w:p>
+      <w:r>
+        <w:t>“Maybe you should consider the past more. I understand folks read the past in PSU. Maybe some Hittite? Strange people—not the PSU folks—but the Hittites. Mostly forgotten and remembered as Greeks</w:t>
+      </w:r>
+      <w:r>
+        <w:t xml:space="preserve"> now. The movie was just wrong! Peter did a grand job and I could almost see </w:t>
+      </w:r>
+      <w:proofErr w:type="spellStart"/>
+      <w:r>
+        <w:t>Priam</w:t>
+      </w:r>
+      <w:proofErr w:type="spellEnd"/>
+      <w:r>
+        <w:t xml:space="preserve"> again,” as he pretends to brush away a tear.</w:t>
+      </w:r>
+    </w:p>
+    <w:p>
+      <w:pPr>
+        <w:rPr>
+          <w:b/>
+        </w:rPr>
+      </w:pPr>
+      <w:r>
+        <w:rPr>
+          <w:b/>
+        </w:rPr>
+        <w:t>Mi-go, disguised as a blind old man</w:t>
+      </w:r>
+    </w:p>
+    <w:p>
+      <w:r>
+        <w:t>STR</w:t>
+      </w:r>
+      <w:r>
+        <w:t xml:space="preserve"> 50 CON 50 SIZ 50 INT 70 POW 70 DEX 70 APP 20 EDU N/A LUCK 60</w:t>
+      </w:r>
+    </w:p>
+    <w:p>
+      <w:r>
+        <w:rPr>
+          <w:b/>
+        </w:rPr>
+        <w:t>SAN:</w:t>
+      </w:r>
+      <w:r>
+        <w:t xml:space="preserve"> N/A</w:t>
+      </w:r>
+    </w:p>
+    <w:p>
+      <w:r>
+        <w:rPr>
+          <w:b/>
+        </w:rPr>
+        <w:t>HP:</w:t>
+      </w:r>
+      <w:r>
+        <w:t xml:space="preserve"> 10</w:t>
+      </w:r>
+    </w:p>
+    <w:p>
+      <w:r>
+        <w:rPr>
+          <w:b/>
+        </w:rPr>
+        <w:t xml:space="preserve">Damage Bonus: </w:t>
+      </w:r>
+      <w:r>
+        <w:t>+0</w:t>
+      </w:r>
+    </w:p>
+    <w:p>
+      <w:r>
+        <w:rPr>
+          <w:b/>
+        </w:rPr>
+        <w:t>Build:</w:t>
+      </w:r>
+      <w:r>
+        <w:t xml:space="preserve"> +0</w:t>
+      </w:r>
+    </w:p>
+    <w:p>
+      <w:r>
+        <w:rPr>
+          <w:b/>
+        </w:rPr>
+        <w:t>Move:</w:t>
+      </w:r>
+      <w:r>
+        <w:t xml:space="preserve"> 2 wheel chair/ 7 / 9 flying</w:t>
+      </w:r>
+    </w:p>
+    <w:p>
+      <w:r>
+        <w:rPr>
+          <w:b/>
+        </w:rPr>
+        <w:t xml:space="preserve">Weapons: </w:t>
+      </w:r>
+      <w:r>
+        <w:t>Two nippers may attack a round</w:t>
+      </w:r>
+      <w:r>
+        <w:t xml:space="preserve"> </w:t>
+      </w:r>
+      <w:r>
+        <w:t>3</w:t>
+      </w:r>
+      <w:r>
+        <w:t>0%, da</w:t>
+      </w:r>
+      <w:r>
+        <w:t>mage 1d6</w:t>
+      </w:r>
+      <w:r>
+        <w:t>, grapple check (STR vs. STR) and drop from height</w:t>
+      </w:r>
+    </w:p>
+    <w:p>
+      <w:r>
+        <w:rPr>
+          <w:b/>
+        </w:rPr>
+        <w:t>Armor:</w:t>
+      </w:r>
+      <w:r>
+        <w:t xml:space="preserve"> </w:t>
+      </w:r>
+      <w:r>
+        <w:t>None, but all impaling weapons (bullets for example) do minimal damage (that is 1 or two points of damage).</w:t>
+      </w:r>
+    </w:p>
+    <w:p>
+      <w:r>
+        <w:rPr>
+          <w:b/>
+        </w:rPr>
+        <w:t>Skills:</w:t>
+      </w:r>
+      <w:r>
+        <w:t xml:space="preserve"> Climb 80</w:t>
+      </w:r>
+      <w:r>
+        <w:t>%, Credit rating N/</w:t>
+      </w:r>
+      <w:r>
+        <w:t xml:space="preserve">A, Dodge 25%, </w:t>
+      </w:r>
+      <w:r>
+        <w:t xml:space="preserve">Disguises 65%, </w:t>
+      </w:r>
+      <w:r>
+        <w:t xml:space="preserve">Fighting (Brawl) 30%, Jump 20%, </w:t>
+      </w:r>
+      <w:r>
+        <w:t xml:space="preserve">First Aid 80%, History 70%, Intimidate 55%, </w:t>
+      </w:r>
+      <w:r>
+        <w:t>Listen 2</w:t>
+      </w:r>
+      <w:r>
+        <w:t xml:space="preserve">0%, </w:t>
+      </w:r>
+      <w:r>
+        <w:t xml:space="preserve">Medicine 95%, </w:t>
+      </w:r>
+      <w:r>
+        <w:t xml:space="preserve">Mythos 95%, Science (any) 30%, </w:t>
+      </w:r>
+      <w:r>
+        <w:t xml:space="preserve">Stealth 10%, </w:t>
+      </w:r>
+      <w:r>
+        <w:t>S</w:t>
+      </w:r>
+      <w:r>
+        <w:t>pot Hidden 40%, Track 10%, Throw 25%</w:t>
+      </w:r>
+    </w:p>
+    <w:p>
+      <w:r>
+        <w:rPr>
+          <w:b/>
+        </w:rPr>
+        <w:t>Sanity Loss:</w:t>
+      </w:r>
+      <w:r>
+        <w:t xml:space="preserve"> 0 / 1d6</w:t>
+      </w:r>
+      <w:r>
+        <w:t xml:space="preserve"> sanity points to see </w:t>
+      </w:r>
+      <w:r>
+        <w:t>one.</w:t>
+      </w:r>
+    </w:p>
+    <w:p>
+      <w:r>
+        <w:rPr>
+          <w:b/>
+        </w:rPr>
+        <w:t>Spells:</w:t>
+      </w:r>
+      <w:r>
+        <w:t xml:space="preserve"> Contact Nyarlathotep, Pipes of Madness</w:t>
+      </w:r>
+    </w:p>
+    <w:p>
+      <w:r>
+        <w:t>Dreaming the Mi-go is not looking for combat. It will use its water pipe to play a tune to calm down any humans. If it must fight it will just try to fly away. It will return for the big event later.</w:t>
+      </w:r>
+    </w:p>
+    <w:p>
+      <w:pPr>
+        <w:pStyle w:val="Heading2"/>
+      </w:pPr>
+      <w:bookmarkStart w:id="68" w:name="_Toc265069360"/>
+      <w:r>
+        <w:t>Scene 03</w:t>
+      </w:r>
+      <w:r>
+        <w:t xml:space="preserve">: </w:t>
+      </w:r>
+      <w:r>
+        <w:t>Saturday Market</w:t>
+      </w:r>
+      <w:bookmarkEnd w:id="68"/>
+    </w:p>
+    <w:p>
+      <w:r>
+        <w:t xml:space="preserve">The Saturday Market </w:t>
+      </w:r>
+      <w:r>
+        <w:t xml:space="preserve">scenes </w:t>
+      </w:r>
+      <w:r>
+        <w:t xml:space="preserve">may happen a few times before </w:t>
+      </w:r>
+      <w:r>
+        <w:t>The End</w:t>
+      </w:r>
+      <w:r>
+        <w:t>.</w:t>
+      </w:r>
+      <w:r>
+        <w:t xml:space="preserve"> </w:t>
+      </w:r>
+      <w:r>
+        <w:t>The Keeper may direct the players here as needed. Here Ed and Helen (called Ellen) have a presences here. This is also the scene for the sniper that jumps off the roof.</w:t>
+      </w:r>
+    </w:p>
+    <w:p>
+      <w:pPr>
+        <w:rPr>
+          <w:i/>
+        </w:rPr>
+      </w:pPr>
+      <w:r>
+        <w:rPr>
+          <w:i/>
+        </w:rPr>
+        <w:t>The</w:t>
+      </w:r>
+      <w:r>
+        <w:rPr>
+          <w:i/>
+        </w:rPr>
+        <w:t xml:space="preserve"> booths and food at Portland’s Saturday Market are eclectic at best and just downright weird. The market is Adam Smith’s dream of open capitalism mixed with mushrooms—the kind you don’t put on your salad (unless form the Pacific Northwest). Hand made items are for sale as are quickly, and sometimes not as quickly made, foods. Some carts have been coming to the market for more than a decade. Across the street is a lesser market and across yet another is even a lesser market. </w:t>
+      </w:r>
+    </w:p>
+    <w:p>
+      <w:pPr>
+        <w:rPr>
+          <w:i/>
+        </w:rPr>
+      </w:pPr>
+      <w:r>
+        <w:rPr>
+          <w:i/>
+        </w:rPr>
+        <w:t xml:space="preserve">Trying to find something weird here is like searching for haystacks to find hay. There is a lot here. </w:t>
+      </w:r>
+    </w:p>
+    <w:p>
+      <w:r>
+        <w:t>The investigators and agents may find also sorts of fun here, but generally this is the normal regular weird.</w:t>
+      </w:r>
+      <w:r>
+        <w:t xml:space="preserve"> The Keeper can bring up most of this on the Internet.</w:t>
+      </w:r>
+    </w:p>
+    <w:p>
+      <w:r>
+        <w:t>Helen is here</w:t>
+      </w:r>
+      <w:r>
+        <w:t xml:space="preserve"> (see below)</w:t>
       </w:r>
       <w:r>
         <w:t xml:space="preserve">. </w:t>
       </w:r>
       <w:r>
-        <w:t>It will require a</w:t>
-      </w:r>
-      <w:r>
-        <w:t xml:space="preserve"> great success to open the safe quietly, but if noise is not a problem then a regular</w:t>
-      </w:r>
-      <w:r>
-        <w:t xml:space="preserve"> L</w:t>
-      </w:r>
-      <w:r>
-        <w:t>ocksmith</w:t>
-      </w:r>
-      <w:r>
-        <w:t xml:space="preserve"> check should open it. If </w:t>
-      </w:r>
-      <w:r>
-        <w:t xml:space="preserve">opened </w:t>
-      </w:r>
-      <w:r>
-        <w:t xml:space="preserve">without extreme care a “bomb” will be tripped. This is actually a </w:t>
-      </w:r>
-      <w:r>
-        <w:t>slightly rewired alarm clock “bomb” that goes off with a sound explosion.</w:t>
+        <w:t>Agents looking for the “face that launched a thousand ships” may miss her as she is hiding her face. Asking about new booths and a woman will send them to ma</w:t>
+      </w:r>
+      <w:r>
+        <w:t>n</w:t>
+      </w:r>
+      <w:r>
+        <w:t>y</w:t>
+      </w:r>
+      <w:r>
+        <w:t>`</w:t>
+      </w:r>
+      <w:r>
+        <w:t xml:space="preserve"> booths. </w:t>
+      </w:r>
+    </w:p>
+    <w:p>
+      <w:pPr>
+        <w:pStyle w:val="Heading2"/>
+      </w:pPr>
+      <w:bookmarkStart w:id="69" w:name="_Toc265069361"/>
+      <w:r>
+        <w:t>Scene 03</w:t>
+      </w:r>
+      <w:r>
+        <w:t xml:space="preserve">: </w:t>
+      </w:r>
+      <w:r>
+        <w:t>El</w:t>
+      </w:r>
+      <w:r>
+        <w:t>len</w:t>
+      </w:r>
+      <w:bookmarkEnd w:id="69"/>
+    </w:p>
+    <w:p>
+      <w:r>
+        <w:t xml:space="preserve">Helen is one of the 999 forms of Nyarlathotep is indeed here. Here name is changed to Ellen (the ‘H” sound is a breathing sound so Helen and Ellen are really the same name). She is a lesser booth that has a miniature and cheap planetarium running. She tells fortunes. While still incredibly beautiful </w:t>
+      </w:r>
+      <w:r>
+        <w:t>she</w:t>
+      </w:r>
+      <w:r>
+        <w:t xml:space="preserve"> is covered in robes and wears a mask to hide her perfect form.</w:t>
       </w:r>
       <w:r>
         <w:t xml:space="preserve"> </w:t>
       </w:r>
       <w:r>
-        <w:t xml:space="preserve">So unless the character that opens the safe is checking for a trap when opening the safe the bomb will be triggered and a count down will start. As this is a rush there is a disadvantage die to “disarm” it—the skill to use is at the Keeper’s discretion but Repair Electrical Device is good. It is simple to avoid the “bomb” as a string is attached to the door that can be easily cut—simple success at Spot Hidden will detect the trap. It is by the way a quite convincing model of a bomb; the Keeper may have any military or other knowledge check to recognize it as an alarm clock. If the alarm “explodes” this is a signal to the star vampire to attack. </w:t>
-      </w:r>
-      <w:r>
-        <w:t xml:space="preserve">It will likely be heard laughing; it will produce a strange tittering sound that is like combing that sound of a bird and a bell. Inside the safe is $563, €345, a spare Glock, </w:t>
-      </w:r>
-      <w:r>
-        <w:t>a pure iron dagger that is blessed</w:t>
+        <w:t>The players will have a hard time finding her in the Saturday Market. Her tent always looks closed.</w:t>
+      </w:r>
+    </w:p>
+    <w:p>
+      <w:pPr>
+        <w:rPr>
+          <w:i/>
+        </w:rPr>
+      </w:pPr>
+      <w:r>
+        <w:rPr>
+          <w:i/>
+        </w:rPr>
+        <w:t xml:space="preserve">Outside the tent are some dead birds that appear to have fallen from the air. It is a bit strange and ominous. </w:t>
+      </w:r>
+    </w:p>
+    <w:p>
+      <w:pPr>
+        <w:rPr>
+          <w:i/>
+        </w:rPr>
+      </w:pPr>
+      <w:r>
+        <w:rPr>
+          <w:i/>
+        </w:rPr>
+        <w:t>The</w:t>
+      </w:r>
+      <w:r>
+        <w:rPr>
+          <w:i/>
+        </w:rPr>
+        <w:t xml:space="preserve"> tent is filled with pillows. A tall blond woman covered in robes, hood, and a mask made of cloth and feathers sits at a table with a cheap child’s </w:t>
+      </w:r>
+      <w:r>
+        <w:rPr>
+          <w:i/>
+        </w:rPr>
+        <w:t>planetarium</w:t>
+      </w:r>
+      <w:r>
+        <w:rPr>
+          <w:i/>
+        </w:rPr>
+        <w:t xml:space="preserve"> device filling the darken tent with stars.</w:t>
+      </w:r>
+      <w:r>
+        <w:rPr>
+          <w:i/>
+        </w:rPr>
+        <w:t xml:space="preserve"> “I am Ellen and I read the past, the present, and future for a few coins,” she says in a deep voice that suggests that she is confident and lovely. Her green eyes look out from the mask.</w:t>
+      </w:r>
+    </w:p>
+    <w:p>
+      <w:r>
+        <w:t>If the players want a reading the Keeper will have to come up with something that fits. Something like this:</w:t>
+      </w:r>
+    </w:p>
+    <w:p>
+      <w:pPr>
+        <w:rPr>
+          <w:i/>
+        </w:rPr>
+      </w:pPr>
+      <w:r>
+        <w:rPr>
+          <w:i/>
+        </w:rPr>
+        <w:t>She deals odd cards, a tarot deck based on Portland</w:t>
       </w:r>
       <w:r>
         <w:rPr>
           <w:rStyle w:val="FootnoteReference"/>
-        </w:rPr>
-        <w:footnoteReference w:id="22"/>
-      </w:r>
-      <w:r>
-        <w:t xml:space="preserve">, silver pullets also blessed for Glock, the Fez of the Leaders of New Light (see below in </w:t>
-      </w:r>
-      <w:r>
-        <w:fldChar w:fldCharType="begin"/>
-      </w:r>
-      <w:r>
-        <w:instrText xml:space="preserve"> REF _Ref260429984 \h </w:instrText>
-      </w:r>
-      <w:r>
-        <w:fldChar w:fldCharType="separate"/>
-      </w:r>
-      <w:r>
-        <w:t>Unique Items</w:t>
-      </w:r>
-      <w:r>
-        <w:fldChar w:fldCharType="end"/>
-      </w:r>
-      <w:r>
-        <w:t xml:space="preserve">), </w:t>
-      </w:r>
-      <w:r>
-        <w:t xml:space="preserve">and three copies of the Hittite clay tablets. </w:t>
-      </w:r>
-    </w:p>
-    <w:p>
-      <w:pPr>
-        <w:rPr>
-          <w:b/>
-        </w:rPr>
-      </w:pPr>
-      <w:r>
-        <w:rPr>
-          <w:b/>
-        </w:rPr>
-        <w:t xml:space="preserve">Kirk </w:t>
-      </w:r>
-      <w:proofErr w:type="spellStart"/>
-      <w:r>
-        <w:rPr>
-          <w:b/>
-        </w:rPr>
-        <w:t>McBane</w:t>
-      </w:r>
-      <w:proofErr w:type="spellEnd"/>
-      <w:r>
-        <w:rPr>
-          <w:b/>
-        </w:rPr>
-        <w:t>, 120 years of age</w:t>
-      </w:r>
-      <w:r>
-        <w:rPr>
-          <w:b/>
-        </w:rPr>
-        <w:t>—appears 50</w:t>
-      </w:r>
-      <w:r>
-        <w:rPr>
-          <w:b/>
-        </w:rPr>
-        <w:t>, Cult leader</w:t>
-      </w:r>
-    </w:p>
-    <w:p>
-      <w:r>
-        <w:t>STR</w:t>
-      </w:r>
-      <w:r>
-        <w:t xml:space="preserve"> 45 CON 60 SIZ 50 INT 80 POW</w:t>
-      </w:r>
-      <w:r>
-        <w:t xml:space="preserve"> 80 DEX 70 APP 30 EDU 70 (30 formally but his age makes him well educated) LUCK 85</w:t>
-      </w:r>
-    </w:p>
-    <w:p>
-      <w:r>
-        <w:rPr>
-          <w:b/>
-        </w:rPr>
-        <w:t>SAN:</w:t>
-      </w:r>
-      <w:r>
-        <w:t xml:space="preserve"> 0 </w:t>
-      </w:r>
-    </w:p>
-    <w:p>
-      <w:r>
-        <w:rPr>
-          <w:b/>
-        </w:rPr>
-        <w:t xml:space="preserve">HP: </w:t>
-      </w:r>
-      <w:r>
-        <w:t>13</w:t>
-      </w:r>
-    </w:p>
-    <w:p>
-      <w:r>
-        <w:rPr>
-          <w:b/>
-        </w:rPr>
-        <w:t>Build:</w:t>
-      </w:r>
-      <w:r>
-        <w:t xml:space="preserve"> +0</w:t>
-      </w:r>
-    </w:p>
-    <w:p>
-      <w:r>
-        <w:rPr>
-          <w:b/>
-        </w:rPr>
-        <w:t xml:space="preserve">Damage Bonus: </w:t>
-      </w:r>
-      <w:r>
-        <w:t>+0</w:t>
-      </w:r>
-    </w:p>
-    <w:p>
-      <w:r>
-        <w:rPr>
-          <w:b/>
-        </w:rPr>
-        <w:t xml:space="preserve">Weapons: </w:t>
-      </w:r>
-      <w:r>
-        <w:t>.38 Glock 75%, damage 1d10 (average damage 5)</w:t>
-      </w:r>
-    </w:p>
-    <w:p>
-      <w:r>
-        <w:rPr>
-          <w:i/>
-        </w:rPr>
-        <w:t>Leaders of the New Light Copper Dagger</w:t>
-      </w:r>
-      <w:r>
-        <w:t xml:space="preserve"> (see below in </w:t>
-      </w:r>
-      <w:r>
-        <w:fldChar w:fldCharType="begin"/>
-      </w:r>
-      <w:r>
-        <w:instrText xml:space="preserve"> REF _Ref260429984 \h </w:instrText>
-      </w:r>
-      <w:r>
-        <w:fldChar w:fldCharType="separate"/>
-      </w:r>
-      <w:r>
-        <w:t>Unique Items</w:t>
-      </w:r>
-      <w:r>
-        <w:fldChar w:fldCharType="end"/>
-      </w:r>
-      <w:r>
-        <w:t>) 40%, damage 1d6 (average damage 3</w:t>
-      </w:r>
-      <w:r>
-        <w:t>), contains 20 power points</w:t>
-      </w:r>
-    </w:p>
-    <w:p>
-      <w:r>
-        <w:t>Fighting (Brawl) 3</w:t>
-      </w:r>
-      <w:r>
-        <w:t>5%, damage 1d3</w:t>
-      </w:r>
-      <w:r>
-        <w:t xml:space="preserve"> (averag</w:t>
-      </w:r>
-      <w:r>
-        <w:t>e damage 1</w:t>
-      </w:r>
-      <w:r>
-        <w:t>)</w:t>
-      </w:r>
-    </w:p>
-    <w:p>
-      <w:r>
-        <w:t>Thrown large knife 30%, damage 1d4 (average damage 2)</w:t>
-      </w:r>
-    </w:p>
-    <w:p>
-      <w:r>
-        <w:rPr>
-          <w:b/>
-        </w:rPr>
-        <w:t>Skills:</w:t>
-      </w:r>
-      <w:r>
-        <w:t xml:space="preserve"> </w:t>
-      </w:r>
-      <w:r>
-        <w:t xml:space="preserve">Accounting 5%, Anthropology 1%, Appraise 15%, Archaeology 1%, Art/Craft 5%, Mathematics 15% (knowledge Cryptology 20%), Sherlock Holmes Trivia 95%, Charm 75%, Climb 20%, Credit Rating 60% (due to investments over 100 years), Dodge 30%, Drive Auto 20%, Electrical Repair </w:t>
-      </w:r>
-      <w:r>
-        <w:t>7</w:t>
-      </w:r>
-      <w:r>
-        <w:t>5%, Fast Talk 35%, First Aid 30%, History 60% (knowledge of Portland and areas 80%), Intimidate 55%, Jump 20%, Language (own English) 60%, Language French 60%, Language German 40%, Language Greek 30%, Language Latin 40%, Law 5%, Library Use 40%, Listen 20%, Locksmith 15%, Mech. Repair 30%, Persuade 50%, Psychology 10%, Spot Hidden 25%, Stealth 20%, Throw 20%,</w:t>
-      </w:r>
-      <w:r>
-        <w:t xml:space="preserve"> </w:t>
-      </w:r>
-      <w:r>
-        <w:t>Track 10%, Use Computer 6</w:t>
-      </w:r>
-      <w:r>
-        <w:t>0%</w:t>
-      </w:r>
-      <w:r>
-        <w:t>.</w:t>
-      </w:r>
-    </w:p>
-    <w:p>
-      <w:r>
-        <w:rPr>
-          <w:b/>
-        </w:rPr>
-        <w:t>Spells:</w:t>
-      </w:r>
-      <w:r>
-        <w:t xml:space="preserve"> </w:t>
-      </w:r>
-      <w:r>
-        <w:rPr>
-          <w:i/>
-        </w:rPr>
-        <w:t xml:space="preserve">Bless Weapon, </w:t>
-      </w:r>
-      <w:r>
-        <w:rPr>
-          <w:i/>
-        </w:rPr>
-        <w:t>Contact Nyarlathotep, grasp of Cthulhu, steal life, summon / bind star vampire, s</w:t>
-      </w:r>
-      <w:r>
-        <w:rPr>
-          <w:i/>
-        </w:rPr>
-        <w:t>ummon dimensional s</w:t>
-      </w:r>
-      <w:r>
-        <w:rPr>
-          <w:i/>
-        </w:rPr>
-        <w:t>hambler</w:t>
-      </w:r>
-      <w:r>
-        <w:rPr>
-          <w:i/>
-        </w:rPr>
-        <w:t xml:space="preserve"> </w:t>
-      </w:r>
-    </w:p>
-    <w:p>
-      <w:r>
-        <w:rPr>
-          <w:b/>
-        </w:rPr>
-        <w:t>Equipment:</w:t>
-      </w:r>
-      <w:r>
-        <w:t xml:space="preserve"> .38 Glock, </w:t>
-      </w:r>
-      <w:r>
-        <w:rPr>
-          <w:i/>
-        </w:rPr>
-        <w:t>LNL Copper Dagger</w:t>
-      </w:r>
-      <w:r>
-        <w:t>, and throwing knife.</w:t>
-      </w:r>
-    </w:p>
-    <w:p>
-      <w:r>
-        <w:t xml:space="preserve">Kirk </w:t>
-      </w:r>
-      <w:proofErr w:type="spellStart"/>
-      <w:r>
-        <w:t>McBane</w:t>
-      </w:r>
-      <w:proofErr w:type="spellEnd"/>
-      <w:r>
-        <w:t xml:space="preserve"> has</w:t>
-      </w:r>
-      <w:r>
-        <w:t xml:space="preserve"> a unique item: </w:t>
-      </w:r>
-      <w:r>
-        <w:rPr>
-          <w:i/>
-        </w:rPr>
-        <w:t>Leader of the New Light Copper Dagger</w:t>
-      </w:r>
-      <w:r>
-        <w:t xml:space="preserve">. This item allows him </w:t>
-      </w:r>
-      <w:r>
-        <w:t xml:space="preserve">to cast the spell in combat and the stored power will cover the spell cost. The </w:t>
-      </w:r>
-      <w:r>
-        <w:rPr>
-          <w:i/>
-        </w:rPr>
-        <w:t>LNL Copper Dagger</w:t>
-      </w:r>
-      <w:r>
-        <w:t xml:space="preserve"> is loaded with 20 power points.</w:t>
-      </w:r>
-      <w:r>
-        <w:t xml:space="preserve"> He will use </w:t>
-      </w:r>
-      <w:r>
-        <w:rPr>
-          <w:i/>
-        </w:rPr>
-        <w:t>grasp of Cthulhu</w:t>
-      </w:r>
-      <w:r>
-        <w:t xml:space="preserve"> spell if given a chance.</w:t>
-      </w:r>
-    </w:p>
-    <w:p>
-      <w:pPr>
-        <w:rPr>
-          <w:b/>
-        </w:rPr>
-      </w:pPr>
-      <w:r>
-        <w:rPr>
-          <w:b/>
-        </w:rPr>
-        <w:t>Star Vampire</w:t>
-      </w:r>
-      <w:r>
-        <w:rPr>
-          <w:b/>
-        </w:rPr>
-        <w:t>, bound</w:t>
-      </w:r>
-      <w:r>
-        <w:rPr>
-          <w:b/>
-        </w:rPr>
-        <w:t xml:space="preserve">, invisible </w:t>
-      </w:r>
-    </w:p>
-    <w:p>
-      <w:r>
-        <w:t>STR</w:t>
-      </w:r>
-      <w:r>
-        <w:t xml:space="preserve"> 130 CON 65 SIZ 130 INT 55 POW 80 DEX 50 APP 10 EDU 10 LUCK 50</w:t>
-      </w:r>
-    </w:p>
-    <w:p>
-      <w:r>
-        <w:rPr>
-          <w:b/>
-        </w:rPr>
-        <w:t>SAN:</w:t>
-      </w:r>
-      <w:r>
-        <w:t xml:space="preserve"> N/A</w:t>
-      </w:r>
-    </w:p>
-    <w:p>
-      <w:r>
-        <w:rPr>
-          <w:b/>
-        </w:rPr>
-        <w:t>HP:</w:t>
-      </w:r>
-      <w:r>
-        <w:t xml:space="preserve"> 20</w:t>
-      </w:r>
-    </w:p>
-    <w:p>
-      <w:r>
-        <w:rPr>
-          <w:b/>
-        </w:rPr>
-        <w:t xml:space="preserve">Damage Bonus: </w:t>
-      </w:r>
-      <w:r>
-        <w:t>+2d6</w:t>
-      </w:r>
-    </w:p>
-    <w:p>
-      <w:r>
-        <w:rPr>
-          <w:b/>
-        </w:rPr>
-        <w:t>Build:</w:t>
-      </w:r>
-      <w:r>
-        <w:t xml:space="preserve"> +2</w:t>
-      </w:r>
-    </w:p>
-    <w:p>
-      <w:r>
-        <w:rPr>
-          <w:b/>
-        </w:rPr>
-        <w:t>Move:</w:t>
-      </w:r>
-      <w:r>
-        <w:t xml:space="preserve"> 6 / 9 flying</w:t>
-      </w:r>
-    </w:p>
-    <w:p>
-      <w:r>
-        <w:rPr>
-          <w:b/>
-        </w:rPr>
-        <w:t xml:space="preserve">Weapons: </w:t>
-      </w:r>
-      <w:r>
-        <w:t xml:space="preserve">Talons </w:t>
-      </w:r>
-      <w:r>
-        <w:t>40%, damage 2d6+2d6 (average damage 14)</w:t>
-      </w:r>
-    </w:p>
-    <w:p>
-      <w:r>
-        <w:t>Bite 80%, damage 1d6</w:t>
-      </w:r>
-      <w:r>
-        <w:t xml:space="preserve"> (times 5)</w:t>
-      </w:r>
-      <w:r>
-        <w:t xml:space="preserve"> STR drain per round.</w:t>
-      </w:r>
-    </w:p>
-    <w:p>
-      <w:r>
-        <w:rPr>
-          <w:b/>
-        </w:rPr>
-        <w:t>Armor:</w:t>
-      </w:r>
-      <w:r>
-        <w:t xml:space="preserve"> 4-point hide and bullets and like damage only do ½ damage to star vampires (that means divide the damage in half and then subtract four for each bullet that hits with values of zero of less are just ignored).</w:t>
-      </w:r>
-    </w:p>
-    <w:p>
-      <w:r>
-        <w:rPr>
-          <w:b/>
-        </w:rPr>
-        <w:t>Skills:</w:t>
-      </w:r>
-      <w:r>
-        <w:t xml:space="preserve"> Climb 25%, Credit rating N/</w:t>
-      </w:r>
-      <w:r>
-        <w:t>A, Dodge 25%, Fighting (Brawl) 4</w:t>
-      </w:r>
-      <w:r>
-        <w:t>0%, Jump 20%, Listen 30%, Stealth 1</w:t>
-      </w:r>
-      <w:r>
-        <w:t>0%, Spot Hidden 40</w:t>
-      </w:r>
-      <w:r>
-        <w:t>%, Track 10%, Throw 25%</w:t>
-      </w:r>
-    </w:p>
-    <w:p>
-      <w:r>
-        <w:rPr>
-          <w:b/>
-        </w:rPr>
-        <w:t>Sanity Loss:</w:t>
-      </w:r>
-      <w:r>
-        <w:t xml:space="preserve"> 1 / 1d10 sanity points to see or be attacked by a star vampire.</w:t>
-      </w:r>
-    </w:p>
-    <w:p>
-      <w:r>
-        <w:rPr>
-          <w:b/>
-        </w:rPr>
-        <w:t>Invisible:</w:t>
-      </w:r>
-      <w:r>
-        <w:t xml:space="preserve"> Disadvantage die to attack.</w:t>
-      </w:r>
-    </w:p>
-    <w:p>
-      <w:r>
-        <w:t>Star vampires remain invisible until they have consumed blood. They remain visible for six rounds after draining blood. They make a twittering sound when reacting emotionally to attacks, and other events. The twittering will give away the general local of the star vampire and allow it to be attacked with disadvantage.</w:t>
-      </w:r>
-    </w:p>
-    <w:p>
-      <w:pPr>
-        <w:pStyle w:val="Heading1"/>
-      </w:pPr>
-      <w:bookmarkStart w:id="60" w:name="_Toc265069352"/>
-      <w:r>
-        <w:t>Hittite</w:t>
-      </w:r>
-      <w:bookmarkEnd w:id="60"/>
-    </w:p>
-    <w:p>
-      <w:r>
-        <w:t>This is the world of college students and clubs in Portland State in downtown Portland not far from the tunnels</w:t>
-      </w:r>
-      <w:r>
-        <w:t>. The Hittite Club has a room in the library, a locked cabinet and some digital cameras. The crate of items has been carefully stored in the cabinet. The gold earring is in a bag and also locked in the cabinet.</w:t>
-      </w:r>
-      <w:r>
-        <w:t xml:space="preserve"> The players first do Scene 01 and complete whatever they find or learn in this scene. Once that is done Scene 02 starts.</w:t>
-      </w:r>
-    </w:p>
-    <w:p>
-      <w:pPr>
-        <w:pStyle w:val="Heading2"/>
-      </w:pPr>
-      <w:bookmarkStart w:id="61" w:name="_Toc265069353"/>
-      <w:r>
-        <w:t>Scene 01</w:t>
-      </w:r>
-      <w:r>
-        <w:t xml:space="preserve">: </w:t>
-      </w:r>
-      <w:r>
-        <w:t>Hittite Club</w:t>
-      </w:r>
-      <w:bookmarkEnd w:id="61"/>
-    </w:p>
-    <w:p>
-      <w:r>
-        <w:t>In Portland State</w:t>
-      </w:r>
-      <w:r>
-        <w:t xml:space="preserve"> (PSU)</w:t>
-      </w:r>
-      <w:r>
-        <w:t xml:space="preserve"> is a small group of </w:t>
-      </w:r>
-      <w:r>
-        <w:t xml:space="preserve">students lead by Professor Ryan Brown. He is </w:t>
-      </w:r>
-      <w:r>
-        <w:t>a non-tenured professor that teaches</w:t>
-      </w:r>
-      <w:r>
-        <w:t xml:space="preserve"> a few classes on Hittite </w:t>
-      </w:r>
-      <w:r>
-        <w:t>and then the standard fair of western civilization classes. Professor Brown was able to focus on his studies on Hittite while at PSU and publishes translations of various texts. He has specialized in finding “lost” Hittite clay tablets in various museums and collections. He offers to sketch, photograph, translate, and publish for the various organizations their items. The professor is known as “Dusty” which often describes the state of the collections he is working on.</w:t>
-      </w:r>
-    </w:p>
-    <w:p>
-      <w:r>
-        <w:t>The library room that is assigned to the Hittite Club contains a group of clay tablets from Germany that were once in Troy. Th</w:t>
-      </w:r>
-      <w:r>
-        <w:t>ere are three Hittite clay tablets, one shattered,</w:t>
-      </w:r>
-      <w:r>
-        <w:t xml:space="preserve"> and one Greek</w:t>
-      </w:r>
-      <w:r>
-        <w:t xml:space="preserve"> text also cut into hardened clay</w:t>
-      </w:r>
-      <w:r>
-        <w:t>. Professor Brown considers the Greek text to be joke from someone in Germany</w:t>
-      </w:r>
-      <w:r>
-        <w:t xml:space="preserve">. He has ignored it. The other three items have been scanned, photographed, and even 3-D printed. Shading has been added to the 3-D copies and this has made them much easier to work with. </w:t>
-      </w:r>
-      <w:r>
-        <w:t>A gold earring has been kept with the i</w:t>
-      </w:r>
-      <w:r>
-        <w:t>tems. It was found in the crate</w:t>
-      </w:r>
-      <w:r>
-        <w:t xml:space="preserve"> and the good professor thinks it fell off the ears of one of the Germans that closed up the crate. </w:t>
-      </w:r>
-    </w:p>
-    <w:p>
-      <w:r>
-        <w:t>If the investigators come for a meeting on a Monday the Keeper may read or paraphrase:</w:t>
-      </w:r>
-    </w:p>
-    <w:p>
-      <w:pPr>
-        <w:rPr>
-          <w:i/>
-        </w:rPr>
-      </w:pPr>
-      <w:r>
-        <w:rPr>
-          <w:i/>
-        </w:rPr>
-        <w:t>The</w:t>
-      </w:r>
-      <w:r>
-        <w:rPr>
-          <w:i/>
-        </w:rPr>
-        <w:t xml:space="preserve"> group meets in a small room in the library with a paper sign, “Hittite Club: Meets Mondays 6PM,” taped to the door. There is a conference table and Professor “Dusty” Brown is leading the meeting. There is a short review of the minutes and examinations of digital photos of various text sent from various collections and museums from all over the world. It seems that the Hittite Club offers to study “lost” text. Various items found and sold or put in collections with very little information </w:t>
-      </w:r>
-      <w:r>
-        <w:rPr>
-          <w:i/>
-        </w:rPr>
-        <w:t xml:space="preserve">of their heritage. “We look in the ‘dust’ of the world’s collections seeking lost Hittite to practice on,” says one of the students to nobody. </w:t>
-      </w:r>
-    </w:p>
-    <w:p>
-      <w:pPr>
-        <w:rPr>
-          <w:i/>
-        </w:rPr>
-      </w:pPr>
-      <w:r>
-        <w:rPr>
-          <w:i/>
-        </w:rPr>
-        <w:t>Professor “Dusty” Brown reads a letter from the German, translating as he goes to English, that says that there is no record of a lost gold earring. “I guess we’ll have to keep it,” he says with a smile.</w:t>
-      </w:r>
-    </w:p>
-    <w:p>
-      <w:r>
-        <w:t>If the investigators</w:t>
-      </w:r>
-      <w:r>
-        <w:t xml:space="preserve"> ask about the clay tablets</w:t>
-      </w:r>
-      <w:r>
-        <w:t xml:space="preserve"> read or paraphrase:</w:t>
-      </w:r>
-    </w:p>
-    <w:p>
-      <w:pPr>
-        <w:rPr>
-          <w:i/>
-        </w:rPr>
-      </w:pPr>
-      <w:r>
-        <w:rPr>
-          <w:i/>
-        </w:rPr>
-        <w:t>A student reports, “</w:t>
-      </w:r>
-      <w:r>
-        <w:rPr>
-          <w:i/>
-        </w:rPr>
-        <w:t xml:space="preserve">The Treasure Chest from Germany contained three true Hittite texts. One was smashed and only the 3-D printed model allows us to read it. The first text </w:t>
-      </w:r>
-      <w:r>
-        <w:rPr>
-          <w:i/>
-        </w:rPr>
-        <w:t xml:space="preserve">a dictionary to a strange language we have never found before. The second text, repaired now and readable in a 3-D copy, is in the strange language. I believe some folks at the Golden Apple are trying to write a computer program to understand it.” The student pauses for questions. “The last text is intriguing as it lists warriors and locations in the city and something called “old warriors.” The student says with a smile. “Some of use think it is a list of weapons and troops from some </w:t>
-      </w:r>
-      <w:proofErr w:type="gramStart"/>
-      <w:r>
-        <w:rPr>
-          <w:i/>
-        </w:rPr>
-        <w:t>great war</w:t>
-      </w:r>
-      <w:proofErr w:type="gramEnd"/>
-      <w:r>
-        <w:rPr>
-          <w:i/>
-        </w:rPr>
-        <w:t>—maybe the Trojan War—we don’t know where these findings came from,” says the student with a glint in her eye.</w:t>
-      </w:r>
-    </w:p>
-    <w:p>
-      <w:pPr>
-        <w:rPr>
-          <w:i/>
-        </w:rPr>
-      </w:pPr>
-      <w:r>
-        <w:rPr>
-          <w:i/>
-        </w:rPr>
-        <w:t>“The other text appears to be a very old joke. It is in ancient Greek, Linear B, and tells a bad story about Helen. It looks real but must be a fake,” says the student. “We don’t even right down the translation so it does not find its way on the Internet or worse,” says Professor “Dusty.”</w:t>
-      </w:r>
-    </w:p>
-    <w:p>
-      <w:pPr>
-        <w:rPr>
-          <w:b/>
-        </w:rPr>
-      </w:pPr>
-      <w:r>
-        <w:rPr>
-          <w:b/>
-        </w:rPr>
-        <w:t xml:space="preserve">Professor </w:t>
-      </w:r>
-      <w:r>
-        <w:rPr>
-          <w:b/>
-        </w:rPr>
-        <w:t xml:space="preserve">“Dusty” </w:t>
-      </w:r>
-      <w:r>
-        <w:rPr>
-          <w:b/>
-        </w:rPr>
-        <w:t xml:space="preserve">Ryan Brown, Age 32, </w:t>
-      </w:r>
-      <w:proofErr w:type="gramStart"/>
-      <w:r>
-        <w:rPr>
-          <w:b/>
-        </w:rPr>
-        <w:t>Untenured</w:t>
-      </w:r>
-      <w:proofErr w:type="gramEnd"/>
-      <w:r>
-        <w:rPr>
-          <w:b/>
-        </w:rPr>
-        <w:t xml:space="preserve"> lecturer</w:t>
-      </w:r>
-    </w:p>
-    <w:p>
-      <w:r>
-        <w:t>STR</w:t>
-      </w:r>
-      <w:r>
-        <w:t xml:space="preserve"> 50 CON 50 SIZ 50 INT 80 POW 40 DEX 60 APP 60 EDU 70 LUCK 40</w:t>
-      </w:r>
-    </w:p>
-    <w:p>
-      <w:r>
-        <w:t>SAN: 65</w:t>
-      </w:r>
-    </w:p>
-    <w:p>
-      <w:r>
-        <w:t>HP: 10</w:t>
-      </w:r>
-    </w:p>
-    <w:p>
-      <w:r>
-        <w:t>Build: +0</w:t>
-      </w:r>
-    </w:p>
-    <w:p>
-      <w:r>
-        <w:rPr>
-          <w:b/>
-        </w:rPr>
-        <w:t xml:space="preserve">Damage Bonus: </w:t>
-      </w:r>
-      <w:r>
-        <w:rPr>
-          <w:b/>
-        </w:rPr>
-        <w:t>+</w:t>
-      </w:r>
-      <w:r>
-        <w:t>0</w:t>
-      </w:r>
-    </w:p>
-    <w:p>
-      <w:r>
-        <w:rPr>
-          <w:b/>
-        </w:rPr>
-        <w:t xml:space="preserve">Weapons: </w:t>
-      </w:r>
-      <w:r>
-        <w:t>None</w:t>
-      </w:r>
-    </w:p>
-    <w:p>
-      <w:r>
-        <w:t>Fighting (Brawl) 63%, damage 1d3 (average damage 1)</w:t>
-      </w:r>
-    </w:p>
-    <w:p>
-      <w:r>
-        <w:rPr>
-          <w:b/>
-        </w:rPr>
-        <w:t>Skills:</w:t>
-      </w:r>
-      <w:r>
-        <w:t xml:space="preserve"> Accounting 5%, Anthropology 1%, Appraise 15%, Archaeology 1%, Art/Craft 5%, Charm 60%, Climb 20%, Credit Rating 30%, Cthulhu Mythos 0%, Dodge 30%, Drive Auto 20%, Electrical Repair 20%, Fast Talk 5%, First Aid 30%, History 80% (knowledge of Portland and areas 40%), Intimidate 15%, Jump 20%, Language (own English) 60%, Language Cuneiform 60%, Language Hittite 80%, Language Greek and Ancient 60%, Law 5%, Library Use 40%, Listen 20%, Locksmith 5%, Mech. Repair 20%, Persuade 46%, Psychology 10%, Spot Hidden 25%, Stealth 20%, Throw 20%,</w:t>
-      </w:r>
-      <w:r>
-        <w:t xml:space="preserve"> </w:t>
-      </w:r>
-      <w:r>
-        <w:t>Track 10%, Use Computer 65%</w:t>
-      </w:r>
-      <w:r>
-        <w:t>.</w:t>
-      </w:r>
-    </w:p>
-    <w:p>
-      <w:pPr>
-        <w:pStyle w:val="Heading3"/>
-      </w:pPr>
-      <w:bookmarkStart w:id="62" w:name="_Toc265069354"/>
-      <w:r>
-        <w:t>The Cabinet</w:t>
-      </w:r>
-      <w:bookmarkEnd w:id="62"/>
-    </w:p>
-    <w:p>
-      <w:r>
-        <w:t xml:space="preserve">A pad lock is on the cabinet. The two intact clay tablets are wrapped and boxed. The fragments of the other are loose in a box filled with cotton to stop them breaking up. The clay Greek text is set out without any protection. A </w:t>
-      </w:r>
-      <w:proofErr w:type="spellStart"/>
-      <w:r>
-        <w:t>ziplock</w:t>
-      </w:r>
-      <w:proofErr w:type="spellEnd"/>
-      <w:r>
-        <w:t xml:space="preserve"> bag holds the earring. There are three models of each text that are printed 3-D scans. Breaking in and stealing the items should not be difficult and should use simple success to get passed the locked door and pad lock.</w:t>
-      </w:r>
-    </w:p>
-    <w:p>
-      <w:pPr>
-        <w:pStyle w:val="Heading3"/>
-      </w:pPr>
-      <w:bookmarkStart w:id="63" w:name="_Toc265069355"/>
-      <w:r>
-        <w:t>The Earring</w:t>
-      </w:r>
-      <w:bookmarkEnd w:id="63"/>
-    </w:p>
-    <w:p>
-      <w:r>
-        <w:t xml:space="preserve">The earring is part of </w:t>
-      </w:r>
-      <w:proofErr w:type="spellStart"/>
-      <w:r>
-        <w:t>Priam’s</w:t>
-      </w:r>
-      <w:proofErr w:type="spellEnd"/>
-      <w:r>
-        <w:t xml:space="preserve"> Treasure. A great success at Appraise or History will recognize the item as something very ancient. Someone wearing the earring can command the </w:t>
-      </w:r>
-      <w:proofErr w:type="spellStart"/>
-      <w:r>
-        <w:t>shoggoth</w:t>
-      </w:r>
-      <w:proofErr w:type="spellEnd"/>
-      <w:r>
-        <w:t xml:space="preserve"> known as the Old Warrior once per monthly cycle; they will not know this. If the earring is given to Helen (Nyarlathotep) the link between the times</w:t>
-      </w:r>
-      <w:r>
-        <w:t xml:space="preserve"> is broken, t</w:t>
-      </w:r>
-      <w:r>
-        <w:t>he Old Warrior return to burn in Troy</w:t>
-      </w:r>
-      <w:r>
-        <w:t>’s flames. Helen (Nyarlathotep) smiles, “The stars are not right after all,” says with a laugh, and disappears. The adventure ends.</w:t>
-      </w:r>
-    </w:p>
-    <w:p>
-      <w:pPr>
-        <w:pStyle w:val="Heading2"/>
-      </w:pPr>
-      <w:bookmarkStart w:id="64" w:name="_Toc265069356"/>
-      <w:r>
-        <w:t>Scene 02</w:t>
-      </w:r>
-      <w:r>
-        <w:t xml:space="preserve">: </w:t>
-      </w:r>
-      <w:r>
-        <w:t>Not on the Agenda</w:t>
-      </w:r>
-      <w:bookmarkEnd w:id="64"/>
-    </w:p>
-    <w:p>
-      <w:r>
-        <w:t xml:space="preserve">The meeting is about to end when suddenly everything gets dark and something is head coming. The walls and angles in the room suddenly seem dark and there is a sound like a dog’s hunting call. A hound of </w:t>
-      </w:r>
-      <w:proofErr w:type="spellStart"/>
-      <w:r>
-        <w:t>Tindalos</w:t>
-      </w:r>
-      <w:proofErr w:type="spellEnd"/>
-      <w:r>
-        <w:t xml:space="preserve"> has followed the trace from time from Troy to Portland. It is following the earring’s power. It will kill all in the room that touched the earring. All the students and Professor Brown had handled the earring. The investigators or agents may have touched it. The earring glows with power in the presence of the hound of </w:t>
-      </w:r>
-      <w:proofErr w:type="spellStart"/>
-      <w:r>
-        <w:t>Tindalos</w:t>
-      </w:r>
-      <w:proofErr w:type="spellEnd"/>
-      <w:r>
-        <w:t>. It will not touch the earring. It will leave the earring after it kills everyone. It is the path through time that attached it, not the earring.</w:t>
-      </w:r>
-    </w:p>
-    <w:p>
-      <w:r>
-        <w:t>Assuming the investigators come for a meeting on a Monday the Keeper may read or paraphrase:</w:t>
-      </w:r>
-    </w:p>
-    <w:p>
-      <w:r>
-        <w:rPr>
-          <w:i/>
-        </w:rPr>
-        <w:t>The</w:t>
-      </w:r>
-      <w:r>
-        <w:rPr>
-          <w:i/>
-        </w:rPr>
-        <w:t xml:space="preserve"> meeting is about to end when suddenly the room seems a bit darker. All the corners and angles of the room sudden darken. A dog’s hunting howl is heard—something terrible is coming. Professor Brown looks frightened and confused. The few students are also afraid and confused. “What could that be,” says one of the students.</w:t>
-      </w:r>
-    </w:p>
-    <w:p>
-      <w:r>
-        <w:t>The hound will howl again in the next round. The players have time to prepare. The hound will come through one angle. It will jump down from one of the corners and land on Professor Brown unless the investigators and agents take some action.</w:t>
-      </w:r>
-    </w:p>
-    <w:p>
-      <w:pPr>
-        <w:rPr>
-          <w:b/>
-        </w:rPr>
-      </w:pPr>
-      <w:r>
-        <w:rPr>
-          <w:b/>
-        </w:rPr>
-        <w:t xml:space="preserve">Hound of </w:t>
-      </w:r>
-      <w:proofErr w:type="spellStart"/>
-      <w:r>
-        <w:rPr>
-          <w:b/>
-        </w:rPr>
-        <w:t>Tindalos</w:t>
-      </w:r>
-      <w:proofErr w:type="spellEnd"/>
-      <w:r>
-        <w:rPr>
-          <w:b/>
-        </w:rPr>
-        <w:t xml:space="preserve">, </w:t>
-      </w:r>
-      <w:proofErr w:type="spellStart"/>
-      <w:r>
-        <w:rPr>
-          <w:b/>
-        </w:rPr>
-        <w:t>Scavangers</w:t>
-      </w:r>
-      <w:proofErr w:type="spellEnd"/>
-      <w:r>
-        <w:rPr>
-          <w:b/>
-        </w:rPr>
-        <w:t xml:space="preserve"> of Time</w:t>
-      </w:r>
-      <w:r>
-        <w:rPr>
-          <w:b/>
-        </w:rPr>
-        <w:t>, slight variations</w:t>
-      </w:r>
-    </w:p>
-    <w:p>
-      <w:r>
-        <w:t>STR</w:t>
-      </w:r>
-      <w:r>
-        <w:t xml:space="preserve"> 80 CON 150 SIZ 80 INT 80 POW 24 DEX 50 APP 10 EDU N/A LUCK 70</w:t>
-      </w:r>
-    </w:p>
-    <w:p>
-      <w:r>
-        <w:rPr>
-          <w:b/>
-        </w:rPr>
-        <w:t>SAN:</w:t>
-      </w:r>
-      <w:r>
-        <w:t xml:space="preserve"> N/A</w:t>
-      </w:r>
-    </w:p>
-    <w:p>
-      <w:r>
-        <w:rPr>
-          <w:b/>
-        </w:rPr>
-        <w:t>HP:</w:t>
-      </w:r>
-      <w:r>
-        <w:t xml:space="preserve"> 23</w:t>
-      </w:r>
-    </w:p>
-    <w:p>
-      <w:r>
-        <w:rPr>
-          <w:b/>
-        </w:rPr>
-        <w:t xml:space="preserve">Damage Bonus: </w:t>
-      </w:r>
-      <w:r>
-        <w:t>+1d6</w:t>
-      </w:r>
-    </w:p>
-    <w:p>
-      <w:r>
-        <w:rPr>
-          <w:b/>
-        </w:rPr>
-        <w:t>Build:</w:t>
-      </w:r>
-      <w:r>
-        <w:t xml:space="preserve"> +1</w:t>
-      </w:r>
-    </w:p>
-    <w:p>
-      <w:r>
-        <w:rPr>
-          <w:b/>
-        </w:rPr>
-        <w:t>Move:</w:t>
-      </w:r>
-      <w:r>
-        <w:t xml:space="preserve"> 6 / 40 flying</w:t>
-      </w:r>
-    </w:p>
-    <w:p>
-      <w:r>
-        <w:rPr>
-          <w:b/>
-        </w:rPr>
-        <w:t xml:space="preserve">Weapons: </w:t>
-      </w:r>
-      <w:r>
-        <w:t>Paws</w:t>
-      </w:r>
-      <w:r>
-        <w:t xml:space="preserve"> </w:t>
-      </w:r>
-      <w:r>
-        <w:t>90%, damage 1d6+1d6+ichor (1d6 damage around, wipe off to stop damage, DEX check, first aid check, etc).</w:t>
-      </w:r>
-    </w:p>
-    <w:p>
-      <w:r>
-        <w:t>Tongue 90%</w:t>
-      </w:r>
-      <w:proofErr w:type="gramStart"/>
-      <w:r>
-        <w:t>,</w:t>
-      </w:r>
-      <w:proofErr w:type="gramEnd"/>
-      <w:r>
-        <w:t xml:space="preserve"> damage 1d3 POW draining (permanent) per hit.</w:t>
-      </w:r>
-    </w:p>
-    <w:p>
-      <w:r>
-        <w:rPr>
-          <w:b/>
-        </w:rPr>
-        <w:t>Armor:</w:t>
-      </w:r>
-      <w:r>
-        <w:t xml:space="preserve"> 2-point hide, regenerates 4 hit points a round until reaching zero or is dead; mundane weapons do no damage</w:t>
-      </w:r>
-      <w:r>
-        <w:t xml:space="preserve"> and have not effect. Enchanted weapons do full damage.</w:t>
-      </w:r>
-    </w:p>
-    <w:p>
-      <w:r>
-        <w:rPr>
-          <w:b/>
-        </w:rPr>
-        <w:t>Skills:</w:t>
-      </w:r>
-      <w:r>
-        <w:t xml:space="preserve"> Climb 70</w:t>
-      </w:r>
-      <w:r>
-        <w:t>%, Credit rating N/</w:t>
-      </w:r>
-      <w:r>
-        <w:t>A, Dodge 40%, Fighting (Brawl) 9</w:t>
-      </w:r>
-      <w:r>
-        <w:t>0%,</w:t>
-      </w:r>
-      <w:r>
-        <w:t xml:space="preserve"> Jump 60%, Listen 60%, Stealth 40%, Spot Hidden 70%, Track 90%, Throw </w:t>
-      </w:r>
-      <w:r>
-        <w:t>5%</w:t>
-      </w:r>
-    </w:p>
-    <w:p>
-      <w:r>
-        <w:rPr>
-          <w:b/>
-        </w:rPr>
-        <w:t>Sanity Loss:</w:t>
-      </w:r>
-      <w:r>
-        <w:t xml:space="preserve"> 1</w:t>
-      </w:r>
-      <w:r>
-        <w:t>d3 / 1d2</w:t>
-      </w:r>
-      <w:r>
-        <w:t xml:space="preserve">0 sanity points to see </w:t>
-      </w:r>
-      <w:r>
-        <w:t xml:space="preserve">a hound of </w:t>
-      </w:r>
-    </w:p>
-    <w:p>
-      <w:r>
-        <w:rPr>
-          <w:b/>
-        </w:rPr>
-        <w:t>Invisible</w:t>
-      </w:r>
-      <w:r>
-        <w:rPr>
-          <w:b/>
-        </w:rPr>
-        <w:t xml:space="preserve"> spell</w:t>
-      </w:r>
-      <w:r>
-        <w:rPr>
-          <w:b/>
-        </w:rPr>
-        <w:t>:</w:t>
-      </w:r>
-      <w:r>
-        <w:t xml:space="preserve"> </w:t>
-      </w:r>
-      <w:r>
-        <w:t>May use five power points to become invisible for one round.</w:t>
-      </w:r>
-      <w:r>
-        <w:t xml:space="preserve"> </w:t>
-      </w:r>
-      <w:r>
-        <w:t>Disadvantage die to attack.</w:t>
-      </w:r>
-    </w:p>
-    <w:p>
-      <w:r>
-        <w:rPr>
-          <w:b/>
-        </w:rPr>
-        <w:t>New Corner spell</w:t>
-      </w:r>
-      <w:r>
-        <w:rPr>
-          <w:b/>
-        </w:rPr>
-        <w:t>:</w:t>
-      </w:r>
-      <w:r>
-        <w:t xml:space="preserve"> May use five power points to disappear through an angle in the area and attack from another angle the next round.</w:t>
-      </w:r>
-    </w:p>
-    <w:p>
-      <w:r>
-        <w:rPr>
-          <w:b/>
-        </w:rPr>
-        <w:t>Start again spell:</w:t>
-      </w:r>
-      <w:r>
-        <w:t xml:space="preserve"> For ten power points when killed it disappears and attacks again from another angle on the next round. This is possible no matter how it is killed.</w:t>
-      </w:r>
-    </w:p>
-    <w:p>
-      <w:r>
-        <w:t>This hound will just keep coming back over and over until it is out of power points.</w:t>
-      </w:r>
-    </w:p>
-    <w:p>
-      <w:pPr>
-        <w:pStyle w:val="Heading1"/>
-      </w:pPr>
-      <w:bookmarkStart w:id="65" w:name="_Toc265069357"/>
-      <w:r>
-        <w:t>Nyarlathotep</w:t>
-      </w:r>
-      <w:bookmarkEnd w:id="65"/>
-    </w:p>
-    <w:p>
-      <w:r>
-        <w:t>The great god was summoned across time to Portland by the use of the 3-D models of the Trojan War text and the existence of the earring in Portland. Nyarlathotep resumes its shape as Helen again as she crosses the time to now in Portland. The LNL are unaware of this but sensitive artists like Alfred are affected. Alfred finds Helen who summons horrors to drown Alfred.</w:t>
-      </w:r>
-    </w:p>
-    <w:p>
-      <w:r>
-        <w:t>The events in the Market should happen over a series of Saturdays leading to 21</w:t>
-      </w:r>
-      <w:r>
-        <w:rPr>
-          <w:vertAlign w:val="superscript"/>
-        </w:rPr>
-        <w:t>st</w:t>
-      </w:r>
-      <w:r>
-        <w:t xml:space="preserve"> of December.</w:t>
-      </w:r>
-    </w:p>
-    <w:p>
-      <w:pPr>
-        <w:pStyle w:val="Heading2"/>
-      </w:pPr>
-      <w:bookmarkStart w:id="66" w:name="_Toc265069358"/>
-      <w:r>
-        <w:t>Scene 01</w:t>
-      </w:r>
-      <w:r>
-        <w:t>:</w:t>
-      </w:r>
-      <w:r>
-        <w:t xml:space="preserve"> USS Oregon Memorial</w:t>
-      </w:r>
-      <w:bookmarkEnd w:id="66"/>
-    </w:p>
-    <w:p>
-      <w:r>
-        <w:t>The mast of the USS Oregon has been touched by Nyarlathotep and is now a haunted place</w:t>
-      </w:r>
-      <w:r>
-        <w:t>.</w:t>
-      </w:r>
-      <w:r>
-        <w:t xml:space="preserve"> Any mythos spell or ritual preformed here has a much better chance to working; the performer gets an advantage die. Unfortunately, a failure will be much worse. Nyarlathotep is a fickle master!</w:t>
-      </w:r>
-    </w:p>
-    <w:p>
-      <w:pPr>
-        <w:rPr>
-          <w:i/>
-        </w:rPr>
-      </w:pPr>
-      <w:r>
-        <w:rPr>
-          <w:i/>
-        </w:rPr>
-        <w:t>The</w:t>
-      </w:r>
-      <w:r>
-        <w:rPr>
-          <w:i/>
-        </w:rPr>
-        <w:t xml:space="preserve"> old ship parts show the slow decay of weather and age. </w:t>
-      </w:r>
-      <w:r>
-        <w:rPr>
-          <w:i/>
-        </w:rPr>
-        <w:t>The birds do not appear to not fly over nor land on the monument. No squirrel or other small animal approaches the monument. Near the mast there is a strong feel of the different and uneasiness fills you as you stand there. As you stand there you notice that the runners and other folks in the park are moving slower as if time is out of sync with you. You notice a terrible smell of burning that was not there before—burning bodies come to mind. There is no source and it is just a small hint of burning.</w:t>
-      </w:r>
-    </w:p>
-    <w:p>
-      <w:r>
-        <w:t xml:space="preserve">The memorial is part of a gate back to Troy at its </w:t>
-      </w:r>
-      <w:r>
-        <w:t>destruction</w:t>
-      </w:r>
-      <w:r>
-        <w:t xml:space="preserve">. The warship and the emotional </w:t>
-      </w:r>
-      <w:r>
-        <w:t xml:space="preserve">memorial have been used to power part of the gate. The gate is closed now but hints remain, as it is a time and place gate. </w:t>
-      </w:r>
-    </w:p>
-    <w:p>
-      <w:r>
-        <w:t>Note: It would be strange to hold some kind of ritual in the public on the USS Oregon Memorial. In Portland as long as the cultists do no damage to the memorial and are not openly disrespectful to the memorial it is unlikely that anyone would stop them. It is Portland after all. Attempts to publically kill animals or even to mistreat animals will get a quick and possibly violent response from the public in Portland.</w:t>
-      </w:r>
-      <w:r>
-        <w:rPr>
-          <w:rStyle w:val="FootnoteReference"/>
-        </w:rPr>
-        <w:footnoteReference w:id="23"/>
-      </w:r>
-    </w:p>
-    <w:p>
-      <w:pPr>
-        <w:pStyle w:val="Heading2"/>
-      </w:pPr>
-      <w:bookmarkStart w:id="67" w:name="_Toc265069359"/>
-      <w:r>
-        <w:t>Scene 02</w:t>
-      </w:r>
-      <w:r>
-        <w:t>:</w:t>
-      </w:r>
-      <w:r>
-        <w:t xml:space="preserve"> USS Oregon Memorial at Night</w:t>
-      </w:r>
-      <w:bookmarkEnd w:id="67"/>
-    </w:p>
-    <w:p>
-      <w:r>
-        <w:t>The USS Oregon at night attracts a mythos creature.</w:t>
-      </w:r>
-    </w:p>
-    <w:p>
-      <w:pPr>
-        <w:rPr>
-          <w:i/>
-        </w:rPr>
-      </w:pPr>
-      <w:r>
-        <w:rPr>
-          <w:i/>
-        </w:rPr>
-        <w:t>The</w:t>
-      </w:r>
-      <w:r>
-        <w:rPr>
-          <w:i/>
-        </w:rPr>
-        <w:t xml:space="preserve"> old ship parts appear more modern and less worn in the reflected lights of Portland at night. A homeless man in a </w:t>
-      </w:r>
-      <w:r>
-        <w:rPr>
-          <w:i/>
-        </w:rPr>
-        <w:t>wheel</w:t>
-      </w:r>
-      <w:r>
-        <w:rPr>
-          <w:i/>
-        </w:rPr>
-        <w:t>chair rests near the mast. A stra</w:t>
-      </w:r>
-      <w:r>
-        <w:rPr>
-          <w:i/>
-        </w:rPr>
-        <w:t>nge water pipe sits next to the wheelchair, the smell of exotic and likely illegal herbs fill the air. The old man coughs and looks unwell. He is covered mostly with robes and blankets even in the warm night air.</w:t>
-      </w:r>
-    </w:p>
-    <w:p>
-      <w:r>
-        <w:t>If the agents and investigators approach the man:</w:t>
-      </w:r>
-    </w:p>
-    <w:p>
-      <w:pPr>
-        <w:rPr>
-          <w:i/>
-        </w:rPr>
-      </w:pPr>
-      <w:r>
-        <w:rPr>
-          <w:i/>
-        </w:rPr>
-        <w:t xml:space="preserve">He looks up and the sides of his mouth seem to twitch into a smile as if a puppet. He is wearing sunglasses and he as a white tipped cane, but he seems to see. “Welcome travelers!” He says from a quiet strangely accented voice. “I am here to enjoy the view,” he says as he waves towards the river. </w:t>
-      </w:r>
-      <w:r>
-        <w:rPr>
-          <w:i/>
-        </w:rPr>
-        <w:t>“I am an invited guest,” he says.</w:t>
-      </w:r>
-      <w:r>
-        <w:rPr>
-          <w:i/>
-        </w:rPr>
-        <w:t xml:space="preserve"> “You may call me,” he pauses as he thinks for a word, “so hard to make this simple for you,” he says as an apology. “Ah, call me ‘Dreaming’,” he says without his mouth working. “Oops, sometimes I forget,” he says this time with his mouth working.</w:t>
-      </w:r>
-    </w:p>
-    <w:p>
-      <w:r>
-        <w:t xml:space="preserve">The </w:t>
-      </w:r>
-      <w:r>
-        <w:t xml:space="preserve">Mi-go was invited by its master to see the end of Portland and possibly the world. It is quietly enjoying the stars and the view of Troy burning and Portland being entwined with </w:t>
-      </w:r>
-      <w:r>
-        <w:t xml:space="preserve">Troy’ </w:t>
-      </w:r>
-      <w:r>
-        <w:t>the past. It has years ago learned to play a human in a wheel chair using a face that it acquired years ago</w:t>
-      </w:r>
-      <w:r>
-        <w:t>.</w:t>
-      </w:r>
-      <w:r>
-        <w:rPr>
-          <w:rStyle w:val="FootnoteReference"/>
-        </w:rPr>
-        <w:footnoteReference w:id="24"/>
-      </w:r>
-      <w:r>
-        <w:t xml:space="preserve"> </w:t>
-      </w:r>
-      <w:r>
-        <w:t xml:space="preserve">It is able to apply pretend to be human. It has actually loaded it special food into the water pipe with various local flavors. The water pipe is also a </w:t>
-      </w:r>
-      <w:proofErr w:type="gramStart"/>
-      <w:r>
-        <w:rPr>
-          <w:i/>
-        </w:rPr>
-        <w:t>pipes</w:t>
-      </w:r>
-      <w:proofErr w:type="gramEnd"/>
-      <w:r>
-        <w:rPr>
-          <w:i/>
-        </w:rPr>
-        <w:t xml:space="preserve"> of madness</w:t>
-      </w:r>
-      <w:r>
-        <w:t xml:space="preserve"> and can be easily played by the Mi-go causing all the hearers to loose 5 points of sanity and roll to SAN to not go temporary insane. The </w:t>
-      </w:r>
-      <w:r>
-        <w:t>madness</w:t>
-      </w:r>
-      <w:r>
-        <w:t xml:space="preserve"> </w:t>
-      </w:r>
-      <w:r>
-        <w:t xml:space="preserve">is not rolled but instead </w:t>
-      </w:r>
-      <w:r>
-        <w:t>will be to sit here and watch with Dreaming.</w:t>
-      </w:r>
-    </w:p>
-    <w:p>
-      <w:r>
-        <w:t xml:space="preserve">The Mi-go is friendly to his fellow travelers as he sees the </w:t>
-      </w:r>
-      <w:r>
-        <w:t>player characters. He can see the different times joining and the alignment of time. It is an amazing power. Dreaming will answer that events are progressing and the view from USS Oregon is very good. If asked to validate any findings or thoughts from the players, he may answer. Dreaming will not go against his master in anyway, but will help the humans revel in the power of Portland at the End.</w:t>
-      </w:r>
-    </w:p>
-    <w:p>
-      <w:r>
-        <w:t xml:space="preserve">The disguise will protect the humans from loss of sanity. Anyone who makes a Spot hidden against the opposed disguise check will recognize the Mythos creature and then must make the required SAN check. </w:t>
-      </w:r>
-    </w:p>
-    <w:p>
-      <w:r>
-        <w:t xml:space="preserve">A taste from </w:t>
-      </w:r>
-      <w:proofErr w:type="spellStart"/>
-      <w:r>
-        <w:t>Dreaming’s</w:t>
-      </w:r>
-      <w:proofErr w:type="spellEnd"/>
-      <w:r>
-        <w:t xml:space="preserve"> pipe will have very odd impact on humans. Dreaming will share if asked. If the user makes a luck roll when using the pipe then the character regains 1d4 SAN points. A failure causes an uncontrolled coughing fit that does one point of damage.</w:t>
-      </w:r>
-    </w:p>
-    <w:p>
-      <w:r>
-        <w:t>If asked about Alfred or Alfred’s death Dreaming face will distort until seems to find a sad face, as if he is running through a lost of emotional expressions, and then answer “very sad.” He will then say, “Alfred tasted my pipe and then well needed to be calmed down,” and “I was unsuccessful.” Dreaming killed Alfred after he went hopelessly insane. He dropped him on to the bridge, but missed. He is “sad” about it.</w:t>
-      </w:r>
-    </w:p>
-    <w:p>
-      <w:r>
-        <w:t>Dreaming flies awa</w:t>
-      </w:r>
-      <w:r>
-        <w:t>y at dawn. Viewing this will</w:t>
-      </w:r>
-      <w:r>
-        <w:t xml:space="preserve"> cause a SAN loss, at the Keepers discretion. </w:t>
-      </w:r>
-    </w:p>
-    <w:p>
-      <w:r>
-        <w:t>Note: Again, smoking a water pipe in public in Portland will not likely cause any reaction.</w:t>
-      </w:r>
-    </w:p>
-    <w:p>
-      <w:r>
-        <w:t xml:space="preserve">Note: If the players have missed out on the Hittite Club scenes they can be suggested to by Dreaming: </w:t>
-      </w:r>
-    </w:p>
-    <w:p>
-      <w:r>
-        <w:t xml:space="preserve">“Maybe you should consider the past more. I understand folks read the past in PSU. </w:t>
-      </w:r>
-      <w:proofErr w:type="gramStart"/>
-      <w:r>
-        <w:t>Maybe some Hittite?</w:t>
-      </w:r>
-      <w:proofErr w:type="gramEnd"/>
-      <w:r>
-        <w:t xml:space="preserve"> </w:t>
-      </w:r>
-      <w:proofErr w:type="gramStart"/>
-      <w:r>
-        <w:t>Strange people—not the PSU folks—but the Hittites.</w:t>
-      </w:r>
-      <w:proofErr w:type="gramEnd"/>
-      <w:r>
-        <w:t xml:space="preserve"> </w:t>
-      </w:r>
-      <w:proofErr w:type="gramStart"/>
-      <w:r>
-        <w:t>Mostly forgotten and remembered as Greeks</w:t>
-      </w:r>
-      <w:r>
-        <w:t xml:space="preserve"> now.</w:t>
-      </w:r>
-      <w:proofErr w:type="gramEnd"/>
-      <w:r>
-        <w:t xml:space="preserve"> The movie was just wrong! Peter did a grand job and I could almost see </w:t>
-      </w:r>
-      <w:proofErr w:type="spellStart"/>
-      <w:r>
-        <w:t>Priam</w:t>
-      </w:r>
-      <w:proofErr w:type="spellEnd"/>
-      <w:r>
-        <w:t xml:space="preserve"> again,” as he pretends to brush away a tear.</w:t>
-      </w:r>
-    </w:p>
-    <w:p>
-      <w:pPr>
-        <w:rPr>
-          <w:b/>
-        </w:rPr>
-      </w:pPr>
-      <w:r>
-        <w:rPr>
-          <w:b/>
-        </w:rPr>
-        <w:t>Mi-go, disguised as a blind old man</w:t>
-      </w:r>
-    </w:p>
-    <w:p>
-      <w:r>
-        <w:t>STR</w:t>
-      </w:r>
-      <w:r>
-        <w:t xml:space="preserve"> 50 CON 50 SIZ 50 INT 70 POW 70 DEX 70 APP 20 EDU N/A LUCK 60</w:t>
-      </w:r>
-    </w:p>
-    <w:p>
-      <w:r>
-        <w:rPr>
-          <w:b/>
-        </w:rPr>
-        <w:t>SAN:</w:t>
-      </w:r>
-      <w:r>
-        <w:t xml:space="preserve"> N/A</w:t>
-      </w:r>
-    </w:p>
-    <w:p>
-      <w:r>
-        <w:rPr>
-          <w:b/>
-        </w:rPr>
-        <w:t>HP:</w:t>
-      </w:r>
-      <w:r>
-        <w:t xml:space="preserve"> 10</w:t>
-      </w:r>
-    </w:p>
-    <w:p>
-      <w:r>
-        <w:rPr>
-          <w:b/>
-        </w:rPr>
-        <w:t xml:space="preserve">Damage Bonus: </w:t>
-      </w:r>
-      <w:r>
-        <w:t>+0</w:t>
-      </w:r>
-    </w:p>
-    <w:p>
-      <w:r>
-        <w:rPr>
-          <w:b/>
-        </w:rPr>
-        <w:t>Build:</w:t>
-      </w:r>
-      <w:r>
-        <w:t xml:space="preserve"> +0</w:t>
-      </w:r>
-    </w:p>
-    <w:p>
-      <w:r>
-        <w:rPr>
-          <w:b/>
-        </w:rPr>
-        <w:t>Move:</w:t>
-      </w:r>
-      <w:r>
-        <w:t xml:space="preserve"> 2 wheel chair/ 7 / 9 flying</w:t>
-      </w:r>
-    </w:p>
-    <w:p>
-      <w:r>
-        <w:rPr>
-          <w:b/>
-        </w:rPr>
-        <w:t xml:space="preserve">Weapons: </w:t>
-      </w:r>
-      <w:r>
-        <w:t>Two nippers may attack a round</w:t>
-      </w:r>
-      <w:r>
-        <w:t xml:space="preserve"> </w:t>
-      </w:r>
-      <w:r>
-        <w:t>3</w:t>
-      </w:r>
-      <w:r>
-        <w:t>0%, da</w:t>
-      </w:r>
-      <w:r>
-        <w:t>mage 1d6</w:t>
-      </w:r>
-      <w:r>
-        <w:t>, grapple check (STR vs. STR) and drop from height</w:t>
-      </w:r>
-    </w:p>
-    <w:p>
-      <w:r>
-        <w:rPr>
-          <w:b/>
-        </w:rPr>
-        <w:t>Armor:</w:t>
-      </w:r>
-      <w:r>
-        <w:t xml:space="preserve"> </w:t>
-      </w:r>
-      <w:r>
-        <w:t>None, but all impaling weapons (bullets for example) do minimal damage (that is 1 or two points of damage).</w:t>
-      </w:r>
-    </w:p>
-    <w:p>
-      <w:r>
-        <w:rPr>
-          <w:b/>
-        </w:rPr>
-        <w:t>Skills:</w:t>
-      </w:r>
-      <w:r>
-        <w:t xml:space="preserve"> Climb 80</w:t>
-      </w:r>
-      <w:r>
-        <w:t>%, Credit rating N/</w:t>
-      </w:r>
-      <w:r>
-        <w:t xml:space="preserve">A, Dodge 25%, </w:t>
-      </w:r>
-      <w:r>
-        <w:t xml:space="preserve">Disguises 65%, </w:t>
-      </w:r>
-      <w:r>
-        <w:t xml:space="preserve">Fighting (Brawl) 30%, Jump 20%, </w:t>
-      </w:r>
-      <w:r>
-        <w:t xml:space="preserve">First Aid 80%, History 70%, Intimidate 55%, </w:t>
-      </w:r>
-      <w:r>
-        <w:t>Listen 2</w:t>
-      </w:r>
-      <w:r>
-        <w:t xml:space="preserve">0%, </w:t>
-      </w:r>
-      <w:r>
-        <w:t xml:space="preserve">Medicine 95%, </w:t>
-      </w:r>
-      <w:r>
-        <w:t xml:space="preserve">Mythos 95%, Science (any) 30%, </w:t>
-      </w:r>
-      <w:r>
-        <w:t xml:space="preserve">Stealth 10%, </w:t>
-      </w:r>
-      <w:r>
-        <w:t>S</w:t>
-      </w:r>
-      <w:r>
-        <w:t>pot Hidden 40%, Track 10%, Throw 25%</w:t>
-      </w:r>
-    </w:p>
-    <w:p>
-      <w:r>
-        <w:rPr>
-          <w:b/>
-        </w:rPr>
-        <w:t>Sanity Loss:</w:t>
-      </w:r>
-      <w:r>
-        <w:t xml:space="preserve"> 0 / 1d6</w:t>
-      </w:r>
-      <w:r>
-        <w:t xml:space="preserve"> sanity points to see </w:t>
-      </w:r>
-      <w:r>
-        <w:t>one.</w:t>
-      </w:r>
-    </w:p>
-    <w:p>
-      <w:r>
-        <w:rPr>
-          <w:b/>
-        </w:rPr>
-        <w:t>Spells:</w:t>
-      </w:r>
-      <w:r>
-        <w:t xml:space="preserve"> Contact Nyarlathotep, Pipes of Madness</w:t>
-      </w:r>
-    </w:p>
-    <w:p>
-      <w:r>
-        <w:t>Dreaming the Mi-go is not looking for combat. It will use its water pipe to play a tune to calm down any humans. If it must fight it will just try to fly away. It will return for the big event later.</w:t>
-      </w:r>
-    </w:p>
-    <w:p>
-      <w:pPr>
-        <w:pStyle w:val="Heading2"/>
-      </w:pPr>
-      <w:bookmarkStart w:id="68" w:name="_Toc265069360"/>
-      <w:r>
-        <w:t>Scene 03</w:t>
-      </w:r>
-      <w:r>
-        <w:t xml:space="preserve">: </w:t>
-      </w:r>
-      <w:r>
-        <w:t>Saturday Market</w:t>
-      </w:r>
-      <w:bookmarkEnd w:id="68"/>
-    </w:p>
-    <w:p>
-      <w:r>
-        <w:t xml:space="preserve">The Saturday Market </w:t>
-      </w:r>
-      <w:r>
-        <w:t xml:space="preserve">scenes </w:t>
-      </w:r>
-      <w:r>
-        <w:t xml:space="preserve">may happen a few times before </w:t>
-      </w:r>
-      <w:r>
-        <w:t>The End</w:t>
-      </w:r>
-      <w:r>
-        <w:t>.</w:t>
-      </w:r>
-      <w:r>
-        <w:t xml:space="preserve"> </w:t>
-      </w:r>
-      <w:r>
-        <w:t xml:space="preserve">The Keeper may direct the players here as needed. Here Ed and Helen (called Ellen) have </w:t>
-      </w:r>
-      <w:proofErr w:type="gramStart"/>
-      <w:r>
-        <w:t>a presences</w:t>
-      </w:r>
-      <w:proofErr w:type="gramEnd"/>
-      <w:r>
-        <w:t xml:space="preserve"> here. This is also the scene for the sniper that jumps off the roof.</w:t>
-      </w:r>
-    </w:p>
-    <w:p>
-      <w:pPr>
-        <w:rPr>
-          <w:i/>
-        </w:rPr>
-      </w:pPr>
-      <w:r>
-        <w:rPr>
-          <w:i/>
-        </w:rPr>
-        <w:t>The</w:t>
-      </w:r>
-      <w:r>
-        <w:rPr>
-          <w:i/>
-        </w:rPr>
-        <w:t xml:space="preserve"> booths and food at Portland’s Saturday Market are eclectic at best and just downright weird. The market is Adam Smith’s dream of open capitalism mixed with mushrooms—the kind you don’t put on your salad (unless form the Pacific Northwest). Hand made items are for sale as are quickly, and sometimes not as quickly made, foods. Some carts have been coming to the market for more than a decade. Across the street is a lesser market and across yet another is even a lesser market. </w:t>
-      </w:r>
-    </w:p>
-    <w:p>
-      <w:pPr>
-        <w:rPr>
-          <w:i/>
-        </w:rPr>
-      </w:pPr>
-      <w:r>
-        <w:rPr>
-          <w:i/>
-        </w:rPr>
-        <w:t xml:space="preserve">Trying to find something weird here is like searching for haystacks to find hay. There is a lot here. </w:t>
-      </w:r>
-    </w:p>
-    <w:p>
-      <w:r>
-        <w:t>The investigators and agents may find also sorts of fun here, but generally this is the normal regular weird.</w:t>
-      </w:r>
-      <w:r>
-        <w:t xml:space="preserve"> The Keeper can bring up most of this on the Internet.</w:t>
-      </w:r>
-    </w:p>
-    <w:p>
-      <w:r>
-        <w:t>Helen is here</w:t>
-      </w:r>
-      <w:r>
-        <w:t xml:space="preserve"> (see below)</w:t>
-      </w:r>
-      <w:r>
+          <w:i/>
+        </w:rPr>
+        <w:footnoteReference w:id="25"/>
+      </w:r>
+      <w:r>
+        <w:rPr>
+          <w:i/>
+        </w:rPr>
         <w:t xml:space="preserve">. </w:t>
       </w:r>
       <w:r>
-        <w:t>Agents looking for the “face that launched a thousand ships” may miss her as she is hiding her face. Asking about new booths and a woman will send them to ma</w:t>
-      </w:r>
-      <w:r>
-        <w:t>n</w:t>
-      </w:r>
-      <w:r>
-        <w:t>y</w:t>
-      </w:r>
-      <w:r>
-        <w:t>`</w:t>
-      </w:r>
-      <w:r>
-        <w:t xml:space="preserve"> booths. </w:t>
-      </w:r>
-    </w:p>
-    <w:p>
-      <w:pPr>
-        <w:pStyle w:val="Heading2"/>
-      </w:pPr>
-      <w:bookmarkStart w:id="69" w:name="_Toc265069361"/>
-      <w:r>
-        <w:t>Scene 03</w:t>
-      </w:r>
-      <w:r>
-        <w:t xml:space="preserve">: </w:t>
-      </w:r>
-      <w:r>
-        <w:t>El</w:t>
-      </w:r>
-      <w:r>
-        <w:t>len</w:t>
-      </w:r>
-      <w:bookmarkEnd w:id="69"/>
-    </w:p>
-    <w:p>
-      <w:r>
-        <w:t xml:space="preserve">Helen is one of the 999 forms of Nyarlathotep is indeed here. Here name is changed to Ellen (the ‘H” sound is a breathing sound so Helen and Ellen are really the same name). She is a lesser booth that has a miniature and cheap planetarium running. She tells fortunes. While still incredibly beautiful </w:t>
-      </w:r>
-      <w:r>
-        <w:t>she</w:t>
-      </w:r>
-      <w:r>
-        <w:t xml:space="preserve"> is covered in robes and wears a mask to hide her perfect form.</w:t>
-      </w:r>
-      <w:r>
-        <w:t xml:space="preserve"> </w:t>
-      </w:r>
-      <w:r>
-        <w:t>The players will have a hard time finding her in the Saturday Market. Her tent always looks closed.</w:t>
-      </w:r>
-    </w:p>
-    <w:p>
-      <w:pPr>
-        <w:rPr>
-          <w:i/>
-        </w:rPr>
-      </w:pPr>
-      <w:r>
-        <w:rPr>
-          <w:i/>
-        </w:rPr>
-        <w:t xml:space="preserve">Outside the tent are some dead birds that appear to have fallen from the air. It is a bit strange and ominous. </w:t>
-      </w:r>
-    </w:p>
-    <w:p>
-      <w:pPr>
-        <w:rPr>
-          <w:i/>
-        </w:rPr>
-      </w:pPr>
-      <w:r>
-        <w:rPr>
-          <w:i/>
-        </w:rPr>
-        <w:t>The</w:t>
-      </w:r>
-      <w:r>
-        <w:rPr>
-          <w:i/>
-        </w:rPr>
-        <w:t xml:space="preserve"> tent is filled with pillows. A tall blond woman covered in robes, hood, and a mask made of cloth and feathers sits at a table with a cheap child’s </w:t>
-      </w:r>
-      <w:r>
-        <w:rPr>
-          <w:i/>
-        </w:rPr>
-        <w:t>planetarium</w:t>
-      </w:r>
-      <w:r>
-        <w:rPr>
-          <w:i/>
-        </w:rPr>
-        <w:t xml:space="preserve"> device filling the darken tent with stars.</w:t>
-      </w:r>
-      <w:r>
-        <w:rPr>
-          <w:i/>
-        </w:rPr>
-        <w:t xml:space="preserve"> “I am Ellen and I read the past, the present, and future for a few coins,” she says in a deep voice that suggests that she is confident and lovely. Her green eyes look out from the mask.</w:t>
-      </w:r>
-    </w:p>
-    <w:p>
-      <w:r>
-        <w:t>If the players want a reading the Keeper will have to come up with something that fits. Something like this:</w:t>
-      </w:r>
-    </w:p>
-    <w:p>
-      <w:pPr>
-        <w:rPr>
-          <w:i/>
-        </w:rPr>
-      </w:pPr>
-      <w:r>
-        <w:rPr>
-          <w:i/>
-        </w:rPr>
-        <w:t>She deals odd cards, a tarot deck based on Portland</w:t>
-      </w:r>
-      <w:r>
-        <w:rPr>
-          <w:rStyle w:val="FootnoteReference"/>
-          <w:i/>
-        </w:rPr>
-        <w:footnoteReference w:id="25"/>
-      </w:r>
-      <w:r>
-        <w:rPr>
-          <w:i/>
-        </w:rPr>
+        <w:rPr>
+          <w:i/>
+        </w:rPr>
+        <w:t>“You are travelers. You have suffered and seen much. You fate seems to be here on the last day of the cycle. You see but do not understand—which is actually good. Please expect the worst and receive the best.”</w:t>
+      </w:r>
+    </w:p>
+    <w:p>
+      <w:r>
+        <w:t>It will be hard for the players to deal with her. She is able to charm and control</w:t>
+      </w:r>
+      <w:r>
+        <w:t xml:space="preserve"> most humans</w:t>
+      </w:r>
+      <w:r>
         <w:t xml:space="preserve">. </w:t>
       </w:r>
       <w:r>
-        <w:rPr>
-          <w:i/>
-        </w:rPr>
-        <w:t>“You are travelers. You have suffered and seen much. You fate seems to be here on the last day of the cycle. You see but do not understand—which is actually good. Please expect the worst and receive the best.”</w:t>
-      </w:r>
-    </w:p>
-    <w:p>
-      <w:r>
-        <w:t>It will be hard for the players to deal with her. She is able to charm and control</w:t>
-      </w:r>
-      <w:r>
-        <w:t xml:space="preserve"> most humans</w:t>
-      </w:r>
-      <w:r>
-        <w:t xml:space="preserve">. </w:t>
-      </w:r>
-      <w:r>
-        <w:t xml:space="preserve">Depending on the game style being played even romantic encounters </w:t>
-      </w:r>
-      <w:proofErr w:type="gramStart"/>
-      <w:r>
-        <w:t>are</w:t>
-      </w:r>
-      <w:proofErr w:type="gramEnd"/>
-      <w:r>
-        <w:t xml:space="preserve"> possible. </w:t>
+        <w:t xml:space="preserve">Depending on the game style being played even romantic encounters are possible. </w:t>
       </w:r>
       <w:r>
         <w:t xml:space="preserve">She is impossible to hit unless the players </w:t>
@@ -12561,15 +12338,7 @@
         <w:t xml:space="preserve"> show up attempt to explode it</w:t>
       </w:r>
       <w:r>
-        <w:t xml:space="preserve">. It will fail to set-off the explosives, “the signal is blocked—have to get closer.” </w:t>
-      </w:r>
-      <w:proofErr w:type="gramStart"/>
-      <w:r>
-        <w:t>It up to the players to get Ed closer.</w:t>
-      </w:r>
-      <w:proofErr w:type="gramEnd"/>
-      <w:r>
-        <w:t xml:space="preserve"> The explosion will kill the</w:t>
+        <w:t>. It will fail to set-off the explosives, “the signal is blocked—have to get closer.” It up to the players to get Ed closer. The explosion will kill the</w:t>
       </w:r>
       <w:r>
         <w:t xml:space="preserve"> Old Warrior and Ed will also be too close. The explosion does 20 points of damage</w:t>
@@ -12755,15 +12524,7 @@
         <w:t xml:space="preserve"> Listen 2</w:t>
       </w:r>
       <w:r>
-        <w:t xml:space="preserve">0%, Spot Hidden 5%, Track 10%, </w:t>
-      </w:r>
-      <w:proofErr w:type="gramStart"/>
-      <w:r>
-        <w:t>Throw</w:t>
-      </w:r>
-      <w:proofErr w:type="gramEnd"/>
-      <w:r>
-        <w:t xml:space="preserve"> 1</w:t>
+        <w:t>0%, Spot Hidden 5%, Track 10%, Throw 1</w:t>
       </w:r>
       <w:r>
         <w:t>%</w:t>
@@ -12966,21 +12727,7 @@
         <w:rPr>
           <w:i/>
         </w:rPr>
-        <w:t xml:space="preserve">The newspaper says that Dick was released with a warning and also with the LGBT retrieving the lost kegs from river. It appears that Dick and Ed are running part of the Saturday Market. Dick </w:t>
-      </w:r>
-      <w:proofErr w:type="gramStart"/>
-      <w:r>
-        <w:rPr>
-          <w:i/>
-        </w:rPr>
-        <w:t>see</w:t>
-      </w:r>
-      <w:proofErr w:type="gramEnd"/>
-      <w:r>
-        <w:rPr>
-          <w:i/>
-        </w:rPr>
-        <w:t xml:space="preserve"> you later on 21 of December at the Saturday Market, “Good work! Try the food here—it is great!” And then he smiles, “Good work—it is over.”</w:t>
+        <w:t>The newspaper says that Dick was released with a warning and also with the LGBT retrieving the lost kegs from river. It appears that Dick and Ed are running part of the Saturday Market. Dick see you later on 21 of December at the Saturday Market, “Good work! Try the food here—it is great!” And then he smiles, “Good work—it is over.”</w:t>
       </w:r>
     </w:p>
     <w:p>
@@ -13015,11 +12762,9 @@
       <w:r>
         <w:t xml:space="preserve">Local </w:t>
       </w:r>
-      <w:proofErr w:type="gramStart"/>
       <w:r>
         <w:t>paper write</w:t>
       </w:r>
-      <w:proofErr w:type="gramEnd"/>
       <w:r>
         <w:t xml:space="preserve"> up:</w:t>
       </w:r>
@@ -13194,21 +12939,7 @@
         <w:rPr>
           <w:i/>
         </w:rPr>
-        <w:t xml:space="preserve">. The portholes </w:t>
-      </w:r>
-      <w:proofErr w:type="gramStart"/>
-      <w:r>
-        <w:rPr>
-          <w:i/>
-        </w:rPr>
-        <w:t>be</w:t>
-      </w:r>
-      <w:proofErr w:type="gramEnd"/>
-      <w:r>
-        <w:rPr>
-          <w:i/>
-        </w:rPr>
-        <w:t xml:space="preserve"> come huge eyes and mouths full of pointy teeth like a shark. The creature breaks through the water. “She was not burned, but trapped in time—Odysseus failed!” they say in their combined joyful if not mantic voice. “The old warrior comes to take her revenge,” you hear only the male voice say.</w:t>
+        <w:t>. The portholes be come huge eyes and mouths full of pointy teeth like a shark. The creature breaks through the water. “She was not burned, but trapped in time—Odysseus failed!” they say in their combined joyful if not mantic voice. “The old warrior comes to take her revenge,” you hear only the male voice say.</w:t>
       </w:r>
     </w:p>
     <w:p>
@@ -13966,13 +13697,8 @@
       <w:r>
         <w:t xml:space="preserve"> can share any information gained by wearing the Fez of by speaking, writing, and so on thusly preserving the knowledge. </w:t>
       </w:r>
-      <w:proofErr w:type="gramStart"/>
-      <w:r>
-        <w:t>Sanity losses</w:t>
-      </w:r>
-      <w:proofErr w:type="gramEnd"/>
-      <w:r>
-        <w:t xml:space="preserve"> caused by the knowledge that is forgotten is also regained.</w:t>
+      <w:r>
+        <w:t>Sanity losses caused by the knowledge that is forgotten is also regained.</w:t>
       </w:r>
     </w:p>
     <w:p>
@@ -19053,7 +18779,7 @@
         <w:rFonts w:ascii="1942 report" w:hAnsi="1942 report"/>
         <w:noProof/>
       </w:rPr>
-      <w:t>58</w:t>
+      <w:t>56</w:t>
     </w:r>
     <w:r>
       <w:rPr>
@@ -19125,7 +18851,7 @@
         <w:rFonts w:ascii="1942 report" w:hAnsi="1942 report"/>
         <w:noProof/>
       </w:rPr>
-      <w:t>53</w:t>
+      <w:t>57</w:t>
     </w:r>
     <w:r>
       <w:rPr>
@@ -19242,11 +18968,9 @@
           <w:t>http://www.cerhas.uc.edu/troy/</w:t>
         </w:r>
       </w:hyperlink>
-      <w:proofErr w:type="gramStart"/>
       <w:r>
         <w:t xml:space="preserve"> .</w:t>
       </w:r>
-      <w:proofErr w:type="gramEnd"/>
     </w:p>
   </w:footnote>
   <w:footnote w:id="3">
@@ -19446,11 +19170,9 @@
           <w:t>http://en.wikipedia.org/wiki/Pearl_District,_Portland,_Oregon</w:t>
         </w:r>
       </w:hyperlink>
-      <w:proofErr w:type="gramStart"/>
       <w:r>
         <w:t xml:space="preserve"> .</w:t>
       </w:r>
-      <w:proofErr w:type="gramEnd"/>
     </w:p>
   </w:footnote>
   <w:footnote w:id="10">
@@ -19486,11 +19208,9 @@
           <w:t>http://en.wikipedia.org/wiki/Planetarium_projector</w:t>
         </w:r>
       </w:hyperlink>
-      <w:proofErr w:type="gramStart"/>
       <w:r>
         <w:t xml:space="preserve"> .</w:t>
       </w:r>
-      <w:proofErr w:type="gramEnd"/>
     </w:p>
   </w:footnote>
   <w:footnote w:id="11">
@@ -19520,16 +19240,8 @@
           <w:rPr>
             <w:rStyle w:val="Hyperlink"/>
           </w:rPr>
-          <w:t>http://en.wikipedia.org/wiki/Cascadia_(</w:t>
+          <w:t>http://en.wikipedia.org/wiki/Cascadia_(independence_movement</w:t>
         </w:r>
-        <w:proofErr w:type="spellStart"/>
-        <w:r>
-          <w:rPr>
-            <w:rStyle w:val="Hyperlink"/>
-          </w:rPr>
-          <w:t>independence_movement</w:t>
-        </w:r>
-        <w:proofErr w:type="spellEnd"/>
       </w:hyperlink>
       <w:r>
         <w:t>)</w:t>
@@ -19553,11 +19265,9 @@
         </w:r>
         <w:proofErr w:type="spellEnd"/>
       </w:hyperlink>
-      <w:proofErr w:type="gramStart"/>
       <w:r>
         <w:t xml:space="preserve"> .</w:t>
       </w:r>
-      <w:proofErr w:type="gramEnd"/>
     </w:p>
   </w:footnote>
   <w:footnote w:id="12">
@@ -19583,18 +19293,10 @@
         </w:r>
       </w:hyperlink>
       <w:r>
-        <w:t xml:space="preserve"> for more information on the Fox Tower. The </w:t>
-      </w:r>
-      <w:proofErr w:type="gramStart"/>
-      <w:r>
-        <w:t xml:space="preserve">owners of the Fox Tower </w:t>
-      </w:r>
-      <w:r>
-        <w:t>makes</w:t>
-      </w:r>
-      <w:proofErr w:type="gramEnd"/>
-      <w:r>
-        <w:t xml:space="preserve"> no representation or warranty as to the quality, viability, or suitability for purpose of this product.</w:t>
+        <w:t xml:space="preserve"> for more information on the Fox Tower. The owners of the Fox Tower </w:t>
+      </w:r>
+      <w:r>
+        <w:t>makes no representation or warranty as to the quality, viability, or suitability for purpose of this product.</w:t>
       </w:r>
       <w:r>
         <w:t xml:space="preserve"> Image is from </w:t>
@@ -19607,11 +19309,9 @@
           <w:t>http://upload.wikimedia.org/wikipedia/commons/thumb/b/b7/Fox_Tower_Portland_Oregon.JPG/450px-Fox_Tower_Portland_Oregon.JPG</w:t>
         </w:r>
       </w:hyperlink>
-      <w:proofErr w:type="gramStart"/>
       <w:r>
         <w:t xml:space="preserve"> .</w:t>
       </w:r>
-      <w:proofErr w:type="gramEnd"/>
     </w:p>
   </w:footnote>
   <w:footnote w:id="13">
@@ -19660,11 +19360,9 @@
         </w:r>
         <w:proofErr w:type="spellEnd"/>
       </w:hyperlink>
-      <w:proofErr w:type="gramStart"/>
       <w:r>
         <w:t xml:space="preserve"> .</w:t>
       </w:r>
-      <w:proofErr w:type="gramEnd"/>
     </w:p>
   </w:footnote>
   <w:footnote w:id="14">
@@ -19697,11 +19395,9 @@
         </w:r>
         <w:proofErr w:type="spellEnd"/>
       </w:hyperlink>
-      <w:proofErr w:type="gramStart"/>
       <w:r>
         <w:t xml:space="preserve"> .</w:t>
       </w:r>
-      <w:proofErr w:type="gramEnd"/>
     </w:p>
   </w:footnote>
   <w:footnote w:id="15">
@@ -19750,14 +19446,12 @@
         </w:r>
         <w:proofErr w:type="spellEnd"/>
       </w:hyperlink>
-      <w:proofErr w:type="gramStart"/>
       <w:r>
         <w:t>)</w:t>
       </w:r>
       <w:r>
         <w:t xml:space="preserve"> .</w:t>
       </w:r>
-      <w:proofErr w:type="gramEnd"/>
     </w:p>
   </w:footnote>
   <w:footnote w:id="17">
@@ -19782,11 +19476,9 @@
           <w:t>http://en.wikipedia.org/wiki/Script_kiddie</w:t>
         </w:r>
       </w:hyperlink>
-      <w:proofErr w:type="gramStart"/>
       <w:r>
         <w:t xml:space="preserve"> .</w:t>
       </w:r>
-      <w:proofErr w:type="gramEnd"/>
     </w:p>
   </w:footnote>
   <w:footnote w:id="18">
@@ -19811,14 +19503,12 @@
           <w:t>http://en.wikipedia.org/wiki/Honeypot_(computing</w:t>
         </w:r>
       </w:hyperlink>
-      <w:proofErr w:type="gramStart"/>
       <w:r>
         <w:t>)</w:t>
       </w:r>
       <w:r>
         <w:t xml:space="preserve"> .</w:t>
       </w:r>
-      <w:proofErr w:type="gramEnd"/>
     </w:p>
   </w:footnote>
   <w:footnote w:id="19">
@@ -19997,11 +19687,9 @@
           <w:t>http://theportlandtarot.com</w:t>
         </w:r>
       </w:hyperlink>
-      <w:proofErr w:type="gramStart"/>
       <w:r>
         <w:t xml:space="preserve"> .</w:t>
       </w:r>
-      <w:proofErr w:type="gramEnd"/>
     </w:p>
   </w:footnote>
   <w:footnote w:id="26">
@@ -20026,11 +19714,9 @@
           <w:t>http://en.wikipedia.org/wiki/J._Edgar_Hoover#mediaviewer/File:Hoover-JEdgar-LOC.jpg</w:t>
         </w:r>
       </w:hyperlink>
-      <w:proofErr w:type="gramStart"/>
       <w:r>
         <w:t xml:space="preserve"> .</w:t>
       </w:r>
-      <w:proofErr w:type="gramEnd"/>
     </w:p>
   </w:footnote>
   <w:footnote w:id="27">
@@ -20055,11 +19741,9 @@
           <w:t>http://en.wikipedia.org/wiki/Exploding_whale</w:t>
         </w:r>
       </w:hyperlink>
-      <w:proofErr w:type="gramStart"/>
       <w:r>
         <w:t xml:space="preserve"> .</w:t>
       </w:r>
-      <w:proofErr w:type="gramEnd"/>
     </w:p>
   </w:footnote>
   <w:footnote w:id="28">
@@ -21645,7 +21329,7 @@
 </file>
 
 <file path=customXml/itemProps1.xml><?xml version="1.0" encoding="utf-8"?>
-<ds:datastoreItem xmlns:ds="http://schemas.openxmlformats.org/officeDocument/2006/customXml" ds:itemID="{8B6CF2EE-1E18-6F45-B0FB-B420E424A104}">
+<ds:datastoreItem xmlns:ds="http://schemas.openxmlformats.org/officeDocument/2006/customXml" ds:itemID="{60228C6C-4EA2-624F-BFFC-9D5D606AED01}">
   <ds:schemaRefs>
     <ds:schemaRef ds:uri="http://schemas.openxmlformats.org/officeDocument/2006/bibliography"/>
   </ds:schemaRefs>

</xml_diff>

<commit_message>
Revised to page 9
More pictures and corrected text
</commit_message>
<xml_diff>
--- a/Portland at the End.docx
+++ b/Portland at the End.docx
@@ -63,20 +63,35 @@
       <w:r>
         <w:t xml:space="preserve">game system, available from </w:t>
       </w:r>
-      <w:r>
-        <w:t>Chaosium Inc. Call of Cthulhu</w:t>
+      <w:proofErr w:type="spellStart"/>
+      <w:r>
+        <w:t>Chaosium</w:t>
+      </w:r>
+      <w:proofErr w:type="spellEnd"/>
+      <w:r>
+        <w:t xml:space="preserve"> Inc. Call of Cthulhu</w:t>
       </w:r>
       <w:r>
         <w:t xml:space="preserve"> and all associated logos and trademarks are copyrights of </w:t>
       </w:r>
-      <w:r>
-        <w:t>Chaosium Inc</w:t>
+      <w:proofErr w:type="spellStart"/>
+      <w:r>
+        <w:t>Chaosium</w:t>
+      </w:r>
+      <w:proofErr w:type="spellEnd"/>
+      <w:r>
+        <w:t xml:space="preserve"> Inc</w:t>
       </w:r>
       <w:r>
         <w:t xml:space="preserve">. </w:t>
       </w:r>
-      <w:r>
-        <w:t>Chaosium Inc.</w:t>
+      <w:proofErr w:type="spellStart"/>
+      <w:r>
+        <w:t>Chaosium</w:t>
+      </w:r>
+      <w:proofErr w:type="spellEnd"/>
+      <w:r>
+        <w:t xml:space="preserve"> Inc.</w:t>
       </w:r>
       <w:r>
         <w:t xml:space="preserve"> makes no representation or warranty as to the quality, viability, or suitability for purpose of this product.</w:t>
@@ -204,7 +219,16 @@
         <w:t xml:space="preserve">another </w:t>
       </w:r>
       <w:r>
-        <w:t xml:space="preserve">Pacific Northwest traditions for the “end of the world.” </w:t>
+        <w:t>Pacific Northwest tradi</w:t>
+      </w:r>
+      <w:r>
+        <w:t>tions for the “end of the world</w:t>
+      </w:r>
+      <w:r>
+        <w:t>”</w:t>
+      </w:r>
+      <w:r>
+        <w:t xml:space="preserve">: We had drinks and starters at a Portland wine bar. </w:t>
       </w:r>
       <w:r>
         <w:t xml:space="preserve">Finally, </w:t>
@@ -230,7 +254,13 @@
         <w:t xml:space="preserve"> adventure</w:t>
       </w:r>
       <w:r>
-        <w:t xml:space="preserve"> for the new version of Call of Cthulhu 7</w:t>
+        <w:t xml:space="preserve"> for the new version of Call of Cthulhu</w:t>
+      </w:r>
+      <w:r>
+        <w:t>, the</w:t>
+      </w:r>
+      <w:r>
+        <w:t xml:space="preserve"> 7</w:t>
       </w:r>
       <w:r>
         <w:rPr>
@@ -254,7 +284,13 @@
         <w:t xml:space="preserve">I needed some additional theme as the Aztec theme was a bit over used. I decided to re-write some Greek myths about Troy to fit the Mythos. I have </w:t>
       </w:r>
       <w:r>
-        <w:t xml:space="preserve">done a lot of reading on the ancient city of Troy. </w:t>
+        <w:t>done a lot of reading on the ancient city of Troy</w:t>
+      </w:r>
+      <w:r>
+        <w:t xml:space="preserve"> over the years</w:t>
+      </w:r>
+      <w:r>
+        <w:t xml:space="preserve">. </w:t>
       </w:r>
       <w:r>
         <w:t xml:space="preserve">I even listened to a college lecture on Troy that my friend David Smith gifted to me after we talked about Troy a few times. </w:t>
@@ -414,7 +450,13 @@
         <w:t xml:space="preserve"> Ancient stories are recast as the stars become right in Portland. Nearly forgotten treasures and digs of lost cities find their way to Portland. A cult </w:t>
       </w:r>
       <w:r>
-        <w:t>thinks it has found a power source to bring it glory. Something else is rising in Portland. Can the investigators stop this? Will the military arm of LGBT rescue them?</w:t>
+        <w:t>thinks it has found a p</w:t>
+      </w:r>
+      <w:r>
+        <w:t>ower source to bring it glory, but s</w:t>
+      </w:r>
+      <w:r>
+        <w:t>omething else is rising in Portland. Can the investigators stop this? Will the military arm of LGBT rescue them?</w:t>
       </w:r>
       <w:r>
         <w:t xml:space="preserve"> Is 21 December 2012’s Saturday Market </w:t>
@@ -422,6 +464,9 @@
       <w:r>
         <w:t>in Portland the place of the apocalypse?</w:t>
       </w:r>
+      <w:r>
+        <w:t xml:space="preserve"> Time to find out!</w:t>
+      </w:r>
     </w:p>
     <w:p>
       <w:pPr>
@@ -486,7 +531,19 @@
         <w:fldChar w:fldCharType="end"/>
       </w:r>
       <w:r>
-        <w:t>). The ancient remains of the legendary city of Troy visit Portland and bring the means to summ</w:t>
+        <w:t>)</w:t>
+      </w:r>
+      <w:r>
+        <w:t xml:space="preserve"> that works for The Keeper</w:t>
+      </w:r>
+      <w:r>
+        <w:t xml:space="preserve">. </w:t>
+      </w:r>
+      <w:r>
+        <w:t xml:space="preserve">Apparently some relics from </w:t>
+      </w:r>
+      <w:r>
+        <w:t>the legendary city of Troy visit Portland and bring the means to summ</w:t>
       </w:r>
       <w:r>
         <w:t xml:space="preserve">on ancient powers to </w:t>
@@ -495,30 +552,63 @@
         <w:t xml:space="preserve">Portland, </w:t>
       </w:r>
       <w:r>
-        <w:t xml:space="preserve">known also as The </w:t>
-      </w:r>
-      <w:r>
-        <w:t>Rose City</w:t>
+        <w:t>Oregon</w:t>
       </w:r>
       <w:r>
         <w:t xml:space="preserve">. </w:t>
       </w:r>
       <w:r>
-        <w:t xml:space="preserve">These powers destroyed Troy in ancient times and now wish to escape their fate by moving to their future and wreck Portland. </w:t>
+        <w:t xml:space="preserve">These powers destroyed Troy in ancient times and now wish to escape their fate </w:t>
+      </w:r>
+      <w:r>
+        <w:t xml:space="preserve">of falling with Troy by moving to the </w:t>
+      </w:r>
+      <w:r>
+        <w:t xml:space="preserve">future </w:t>
+      </w:r>
+      <w:r>
+        <w:t>of 2012</w:t>
+      </w:r>
+      <w:r>
+        <w:t xml:space="preserve"> Portland. </w:t>
       </w:r>
       <w:r>
         <w:t xml:space="preserve">The </w:t>
       </w:r>
       <w:r>
-        <w:t>investigators and agents are summoned to a meeting in Portland and stop this plot.</w:t>
-      </w:r>
-    </w:p>
-    <w:p>
-      <w:r>
-        <w:t xml:space="preserve">Before moving to the plot, it is necessary to </w:t>
-      </w:r>
-      <w:r>
-        <w:t>understand the events two versions of the Trojan War follow, the traditional view and the Mythos version.</w:t>
+        <w:t>investigators and agents are summoned to a meet</w:t>
+      </w:r>
+      <w:r>
+        <w:t xml:space="preserve">ing in Portland to </w:t>
+      </w:r>
+      <w:r>
+        <w:t>stop this plot.</w:t>
+      </w:r>
+    </w:p>
+    <w:p>
+      <w:r>
+        <w:t xml:space="preserve">Before moving to the plot, it is necessary </w:t>
+      </w:r>
+      <w:r>
+        <w:t xml:space="preserve">for the Keeper </w:t>
+      </w:r>
+      <w:r>
+        <w:t xml:space="preserve">to </w:t>
+      </w:r>
+      <w:r>
+        <w:t xml:space="preserve">understand the events </w:t>
+      </w:r>
+      <w:r>
+        <w:t xml:space="preserve">of the </w:t>
+      </w:r>
+      <w:r>
+        <w:t>two v</w:t>
+      </w:r>
+      <w:r>
+        <w:t>ersions of the Trojan War</w:t>
+      </w:r>
+      <w:r>
+        <w:t>, the traditional view and the Mythos version.</w:t>
       </w:r>
     </w:p>
     <w:p>
@@ -571,7 +661,13 @@
         <w:footnoteReference w:id="-1"/>
       </w:r>
       <w:r>
-        <w:t xml:space="preserve"> and to supply the Keeper</w:t>
+        <w:t xml:space="preserve"> </w:t>
+      </w:r>
+      <w:r>
+        <w:t xml:space="preserve">as traditionally told </w:t>
+      </w:r>
+      <w:r>
+        <w:t>and to supply the Keeper</w:t>
       </w:r>
       <w:r>
         <w:t xml:space="preserve"> with needed background material.</w:t>
@@ -579,7 +675,7 @@
     </w:p>
     <w:p>
       <w:r>
-        <w:t>Paraphrasing, t</w:t>
+        <w:t>T</w:t>
       </w:r>
       <w:r>
         <w:t>he</w:t>
@@ -597,10 +693,26 @@
         <w:t xml:space="preserve">second </w:t>
       </w:r>
       <w:r>
-        <w:t>son of the King Priam, ruler of Troy, Paris is born and the king asks the oracle for the fate of his son</w:t>
-      </w:r>
-      <w:r>
-        <w:t>—King Priam is expecting great things</w:t>
+        <w:t xml:space="preserve">son of the King </w:t>
+      </w:r>
+      <w:proofErr w:type="spellStart"/>
+      <w:r>
+        <w:t>Priam</w:t>
+      </w:r>
+      <w:proofErr w:type="spellEnd"/>
+      <w:r>
+        <w:t>, ruler of Troy, Paris is born and the king asks the oracle for the fate of his son</w:t>
+      </w:r>
+      <w:r>
+        <w:t xml:space="preserve">—King </w:t>
+      </w:r>
+      <w:proofErr w:type="spellStart"/>
+      <w:r>
+        <w:t>Priam</w:t>
+      </w:r>
+      <w:proofErr w:type="spellEnd"/>
+      <w:r>
+        <w:t xml:space="preserve"> is expecting great things</w:t>
       </w:r>
       <w:r>
         <w:t xml:space="preserve">. </w:t>
@@ -627,11 +739,16 @@
         <w:t xml:space="preserve">he will perform </w:t>
       </w:r>
       <w:r>
-        <w:t>defending Troy. King Priam</w:t>
+        <w:t xml:space="preserve">defending Troy. King </w:t>
+      </w:r>
+      <w:proofErr w:type="spellStart"/>
+      <w:r>
+        <w:t>Priam</w:t>
       </w:r>
       <w:r>
         <w:t>’s</w:t>
       </w:r>
+      <w:proofErr w:type="spellEnd"/>
       <w:r>
         <w:t xml:space="preserve"> </w:t>
       </w:r>
@@ -654,7 +771,15 @@
         <w:t xml:space="preserve">. </w:t>
       </w:r>
       <w:r>
-        <w:t>King Priam banishes his son</w:t>
+        <w:t xml:space="preserve">King </w:t>
+      </w:r>
+      <w:proofErr w:type="spellStart"/>
+      <w:r>
+        <w:t>Priam</w:t>
+      </w:r>
+      <w:proofErr w:type="spellEnd"/>
+      <w:r>
+        <w:t xml:space="preserve"> banishes his son</w:t>
       </w:r>
       <w:r>
         <w:t xml:space="preserve"> to stop the prophecy from coming true</w:t>
@@ -687,7 +812,13 @@
         <w:t>amily thinking him gone (knowing in some stories that he is now a shepherd)</w:t>
       </w:r>
       <w:r>
-        <w:t xml:space="preserve"> and his </w:t>
+        <w:t xml:space="preserve"> and </w:t>
+      </w:r>
+      <w:r>
+        <w:t xml:space="preserve">thus </w:t>
+      </w:r>
+      <w:r>
+        <w:t xml:space="preserve">his </w:t>
       </w:r>
       <w:r>
         <w:t xml:space="preserve">fate </w:t>
@@ -696,6 +827,9 @@
         <w:t xml:space="preserve">as destroyer of Troy </w:t>
       </w:r>
       <w:r>
+        <w:t xml:space="preserve">is </w:t>
+      </w:r>
+      <w:r>
         <w:t>avoided.</w:t>
       </w:r>
     </w:p>
@@ -746,7 +880,13 @@
         <w:t>the gods by send in a golden</w:t>
       </w:r>
       <w:r>
-        <w:t xml:space="preserve"> perfect apple </w:t>
+        <w:t xml:space="preserve"> </w:t>
+      </w:r>
+      <w:r>
+        <w:t xml:space="preserve">and </w:t>
+      </w:r>
+      <w:r>
+        <w:t xml:space="preserve">perfect apple </w:t>
       </w:r>
       <w:r>
         <w:t xml:space="preserve">into the party </w:t>
@@ -828,6 +968,9 @@
         <w:t xml:space="preserve">r against anyone who would disputed this selection </w:t>
       </w:r>
       <w:r>
+        <w:t xml:space="preserve">of </w:t>
+      </w:r>
+      <w:r>
         <w:t>Helen</w:t>
       </w:r>
       <w:r>
@@ -866,19 +1009,42 @@
         <w:t>els</w:t>
       </w:r>
       <w:r>
-        <w:t xml:space="preserve"> to Sparta and Menelaus</w:t>
-      </w:r>
-      <w:r>
-        <w:t>’s home to find Menelaus</w:t>
+        <w:t xml:space="preserve"> to Sparta and </w:t>
+      </w:r>
+      <w:proofErr w:type="spellStart"/>
+      <w:r>
+        <w:t>Menelaus</w:t>
+      </w:r>
+      <w:r>
+        <w:t>’s</w:t>
+      </w:r>
+      <w:proofErr w:type="spellEnd"/>
+      <w:r>
+        <w:t xml:space="preserve"> home to find Menelaus</w:t>
       </w:r>
       <w:r>
         <w:t xml:space="preserve"> is</w:t>
       </w:r>
       <w:r>
-        <w:t xml:space="preserve"> not there. Helen falls for Paris with the help of the gods and runs away with him. A thousands ships are then launched and war of all of Greece against Troy. </w:t>
-      </w:r>
-      <w:r>
-        <w:t>The oath to protect Helen’s marriage to Menelaus forces the Greeks to war in a distant land. The gods are shocked as Discord’s Apple spreads more chaos.</w:t>
+        <w:t xml:space="preserve"> not there. Helen falls for Paris with the help of the gods and runs away with him. A thousands ships are then launched and war of all of Greece against Troy</w:t>
+      </w:r>
+      <w:r>
+        <w:t xml:space="preserve"> begins</w:t>
+      </w:r>
+      <w:r>
+        <w:t xml:space="preserve">. </w:t>
+      </w:r>
+      <w:r>
+        <w:t>Yes, t</w:t>
+      </w:r>
+      <w:r>
+        <w:t>he oath to protect Helen’s marriage to Menelaus forces the Greeks to war in a distant land. The</w:t>
+      </w:r>
+      <w:r>
+        <w:t xml:space="preserve"> gods are shocked as Discord’s a</w:t>
+      </w:r>
+      <w:r>
+        <w:t>pple spreads more chaos.</w:t>
       </w:r>
     </w:p>
     <w:p>
@@ -939,7 +1105,10 @@
         <w:t xml:space="preserve">. </w:t>
       </w:r>
       <w:r>
-        <w:t xml:space="preserve">He was dipped in a potion </w:t>
+        <w:t>Achilles</w:t>
+      </w:r>
+      <w:r>
+        <w:t xml:space="preserve"> was dipped in a potion </w:t>
       </w:r>
       <w:r>
         <w:t xml:space="preserve">as a baby </w:t>
@@ -953,13 +1122,29 @@
     </w:p>
     <w:p>
       <w:r>
-        <w:t>After more misadventures the Greeks finally build the Trojan Horse cont</w:t>
+        <w:t xml:space="preserve">After more misadventures the Greeks finally build the Trojan </w:t>
+      </w:r>
+      <w:proofErr w:type="gramStart"/>
+      <w:r>
+        <w:t>Horse</w:t>
+      </w:r>
+      <w:proofErr w:type="gramEnd"/>
+      <w:r>
+        <w:t xml:space="preserve"> cont</w:t>
       </w:r>
       <w:r>
         <w:t xml:space="preserve">aining Odysseus and his men. </w:t>
       </w:r>
       <w:r>
-        <w:t xml:space="preserve">The horse is the sacred animal of Poseidon and he protects the Trojan Horse. </w:t>
+        <w:t xml:space="preserve">The horse is the sacred animal of Poseidon and he protects the Trojan </w:t>
+      </w:r>
+      <w:proofErr w:type="gramStart"/>
+      <w:r>
+        <w:t>Horse</w:t>
+      </w:r>
+      <w:proofErr w:type="gramEnd"/>
+      <w:r>
+        <w:t xml:space="preserve">. </w:t>
       </w:r>
       <w:r>
         <w:t xml:space="preserve">A </w:t>
@@ -989,7 +1174,15 @@
         <w:t>open the gates for the Greeks</w:t>
       </w:r>
       <w:r>
-        <w:t xml:space="preserve">. King Priam is slain on the god’s altar claiming sanctuary. No quarter is given. The gods are angry </w:t>
+        <w:t xml:space="preserve">. King </w:t>
+      </w:r>
+      <w:proofErr w:type="spellStart"/>
+      <w:r>
+        <w:t>Priam</w:t>
+      </w:r>
+      <w:proofErr w:type="spellEnd"/>
+      <w:r>
+        <w:t xml:space="preserve"> is slain on the god’s altar claiming sanctuary. No quarter is given. The gods are angry </w:t>
       </w:r>
       <w:r>
         <w:t>at</w:t>
@@ -1284,7 +1477,15 @@
         <w:t xml:space="preserve"> due to his weak fighting ability,</w:t>
       </w:r>
       <w:r>
-        <w:t xml:space="preserve"> of her great powers and beauty. He is convinced that he can kidnap her and bring her to Troy to prove himself to Priam and restore himself to his father’s love. </w:t>
+        <w:t xml:space="preserve"> of her great powers and beauty. He is convinced that he can kidnap her and bring her to Troy to prove himself to </w:t>
+      </w:r>
+      <w:proofErr w:type="spellStart"/>
+      <w:r>
+        <w:t>Priam</w:t>
+      </w:r>
+      <w:proofErr w:type="spellEnd"/>
+      <w:r>
+        <w:t xml:space="preserve"> and restore himself to his father’s love. </w:t>
       </w:r>
     </w:p>
     <w:p>
@@ -1297,8 +1498,13 @@
       <w:r>
         <w:t xml:space="preserve">while Menelaus is out. Helen gives herself to Paris and they escape in a ship to Troy. Dreams of his return in victory come to his father and </w:t>
       </w:r>
-      <w:r>
-        <w:t xml:space="preserve">Priam </w:t>
+      <w:proofErr w:type="spellStart"/>
+      <w:r>
+        <w:t>Priam</w:t>
+      </w:r>
+      <w:proofErr w:type="spellEnd"/>
+      <w:r>
+        <w:t xml:space="preserve"> </w:t>
       </w:r>
       <w:r>
         <w:t>welcomes Paris and the legendary sorcer</w:t>
@@ -1391,10 +1597,35 @@
         <w:t>always grants powers that rebound on the user in unique but terrible way</w:t>
       </w:r>
       <w:r>
-        <w:t>s. He ignores all the peace entries from the false Helen. Odysseus turns to the same horrors to bring the war to an end. Odysseus summons a shoggoth and uses magic to make it appear i</w:t>
-      </w:r>
-      <w:r>
-        <w:t>n the form of a wooden horse</w:t>
+        <w:t xml:space="preserve">s. He ignores all the peace entries from the false Helen. Odysseus turns to the same horrors to bring the war to an end. Odysseus summons a </w:t>
+      </w:r>
+      <w:proofErr w:type="spellStart"/>
+      <w:r>
+        <w:t>shoggoth</w:t>
+      </w:r>
+      <w:proofErr w:type="spellEnd"/>
+      <w:r>
+        <w:t xml:space="preserve"> and uses magic to make it appear i</w:t>
+      </w:r>
+      <w:r>
+        <w:t xml:space="preserve">n the form of a </w:t>
+      </w:r>
+      <w:r>
+        <w:t xml:space="preserve">giant </w:t>
+      </w:r>
+      <w:r>
+        <w:t>wooden horse</w:t>
+      </w:r>
+      <w:r>
+        <w:t xml:space="preserve">—the symbol of </w:t>
+      </w:r>
+      <w:proofErr w:type="gramStart"/>
+      <w:r>
+        <w:t>war time</w:t>
+      </w:r>
+      <w:proofErr w:type="gramEnd"/>
+      <w:r>
+        <w:t xml:space="preserve"> Troy</w:t>
       </w:r>
       <w:r>
         <w:t>. The wise Odysseus also</w:t>
@@ -1406,19 +1637,48 @@
         <w:t xml:space="preserve">summons </w:t>
       </w:r>
       <w:r>
-        <w:t>dimensional sham</w:t>
-      </w:r>
-      <w:r>
-        <w:t xml:space="preserve">blers to protect the </w:t>
-      </w:r>
-      <w:r>
-        <w:t xml:space="preserve">Trojan Horse. Helen, always working in secret, rallies the priests of Troy’s gods to reject the Greek gift. Dimensional shamblers slay the priests. </w:t>
+        <w:t xml:space="preserve">dimensional </w:t>
+      </w:r>
+      <w:proofErr w:type="spellStart"/>
+      <w:r>
+        <w:t>sham</w:t>
+      </w:r>
+      <w:r>
+        <w:t>blers</w:t>
+      </w:r>
+      <w:proofErr w:type="spellEnd"/>
+      <w:r>
+        <w:t xml:space="preserve"> to protect the </w:t>
+      </w:r>
+      <w:r>
+        <w:t xml:space="preserve">Trojan </w:t>
+      </w:r>
+      <w:proofErr w:type="gramStart"/>
+      <w:r>
+        <w:t>Horse</w:t>
+      </w:r>
+      <w:proofErr w:type="gramEnd"/>
+      <w:r>
+        <w:t xml:space="preserve">. Helen, always working in secret, rallies the priests of Troy’s gods to reject the Greek gift. Dimensional </w:t>
+      </w:r>
+      <w:proofErr w:type="spellStart"/>
+      <w:r>
+        <w:t>shamblers</w:t>
+      </w:r>
+      <w:proofErr w:type="spellEnd"/>
+      <w:r>
+        <w:t xml:space="preserve"> slay the priests. </w:t>
       </w:r>
       <w:r>
         <w:t xml:space="preserve">King </w:t>
       </w:r>
-      <w:r>
-        <w:t>Priam declares the gift protected by the gods, silencing Helen, and brings the monster</w:t>
+      <w:proofErr w:type="spellStart"/>
+      <w:r>
+        <w:t>Priam</w:t>
+      </w:r>
+      <w:proofErr w:type="spellEnd"/>
+      <w:r>
+        <w:t xml:space="preserve"> declares the gift protected by the gods, silencing Helen, and brings the monster</w:t>
       </w:r>
       <w:r>
         <w:t xml:space="preserve"> in a shape of a wooden built horse</w:t>
@@ -1435,11 +1695,16 @@
         <w:t>s</w:t>
       </w:r>
       <w:r>
-        <w:t xml:space="preserve"> the shoggot</w:t>
+        <w:t xml:space="preserve"> the </w:t>
+      </w:r>
+      <w:proofErr w:type="spellStart"/>
+      <w:r>
+        <w:t>shoggot</w:t>
       </w:r>
       <w:r>
         <w:t>h</w:t>
       </w:r>
+      <w:proofErr w:type="spellEnd"/>
       <w:r>
         <w:t xml:space="preserve"> to destroy </w:t>
       </w:r>
@@ -1456,8 +1721,13 @@
         <w:t xml:space="preserve">then </w:t>
       </w:r>
       <w:r>
-        <w:t>tries to seize control of the shoggoth</w:t>
-      </w:r>
+        <w:t xml:space="preserve">tries to seize control of the </w:t>
+      </w:r>
+      <w:proofErr w:type="spellStart"/>
+      <w:r>
+        <w:t>shoggoth</w:t>
+      </w:r>
+      <w:proofErr w:type="spellEnd"/>
       <w:r>
         <w:t xml:space="preserve"> from Odysseus</w:t>
       </w:r>
@@ -1477,13 +1747,30 @@
         <w:t xml:space="preserve">striking her in the head and </w:t>
       </w:r>
       <w:r>
-        <w:t>cutting off her ear</w:t>
+        <w:t xml:space="preserve">cutting off </w:t>
+      </w:r>
+      <w:r>
+        <w:t xml:space="preserve">one of </w:t>
+      </w:r>
+      <w:r>
+        <w:t>her ear</w:t>
       </w:r>
       <w:r>
         <w:t>ring</w:t>
       </w:r>
       <w:r>
-        <w:t xml:space="preserve"> with the arrow—she is knocked-out and part of her magic jewelry is lost. The shoggoth goes berserk</w:t>
+        <w:t>s</w:t>
+      </w:r>
+      <w:r>
+        <w:t xml:space="preserve"> with the arrow—she is knocked-out and part of her magic jewelry is lost. The </w:t>
+      </w:r>
+      <w:proofErr w:type="spellStart"/>
+      <w:r>
+        <w:t>shoggoth</w:t>
+      </w:r>
+      <w:proofErr w:type="spellEnd"/>
+      <w:r>
+        <w:t xml:space="preserve"> goes berserk</w:t>
       </w:r>
       <w:r>
         <w:t xml:space="preserve"> when Helen/Nyarlathotep falls and Odysseus cannot regain control of it</w:t>
@@ -1491,8 +1778,13 @@
       <w:r>
         <w:t xml:space="preserve">. </w:t>
       </w:r>
-      <w:r>
-        <w:t xml:space="preserve">Priam dies on the altar to the city’s </w:t>
+      <w:proofErr w:type="spellStart"/>
+      <w:r>
+        <w:t>Priam</w:t>
+      </w:r>
+      <w:proofErr w:type="spellEnd"/>
+      <w:r>
+        <w:t xml:space="preserve"> dies on the altar to the city’s </w:t>
       </w:r>
       <w:r>
         <w:t>gods,</w:t>
@@ -1501,11 +1793,24 @@
         <w:t xml:space="preserve"> as does most of the royal family of Troy</w:t>
       </w:r>
       <w:r>
-        <w:t>, when the shoggoth devours the citadel</w:t>
-      </w:r>
-      <w:r>
-        <w:t>. Helen is ignored by the shoggoth</w:t>
-      </w:r>
+        <w:t xml:space="preserve">, when the </w:t>
+      </w:r>
+      <w:proofErr w:type="spellStart"/>
+      <w:r>
+        <w:t>shoggoth</w:t>
+      </w:r>
+      <w:proofErr w:type="spellEnd"/>
+      <w:r>
+        <w:t xml:space="preserve"> devours the citadel</w:t>
+      </w:r>
+      <w:r>
+        <w:t xml:space="preserve">. Helen is ignored by the </w:t>
+      </w:r>
+      <w:proofErr w:type="spellStart"/>
+      <w:r>
+        <w:t>shoggoth</w:t>
+      </w:r>
+      <w:proofErr w:type="spellEnd"/>
       <w:r>
         <w:t xml:space="preserve">—Helen/Nyarlathotep is still </w:t>
       </w:r>
@@ -1531,7 +1836,15 @@
         <w:t>city. T</w:t>
       </w:r>
       <w:r>
-        <w:t>he shoggoth cannot be stopped</w:t>
+        <w:t xml:space="preserve">he </w:t>
+      </w:r>
+      <w:proofErr w:type="spellStart"/>
+      <w:r>
+        <w:t>shoggoth</w:t>
+      </w:r>
+      <w:proofErr w:type="spellEnd"/>
+      <w:r>
+        <w:t xml:space="preserve"> cannot be stopped</w:t>
       </w:r>
       <w:r>
         <w:t xml:space="preserve"> and many Greeks and Trojans are slain.</w:t>
@@ -1540,7 +1853,15 @@
         <w:t xml:space="preserve"> Odysseus </w:t>
       </w:r>
       <w:r>
-        <w:t xml:space="preserve">understands that only fire will kill the shoggoth. He </w:t>
+        <w:t xml:space="preserve">understands that only fire will kill the </w:t>
+      </w:r>
+      <w:proofErr w:type="spellStart"/>
+      <w:r>
+        <w:t>shoggoth</w:t>
+      </w:r>
+      <w:proofErr w:type="spellEnd"/>
+      <w:r>
+        <w:t xml:space="preserve">. He </w:t>
       </w:r>
       <w:r>
         <w:t xml:space="preserve">burns the greater city of Troy </w:t>
@@ -1549,7 +1870,15 @@
         <w:t xml:space="preserve">with tears in his eyes </w:t>
       </w:r>
       <w:r>
-        <w:t xml:space="preserve">and the shoggoth </w:t>
+        <w:t xml:space="preserve">and the </w:t>
+      </w:r>
+      <w:proofErr w:type="spellStart"/>
+      <w:r>
+        <w:t>shoggoth</w:t>
+      </w:r>
+      <w:proofErr w:type="spellEnd"/>
+      <w:r>
+        <w:t xml:space="preserve"> </w:t>
       </w:r>
       <w:r>
         <w:t xml:space="preserve">appears to </w:t>
@@ -1687,7 +2016,13 @@
         <w:t>A</w:t>
       </w:r>
       <w:r>
-        <w:t xml:space="preserve">ccording to the archeologist </w:t>
+        <w:t>ccording to the archeologist</w:t>
+      </w:r>
+      <w:r>
+        <w:t>s</w:t>
+      </w:r>
+      <w:r>
+        <w:t xml:space="preserve"> </w:t>
       </w:r>
       <w:r>
         <w:t>Troy</w:t>
@@ -1744,7 +2079,21 @@
         <w:rPr>
           <w:i/>
         </w:rPr>
-        <w:t>For this Mythos story, the shoggoth destroyed the cita</w:t>
+        <w:t xml:space="preserve">For this Mythos story, the </w:t>
+      </w:r>
+      <w:proofErr w:type="spellStart"/>
+      <w:r>
+        <w:rPr>
+          <w:i/>
+        </w:rPr>
+        <w:t>shoggoth</w:t>
+      </w:r>
+      <w:proofErr w:type="spellEnd"/>
+      <w:r>
+        <w:rPr>
+          <w:i/>
+        </w:rPr>
+        <w:t xml:space="preserve"> destroyed the cita</w:t>
       </w:r>
       <w:r>
         <w:rPr>
@@ -1763,9 +2112,11 @@
       <w:r>
         <w:t xml:space="preserve"> in 1870s and dug a hill known as </w:t>
       </w:r>
+      <w:proofErr w:type="spellStart"/>
       <w:r>
         <w:t>Hisarlik</w:t>
       </w:r>
+      <w:proofErr w:type="spellEnd"/>
       <w:r>
         <w:t xml:space="preserve"> now generally agreed to be </w:t>
       </w:r>
@@ -1785,7 +2136,15 @@
         <w:t>and kept poor records</w:t>
       </w:r>
       <w:r>
-        <w:t>. He found some treasure that he called Priam’s Treasure</w:t>
+        <w:t xml:space="preserve">. He found some treasure that he called </w:t>
+      </w:r>
+      <w:proofErr w:type="spellStart"/>
+      <w:r>
+        <w:t>Priam’s</w:t>
+      </w:r>
+      <w:proofErr w:type="spellEnd"/>
+      <w:r>
+        <w:t xml:space="preserve"> Treasure</w:t>
       </w:r>
       <w:r>
         <w:rPr>
@@ -1794,7 +2153,13 @@
         <w:footnoteReference w:id="3"/>
       </w:r>
       <w:r>
-        <w:t xml:space="preserve"> and has a long history of disputed dating and some doubt its authenticity. </w:t>
+        <w:t xml:space="preserve"> and </w:t>
+      </w:r>
+      <w:r>
+        <w:t xml:space="preserve">this treasure </w:t>
+      </w:r>
+      <w:r>
+        <w:t xml:space="preserve">has a long history of disputed dating and some doubt its authenticity. </w:t>
       </w:r>
       <w:r>
         <w:t>Schliemann actually smuggle</w:t>
@@ -1812,10 +2177,65 @@
         <w:t xml:space="preserve">. </w:t>
       </w:r>
       <w:r>
-        <w:t xml:space="preserve">The treasure disappeared after World War 2 and currently resurfaced in </w:t>
-      </w:r>
-      <w:r>
-        <w:t>Russia and on display there. Schliemann’s</w:t>
+        <w:t xml:space="preserve">The remaining gold </w:t>
+      </w:r>
+      <w:r>
+        <w:t>and relics, those not stolen and now in Berlin, were</w:t>
+      </w:r>
+      <w:r>
+        <w:t xml:space="preserve"> turned over to </w:t>
+      </w:r>
+      <w:r>
+        <w:t>Turkey and installed in a new archaeology m</w:t>
+      </w:r>
+      <w:r>
+        <w:t>useums</w:t>
+      </w:r>
+      <w:r>
+        <w:t>. T</w:t>
+      </w:r>
+      <w:r>
+        <w:t xml:space="preserve">he </w:t>
+      </w:r>
+      <w:r>
+        <w:t xml:space="preserve">Berlin </w:t>
+      </w:r>
+      <w:r>
+        <w:t>treasure</w:t>
+      </w:r>
+      <w:r>
+        <w:t xml:space="preserve">, still called </w:t>
+      </w:r>
+      <w:proofErr w:type="spellStart"/>
+      <w:r>
+        <w:t>Priam’s</w:t>
+      </w:r>
+      <w:proofErr w:type="spellEnd"/>
+      <w:r>
+        <w:t xml:space="preserve"> Treasure,</w:t>
+      </w:r>
+      <w:r>
+        <w:t xml:space="preserve"> disappeared </w:t>
+      </w:r>
+      <w:r>
+        <w:t xml:space="preserve">after World War 2 and recently </w:t>
+      </w:r>
+      <w:r>
+        <w:t xml:space="preserve">resurfaced in </w:t>
+      </w:r>
+      <w:r>
+        <w:t xml:space="preserve">Russia and </w:t>
+      </w:r>
+      <w:r>
+        <w:t xml:space="preserve">is </w:t>
+      </w:r>
+      <w:r>
+        <w:t xml:space="preserve">on display there. </w:t>
+      </w:r>
+    </w:p>
+    <w:p>
+      <w:r>
+        <w:t>Schliemann’s</w:t>
       </w:r>
       <w:r>
         <w:t xml:space="preserve"> reports, as best as they are, show </w:t>
@@ -1823,6 +2243,17 @@
       <w:r>
         <w:t>no clay tablets or inscriptions found in the depths of the mound.</w:t>
       </w:r>
+      <w:r>
+        <w:t xml:space="preserve"> Archeologists that follow Schliemann at </w:t>
+      </w:r>
+      <w:proofErr w:type="spellStart"/>
+      <w:r>
+        <w:t>Hisarlik</w:t>
+      </w:r>
+      <w:proofErr w:type="spellEnd"/>
+      <w:r>
+        <w:t xml:space="preserve"> have found no texts from the times of Ancient Homeric Troy.</w:t>
+      </w:r>
     </w:p>
     <w:p>
       <w:pPr>
@@ -1864,7 +2295,21 @@
         <w:rPr>
           <w:i/>
         </w:rPr>
-        <w:t xml:space="preserve">l was destroyed by the shoggoth. The treasure he finds is actually what remains of the gold that Helen was wearing when she was destroyed. </w:t>
+        <w:t xml:space="preserve">l was destroyed by the </w:t>
+      </w:r>
+      <w:proofErr w:type="spellStart"/>
+      <w:r>
+        <w:rPr>
+          <w:i/>
+        </w:rPr>
+        <w:t>shoggoth</w:t>
+      </w:r>
+      <w:proofErr w:type="spellEnd"/>
+      <w:r>
+        <w:rPr>
+          <w:i/>
+        </w:rPr>
+        <w:t xml:space="preserve">. The treasure he finds is actually what remains of the gold that Helen was wearing when she was destroyed. </w:t>
       </w:r>
       <w:r>
         <w:rPr>
@@ -1949,7 +2394,21 @@
         <w:rPr>
           <w:i/>
         </w:rPr>
-        <w:t xml:space="preserve"> Turkey with all of the other worthless items he dumped when ripping his trench through Hisarlik as they might be found by his detractors</w:t>
+        <w:t xml:space="preserve"> Turkey with all of the other worthless items he dumped when ripping his trench through </w:t>
+      </w:r>
+      <w:proofErr w:type="spellStart"/>
+      <w:r>
+        <w:rPr>
+          <w:i/>
+        </w:rPr>
+        <w:t>Hisarlik</w:t>
+      </w:r>
+      <w:proofErr w:type="spellEnd"/>
+      <w:r>
+        <w:rPr>
+          <w:i/>
+        </w:rPr>
+        <w:t xml:space="preserve"> as they might be found by his detractors</w:t>
       </w:r>
       <w:r>
         <w:rPr>
@@ -1983,7 +2442,87 @@
         <w:rPr>
           <w:i/>
         </w:rPr>
-        <w:t xml:space="preserve"> and lost in Berlin (much like the last minutes of Raiders of the Lost Ark movie when the ark is “lost” again in some warehouse). The crates containing boring looking clay tablets were ignored by raiders of the Berlin Museum and thus were retained in Germany for years in a dusty basement storage area.</w:t>
+        <w:t xml:space="preserve"> and lost in Berlin (much like the last minutes of Raiders of the Lost Ark movie when the ark is “lost” again in some warehouse). The crates containing boring looking clay tablets were ignored by raiders of the Berlin Museum</w:t>
+      </w:r>
+      <w:r>
+        <w:rPr>
+          <w:i/>
+        </w:rPr>
+        <w:t xml:space="preserve"> in the wars</w:t>
+      </w:r>
+      <w:r>
+        <w:rPr>
+          <w:i/>
+        </w:rPr>
+        <w:t xml:space="preserve"> and thus were retained in Germany for years in a dusty basement storage area.</w:t>
+      </w:r>
+    </w:p>
+    <w:p>
+      <w:pPr>
+        <w:rPr>
+          <w:i/>
+        </w:rPr>
+      </w:pPr>
+      <w:r>
+        <w:rPr>
+          <w:i/>
+          <w:noProof/>
+        </w:rPr>
+        <w:drawing>
+          <wp:inline distT="0" distB="0" distL="0" distR="0">
+            <wp:extent cx="4509770" cy="6013027"/>
+            <wp:effectExtent l="25400" t="0" r="11430" b="0"/>
+            <wp:docPr id="9" name="" descr="Troy-5.jpg"/>
+            <wp:cNvGraphicFramePr>
+              <a:graphicFrameLocks xmlns:a="http://schemas.openxmlformats.org/drawingml/2006/main" noChangeAspect="1"/>
+            </wp:cNvGraphicFramePr>
+            <a:graphic xmlns:a="http://schemas.openxmlformats.org/drawingml/2006/main">
+              <a:graphicData uri="http://schemas.openxmlformats.org/drawingml/2006/picture">
+                <pic:pic xmlns:pic="http://schemas.openxmlformats.org/drawingml/2006/picture">
+                  <pic:nvPicPr>
+                    <pic:cNvPr id="0" name="Troy-5.jpg"/>
+                    <pic:cNvPicPr/>
+                  </pic:nvPicPr>
+                  <pic:blipFill>
+                    <a:blip r:embed="rId8"/>
+                    <a:stretch>
+                      <a:fillRect/>
+                    </a:stretch>
+                  </pic:blipFill>
+                  <pic:spPr>
+                    <a:xfrm>
+                      <a:off x="0" y="0"/>
+                      <a:ext cx="4515083" cy="6020112"/>
+                    </a:xfrm>
+                    <a:prstGeom prst="rect">
+                      <a:avLst/>
+                    </a:prstGeom>
+                  </pic:spPr>
+                </pic:pic>
+              </a:graphicData>
+            </a:graphic>
+          </wp:inline>
+        </w:drawing>
+      </w:r>
+    </w:p>
+    <w:p>
+      <w:r>
+        <w:t xml:space="preserve">The photo is of some of the treasures of Troy from </w:t>
+      </w:r>
+      <w:r>
+        <w:t>Schliemann</w:t>
+      </w:r>
+      <w:r>
+        <w:t xml:space="preserve"> now in Istanbul (notice number 4 which could be an earring).</w:t>
+      </w:r>
+      <w:r>
+        <w:rPr>
+          <w:rStyle w:val="FootnoteReference"/>
+        </w:rPr>
+        <w:footnoteReference w:id="5"/>
+      </w:r>
+      <w:r>
+        <w:t xml:space="preserve"> Mrs. Schliemann photo is shown wearing the items.</w:t>
       </w:r>
     </w:p>
     <w:p>
@@ -1997,6 +2536,62 @@
           <w:i/>
         </w:rPr>
         <w:t>While many of the clay tables are just lists of some lost accounting system that always shows up in these finds, the tables text also tells some of the story of Troy. Not the version of Homer but the Mythos version. It also contains one earring of gold that somehow ended up in the crates. The clay tablets have recently been rediscovered and partially translated. Some of the text are not in Hittite but are Mythos based text. There is also a dictionary written by a long dead scribe to help translate the non-Hittite text.</w:t>
+      </w:r>
+    </w:p>
+    <w:p>
+      <w:proofErr w:type="spellStart"/>
+      <w:r>
+        <w:t>Priam</w:t>
+      </w:r>
+      <w:r>
+        <w:t>’s</w:t>
+      </w:r>
+      <w:proofErr w:type="spellEnd"/>
+      <w:r>
+        <w:t xml:space="preserve"> Treasure</w:t>
+      </w:r>
+      <w:r>
+        <w:t xml:space="preserve"> </w:t>
+      </w:r>
+      <w:r>
+        <w:t>is in Russi</w:t>
+      </w:r>
+      <w:r>
+        <w:t>a now and on display in the Pushkin Museum</w:t>
+      </w:r>
+      <w:r>
+        <w:rPr>
+          <w:rStyle w:val="FootnoteReference"/>
+        </w:rPr>
+        <w:footnoteReference w:id="6"/>
+      </w:r>
+      <w:r>
+        <w:t xml:space="preserve">. It is recognized by Russia as war booty and will not </w:t>
+      </w:r>
+      <w:r>
+        <w:t xml:space="preserve">likely </w:t>
+      </w:r>
+      <w:r>
+        <w:t>be returned to Germany or Turkey.</w:t>
+      </w:r>
+    </w:p>
+    <w:p>
+      <w:pPr>
+        <w:rPr>
+          <w:i/>
+        </w:rPr>
+      </w:pPr>
+      <w:r>
+        <w:rPr>
+          <w:i/>
+        </w:rPr>
+        <w:t xml:space="preserve">The KGB records left clear instructions to leave the treasures on display and never to be touched. </w:t>
+      </w:r>
+      <w:r>
+        <w:rPr>
+          <w:i/>
+        </w:rPr>
+        <w:t>After some “errors” the new leadership of Russia has followed the instructions.</w:t>
       </w:r>
     </w:p>
     <w:p>
@@ -2024,12 +2619,27 @@
         <w:t xml:space="preserve">21 December 2012 is a date that can be the end. In this story there is power available on this day for awaking the horrors from times </w:t>
       </w:r>
       <w:r>
-        <w:t>of Troy. The god Nyarlathotep is trying to avoid its end as Helen in Troy. It has connected Portland and Troy by sending its earring, with Helen’s blood, into the future. Nyarlathotep hopes to rewrite history and escape to Portland and continue the sack of Troy there. Likely other forces of Mythos will awaken to find the stars strangely ready for them. The end of Troy and Portland will create the power to end the world by making the stars right for the horrors sleeping!</w:t>
-      </w:r>
-    </w:p>
-    <w:p>
-      <w:r>
-        <w:t>If the DM’s campaign does not fit with the 21</w:t>
+        <w:t xml:space="preserve">of Troy. The god Nyarlathotep is trying to avoid its end as Helen in Troy. It has connected Portland and Troy by sending </w:t>
+      </w:r>
+      <w:r>
+        <w:t>texts i</w:t>
+      </w:r>
+      <w:r>
+        <w:t>nto the future. Nyarlathotep hopes to rewrite history and escape to Portland and continue the sack of Troy there. Likely other forces of Mythos will awaken</w:t>
+      </w:r>
+      <w:r>
+        <w:t xml:space="preserve"> at the same time</w:t>
+      </w:r>
+      <w:r>
+        <w:t xml:space="preserve"> to find the stars strangely ready for them. The end of Troy and Portland will create the power to end the world by making the stars right for the horrors sleeping!</w:t>
+      </w:r>
+    </w:p>
+    <w:p>
+      <w:r>
+        <w:t>If the Keeper</w:t>
+      </w:r>
+      <w:r>
+        <w:t>’s campaign does not fit with the 21</w:t>
       </w:r>
       <w:r>
         <w:rPr>
@@ -2086,7 +2696,13 @@
         <w:t xml:space="preserve">is </w:t>
       </w:r>
       <w:r>
-        <w:t>in addition t what is available</w:t>
+        <w:t>in addition t</w:t>
+      </w:r>
+      <w:r>
+        <w:t>o</w:t>
+      </w:r>
+      <w:r>
+        <w:t xml:space="preserve"> what is available</w:t>
       </w:r>
       <w:r>
         <w:t xml:space="preserve"> and makes some changes for the story and Mythos.</w:t>
@@ -2113,7 +2729,7 @@
                     <pic:cNvPicPr/>
                   </pic:nvPicPr>
                   <pic:blipFill>
-                    <a:blip r:embed="rId8"/>
+                    <a:blip r:embed="rId9"/>
                     <a:stretch>
                       <a:fillRect/>
                     </a:stretch>
@@ -2138,13 +2754,21 @@
       <w:r>
         <w:t xml:space="preserve">See </w:t>
       </w:r>
-      <w:hyperlink r:id="rId9" w:history="1">
+      <w:hyperlink r:id="rId10" w:history="1">
         <w:r>
           <w:rPr>
             <w:rStyle w:val="Hyperlink"/>
           </w:rPr>
-          <w:t>http://en.wikipedia.org/wiki/File:Portland_Night_panorama.jpg</w:t>
+          <w:t>http://</w:t>
         </w:r>
+        <w:proofErr w:type="spellStart"/>
+        <w:r>
+          <w:rPr>
+            <w:rStyle w:val="Hyperlink"/>
+          </w:rPr>
+          <w:t>en.wikipedia.org/wiki/File:Portland_Night_panorama.jpg</w:t>
+        </w:r>
+        <w:proofErr w:type="spellEnd"/>
       </w:hyperlink>
       <w:r>
         <w:t xml:space="preserve"> for image.</w:t>
@@ -2161,7 +2785,13 @@
         <w:t xml:space="preserve">used to move goods between basements know now as the Shanghai Tunnel. In this story there are </w:t>
       </w:r>
       <w:r>
-        <w:t xml:space="preserve">other well made </w:t>
+        <w:t xml:space="preserve">other </w:t>
+      </w:r>
+      <w:r>
+        <w:t>well-made</w:t>
+      </w:r>
+      <w:r>
+        <w:t xml:space="preserve"> </w:t>
       </w:r>
       <w:r>
         <w:t>tunnels that run under West Burns</w:t>
@@ -2187,10 +2817,10 @@
     </w:p>
     <w:p>
       <w:r>
-        <w:t xml:space="preserve">Of course there is also a cult in these </w:t>
-      </w:r>
-      <w:r>
-        <w:t>tunnels. A great cult of Nyarlathotep</w:t>
+        <w:t xml:space="preserve">A </w:t>
+      </w:r>
+      <w:r>
+        <w:t>cult of Nyarlathotep</w:t>
       </w:r>
       <w:r>
         <w:t xml:space="preserve"> lurks in the tunnels and a small temple is found at the intersection of West Burnside and Northwest Broadway w</w:t>
@@ -2219,7 +2849,13 @@
         <w:t>unknowingly</w:t>
       </w:r>
       <w:r>
-        <w:t xml:space="preserve"> sent to Portland.</w:t>
+        <w:t xml:space="preserve"> sent to Portland</w:t>
+      </w:r>
+      <w:r>
+        <w:t xml:space="preserve"> from Berlin</w:t>
+      </w:r>
+      <w:r>
+        <w:t>.</w:t>
       </w:r>
       <w:r>
         <w:t xml:space="preserve"> LNL believes the can </w:t>
@@ -2263,14 +2899,16 @@
         <w:rPr>
           <w:rStyle w:val="FootnoteReference"/>
         </w:rPr>
-        <w:footnoteReference w:id="5"/>
+        <w:footnoteReference w:id="7"/>
       </w:r>
       <w:r>
         <w:t xml:space="preserve"> found in his dig in the hill known as </w:t>
       </w:r>
+      <w:proofErr w:type="spellStart"/>
       <w:r>
         <w:t>Hisarlik</w:t>
       </w:r>
+      <w:proofErr w:type="spellEnd"/>
       <w:r>
         <w:t xml:space="preserve"> (Tro</w:t>
       </w:r>
@@ -2286,13 +2924,21 @@
         <w:t>About 1945: The treasure of Troy</w:t>
       </w:r>
       <w:r>
-        <w:t>, Priam’s Treasure</w:t>
+        <w:t xml:space="preserve">, </w:t>
+      </w:r>
+      <w:proofErr w:type="spellStart"/>
+      <w:r>
+        <w:t>Priam’s</w:t>
+      </w:r>
+      <w:proofErr w:type="spellEnd"/>
+      <w:r>
+        <w:t xml:space="preserve"> Treasure</w:t>
       </w:r>
       <w:r>
         <w:rPr>
           <w:rStyle w:val="FootnoteReference"/>
         </w:rPr>
-        <w:footnoteReference w:id="6"/>
+        <w:footnoteReference w:id="8"/>
       </w:r>
       <w:r>
         <w:t>,</w:t>
@@ -2435,10 +3081,26 @@
         <w:t xml:space="preserve"> </w:t>
       </w:r>
       <w:r>
-        <w:t>The gold is part of Priam’s Treasure and ca</w:t>
-      </w:r>
-      <w:r>
-        <w:t>n be used to control a shoggoth and to track Mythos creatures.</w:t>
+        <w:t xml:space="preserve">The gold is part of </w:t>
+      </w:r>
+      <w:proofErr w:type="spellStart"/>
+      <w:r>
+        <w:t>Priam’s</w:t>
+      </w:r>
+      <w:proofErr w:type="spellEnd"/>
+      <w:r>
+        <w:t xml:space="preserve"> Treasure and ca</w:t>
+      </w:r>
+      <w:r>
+        <w:t xml:space="preserve">n be used to control a </w:t>
+      </w:r>
+      <w:proofErr w:type="spellStart"/>
+      <w:r>
+        <w:t>shoggoth</w:t>
+      </w:r>
+      <w:proofErr w:type="spellEnd"/>
+      <w:r>
+        <w:t xml:space="preserve"> and to track Mythos creatures.</w:t>
       </w:r>
     </w:p>
     <w:p>
@@ -2538,7 +3200,7 @@
         <w:rPr>
           <w:rStyle w:val="FootnoteReference"/>
         </w:rPr>
-        <w:footnoteReference w:id="7"/>
+        <w:footnoteReference w:id="9"/>
       </w:r>
       <w:r>
         <w:t xml:space="preserve">, Oregon is the new and upcoming area. It encompasses the old brewery area—mostly demolished, the giant Powell’s Bookstore, warehouse areas, former light industry sites, and the old Chinatown. In 2012 this area is just completing its transformation into trending shops, upscale restaurants, new apartment buildings either carved out of old buildings or built over demolished buildings, and theater—in 2014 the area is hip. It is reasonably safe at night despite the slightly scary rundown buildings. The dress code, as everywhere in Portland, is extreme casual or over the top. A line for a show might have middle-aged guys and gals in t-shirts and jeans standing next to young girls all made-up and in stilettos with silver spikes in their black leather coats and shoes. Few will comment on either dress styles and polite friendliness is always the rules in Portland often discussing favorite local beers or food. Portland’s Pearl District is ethnically Asian, Caucasian, South American and seldom African-American (with this sometimes meaning a white former South African). </w:t>
@@ -2567,7 +3229,13 @@
         <w:t xml:space="preserve"> off the Burnside Bridge in Portland a few weeks before the agents are called in. He was a thirty-five year old gay man who recently changed his style of art. </w:t>
       </w:r>
       <w:r>
-        <w:t xml:space="preserve">After he saw a few episodes of CSI Las Vegas and the “miniature killer” episode he decided to leave behind large metal sculptures </w:t>
+        <w:t>After he saw a few episodes of CSI Las Vegas and the “miniature killer” episode</w:t>
+      </w:r>
+      <w:r>
+        <w:t>s</w:t>
+      </w:r>
+      <w:r>
+        <w:t xml:space="preserve"> he decided to leave behind large metal sculptures </w:t>
       </w:r>
       <w:r>
         <w:t>that did not sell</w:t>
@@ -2585,19 +3253,61 @@
         <w:t>h</w:t>
       </w:r>
       <w:r>
-        <w:t xml:space="preserve">is temperament and his strange dreams he has been having of horror. Soon he built perfect models </w:t>
-      </w:r>
-      <w:r>
-        <w:t xml:space="preserve">only a few feet across </w:t>
-      </w:r>
-      <w:r>
-        <w:t xml:space="preserve">of a building or scene in a park in Portland all </w:t>
-      </w:r>
-      <w:r>
-        <w:t>with lights and tiny people</w:t>
-      </w:r>
-      <w:r>
-        <w:t>. The models appear to be high quality architectural models or even model railroad layouts. The models are viewed at first from a distance and appear to be high quality models with lighting. Most are set at night with a painted gray or black sky. Each model has an “eyepieces” that are squares or circles mounted on the model to look through. Here is the horror. These models are created with two views built into the same structure with certain shapes, shadows, and items when viewed from a special angle show bizarre shapes and hidden items. In Alfred’s early work, “Park,” a model that is not of any specific place in Portland, the viewer sees the park scene from the front. It is a nice model but not very interesting looking like a good architectural or model railroad version of a park—not very interesting but nice demonstration of what can be done in miniature. Some panels are painted sky and block some of the view except for an “eyepiece.”  Someone looking through the eyepiece sees that hidden man with a knife just behind a tree and a victim cut to ribbons and hidden in the trees. The trees no longer look normal but seem to have shapes and faces for this angle. This will mildly shock a viewer. The viewer will notice that the window of one of the buildings against the park now shows small evil faces looking down at the part. One apartment contains a tiny image of a disturbing figure of tiny tentacles with no face. All of this is hidden from the normal view.</w:t>
+        <w:t xml:space="preserve">is temperament and his strange dreams he </w:t>
+      </w:r>
+      <w:r>
+        <w:t xml:space="preserve">has been having of horror. His models at first </w:t>
+      </w:r>
+      <w:r>
+        <w:t>appear to be high quality architectural models or even model railroad la</w:t>
+      </w:r>
+      <w:r>
+        <w:t xml:space="preserve">youts. The models are viewed </w:t>
+      </w:r>
+      <w:r>
+        <w:t xml:space="preserve">first from a distance and appear to be high quality models with lighting. Most are set at night with a painted gray or black sky. Each model has an “eyepieces” that are squares or circles mounted on the model to look through. Here is the horror. These models are created with two views built into the same structure with certain shapes, shadows, and items </w:t>
+      </w:r>
+      <w:r>
+        <w:t xml:space="preserve">and </w:t>
+      </w:r>
+      <w:r>
+        <w:t>when viewed from a special angle show bizarre shapes and hidden items. In Alfred’s early work, “Park,” a model that is not of any specific place in Portland, the viewer sees the park scene from the front. It is a nice model but not very interesting looking like a good architectural or model railroad version of a park</w:t>
+      </w:r>
+      <w:r>
+        <w:t>.</w:t>
+      </w:r>
+      <w:r>
+        <w:t xml:space="preserve"> Some panels are painted sky and block some of the view exc</w:t>
+      </w:r>
+      <w:r>
+        <w:t xml:space="preserve">ept for an “eyepiece.”  When </w:t>
+      </w:r>
+      <w:r>
+        <w:t xml:space="preserve">looking through the eyepiece </w:t>
+      </w:r>
+      <w:r>
+        <w:t xml:space="preserve">one </w:t>
+      </w:r>
+      <w:r>
+        <w:t xml:space="preserve">sees that hidden man with a knife just behind a tree and a victim cut to ribbons. The trees no longer look normal but </w:t>
+      </w:r>
+      <w:r>
+        <w:t>seem to have shapes that suggest faces built of branches and leaves f</w:t>
+      </w:r>
+      <w:r>
+        <w:t>r</w:t>
+      </w:r>
+      <w:r>
+        <w:t>om</w:t>
+      </w:r>
+      <w:r>
+        <w:t xml:space="preserve"> this angle</w:t>
+      </w:r>
+      <w:r>
+        <w:t xml:space="preserve"> screaming at the murder</w:t>
+      </w:r>
+      <w:r>
+        <w:t>. This will mildly shock a viewer. The viewer will notice that the window of one of the buildings against the park now shows small evil faces looking down at the part. One apartment contains a tiny image of a disturbing figure of tiny tentacles with no face. All of this is hidden from the normal view.</w:t>
       </w:r>
     </w:p>
     <w:p>
@@ -2618,7 +3328,63 @@
     </w:p>
     <w:p>
       <w:r>
-        <w:t>Alfred last creations were images of Portland and ancient scenes from the Fall of Troy. Alfred incorporated some of the Hittite text in the models. Often hiding the cuneiform as patterns in brick formations or shadows. Again, when using the eyepiece the shadows are turned and suddenly the text stand out along with horrors in the model. Alfred has also added a few classic columns in the mode that hide some of the horrors and when seen at the eyepiece some of the figures appear to be different. The addition of text from Troy has deeply affected the model as it shadows seem to move and there appear to be extra figures in the model that disappear when looked directly at, very disturbing.</w:t>
+        <w:t>Alfred</w:t>
+      </w:r>
+      <w:r>
+        <w:t>’s last public creations are</w:t>
+      </w:r>
+      <w:r>
+        <w:t xml:space="preserve"> images of Portland and ancient scenes from the Fall of Troy. Alfred incorporated some of the Hittite text in the models. Often hiding the cuneiform as patterns in brick formations or shadows. Again, when using the eyepiece the shadows are turned and suddenly the text stand out along with horrors in the model. Alfred has also added a few classic columns in the mode that hide some of the horrors and when seen at the eyepiece some of the figures appear to be different. The addition of text from Troy has deeply affected the model as it shadows seem to move and there appear to be extra figures in the model that disappear when looked directly at, very disturbing.</w:t>
+      </w:r>
+    </w:p>
+    <w:p>
+      <w:r>
+        <w:t xml:space="preserve">Alfred was taken below the streets into the new tunnels of the LNL and built a new altar with Nyarlathotep image for LNL. It is made up of wires and TVs and flat screens displays to show Nyarlathotep being involved in everything terrible in the world, now. This drove him mad when he understood what it was. Alfred is stunned and wanders Portland. He attacked Dreaming when </w:t>
+      </w:r>
+      <w:r>
+        <w:t>he recognizes it</w:t>
+      </w:r>
+      <w:r>
+        <w:t xml:space="preserve"> as a Mythos creature and </w:t>
+      </w:r>
+      <w:r>
+        <w:t xml:space="preserve">servant of Nyarlathotep. Dreaming </w:t>
+      </w:r>
+      <w:r>
+        <w:t xml:space="preserve">then snatched </w:t>
+      </w:r>
+      <w:r>
+        <w:t xml:space="preserve">Alfred </w:t>
+      </w:r>
+      <w:r>
+        <w:t>into the air as Dreaming tr</w:t>
+      </w:r>
+      <w:r>
+        <w:t>ied to defend itself. It drops</w:t>
+      </w:r>
+      <w:r>
+        <w:t xml:space="preserve"> Alfred on the Bu</w:t>
+      </w:r>
+      <w:r>
+        <w:t xml:space="preserve">rnside Bridge, misses, and </w:t>
+      </w:r>
+      <w:r>
+        <w:t xml:space="preserve">Alfred </w:t>
+      </w:r>
+      <w:r>
+        <w:t xml:space="preserve">is left hanging </w:t>
+      </w:r>
+      <w:r>
+        <w:t>on the railing. When</w:t>
+      </w:r>
+      <w:r>
+        <w:t xml:space="preserve"> Alfred sees</w:t>
+      </w:r>
+      <w:r>
+        <w:t xml:space="preserve"> the horror that is Dreaming he let</w:t>
+      </w:r>
+      <w:r>
+        <w:t>s go and falls into the Willamette River and dies.</w:t>
       </w:r>
     </w:p>
     <w:p>
@@ -2626,7 +3392,7 @@
         <w:t xml:space="preserve">The investigators and agents will </w:t>
       </w:r>
       <w:r>
-        <w:t>begin by investigating Alfred’s death. Alfred was throws off the bridge by followers of the Leader of New Light. The police believe he was murdered, but have no leads. They suspect some stalker fan of his weird art.</w:t>
+        <w:t>begin by investigating Alfred’s death. The police believe he was murdered, but have no leads. They suspect some stalker fan of his weird art.</w:t>
       </w:r>
     </w:p>
     <w:p>
@@ -2670,7 +3436,7 @@
         <w:rPr>
           <w:rStyle w:val="FootnoteReference"/>
         </w:rPr>
-        <w:footnoteReference w:id="8"/>
+        <w:footnoteReference w:id="10"/>
       </w:r>
       <w:r>
         <w:t>. They</w:t>
@@ -2776,7 +3542,15 @@
         <w:t>ux based freeware for office software</w:t>
       </w:r>
       <w:r>
-        <w:t>. Hacking or pranking other members’ equipment, accounts, or just being “high maintenance” is punished quickly with some folks loosing membership or privileges. A set of rules and guidelines are available that clearly state that The Golden Apple is not the place for the less serious hacker</w:t>
+        <w:t xml:space="preserve">. Hacking or </w:t>
+      </w:r>
+      <w:proofErr w:type="spellStart"/>
+      <w:r>
+        <w:t>pranking</w:t>
+      </w:r>
+      <w:proofErr w:type="spellEnd"/>
+      <w:r>
+        <w:t xml:space="preserve"> other members’ equipment, accounts, or just being “high maintenance” is punished quickly with some folks loosing membership or privileges. A set of rules and guidelines are available that clearly state that The Golden Apple is not the place for the less serious hacker</w:t>
       </w:r>
       <w:r>
         <w:t>s</w:t>
@@ -2835,7 +3609,7 @@
                     <pic:cNvPicPr/>
                   </pic:nvPicPr>
                   <pic:blipFill>
-                    <a:blip r:embed="rId10"/>
+                    <a:blip r:embed="rId11"/>
                     <a:stretch>
                       <a:fillRect/>
                     </a:stretch>
@@ -2865,7 +3639,7 @@
         <w:rPr>
           <w:rStyle w:val="FootnoteReference"/>
         </w:rPr>
-        <w:footnoteReference w:id="9"/>
+        <w:footnoteReference w:id="11"/>
       </w:r>
       <w:r>
         <w:t xml:space="preserve"> and got it working </w:t>
@@ -3029,7 +3803,15 @@
         <w:t>wn out b</w:t>
       </w:r>
       <w:r>
-        <w:t xml:space="preserve">y Mary for hacking or pranking. </w:t>
+        <w:t xml:space="preserve">y Mary for hacking or </w:t>
+      </w:r>
+      <w:proofErr w:type="spellStart"/>
+      <w:r>
+        <w:t>pranking</w:t>
+      </w:r>
+      <w:proofErr w:type="spellEnd"/>
+      <w:r>
+        <w:t xml:space="preserve">. </w:t>
       </w:r>
       <w:r>
         <w:t>Tom likes Mary; he follows the rules. Tom is a clean-cut well-maintained guy with a love of large coats and strange facts. He is tall and thin and works out. He wears his hair short but not military short. Tom looks like the guy mom would want to meet.</w:t>
@@ -3037,7 +3819,15 @@
     </w:p>
     <w:p>
       <w:r>
-        <w:t>Tom is a script kittie and not a real hacker. He can write a mean script</w:t>
+        <w:t xml:space="preserve">Tom is a script </w:t>
+      </w:r>
+      <w:proofErr w:type="spellStart"/>
+      <w:r>
+        <w:t>kittie</w:t>
+      </w:r>
+      <w:proofErr w:type="spellEnd"/>
+      <w:r>
+        <w:t xml:space="preserve"> and not a real hacker. He can write a mean script</w:t>
       </w:r>
       <w:r>
         <w:t xml:space="preserve"> and is actually a good programmer</w:t>
@@ -3147,7 +3937,15 @@
     </w:p>
     <w:p>
       <w:r>
-        <w:t xml:space="preserve">Tom has befriended by Harry Kong who is an agent of a local Mythos based cult. Tom is a bit flattered by Harry’s comments on his work. He has shared some of his translations with Harry. </w:t>
+        <w:t xml:space="preserve">Tom has befriended by Harry Kong who is an agent of a local Mythos based cult. Tom is a bit flattered by </w:t>
+      </w:r>
+      <w:proofErr w:type="spellStart"/>
+      <w:r>
+        <w:t>Harry’s</w:t>
+      </w:r>
+      <w:proofErr w:type="spellEnd"/>
+      <w:r>
+        <w:t xml:space="preserve"> comments on his work. He has shared some of his translations with Harry. </w:t>
       </w:r>
     </w:p>
     <w:p>
@@ -3273,7 +4071,7 @@
                     <pic:cNvPicPr/>
                   </pic:nvPicPr>
                   <pic:blipFill>
-                    <a:blip r:embed="rId11"/>
+                    <a:blip r:embed="rId12"/>
                     <a:stretch>
                       <a:fillRect/>
                     </a:stretch>
@@ -3300,21 +4098,42 @@
     </w:p>
     <w:p>
       <w:r>
-        <w:t>It assumed that the investigators are part of the Cascadia</w:t>
-      </w:r>
+        <w:t xml:space="preserve">It assumed that the investigators are part of the </w:t>
+      </w:r>
+      <w:proofErr w:type="spellStart"/>
+      <w:r>
+        <w:t>Cascadia</w:t>
+      </w:r>
+      <w:proofErr w:type="spellEnd"/>
       <w:r>
         <w:rPr>
           <w:rStyle w:val="FootnoteReference"/>
         </w:rPr>
-        <w:footnoteReference w:id="10"/>
-      </w:r>
-      <w:r>
-        <w:t xml:space="preserve"> branch of a secret spy-like organization based in Portland that is trying to save the world. “The Agency” has been wrecked by the discovery of insanity destroying secrets that, when learned, drove much of the controlling hierarchy insane. Now the organization is by broken-up into separate cells that have one contact to the organization and do not know the other cells. In effect the investigators operating without help and much support. The Keeper can use The Agency as a hook to the adventure, as done here, and also have it suddenly step and create a cover story. The usual is a “gas explosion” that covers for the manifestation of some horror. The Keeper should avoid using The Agency in place of the investigators doing the role-playing, but should the investigators miss some critical event or information The Agency might supply it. If the investigators are not part of the Cascadia branch then maybe just a few a hints from a known friendly secret anti-Mythos cult in Portland to get things started instead. </w:t>
-      </w:r>
-    </w:p>
-    <w:p>
-      <w:r>
-        <w:t xml:space="preserve">President Nixon runs Cascadia. </w:t>
+        <w:footnoteReference w:id="12"/>
+      </w:r>
+      <w:r>
+        <w:t xml:space="preserve"> branch of a secret spy-like organization based in Portland that is trying to save the world. “The Agency” has been wrecked by the discovery of insanity destroying secrets that, when learned, drove much of the controlling hierarchy insane. Now the organization is by broken-up into separate cells that have one contact to the organization and do not know the other cells. In effect the investigators operating without help and much support. The Keeper can use The Agency as a hook to the adventure, as done here, and also have it suddenly step and create a cover story. The usual is a “gas explosion” that covers for the manifestation of some horror. The Keeper should avoid using The Agency in place of the investigators doing the role-playing, but should the investigators miss some critical event or information The Agency might supply it. If the investigators are not part of the </w:t>
+      </w:r>
+      <w:proofErr w:type="spellStart"/>
+      <w:r>
+        <w:t>Cascadia</w:t>
+      </w:r>
+      <w:proofErr w:type="spellEnd"/>
+      <w:r>
+        <w:t xml:space="preserve"> branch then maybe just a few a hints from a known friendly secret anti-Mythos cult in Portland to get things started instead. </w:t>
+      </w:r>
+    </w:p>
+    <w:p>
+      <w:r>
+        <w:t xml:space="preserve">President Nixon runs </w:t>
+      </w:r>
+      <w:proofErr w:type="spellStart"/>
+      <w:r>
+        <w:t>Cascadia</w:t>
+      </w:r>
+      <w:proofErr w:type="spellEnd"/>
+      <w:r>
+        <w:t xml:space="preserve">. </w:t>
       </w:r>
       <w:r>
         <w:t xml:space="preserve">He has faked his death and is now hidden in plain sight in Portland, Oregon. </w:t>
@@ -3326,13 +4145,26 @@
       </w:pPr>
       <w:bookmarkStart w:id="24" w:name="_Toc265069326"/>
       <w:r>
-        <w:t>LBGT of Cascadia</w:t>
+        <w:t xml:space="preserve">LBGT of </w:t>
+      </w:r>
+      <w:proofErr w:type="spellStart"/>
+      <w:r>
+        <w:t>Cascadia</w:t>
       </w:r>
       <w:bookmarkEnd w:id="24"/>
-    </w:p>
-    <w:p>
-      <w:r>
-        <w:t xml:space="preserve">President Nixon is also the head of a small group of multi-colored t-shirt wearing supporter of gay and like rights known as the LBGT of Cascadia. This group is known for throwing fun parties, protesting politely against anti-gay biases, and for having many old queens. J. Edgar Hoover is also a member. Both he and President Nixon are seen often together with </w:t>
+      <w:proofErr w:type="spellEnd"/>
+    </w:p>
+    <w:p>
+      <w:r>
+        <w:t xml:space="preserve">President Nixon is also the head of a small group of multi-colored t-shirt wearing supporter of gay and like rights known as the LBGT of </w:t>
+      </w:r>
+      <w:proofErr w:type="spellStart"/>
+      <w:r>
+        <w:t>Cascadia</w:t>
+      </w:r>
+      <w:proofErr w:type="spellEnd"/>
+      <w:r>
+        <w:t xml:space="preserve">. This group is known for throwing fun parties, protesting politely against anti-gay biases, and for having many old queens. J. Edgar Hoover is also a member. Both he and President Nixon are seen often together with </w:t>
       </w:r>
       <w:r>
         <w:t xml:space="preserve">Director </w:t>
@@ -3397,7 +4229,7 @@
                     <pic:cNvPicPr/>
                   </pic:nvPicPr>
                   <pic:blipFill>
-                    <a:blip r:embed="rId12"/>
+                    <a:blip r:embed="rId13"/>
                     <a:stretch>
                       <a:fillRect/>
                     </a:stretch>
@@ -3493,7 +4325,7 @@
           <w:rStyle w:val="FootnoteReference"/>
           <w:i/>
         </w:rPr>
-        <w:footnoteReference w:id="11"/>
+        <w:footnoteReference w:id="13"/>
       </w:r>
       <w:r>
         <w:rPr>
@@ -4000,7 +4832,7 @@
         <w:rPr>
           <w:rStyle w:val="FootnoteReference"/>
         </w:rPr>
-        <w:footnoteReference w:id="12"/>
+        <w:footnoteReference w:id="14"/>
       </w:r>
     </w:p>
     <w:p>
@@ -4050,7 +4882,7 @@
                     <pic:cNvPicPr/>
                   </pic:nvPicPr>
                   <pic:blipFill>
-                    <a:blip r:embed="rId13"/>
+                    <a:blip r:embed="rId14"/>
                     <a:stretch>
                       <a:fillRect/>
                     </a:stretch>
@@ -4639,7 +5471,15 @@
     </w:p>
     <w:p>
       <w:r>
-        <w:t>If asked about any missing items David will explain that Alfred’s laptop is missing. “Likely stolen or at the bottom of the river,” David explains a bit sadly. “He never went anywhere without his ‘black mac’,” David says with watery eyes.</w:t>
+        <w:t xml:space="preserve">If asked about any missing items David will explain that Alfred’s laptop is missing. “Likely stolen or at the bottom of the river,” David explains a bit sadly. “He never went anywhere without his ‘black </w:t>
+      </w:r>
+      <w:proofErr w:type="spellStart"/>
+      <w:r>
+        <w:t>mac</w:t>
+      </w:r>
+      <w:proofErr w:type="spellEnd"/>
+      <w:r>
+        <w:t>’,” David says with watery eyes.</w:t>
       </w:r>
     </w:p>
     <w:p>
@@ -4680,12 +5520,28 @@
         </w:numPr>
       </w:pPr>
       <w:r>
-        <w:t>A terrible non-sensible translation of the words—same note as above.</w:t>
-      </w:r>
-    </w:p>
-    <w:p>
-      <w:r>
-        <w:t>A translation of the same text into English pronouncement which clearly is Mythos chant (see below in handouts:</w:t>
+        <w:t>A terrible non-sensible translation of the words—</w:t>
+      </w:r>
+      <w:proofErr w:type="gramStart"/>
+      <w:r>
+        <w:t>same</w:t>
+      </w:r>
+      <w:proofErr w:type="gramEnd"/>
+      <w:r>
+        <w:t xml:space="preserve"> note as above.</w:t>
+      </w:r>
+    </w:p>
+    <w:p>
+      <w:r>
+        <w:t xml:space="preserve">A translation of the same text into English </w:t>
+      </w:r>
+      <w:proofErr w:type="gramStart"/>
+      <w:r>
+        <w:t>pronouncement which</w:t>
+      </w:r>
+      <w:proofErr w:type="gramEnd"/>
+      <w:r>
+        <w:t xml:space="preserve"> clearly is Mythos chant (see below in handouts:</w:t>
       </w:r>
       <w:r>
         <w:t xml:space="preserve"> </w:t>
@@ -4845,24 +5701,53 @@
         <w:t>Nyarlathotep</w:t>
       </w:r>
       <w:r>
-        <w:t>. A spot hidden roll success will notice that the slain figure does look much like the figure for Portlandia</w:t>
-      </w:r>
+        <w:t xml:space="preserve">. A spot hidden roll success will notice that the slain figure does look much like the figure for </w:t>
+      </w:r>
+      <w:proofErr w:type="spellStart"/>
+      <w:r>
+        <w:t>Portlandia</w:t>
+      </w:r>
+      <w:proofErr w:type="spellEnd"/>
       <w:r>
         <w:rPr>
           <w:rStyle w:val="FootnoteReference"/>
         </w:rPr>
-        <w:footnoteReference w:id="13"/>
+        <w:footnoteReference w:id="15"/>
       </w:r>
       <w:r>
         <w:t xml:space="preserve"> at City Hall in Portland. A successful occult roll would suggest this model might be useable in a spell to bring about what is pictured. A successful art or like check suggests this is a carefully constructed work with many </w:t>
       </w:r>
       <w:r>
-        <w:t>trials and errors—a few lines here and there suggest revisions; the artist was trying to recreate an image that does not fit normal 3D structures. A great success on art of history suggests that the gold jewelry is very important but its purpose is unclear (it is the treasure of Priam).</w:t>
-      </w:r>
-    </w:p>
-    <w:p>
-      <w:r>
-        <w:t>To explain plainly: The image starts as a view of any nice park in Portland. The image changes to some local group being controlled by Nyarlanthotep destroying Portland like Troy: Shoggoth and fire. The Keeper should not share this interpretation with the players.</w:t>
+        <w:t xml:space="preserve">trials and errors—a few lines here and there suggest revisions; the artist was trying to recreate an image that does not fit normal 3D structures. A great success on art of history suggests that the gold jewelry is very important but its purpose is unclear (it is the treasure of </w:t>
+      </w:r>
+      <w:proofErr w:type="spellStart"/>
+      <w:r>
+        <w:t>Priam</w:t>
+      </w:r>
+      <w:proofErr w:type="spellEnd"/>
+      <w:r>
+        <w:t>).</w:t>
+      </w:r>
+    </w:p>
+    <w:p>
+      <w:r>
+        <w:t xml:space="preserve">To explain plainly: The image starts as a view of any nice park in Portland. The image changes to some local group being controlled by </w:t>
+      </w:r>
+      <w:proofErr w:type="spellStart"/>
+      <w:r>
+        <w:t>Nyarlanthotep</w:t>
+      </w:r>
+      <w:proofErr w:type="spellEnd"/>
+      <w:r>
+        <w:t xml:space="preserve"> destroying Portland like Troy: </w:t>
+      </w:r>
+      <w:proofErr w:type="spellStart"/>
+      <w:r>
+        <w:t>Shoggoth</w:t>
+      </w:r>
+      <w:proofErr w:type="spellEnd"/>
+      <w:r>
+        <w:t xml:space="preserve"> and fire. The Keeper should not share this interpretation with the players.</w:t>
       </w:r>
     </w:p>
     <w:p>
@@ -4887,7 +5772,21 @@
         <w:rPr>
           <w:i/>
         </w:rPr>
-        <w:t xml:space="preserve">The second model is a departure from Portland theme. The Trojan Horse </w:t>
+        <w:t xml:space="preserve">The second model is a departure from Portland theme. The Trojan </w:t>
+      </w:r>
+      <w:proofErr w:type="gramStart"/>
+      <w:r>
+        <w:rPr>
+          <w:i/>
+        </w:rPr>
+        <w:t>Horse</w:t>
+      </w:r>
+      <w:proofErr w:type="gramEnd"/>
+      <w:r>
+        <w:rPr>
+          <w:i/>
+        </w:rPr>
+        <w:t xml:space="preserve"> </w:t>
       </w:r>
       <w:r>
         <w:rPr>
@@ -4959,7 +5858,21 @@
         <w:rPr>
           <w:i/>
         </w:rPr>
-        <w:t>in a temple pointing at the horse and at a model of a fire, flashing with light, clearly suggesting to burn the horse. Priam, kingly in his robes, clearly waves the troops to pull in the horse inside. The troops happily pull on the ropes. In the eye of the horse is seen a Greek, likely Odysseus, his hand covering his mouth to his men obviously hidden in the horse. It is a diorama of the old story. As the eye becomes accustom to the model you notice strange cuneiform writing on the walls and building. It looks like just texture but when noticed it is clearly writing.</w:t>
+        <w:t xml:space="preserve">in a temple pointing at the horse and at a model of a fire, flashing with light, clearly suggesting to burn the horse. </w:t>
+      </w:r>
+      <w:proofErr w:type="spellStart"/>
+      <w:r>
+        <w:rPr>
+          <w:i/>
+        </w:rPr>
+        <w:t>Priam</w:t>
+      </w:r>
+      <w:proofErr w:type="spellEnd"/>
+      <w:r>
+        <w:rPr>
+          <w:i/>
+        </w:rPr>
+        <w:t>, kingly in his robes, clearly waves the troops to pull in the horse inside. The troops happily pull on the ropes. In the eye of the horse is seen a Greek, likely Odysseus, his hand covering his mouth to his men obviously hidden in the horse. It is a diorama of the old story. As the eye becomes accustom to the model you notice strange cuneiform writing on the walls and building. It looks like just texture but when noticed it is clearly writing.</w:t>
       </w:r>
       <w:r>
         <w:rPr>
@@ -5026,13 +5939,55 @@
         <w:rPr>
           <w:i/>
         </w:rPr>
-        <w:t xml:space="preserve">. Once hidden misshaped creatures stand before her all with torches ready. Priam now stands before her with a group of Trojans to defend the horse. Civil war in Troy! The content of the horse is now visible in the cracks. Something glowing and amorphous hides in the Trojan Horse. </w:t>
-      </w:r>
-      <w:r>
-        <w:rPr>
-          <w:i/>
-        </w:rPr>
-        <w:t xml:space="preserve">There is cuneiform writing projected all over the Trojan Horse now. </w:t>
+        <w:t xml:space="preserve">. Once hidden misshaped creatures stand before her all with torches ready. </w:t>
+      </w:r>
+      <w:proofErr w:type="spellStart"/>
+      <w:r>
+        <w:rPr>
+          <w:i/>
+        </w:rPr>
+        <w:t>Priam</w:t>
+      </w:r>
+      <w:proofErr w:type="spellEnd"/>
+      <w:r>
+        <w:rPr>
+          <w:i/>
+        </w:rPr>
+        <w:t xml:space="preserve"> now stands before her with a group of Trojans to defend the horse. Civil war in Troy! The content of the horse is now visible in the cracks. Something glowing and amorphous hides in the Trojan </w:t>
+      </w:r>
+      <w:proofErr w:type="gramStart"/>
+      <w:r>
+        <w:rPr>
+          <w:i/>
+        </w:rPr>
+        <w:t>Horse</w:t>
+      </w:r>
+      <w:proofErr w:type="gramEnd"/>
+      <w:r>
+        <w:rPr>
+          <w:i/>
+        </w:rPr>
+        <w:t xml:space="preserve">. </w:t>
+      </w:r>
+      <w:r>
+        <w:rPr>
+          <w:i/>
+        </w:rPr>
+        <w:t xml:space="preserve">There is cuneiform writing projected all over the Trojan </w:t>
+      </w:r>
+      <w:proofErr w:type="gramStart"/>
+      <w:r>
+        <w:rPr>
+          <w:i/>
+        </w:rPr>
+        <w:t>Horse</w:t>
+      </w:r>
+      <w:proofErr w:type="gramEnd"/>
+      <w:r>
+        <w:rPr>
+          <w:i/>
+        </w:rPr>
+        <w:t xml:space="preserve"> now. </w:t>
       </w:r>
     </w:p>
     <w:p>
@@ -5081,7 +6036,21 @@
         <w:rPr>
           <w:i/>
         </w:rPr>
-        <w:t>In his other hand he holds a clay tablet with cuneiform writing. In the distance over his other shoulder is a vision of Troy burning with a huge tentacled creature burning in the fire.</w:t>
+        <w:t xml:space="preserve">In his other hand he holds a clay tablet with cuneiform writing. In the distance over his other shoulder is a vision of Troy burning with a huge </w:t>
+      </w:r>
+      <w:proofErr w:type="spellStart"/>
+      <w:r>
+        <w:rPr>
+          <w:i/>
+        </w:rPr>
+        <w:t>tentacled</w:t>
+      </w:r>
+      <w:proofErr w:type="spellEnd"/>
+      <w:r>
+        <w:rPr>
+          <w:i/>
+        </w:rPr>
+        <w:t xml:space="preserve"> creature burning in the fire.</w:t>
       </w:r>
     </w:p>
     <w:p>
@@ -5128,7 +6097,15 @@
         <w:t>—a</w:t>
       </w:r>
       <w:r>
-        <w:t>nd a shoggoth is in the Trojan Horse. A successful art or like check suggests</w:t>
+        <w:t xml:space="preserve">nd a </w:t>
+      </w:r>
+      <w:proofErr w:type="spellStart"/>
+      <w:r>
+        <w:t>shoggoth</w:t>
+      </w:r>
+      <w:proofErr w:type="spellEnd"/>
+      <w:r>
+        <w:t xml:space="preserve"> is in the Trojan Horse. A successful art or like check suggests</w:t>
       </w:r>
       <w:r>
         <w:t xml:space="preserve"> computers were used to develop the mirrors that change the view and the special staging to create two images out of one model. A </w:t>
@@ -5137,8 +6114,13 @@
         <w:t xml:space="preserve">success on art of history suggests that </w:t>
       </w:r>
       <w:r>
-        <w:t>the gold jewelry is the treasure of Priam</w:t>
-      </w:r>
+        <w:t xml:space="preserve">the gold jewelry is the treasure of </w:t>
+      </w:r>
+      <w:proofErr w:type="spellStart"/>
+      <w:r>
+        <w:t>Priam</w:t>
+      </w:r>
+      <w:proofErr w:type="spellEnd"/>
       <w:r>
         <w:t>.</w:t>
       </w:r>
@@ -5148,10 +6130,42 @@
         <w:t xml:space="preserve">To explain plainly: The image starts as a view </w:t>
       </w:r>
       <w:r>
-        <w:t>of the story as told now. The second image is of a civil war in Troy over the horse that contains a shoggoth with Nyaralathotep replacing</w:t>
-      </w:r>
-      <w:r>
-        <w:t xml:space="preserve"> Helen and leading an assault to stop the horse. Odysseus summoned the shoggoth but has no power to control it. In the end Troy is burned to destroy the shoggoth. The Keeper should not share this interpretation with the players.</w:t>
+        <w:t xml:space="preserve">of the story as told now. The second image is of a civil war in Troy over the horse that contains a </w:t>
+      </w:r>
+      <w:proofErr w:type="spellStart"/>
+      <w:r>
+        <w:t>shoggoth</w:t>
+      </w:r>
+      <w:proofErr w:type="spellEnd"/>
+      <w:r>
+        <w:t xml:space="preserve"> with </w:t>
+      </w:r>
+      <w:proofErr w:type="spellStart"/>
+      <w:r>
+        <w:t>Nyaralathotep</w:t>
+      </w:r>
+      <w:proofErr w:type="spellEnd"/>
+      <w:r>
+        <w:t xml:space="preserve"> replacing</w:t>
+      </w:r>
+      <w:r>
+        <w:t xml:space="preserve"> Helen and leading an assault to stop the horse. Odysseus summoned the </w:t>
+      </w:r>
+      <w:proofErr w:type="spellStart"/>
+      <w:r>
+        <w:t>shoggoth</w:t>
+      </w:r>
+      <w:proofErr w:type="spellEnd"/>
+      <w:r>
+        <w:t xml:space="preserve"> but has no power to control it. In the end Troy is burned to destroy the </w:t>
+      </w:r>
+      <w:proofErr w:type="spellStart"/>
+      <w:r>
+        <w:t>shoggoth</w:t>
+      </w:r>
+      <w:proofErr w:type="spellEnd"/>
+      <w:r>
+        <w:t>. The Keeper should not share this interpretation with the players.</w:t>
       </w:r>
     </w:p>
     <w:p>
@@ -5182,7 +6196,21 @@
         <w:rPr>
           <w:i/>
         </w:rPr>
-        <w:t xml:space="preserve"> model shows the Portland Saturday Market on a wet pre-Chirstmas Saturday. Strangely some of the stalls are not Portland but Aztec or Mayan in style. Standard Portland dress, t-shirts, shorts, and sandals, is mixed with Aztec and Mayan shoppers. It looks like a festive day.</w:t>
+        <w:t xml:space="preserve"> model shows the Portland Saturday Market on a wet pre-</w:t>
+      </w:r>
+      <w:proofErr w:type="spellStart"/>
+      <w:r>
+        <w:rPr>
+          <w:i/>
+        </w:rPr>
+        <w:t>Chirstmas</w:t>
+      </w:r>
+      <w:proofErr w:type="spellEnd"/>
+      <w:r>
+        <w:rPr>
+          <w:i/>
+        </w:rPr>
+        <w:t xml:space="preserve"> Saturday. Strangely some of the stalls are not Portland but Aztec or Mayan in style. Standard Portland dress, t-shirts, shorts, and sandals, is mixed with Aztec and Mayan shoppers. It looks like a festive day.</w:t>
       </w:r>
     </w:p>
     <w:p>
@@ -5239,18 +6267,48 @@
         <w:rPr>
           <w:rFonts w:cs="Garamond"/>
         </w:rPr>
-        <w:t xml:space="preserve">The Keeper can have the viewer roll Cthulhu Mythos with an advantage die. Any success costs one sanity point unless a sanity check is made: The figure is Nyarlathotep again. A spot hidden roll success will notice that the toga figure does look much like the figure for Portlandia at City Hall in Portland. A successful art or like check suggests computers were used to develop the mirrors that change the view. A history check will suggest that the inclusion of Mayan and Aztec themes suggests the end of the </w:t>
-      </w:r>
+        <w:t xml:space="preserve">The Keeper can have the viewer roll Cthulhu Mythos with an advantage die. Any success costs one sanity point unless a sanity check is made: The figure is Nyarlathotep again. A spot hidden roll success will notice that the toga figure does look much like the figure for </w:t>
+      </w:r>
+      <w:proofErr w:type="spellStart"/>
       <w:r>
         <w:rPr>
           <w:rFonts w:cs="Garamond"/>
         </w:rPr>
+        <w:t>Portlandia</w:t>
+      </w:r>
+      <w:proofErr w:type="spellEnd"/>
+      <w:r>
+        <w:rPr>
+          <w:rFonts w:cs="Garamond"/>
+        </w:rPr>
+        <w:t xml:space="preserve"> at City Hall in Portland. A successful art or like check suggests computers were used to develop the mirrors that change the view. A history check will suggest that the inclusion of Mayan and Aztec themes suggests the end of the </w:t>
+      </w:r>
+      <w:r>
+        <w:rPr>
+          <w:rFonts w:cs="Garamond"/>
+        </w:rPr>
         <w:t>Aztec calendar: December 21, 2012.</w:t>
       </w:r>
     </w:p>
     <w:p>
       <w:r>
-        <w:t xml:space="preserve">To explain plainly: Nyaralathotep is replaying Troy in Portland. On December 21, 2012 Portland will be destroyed by a shoggoth. </w:t>
+        <w:t xml:space="preserve">To explain plainly: </w:t>
+      </w:r>
+      <w:proofErr w:type="spellStart"/>
+      <w:r>
+        <w:t>Nyaralathotep</w:t>
+      </w:r>
+      <w:proofErr w:type="spellEnd"/>
+      <w:r>
+        <w:t xml:space="preserve"> is replaying Troy in Portland. On December 21, 2012 Portland will be destroyed by a </w:t>
+      </w:r>
+      <w:proofErr w:type="spellStart"/>
+      <w:r>
+        <w:t>shoggoth</w:t>
+      </w:r>
+      <w:proofErr w:type="spellEnd"/>
+      <w:r>
+        <w:t xml:space="preserve">. </w:t>
       </w:r>
     </w:p>
     <w:p>
@@ -5331,7 +6389,21 @@
         <w:rPr>
           <w:i/>
         </w:rPr>
-        <w:t xml:space="preserve"> Portland Police officer Edward Miller is investigating the case. He is an older man with low rank and he seems very organized. “I handle simple and impossible cases like Alfred Quacker’s death,” he says as he meets you in a conference room. It is plain and obviously seen better days. “Please tell me who you are and how you became interested in Alfred’s end,” he says looking you straight in the eye.</w:t>
+        <w:t xml:space="preserve"> Portland Police officer Edward Miller is investigating the case. He is an older man with low rank and he seems very organized. “I handle simple and impossible cases like Alfred </w:t>
+      </w:r>
+      <w:proofErr w:type="spellStart"/>
+      <w:r>
+        <w:rPr>
+          <w:i/>
+        </w:rPr>
+        <w:t>Quacker’s</w:t>
+      </w:r>
+      <w:proofErr w:type="spellEnd"/>
+      <w:r>
+        <w:rPr>
+          <w:i/>
+        </w:rPr>
+        <w:t xml:space="preserve"> death,” he says as he meets you in a conference room. It is plain and obviously seen better days. “Please tell me who you are and how you became interested in Alfred’s end,” he says looking you straight in the eye.</w:t>
       </w:r>
     </w:p>
     <w:p>
@@ -5763,7 +6835,21 @@
         <w:rPr>
           <w:i/>
         </w:rPr>
-        <w:t>. She looks angry and eyes flash as she writes on her laptop with an Ubunto symbol on its back. An old sign stating “Now Serving” with a number under it is near Mary.</w:t>
+        <w:t xml:space="preserve">. She looks angry and eyes flash as she writes on her laptop with an </w:t>
+      </w:r>
+      <w:proofErr w:type="spellStart"/>
+      <w:r>
+        <w:rPr>
+          <w:i/>
+        </w:rPr>
+        <w:t>Ubunto</w:t>
+      </w:r>
+      <w:proofErr w:type="spellEnd"/>
+      <w:r>
+        <w:rPr>
+          <w:i/>
+        </w:rPr>
+        <w:t xml:space="preserve"> symbol on its back. An old sign stating “Now Serving” with a number under it is near Mary.</w:t>
       </w:r>
     </w:p>
     <w:p>
@@ -5788,7 +6874,21 @@
         <w:rPr>
           <w:i/>
         </w:rPr>
-        <w:t>wall. A group of large computers are locked behind a strong cage of wire. Signs announce high voltage, explosives, toxic waste, radiation, bio hazards, and zombies risk from entering the cage. A chain is wrapped around the door locked with a padlock. Multiple other padlocks are also in use as is a keypad.</w:t>
+        <w:t xml:space="preserve">wall. A group of large computers are locked behind a strong cage of wire. Signs announce high voltage, explosives, toxic waste, radiation, </w:t>
+      </w:r>
+      <w:proofErr w:type="gramStart"/>
+      <w:r>
+        <w:rPr>
+          <w:i/>
+        </w:rPr>
+        <w:t>bio hazards</w:t>
+      </w:r>
+      <w:proofErr w:type="gramEnd"/>
+      <w:r>
+        <w:rPr>
+          <w:i/>
+        </w:rPr>
+        <w:t>, and zombies risk from entering the cage. A chain is wrapped around the door locked with a padlock. Multiple other padlocks are also in use as is a keypad.</w:t>
       </w:r>
     </w:p>
     <w:p>
@@ -5912,19 +7012,67 @@
     </w:p>
     <w:p>
       <w:r>
-        <w:t>Password for the local wifi network called GoldenApple is “Aphrodite1.” To get access to Linux server the guest must run ssh guest</w:t>
+        <w:t xml:space="preserve">Password for the local </w:t>
+      </w:r>
+      <w:proofErr w:type="spellStart"/>
+      <w:r>
+        <w:t>wifi</w:t>
+      </w:r>
+      <w:proofErr w:type="spellEnd"/>
+      <w:r>
+        <w:t xml:space="preserve"> network called </w:t>
+      </w:r>
+      <w:proofErr w:type="spellStart"/>
+      <w:r>
+        <w:t>GoldenApple</w:t>
+      </w:r>
+      <w:proofErr w:type="spellEnd"/>
+      <w:r>
+        <w:t xml:space="preserve"> is “Aphrodite1.” To get access to Linux server the guest must run </w:t>
+      </w:r>
+      <w:proofErr w:type="spellStart"/>
+      <w:r>
+        <w:t>ssh</w:t>
+      </w:r>
+      <w:proofErr w:type="spellEnd"/>
+      <w:r>
+        <w:t xml:space="preserve"> </w:t>
+      </w:r>
+      <w:proofErr w:type="spellStart"/>
+      <w:r>
+        <w:t>guest</w:t>
       </w:r>
       <w:r>
         <w:t>#</w:t>
       </w:r>
       <w:r>
-        <w:t xml:space="preserve">@GoldenApple </w:t>
+        <w:t>@GoldenApple</w:t>
+      </w:r>
+      <w:proofErr w:type="spellEnd"/>
+      <w:r>
+        <w:t xml:space="preserve"> </w:t>
       </w:r>
       <w:r>
         <w:t xml:space="preserve">(replacing # with a number) </w:t>
       </w:r>
       <w:r>
-        <w:t xml:space="preserve">using password “theFairest” to get a locked down virtual Ubuntu desktop that allows access to an Internet browser, light weight office like software, Tom’s Hittite </w:t>
+        <w:t>using password “</w:t>
+      </w:r>
+      <w:proofErr w:type="spellStart"/>
+      <w:r>
+        <w:t>theFairest</w:t>
+      </w:r>
+      <w:proofErr w:type="spellEnd"/>
+      <w:r>
+        <w:t xml:space="preserve">” to get a locked down virtual </w:t>
+      </w:r>
+      <w:proofErr w:type="spellStart"/>
+      <w:r>
+        <w:t>Ubuntu</w:t>
+      </w:r>
+      <w:proofErr w:type="spellEnd"/>
+      <w:r>
+        <w:t xml:space="preserve"> desktop that allows access to an Internet browser, light weight office like software, Tom’s Hittite </w:t>
       </w:r>
       <w:r>
         <w:t xml:space="preserve">word processor, </w:t>
@@ -5938,12 +7086,28 @@
     </w:p>
     <w:p>
       <w:r>
-        <w:t xml:space="preserve">Members of The Golden Apple may request multiple accounts that are safeguarded and backed up. Each member is allowed an account that represents themselves and is where they run gitmon for their code and store their writings. They are also allowed one testing account, created with a T_ in front of their name regular user name. They are also allowed on hacking account for attacking test computers that starts with an H_ in front of their regular user name. Mary Jones is administrator and runs a very tight-ship. All passwords are checked against a dictionary list and easy to break ones are rejected. Most members without perfect memories have a password wallet on their cell phone or laptop to record and generate usable passwords. </w:t>
-      </w:r>
-    </w:p>
-    <w:p>
-      <w:r>
-        <w:t xml:space="preserve">Tom’s user name is guests98 and Mary’s is guests99. Their accounts appear to be guest accounts unless some one notices the extra ‘s’ for the user id. These accounts are carefully protected and no normal security holes will grant access. The best way to grab the information is from the back-ups written to DVD every night. Mary and Tom’s use of guests user names has foiled all hacks so far. Like most </w:t>
+        <w:t xml:space="preserve">Members of The Golden Apple may request multiple accounts that are safeguarded and backed up. Each member is allowed an account that represents themselves and is where they run </w:t>
+      </w:r>
+      <w:proofErr w:type="spellStart"/>
+      <w:r>
+        <w:t>gitmon</w:t>
+      </w:r>
+      <w:proofErr w:type="spellEnd"/>
+      <w:r>
+        <w:t xml:space="preserve"> for their code and store their writings. They are also allowed one testing account, created with a T_ in front of their name regular user name. They are also allowed on hacking account for attacking test computers that starts with an H_ in front of their regular user name. Mary Jones is administrator and runs a very tight-ship. All passwords are checked against a dictionary list and easy to break ones are rejected. Most members without perfect memories have a password wallet on their cell phone or laptop to record and generate usable passwords. </w:t>
+      </w:r>
+    </w:p>
+    <w:p>
+      <w:r>
+        <w:t xml:space="preserve">Tom’s user name is guests98 and Mary’s is guests99. Their accounts appear to be guest accounts unless some one notices the extra ‘s’ for the user id. These accounts are carefully protected and no normal security holes will grant access. The best way to grab the information is from the back-ups written to DVD every night. Mary and Tom’s use of </w:t>
+      </w:r>
+      <w:proofErr w:type="gramStart"/>
+      <w:r>
+        <w:t>guests</w:t>
+      </w:r>
+      <w:proofErr w:type="gramEnd"/>
+      <w:r>
+        <w:t xml:space="preserve"> user names has foiled all hacks so far. Like most </w:t>
       </w:r>
       <w:r>
         <w:t xml:space="preserve">good </w:t>
@@ -5967,7 +7131,15 @@
         <w:t xml:space="preserve">Mary Jones supplies three weakened targets for the hackers to break into for practice. She hides on each a picture of golden apple with various </w:t>
       </w:r>
       <w:r>
-        <w:t xml:space="preserve">local politicians and celebrities’ imagies photo shopped into the image as if being judged by Paris with Paris holding an apple. Producing a printed copy of the photo for Mary is how to prove that the hacker actually broke into the system. </w:t>
+        <w:t xml:space="preserve">local politicians and celebrities’ </w:t>
+      </w:r>
+      <w:proofErr w:type="spellStart"/>
+      <w:r>
+        <w:t>imagies</w:t>
+      </w:r>
+      <w:proofErr w:type="spellEnd"/>
+      <w:r>
+        <w:t xml:space="preserve"> photo shopped into the image as if being judged by Paris with Paris holding an apple. Producing a printed copy of the photo for Mary is how to prove that the hacker actually broke into the system. </w:t>
       </w:r>
     </w:p>
     <w:p>
@@ -6137,7 +7309,15 @@
         <w:t xml:space="preserve"> </w:t>
       </w:r>
       <w:r>
-        <w:t xml:space="preserve">She carries a smallish laptop that runs Ubuntu. </w:t>
+        <w:t xml:space="preserve">She carries a smallish laptop that runs </w:t>
+      </w:r>
+      <w:proofErr w:type="spellStart"/>
+      <w:r>
+        <w:t>Ubuntu</w:t>
+      </w:r>
+      <w:proofErr w:type="spellEnd"/>
+      <w:r>
+        <w:t xml:space="preserve">. </w:t>
       </w:r>
       <w:r>
         <w:t>Mary’s appearance often gives her an advantage (she often should get an advantage die on charm and persuade). Mary is straight, so far.</w:t>
@@ -6406,7 +7586,21 @@
         <w:rPr>
           <w:i/>
         </w:rPr>
-        <w:t>The hacker space is filling up with more folks that seem to be waiting for something. A man walks in and everyone turns and Tom looks up. “Harry, good evening and are we on for tonight?” says Tom loudly so everyone can hear. “Yeeeessss,” stammers Harry. “We a”, then pause</w:t>
+        <w:t>The hacker space is filling up with more folks that seem to be waiting for something. A man walks in and everyone turns and Tom looks up. “Harry, good evening and are we on for tonight?” says Tom loudly so everyone can hear. “</w:t>
+      </w:r>
+      <w:proofErr w:type="spellStart"/>
+      <w:r>
+        <w:rPr>
+          <w:i/>
+        </w:rPr>
+        <w:t>Yeeeessss</w:t>
+      </w:r>
+      <w:proofErr w:type="spellEnd"/>
+      <w:r>
+        <w:rPr>
+          <w:i/>
+        </w:rPr>
+        <w:t>,” stammers Harry. “We a”, then pause</w:t>
       </w:r>
       <w:r>
         <w:rPr>
@@ -6430,7 +7624,21 @@
         <w:rPr>
           <w:i/>
         </w:rPr>
-        <w:t xml:space="preserve">Harry seems to stop for moment and then continues as if there was no pause, “ing lot around the corner. Five bucks!” and everyone heads out while some head to back room and carry out tent. </w:t>
+        <w:t>Harry seems to stop for moment and then continues as if there was no pause, “</w:t>
+      </w:r>
+      <w:proofErr w:type="spellStart"/>
+      <w:r>
+        <w:rPr>
+          <w:i/>
+        </w:rPr>
+        <w:t>ing</w:t>
+      </w:r>
+      <w:proofErr w:type="spellEnd"/>
+      <w:r>
+        <w:rPr>
+          <w:i/>
+        </w:rPr>
+        <w:t xml:space="preserve"> lot around the corner. Five bucks!” and everyone heads out while some head to back room and carry out tent. </w:t>
       </w:r>
       <w:r>
         <w:rPr>
@@ -6474,7 +7682,21 @@
         <w:rPr>
           <w:i/>
         </w:rPr>
-        <w:t>The hacker space is closed in a few minutes with everyone headed to the show: The Stars are Right. Harry has put together a planetarium show.</w:t>
+        <w:t xml:space="preserve">The hacker space is closed in a few minutes with everyone headed to the show: The Stars are </w:t>
+      </w:r>
+      <w:proofErr w:type="gramStart"/>
+      <w:r>
+        <w:rPr>
+          <w:i/>
+        </w:rPr>
+        <w:t>Right</w:t>
+      </w:r>
+      <w:proofErr w:type="gramEnd"/>
+      <w:r>
+        <w:rPr>
+          <w:i/>
+        </w:rPr>
+        <w:t>. Harry has put together a planetarium show.</w:t>
       </w:r>
     </w:p>
     <w:p>
@@ -6619,19 +7841,51 @@
         <w:t>Tom Black carries no</w:t>
       </w:r>
       <w:r>
-        <w:t xml:space="preserve"> weapons. He usually has a laptop with him that runs Microsft Windows</w:t>
+        <w:t xml:space="preserve"> weapons. He usually has a laptop with him that runs </w:t>
+      </w:r>
+      <w:proofErr w:type="spellStart"/>
+      <w:r>
+        <w:t>Microsft</w:t>
+      </w:r>
+      <w:proofErr w:type="spellEnd"/>
+      <w:r>
+        <w:t xml:space="preserve"> Windows</w:t>
       </w:r>
       <w:r>
         <w:rPr>
           <w:rStyle w:val="FootnoteReference"/>
         </w:rPr>
-        <w:footnoteReference w:id="14"/>
-      </w:r>
-      <w:r>
-        <w:t xml:space="preserve"> and Ubuntu on a virtual window. The other hackers are unimpressed.</w:t>
-      </w:r>
-      <w:r>
-        <w:t xml:space="preserve"> Tom takes Krav Maga and thus receives an additional damage in brawling.</w:t>
+        <w:footnoteReference w:id="16"/>
+      </w:r>
+      <w:r>
+        <w:t xml:space="preserve"> and </w:t>
+      </w:r>
+      <w:proofErr w:type="spellStart"/>
+      <w:r>
+        <w:t>Ubuntu</w:t>
+      </w:r>
+      <w:proofErr w:type="spellEnd"/>
+      <w:r>
+        <w:t xml:space="preserve"> on a virtual window. The other hackers are unimpressed.</w:t>
+      </w:r>
+      <w:r>
+        <w:t xml:space="preserve"> Tom takes </w:t>
+      </w:r>
+      <w:proofErr w:type="spellStart"/>
+      <w:r>
+        <w:t>Krav</w:t>
+      </w:r>
+      <w:proofErr w:type="spellEnd"/>
+      <w:r>
+        <w:t xml:space="preserve"> </w:t>
+      </w:r>
+      <w:proofErr w:type="spellStart"/>
+      <w:r>
+        <w:t>Maga</w:t>
+      </w:r>
+      <w:proofErr w:type="spellEnd"/>
+      <w:r>
+        <w:t xml:space="preserve"> and thus receives an additional damage in brawling.</w:t>
       </w:r>
     </w:p>
     <w:p>
@@ -6651,7 +7905,7 @@
         <w:rPr>
           <w:rStyle w:val="FootnoteReference"/>
         </w:rPr>
-        <w:footnoteReference w:id="15"/>
+        <w:footnoteReference w:id="17"/>
       </w:r>
       <w:r>
         <w:t xml:space="preserve"> or a script-kitty</w:t>
@@ -6660,7 +7914,7 @@
         <w:rPr>
           <w:rStyle w:val="FootnoteReference"/>
         </w:rPr>
-        <w:footnoteReference w:id="16"/>
+        <w:footnoteReference w:id="18"/>
       </w:r>
       <w:r>
         <w:t xml:space="preserve"> (using “kitty” to suggest he is a pet for Mary).  Tom’s work is now fully supported with a few of the hackers learning Hittite instead of Ruby!</w:t>
@@ -6967,7 +8221,15 @@
     </w:p>
     <w:p>
       <w:r>
-        <w:t>Harry carries a magically charged pure copper dagger that he can use to cast spells using its stored power. It is an enchanted dagger (per the spell). It currently contains 256 points of power. Harry also carries a hidden .38 in his coat. This being Portland nobody notices heavy coats. It is illegal to carry the gun without a permit. Harry also carries a small laptop computer running Ubuntu and contains stolen copies of the translations without the revis</w:t>
+        <w:t xml:space="preserve">Harry carries a magically charged pure copper dagger that he can use to cast spells using its stored power. It is an enchanted dagger (per the spell). It currently contains 256 points of power. Harry also carries a hidden .38 in his coat. This being Portland nobody notices heavy coats. It is illegal to carry the gun without a permit. Harry also carries a small laptop computer running </w:t>
+      </w:r>
+      <w:proofErr w:type="spellStart"/>
+      <w:r>
+        <w:t>Ubuntu</w:t>
+      </w:r>
+      <w:proofErr w:type="spellEnd"/>
+      <w:r>
+        <w:t xml:space="preserve"> and contains stolen copies of the translations without the revis</w:t>
       </w:r>
       <w:r>
         <w:t>ions that make them less useful.</w:t>
@@ -6995,7 +8257,7 @@
         <w:rPr>
           <w:rStyle w:val="FootnoteReference"/>
         </w:rPr>
-        <w:footnoteReference w:id="17"/>
+        <w:footnoteReference w:id="19"/>
       </w:r>
       <w:r>
         <w:t>.</w:t>
@@ -7393,7 +8655,14 @@
         <w:rPr>
           <w:i/>
         </w:rPr>
-        <w:t xml:space="preserve"> thugs appear out of the dark. They are very happy to see you have given them an opening to the shop. “You’ll take the fall,” one of the figures says as a flash of a camera goes off. “We get the mode</w:t>
+        <w:t xml:space="preserve"> thugs appear out of the dark. They are very happy to see you have given them an opening to the shop. “You’ll take the fall,” one of the figures says as a flash of a camera goes off. “We get the </w:t>
+      </w:r>
+      <w:proofErr w:type="spellStart"/>
+      <w:r>
+        <w:rPr>
+          <w:i/>
+        </w:rPr>
+        <w:t>mode</w:t>
       </w:r>
       <w:r>
         <w:rPr>
@@ -7405,7 +8674,14 @@
         <w:rPr>
           <w:i/>
         </w:rPr>
-        <w:t>l!” another man says with a snort. They have long knives and are closing.</w:t>
+        <w:t>l</w:t>
+      </w:r>
+      <w:proofErr w:type="spellEnd"/>
+      <w:r>
+        <w:rPr>
+          <w:i/>
+        </w:rPr>
+        <w:t>!” another man says with a snort. They have long knives and are closing.</w:t>
       </w:r>
     </w:p>
     <w:p>
@@ -7422,7 +8698,7 @@
         <w:rPr>
           <w:rStyle w:val="FootnoteReference"/>
         </w:rPr>
-        <w:footnoteReference w:id="18"/>
+        <w:footnoteReference w:id="20"/>
       </w:r>
       <w:r>
         <w:t xml:space="preserve"> rules</w:t>
@@ -7599,7 +8875,7 @@
         <w:rPr>
           <w:rStyle w:val="FootnoteReference"/>
         </w:rPr>
-        <w:footnoteReference w:id="19"/>
+        <w:footnoteReference w:id="21"/>
       </w:r>
       <w:r>
         <w:t xml:space="preserve"> followed by a glare.</w:t>
@@ -7635,7 +8911,7 @@
         <w:rPr>
           <w:rStyle w:val="FootnoteReference"/>
         </w:rPr>
-        <w:footnoteReference w:id="20"/>
+        <w:footnoteReference w:id="22"/>
       </w:r>
       <w:r>
         <w:t>.</w:t>
@@ -7701,8 +8977,13 @@
       <w:r>
         <w:t xml:space="preserve">only </w:t>
       </w:r>
-      <w:r>
-        <w:t>basic Engl</w:t>
+      <w:proofErr w:type="gramStart"/>
+      <w:r>
+        <w:t>basic</w:t>
+      </w:r>
+      <w:proofErr w:type="gramEnd"/>
+      <w:r>
+        <w:t xml:space="preserve"> Engl</w:t>
       </w:r>
       <w:r>
         <w:t>ish and Spanish</w:t>
@@ -7834,7 +9115,15 @@
         <w:t xml:space="preserve">Weapons: </w:t>
       </w:r>
       <w:r>
-        <w:t>Fighting (Brawl) 30%, damage 1d8+1d6 (average damage 8), can make both foreclaws attacks at the same time and same time</w:t>
+        <w:t xml:space="preserve">Fighting (Brawl) 30%, damage 1d8+1d6 (average damage 8), can make both </w:t>
+      </w:r>
+      <w:proofErr w:type="spellStart"/>
+      <w:r>
+        <w:t>foreclaws</w:t>
+      </w:r>
+      <w:proofErr w:type="spellEnd"/>
+      <w:r>
+        <w:t xml:space="preserve"> attacks at the same time and same time</w:t>
       </w:r>
     </w:p>
     <w:p>
@@ -7889,7 +9178,7 @@
                     <pic:cNvPicPr/>
                   </pic:nvPicPr>
                   <pic:blipFill>
-                    <a:blip r:embed="rId14"/>
+                    <a:blip r:embed="rId15"/>
                     <a:stretch>
                       <a:fillRect/>
                     </a:stretch>
@@ -8546,7 +9835,15 @@
         <w:t>Fighting (Brawl) 50</w:t>
       </w:r>
       <w:r>
-        <w:t>%, damage 1d8+1d6 (average damage 8), can make both foreclaws attacks at the same time and same time</w:t>
+        <w:t xml:space="preserve">%, damage 1d8+1d6 (average damage 8), can make both </w:t>
+      </w:r>
+      <w:proofErr w:type="spellStart"/>
+      <w:r>
+        <w:t>foreclaws</w:t>
+      </w:r>
+      <w:proofErr w:type="spellEnd"/>
+      <w:r>
+        <w:t xml:space="preserve"> attacks at the same time and same time</w:t>
       </w:r>
     </w:p>
     <w:p>
@@ -8592,7 +9889,23 @@
         <w:t>—it is attacking</w:t>
       </w:r>
       <w:r>
-        <w:t>. The cultist that summoned it knows that the dimensional shamblers are not that intelligent and so the cultist use simple hand gestures to point out what is wanted. The dimensional shamblers can be dismissed back to their plane with a simple wave.</w:t>
+        <w:t xml:space="preserve">. The cultist that summoned it knows that the dimensional </w:t>
+      </w:r>
+      <w:proofErr w:type="spellStart"/>
+      <w:r>
+        <w:t>shamblers</w:t>
+      </w:r>
+      <w:proofErr w:type="spellEnd"/>
+      <w:r>
+        <w:t xml:space="preserve"> are not that intelligent and so the cultist use simple hand gestures to point out what is wanted. The dimensional </w:t>
+      </w:r>
+      <w:proofErr w:type="spellStart"/>
+      <w:r>
+        <w:t>shamblers</w:t>
+      </w:r>
+      <w:proofErr w:type="spellEnd"/>
+      <w:r>
+        <w:t xml:space="preserve"> can be dismissed back to their plane with a simple wave.</w:t>
       </w:r>
     </w:p>
     <w:p>
@@ -8648,7 +9961,23 @@
     </w:p>
     <w:p>
       <w:r>
-        <w:t>The temple is the home of their leader: Kirk McBane. He is a dangerous and evil man. Mr. McBane is unaware of the plot in the story. He and the cultists are just pawns as events from the past move to the now in Portland. Kirk’s plan is to just gain power and keep LNL hidden while it gains influence and magical resources.</w:t>
+        <w:t xml:space="preserve">The temple is the home of their leader: Kirk </w:t>
+      </w:r>
+      <w:proofErr w:type="spellStart"/>
+      <w:r>
+        <w:t>McBane</w:t>
+      </w:r>
+      <w:proofErr w:type="spellEnd"/>
+      <w:r>
+        <w:t xml:space="preserve">. He is a dangerous and evil man. Mr. </w:t>
+      </w:r>
+      <w:proofErr w:type="spellStart"/>
+      <w:r>
+        <w:t>McBane</w:t>
+      </w:r>
+      <w:proofErr w:type="spellEnd"/>
+      <w:r>
+        <w:t xml:space="preserve"> is unaware of the plot in the story. He and the cultists are just pawns as events from the past move to the now in Portland. Kirk’s plan is to just gain power and keep LNL hidden while it gains influence and magical resources.</w:t>
       </w:r>
     </w:p>
     <w:p>
@@ -8656,7 +9985,23 @@
         <w:t xml:space="preserve">When starting this scenario the status of Kirk is determined by making an opposed </w:t>
       </w:r>
       <w:r>
-        <w:t>luck roll. The players picking one person to roll their luck against Mr. McBane’s 85% score to determine how prepared he is for the investigators and agents. If he has greatly beat them he is waiting for them with a group of thugs just with-in calling range. If he has only equals their luck then he is not prepared but is also not surprised and thugs can reach him quickly while he extemp</w:t>
+        <w:t xml:space="preserve">luck roll. The players picking one person to roll their luck against Mr. </w:t>
+      </w:r>
+      <w:proofErr w:type="spellStart"/>
+      <w:r>
+        <w:t>McBane’s</w:t>
+      </w:r>
+      <w:proofErr w:type="spellEnd"/>
+      <w:r>
+        <w:t xml:space="preserve"> 85% score to determine how prepared he is for the investigators and agents. If he has greatly beat them he is waiting for them with a group of </w:t>
+      </w:r>
+      <w:proofErr w:type="gramStart"/>
+      <w:r>
+        <w:t>thugs</w:t>
+      </w:r>
+      <w:proofErr w:type="gramEnd"/>
+      <w:r>
+        <w:t xml:space="preserve"> just with-in calling range. If he has only equals their luck then he is not prepared but is also not surprised and thugs can reach him quickly while he extemp</w:t>
       </w:r>
       <w:r>
         <w:t>orizes until help arrives. If the players</w:t>
@@ -8665,8 +10010,13 @@
         <w:t xml:space="preserve"> seriousl</w:t>
       </w:r>
       <w:r>
-        <w:t>y beat Kirk McBane</w:t>
-      </w:r>
+        <w:t xml:space="preserve">y beat Kirk </w:t>
+      </w:r>
+      <w:proofErr w:type="spellStart"/>
+      <w:r>
+        <w:t>McBane</w:t>
+      </w:r>
+      <w:proofErr w:type="spellEnd"/>
       <w:r>
         <w:t xml:space="preserve"> then he is asleep in his bed when the</w:t>
       </w:r>
@@ -8800,12 +10150,28 @@
     </w:p>
     <w:p>
       <w:r>
-        <w:t xml:space="preserve">The altar runs on power that is hard wired into it as is its computers and Internet connection. WIFI is produced by the altar and available in the room! Password is “LNL2012”. Should the players wish to make alterations or changes to the altar (such as installing a webcam and posting the video back to the Internet would require basic success for Electrical Repair and a good success Computer Use check) the Keeper should allow it with all the appropriate checks. There are some traps and high voltage for the unwary; Kirk McBane has plenty of time on his hands. A failed check would be well likely to be shocking. </w:t>
-      </w:r>
-    </w:p>
-    <w:p>
-      <w:r>
-        <w:t>A star vampire has been bound to the altar and will attack if the investigators and agents try to damage the altar. It has a high intelligence so it can easily understand what the player’s characters are doing. So to give examples, if the characters try to shutdown the screens this will initiate an attack, but in contrast adding a webcam to the electronics will be undisturbed. Kirk McBane can also order the star vampire to attack but is loath to do so. The star vampire is bound for only so many battles—Kirk uses it as a last resort.</w:t>
+        <w:t xml:space="preserve">The altar runs on power that is hard wired into it as is its computers and Internet connection. WIFI is produced by the altar and available in the room! Password is “LNL2012”. Should the players wish to make alterations or changes to the altar (such as installing a webcam and posting the video back to the Internet would require basic success for Electrical Repair and a good success Computer Use check) the Keeper should allow it with all the appropriate checks. There are some traps and high voltage for the unwary; Kirk </w:t>
+      </w:r>
+      <w:proofErr w:type="spellStart"/>
+      <w:r>
+        <w:t>McBane</w:t>
+      </w:r>
+      <w:proofErr w:type="spellEnd"/>
+      <w:r>
+        <w:t xml:space="preserve"> has plenty of time on his hands. A failed check would be well likely to be shocking. </w:t>
+      </w:r>
+    </w:p>
+    <w:p>
+      <w:r>
+        <w:t xml:space="preserve">A star vampire has been bound to the altar and will attack if the investigators and agents try to damage the altar. It has a high intelligence so it can easily understand what the player’s characters are doing. So to give examples, if the characters try to shutdown the screens this will initiate an attack, but in contrast adding a webcam to the electronics will be undisturbed. Kirk </w:t>
+      </w:r>
+      <w:proofErr w:type="spellStart"/>
+      <w:r>
+        <w:t>McBane</w:t>
+      </w:r>
+      <w:proofErr w:type="spellEnd"/>
+      <w:r>
+        <w:t xml:space="preserve"> can also order the star vampire to attack but is loath to do so. The star vampire is bound for only so many battles—Kirk uses it as a last resort.</w:t>
       </w:r>
     </w:p>
     <w:p>
@@ -8814,13 +10180,26 @@
       </w:pPr>
       <w:bookmarkStart w:id="57" w:name="_Toc265069350"/>
       <w:r>
-        <w:t>Mr. McBane</w:t>
+        <w:t xml:space="preserve">Mr. </w:t>
+      </w:r>
+      <w:proofErr w:type="spellStart"/>
+      <w:r>
+        <w:t>McBane</w:t>
       </w:r>
       <w:bookmarkEnd w:id="57"/>
-    </w:p>
-    <w:p>
-      <w:r>
-        <w:t xml:space="preserve">Kirk McBane has a small room off of the stage that is lightly heated. </w:t>
+      <w:proofErr w:type="spellEnd"/>
+    </w:p>
+    <w:p>
+      <w:r>
+        <w:t xml:space="preserve">Kirk </w:t>
+      </w:r>
+      <w:proofErr w:type="spellStart"/>
+      <w:r>
+        <w:t>McBane</w:t>
+      </w:r>
+      <w:proofErr w:type="spellEnd"/>
+      <w:r>
+        <w:t xml:space="preserve"> has a small room off of the stage that is lightly heated. </w:t>
       </w:r>
       <w:r>
         <w:t xml:space="preserve">He has a nice laptop that connects into the WIFI. When not leading worship of Nyarlathotep or other evil cult activities, Kirk maintains the premier Sherlock Holmes websites and answers questions and argues on various forums. Kirk imagines himself as </w:t>
@@ -8832,7 +10211,15 @@
         <w:t xml:space="preserve">, Holmes’ nemesis. He dresses in dark but nice suits and is always polite and charming. Like Moriarty he is willing to kill and </w:t>
       </w:r>
       <w:r>
-        <w:t>intimidate as needed. Mr. McBane has placed microphones in the temple and should he use key phrases a group of thugs (see above</w:t>
+        <w:t xml:space="preserve">intimidate as needed. Mr. </w:t>
+      </w:r>
+      <w:proofErr w:type="spellStart"/>
+      <w:r>
+        <w:t>McBane</w:t>
+      </w:r>
+      <w:proofErr w:type="spellEnd"/>
+      <w:r>
+        <w:t xml:space="preserve"> has placed microphones in the temple and should he use key phrases a group of thugs (see above</w:t>
       </w:r>
       <w:r>
         <w:t xml:space="preserve"> for the same group: </w:t>
@@ -8905,13 +10292,26 @@
         <w:fldChar w:fldCharType="separate"/>
       </w:r>
       <w:r>
-        <w:t>Kirk McBane’s Notes</w:t>
+        <w:t xml:space="preserve">Kirk </w:t>
+      </w:r>
+      <w:proofErr w:type="spellStart"/>
+      <w:r>
+        <w:t>McBane’s</w:t>
+      </w:r>
+      <w:proofErr w:type="spellEnd"/>
+      <w:r>
+        <w:t xml:space="preserve"> Notes</w:t>
       </w:r>
       <w:r>
         <w:fldChar w:fldCharType="end"/>
       </w:r>
-      <w:r>
-        <w:t xml:space="preserve"> ). </w:t>
+      <w:proofErr w:type="gramStart"/>
+      <w:r>
+        <w:t xml:space="preserve"> )</w:t>
+      </w:r>
+      <w:proofErr w:type="gramEnd"/>
+      <w:r>
+        <w:t xml:space="preserve">. </w:t>
       </w:r>
     </w:p>
     <w:p>
@@ -8920,7 +10320,15 @@
       </w:pPr>
       <w:bookmarkStart w:id="58" w:name="_Toc265069351"/>
       <w:r>
-        <w:t>Mr. McBane’s Safe</w:t>
+        <w:t xml:space="preserve">Mr. </w:t>
+      </w:r>
+      <w:proofErr w:type="spellStart"/>
+      <w:r>
+        <w:t>McBane’s</w:t>
+      </w:r>
+      <w:proofErr w:type="spellEnd"/>
+      <w:r>
+        <w:t xml:space="preserve"> Safe</w:t>
       </w:r>
       <w:bookmarkEnd w:id="58"/>
     </w:p>
@@ -8977,7 +10385,7 @@
         <w:rPr>
           <w:rStyle w:val="FootnoteReference"/>
         </w:rPr>
-        <w:footnoteReference w:id="21"/>
+        <w:footnoteReference w:id="23"/>
       </w:r>
       <w:r>
         <w:t xml:space="preserve">, silver pullets also blessed for Glock, the Fez of the Leaders of New Light (see below in </w:t>
@@ -9014,12 +10422,26 @@
         <w:rPr>
           <w:b/>
         </w:rPr>
-        <w:t>Kirk McBane, 120 years of age</w:t>
-      </w:r>
+        <w:t xml:space="preserve">Kirk </w:t>
+      </w:r>
+      <w:proofErr w:type="spellStart"/>
       <w:r>
         <w:rPr>
           <w:b/>
         </w:rPr>
+        <w:t>McBane</w:t>
+      </w:r>
+      <w:proofErr w:type="spellEnd"/>
+      <w:r>
+        <w:rPr>
+          <w:b/>
+        </w:rPr>
+        <w:t>, 120 years of age</w:t>
+      </w:r>
+      <w:r>
+        <w:rPr>
+          <w:b/>
+        </w:rPr>
         <w:t>—appears 50</w:t>
       </w:r>
       <w:r>
@@ -9244,7 +10666,15 @@
     </w:p>
     <w:p>
       <w:r>
-        <w:t>Kirk McBane has</w:t>
+        <w:t xml:space="preserve">Kirk </w:t>
+      </w:r>
+      <w:proofErr w:type="spellStart"/>
+      <w:r>
+        <w:t>McBane</w:t>
+      </w:r>
+      <w:proofErr w:type="spellEnd"/>
+      <w:r>
+        <w:t xml:space="preserve"> has</w:t>
       </w:r>
       <w:r>
         <w:t xml:space="preserve"> a unique item: </w:t>
@@ -9622,7 +11052,21 @@
         <w:rPr>
           <w:i/>
         </w:rPr>
-        <w:t>a dictionary to a strange language we have never found before. The second text, repaired now and readable in a 3-D copy, is in the strange language. I believe some folks at the Golden Apple are trying to write a computer program to understand it.” The student pauses for questions. “The last text is intriguing as it lists warriors and locations in the city and something called “old warriors.” The student says with a smile. “Some of use think it is a list of weapons and troops from some great war—maybe the Trojan War—we don’t know where these findings came from,” says the student with a glint in her eye.</w:t>
+        <w:t xml:space="preserve">a dictionary to a strange language we have never found before. The second text, repaired now and readable in a 3-D copy, is in the strange language. I believe some folks at the Golden Apple are trying to write a computer program to understand it.” The student pauses for questions. “The last text is intriguing as it lists warriors and locations in the city and something called “old warriors.” The student says with a smile. “Some of use think it is a list of weapons and troops from some </w:t>
+      </w:r>
+      <w:proofErr w:type="gramStart"/>
+      <w:r>
+        <w:rPr>
+          <w:i/>
+        </w:rPr>
+        <w:t>great war</w:t>
+      </w:r>
+      <w:proofErr w:type="gramEnd"/>
+      <w:r>
+        <w:rPr>
+          <w:i/>
+        </w:rPr>
+        <w:t>—maybe the Trojan War—we don’t know where these findings came from,” says the student with a glint in her eye.</w:t>
       </w:r>
     </w:p>
     <w:p>
@@ -9660,7 +11104,21 @@
         <w:rPr>
           <w:b/>
         </w:rPr>
-        <w:t>Ryan Brown, Age 32, Untenured lecturer</w:t>
+        <w:t xml:space="preserve">Ryan Brown, Age 32, </w:t>
+      </w:r>
+      <w:proofErr w:type="gramStart"/>
+      <w:r>
+        <w:rPr>
+          <w:b/>
+        </w:rPr>
+        <w:t>Untenured</w:t>
+      </w:r>
+      <w:proofErr w:type="gramEnd"/>
+      <w:r>
+        <w:rPr>
+          <w:b/>
+        </w:rPr>
+        <w:t xml:space="preserve"> lecturer</w:t>
       </w:r>
     </w:p>
     <w:p>
@@ -9751,7 +11209,15 @@
     </w:p>
     <w:p>
       <w:r>
-        <w:t>A pad lock is on the cabinet. The two intact clay tablets are wrapped and boxed. The fragments of the other are loose in a box filled with cotton to stop them breaking up. The clay Greek text is set out without any protection. A ziplock bag holds the earring. There are three models of each text that are printed 3-D scans. Breaking in and stealing the items should not be difficult and should use simple success to get passed the locked door and pad lock.</w:t>
+        <w:t xml:space="preserve">A pad lock is on the cabinet. The two intact clay tablets are wrapped and boxed. The fragments of the other are loose in a box filled with cotton to stop them breaking up. The clay Greek text is set out without any protection. A </w:t>
+      </w:r>
+      <w:proofErr w:type="spellStart"/>
+      <w:r>
+        <w:t>ziplock</w:t>
+      </w:r>
+      <w:proofErr w:type="spellEnd"/>
+      <w:r>
+        <w:t xml:space="preserve"> bag holds the earring. There are three models of each text that are printed 3-D scans. Breaking in and stealing the items should not be difficult and should use simple success to get passed the locked door and pad lock.</w:t>
       </w:r>
     </w:p>
     <w:p>
@@ -9766,7 +11232,23 @@
     </w:p>
     <w:p>
       <w:r>
-        <w:t>The earring is part of Priam’s Treasure. A great success at Appraise or History will recognize the item as something very ancient. Someone wearing the earring can command the shoggoth known as the Old Warrior once per monthly cycle; they will not know this. If the earring is given to Helen (Nyarlathotep) the link between the times</w:t>
+        <w:t xml:space="preserve">The earring is part of </w:t>
+      </w:r>
+      <w:proofErr w:type="spellStart"/>
+      <w:r>
+        <w:t>Priam’s</w:t>
+      </w:r>
+      <w:proofErr w:type="spellEnd"/>
+      <w:r>
+        <w:t xml:space="preserve"> Treasure. A great success at Appraise or History will recognize the item as something very ancient. Someone wearing the earring can command the </w:t>
+      </w:r>
+      <w:proofErr w:type="spellStart"/>
+      <w:r>
+        <w:t>shoggoth</w:t>
+      </w:r>
+      <w:proofErr w:type="spellEnd"/>
+      <w:r>
+        <w:t xml:space="preserve"> known as the Old Warrior once per monthly cycle; they will not know this. If the earring is given to Helen (Nyarlathotep) the link between the times</w:t>
       </w:r>
       <w:r>
         <w:t xml:space="preserve"> is broken, t</w:t>
@@ -9796,7 +11278,23 @@
     </w:p>
     <w:p>
       <w:r>
-        <w:t>The meeting is about to end when suddenly everything gets dark and something is head coming. The walls and angles in the room suddenly seem dark and there is a sound like a dog’s hunting call. A hound of Tindalos has followed the trace from time from Troy to Portland. It is following the earring’s power. It will kill all in the room that touched the earring. All the students and Professor Brown had handled the earring. The investigators or agents may have touched it. The earring glows with power in the presence of the hound of Tindalos. It will not touch the earring. It will leave the earring after it kills everyone. It is the path through time that attached it, not the earring.</w:t>
+        <w:t xml:space="preserve">The meeting is about to end when suddenly everything gets dark and something is head coming. The walls and angles in the room suddenly seem dark and there is a sound like a dog’s hunting call. A hound of </w:t>
+      </w:r>
+      <w:proofErr w:type="spellStart"/>
+      <w:r>
+        <w:t>Tindalos</w:t>
+      </w:r>
+      <w:proofErr w:type="spellEnd"/>
+      <w:r>
+        <w:t xml:space="preserve"> has followed the trace from time from Troy to Portland. It is following the earring’s power. It will kill all in the room that touched the earring. All the students and Professor Brown had handled the earring. The investigators or agents may have touched it. The earring glows with power in the presence of the hound of </w:t>
+      </w:r>
+      <w:proofErr w:type="spellStart"/>
+      <w:r>
+        <w:t>Tindalos</w:t>
+      </w:r>
+      <w:proofErr w:type="spellEnd"/>
+      <w:r>
+        <w:t>. It will not touch the earring. It will leave the earring after it kills everyone. It is the path through time that attached it, not the earring.</w:t>
       </w:r>
     </w:p>
     <w:p>
@@ -9833,12 +11331,40 @@
         <w:rPr>
           <w:b/>
         </w:rPr>
-        <w:t>Hound of Tindalos, Scavangers of Time</w:t>
-      </w:r>
+        <w:t xml:space="preserve">Hound of </w:t>
+      </w:r>
+      <w:proofErr w:type="spellStart"/>
       <w:r>
         <w:rPr>
           <w:b/>
         </w:rPr>
+        <w:t>Tindalos</w:t>
+      </w:r>
+      <w:proofErr w:type="spellEnd"/>
+      <w:r>
+        <w:rPr>
+          <w:b/>
+        </w:rPr>
+        <w:t xml:space="preserve">, </w:t>
+      </w:r>
+      <w:proofErr w:type="spellStart"/>
+      <w:r>
+        <w:rPr>
+          <w:b/>
+        </w:rPr>
+        <w:t>Scavangers</w:t>
+      </w:r>
+      <w:proofErr w:type="spellEnd"/>
+      <w:r>
+        <w:rPr>
+          <w:b/>
+        </w:rPr>
+        <w:t xml:space="preserve"> of Time</w:t>
+      </w:r>
+      <w:r>
+        <w:rPr>
+          <w:b/>
+        </w:rPr>
         <w:t>, slight variations</w:t>
       </w:r>
     </w:p>
@@ -9924,7 +11450,15 @@
     </w:p>
     <w:p>
       <w:r>
-        <w:t>Tongue 90%, damage 1d3 POW draining (permanent) per hit.</w:t>
+        <w:t>Tongue 90%</w:t>
+      </w:r>
+      <w:proofErr w:type="gramStart"/>
+      <w:r>
+        <w:t>,</w:t>
+      </w:r>
+      <w:proofErr w:type="gramEnd"/>
+      <w:r>
+        <w:t xml:space="preserve"> damage 1d3 POW draining (permanent) per hit.</w:t>
       </w:r>
     </w:p>
     <w:p>
@@ -10155,7 +11689,7 @@
         <w:rPr>
           <w:rStyle w:val="FootnoteReference"/>
         </w:rPr>
-        <w:footnoteReference w:id="22"/>
+        <w:footnoteReference w:id="24"/>
       </w:r>
     </w:p>
     <w:p>
@@ -10266,7 +11800,7 @@
         <w:rPr>
           <w:rStyle w:val="FootnoteReference"/>
         </w:rPr>
-        <w:footnoteReference w:id="23"/>
+        <w:footnoteReference w:id="25"/>
       </w:r>
       <w:r>
         <w:t xml:space="preserve"> </w:t>
@@ -10274,11 +11808,19 @@
       <w:r>
         <w:t xml:space="preserve">It is able to apply pretend to be human. It has actually loaded it special food into the water pipe with various local flavors. The water pipe is also a </w:t>
       </w:r>
-      <w:r>
-        <w:rPr>
-          <w:i/>
-        </w:rPr>
-        <w:t>pipes of madness</w:t>
+      <w:proofErr w:type="gramStart"/>
+      <w:r>
+        <w:rPr>
+          <w:i/>
+        </w:rPr>
+        <w:t>pipes</w:t>
+      </w:r>
+      <w:proofErr w:type="gramEnd"/>
+      <w:r>
+        <w:rPr>
+          <w:i/>
+        </w:rPr>
+        <w:t xml:space="preserve"> of madness</w:t>
       </w:r>
       <w:r>
         <w:t xml:space="preserve"> and can be easily played by the Mi-go causing all the hearers to loose 5 points of sanity and roll to SAN to not go temporary insane. The </w:t>
@@ -10311,7 +11853,15 @@
     </w:p>
     <w:p>
       <w:r>
-        <w:t>A taste from Dreaming’s pipe will have very odd impact on humans. Dreaming will share if asked. If the user makes a luck roll when using the pipe then the character regains 1d4 SAN points. A failure causes an uncontrolled coughing fit that does one point of damage.</w:t>
+        <w:t xml:space="preserve">A taste from </w:t>
+      </w:r>
+      <w:proofErr w:type="spellStart"/>
+      <w:r>
+        <w:t>Dreaming’s</w:t>
+      </w:r>
+      <w:proofErr w:type="spellEnd"/>
+      <w:r>
+        <w:t xml:space="preserve"> pipe will have very odd impact on humans. Dreaming will share if asked. If the user makes a luck roll when using the pipe then the character regains 1d4 SAN points. A failure causes an uncontrolled coughing fit that does one point of damage.</w:t>
       </w:r>
     </w:p>
     <w:p>
@@ -10342,10 +11892,42 @@
     </w:p>
     <w:p>
       <w:r>
-        <w:t>“Maybe you should consider the past more. I understand folks read the past in PSU. Maybe some Hittite? Strange people—not the PSU folks—but the Hittites. Mostly forgotten and remembered as Greeks</w:t>
-      </w:r>
-      <w:r>
-        <w:t xml:space="preserve"> now. The movie was just wrong! Peter did a grand job and I could almost see Priam again,” as he pretends to brush away a tear.</w:t>
+        <w:t xml:space="preserve">“Maybe you should consider the past more. I understand folks read the past in PSU. </w:t>
+      </w:r>
+      <w:proofErr w:type="gramStart"/>
+      <w:r>
+        <w:t>Maybe some Hittite?</w:t>
+      </w:r>
+      <w:proofErr w:type="gramEnd"/>
+      <w:r>
+        <w:t xml:space="preserve"> </w:t>
+      </w:r>
+      <w:proofErr w:type="gramStart"/>
+      <w:r>
+        <w:t>Strange people—not the PSU folks—but the Hittites.</w:t>
+      </w:r>
+      <w:proofErr w:type="gramEnd"/>
+      <w:r>
+        <w:t xml:space="preserve"> </w:t>
+      </w:r>
+      <w:proofErr w:type="gramStart"/>
+      <w:r>
+        <w:t>Mostly forgotten and remembered as Greeks</w:t>
+      </w:r>
+      <w:r>
+        <w:t xml:space="preserve"> now.</w:t>
+      </w:r>
+      <w:proofErr w:type="gramEnd"/>
+      <w:r>
+        <w:t xml:space="preserve"> The movie was just wrong! Peter did a grand job and I could almost see </w:t>
+      </w:r>
+      <w:proofErr w:type="spellStart"/>
+      <w:r>
+        <w:t>Priam</w:t>
+      </w:r>
+      <w:proofErr w:type="spellEnd"/>
+      <w:r>
+        <w:t xml:space="preserve"> again,” as he pretends to brush away a tear.</w:t>
       </w:r>
     </w:p>
     <w:p>
@@ -10580,7 +12162,15 @@
         <w:t xml:space="preserve"> </w:t>
       </w:r>
       <w:r>
-        <w:t>The Keeper may direct the players here as needed. Here Ed and Helen (called Ellen) have a presences here. This is also the scene for the sniper that jumps off the roof.</w:t>
+        <w:t xml:space="preserve">The Keeper may direct the players here as needed. Here Ed and Helen (called Ellen) have </w:t>
+      </w:r>
+      <w:proofErr w:type="gramStart"/>
+      <w:r>
+        <w:t>a presences</w:t>
+      </w:r>
+      <w:proofErr w:type="gramEnd"/>
+      <w:r>
+        <w:t xml:space="preserve"> here. This is also the scene for the sniper that jumps off the roof.</w:t>
       </w:r>
     </w:p>
     <w:p>
@@ -10757,7 +12347,7 @@
           <w:rStyle w:val="FootnoteReference"/>
           <w:i/>
         </w:rPr>
-        <w:footnoteReference w:id="24"/>
+        <w:footnoteReference w:id="26"/>
       </w:r>
       <w:r>
         <w:rPr>
@@ -10783,7 +12373,15 @@
         <w:t xml:space="preserve">. </w:t>
       </w:r>
       <w:r>
-        <w:t xml:space="preserve">Depending on the game style being played even romantic encounters are possible. </w:t>
+        <w:t xml:space="preserve">Depending on the game style being played even romantic encounters </w:t>
+      </w:r>
+      <w:proofErr w:type="gramStart"/>
+      <w:r>
+        <w:t>are</w:t>
+      </w:r>
+      <w:proofErr w:type="gramEnd"/>
+      <w:r>
+        <w:t xml:space="preserve"> possible. </w:t>
       </w:r>
       <w:r>
         <w:t xml:space="preserve">She is impossible to hit unless the players </w:t>
@@ -10962,7 +12560,15 @@
         <w:t>her</w:t>
       </w:r>
       <w:r>
-        <w:t xml:space="preserve"> players roll the appropriate opposed check and often will only succeed if they make a great success and she makes less. Any creature with the earring from the treasure of Priam will be immune to her charms and automatically resist her. </w:t>
+        <w:t xml:space="preserve"> players roll the appropriate opposed check and often will only succeed if they make a great success and she makes less. Any creature with the earring from the treasure of </w:t>
+      </w:r>
+      <w:proofErr w:type="spellStart"/>
+      <w:r>
+        <w:t>Priam</w:t>
+      </w:r>
+      <w:proofErr w:type="spellEnd"/>
+      <w:r>
+        <w:t xml:space="preserve"> will be immune to her charms and automatically resist her. </w:t>
       </w:r>
     </w:p>
     <w:p>
@@ -11229,7 +12835,7 @@
                     <pic:cNvPicPr/>
                   </pic:nvPicPr>
                   <pic:blipFill>
-                    <a:blip r:embed="rId15"/>
+                    <a:blip r:embed="rId16"/>
                     <a:stretch>
                       <a:fillRect/>
                     </a:stretch>
@@ -11265,7 +12871,7 @@
         <w:rPr>
           <w:rStyle w:val="FootnoteReference"/>
         </w:rPr>
-        <w:footnoteReference w:id="25"/>
+        <w:footnoteReference w:id="27"/>
       </w:r>
       <w:r>
         <w:t xml:space="preserve"> is now playing an old queen telling futures, poorly, in a tent. He is known as an old queen and his tent is LGBT colors. He/she sits at a cheap table with a deck of regular red Bicycle cards, a bit worn. He is here on the lookout and does really bad job at fortune telling. Everyone knows he is a fraud but also knows he is good with a gun and is actually part of security for the Saturday Market. He also has a remote control detonator hidden here for the barrels that will be dropped in the river by his partner Dick (Nixon).</w:t>
@@ -11902,7 +13508,15 @@
         <w:t>indescribable</w:t>
       </w:r>
       <w:r>
-        <w:t xml:space="preserve">. It is the Old Warrior, a shoggoth large enough to consume a city. </w:t>
+        <w:t xml:space="preserve">. It is the Old Warrior, a </w:t>
+      </w:r>
+      <w:proofErr w:type="spellStart"/>
+      <w:r>
+        <w:t>shoggoth</w:t>
+      </w:r>
+      <w:proofErr w:type="spellEnd"/>
+      <w:r>
+        <w:t xml:space="preserve"> large enough to consume a city. </w:t>
       </w:r>
     </w:p>
     <w:p>
@@ -11959,7 +13573,15 @@
         <w:t xml:space="preserve"> show up attempt to explode it</w:t>
       </w:r>
       <w:r>
-        <w:t>. It will fail to set-off the explosives, “the signal is blocked—have to get closer.” It up to the players to get Ed closer. The explosion will kill the</w:t>
+        <w:t xml:space="preserve">. It will fail to set-off the explosives, “the signal is blocked—have to get closer.” </w:t>
+      </w:r>
+      <w:proofErr w:type="gramStart"/>
+      <w:r>
+        <w:t>It up to the players to get Ed closer.</w:t>
+      </w:r>
+      <w:proofErr w:type="gramEnd"/>
+      <w:r>
+        <w:t xml:space="preserve"> The explosion will kill the</w:t>
       </w:r>
       <w:r>
         <w:t xml:space="preserve"> Old Warrior and Ed will also be too close. The explosion does 20 points of damage</w:t>
@@ -11976,10 +13598,18 @@
         <w:t xml:space="preserve">If the </w:t>
       </w:r>
       <w:r>
-        <w:t>explosion goes off then parts of s</w:t>
-      </w:r>
-      <w:r>
-        <w:t xml:space="preserve">hoggoth fly through the air and cover the area. This will remind </w:t>
+        <w:t xml:space="preserve">explosion goes off then parts of </w:t>
+      </w:r>
+      <w:proofErr w:type="spellStart"/>
+      <w:r>
+        <w:t>s</w:t>
+      </w:r>
+      <w:r>
+        <w:t>hoggoth</w:t>
+      </w:r>
+      <w:proofErr w:type="spellEnd"/>
+      <w:r>
+        <w:t xml:space="preserve"> fly through the air and cover the area. This will remind </w:t>
       </w:r>
       <w:r>
         <w:t>everyone of the exploding whale from years back</w:t>
@@ -11988,10 +13618,18 @@
         <w:rPr>
           <w:rStyle w:val="FootnoteReference"/>
         </w:rPr>
-        <w:footnoteReference w:id="26"/>
-      </w:r>
-      <w:r>
-        <w:t xml:space="preserve">. Ed will be slain by a huge pile of shoggoth that hits him. </w:t>
+        <w:footnoteReference w:id="28"/>
+      </w:r>
+      <w:r>
+        <w:t xml:space="preserve">. Ed will be slain by a huge pile of </w:t>
+      </w:r>
+      <w:proofErr w:type="spellStart"/>
+      <w:r>
+        <w:t>shoggoth</w:t>
+      </w:r>
+      <w:proofErr w:type="spellEnd"/>
+      <w:r>
+        <w:t xml:space="preserve"> that hits him. </w:t>
       </w:r>
     </w:p>
     <w:p>
@@ -12004,7 +13642,21 @@
         <w:rPr>
           <w:b/>
         </w:rPr>
-        <w:t xml:space="preserve">The Old Warrior, Shoggoth </w:t>
+        <w:t xml:space="preserve">The Old Warrior, </w:t>
+      </w:r>
+      <w:proofErr w:type="spellStart"/>
+      <w:r>
+        <w:rPr>
+          <w:b/>
+        </w:rPr>
+        <w:t>Shoggoth</w:t>
+      </w:r>
+      <w:proofErr w:type="spellEnd"/>
+      <w:r>
+        <w:rPr>
+          <w:b/>
+        </w:rPr>
+        <w:t xml:space="preserve"> </w:t>
       </w:r>
     </w:p>
     <w:p>
@@ -12115,7 +13767,15 @@
         <w:t xml:space="preserve"> Listen 2</w:t>
       </w:r>
       <w:r>
-        <w:t>0%, Spot Hidden 5%, Track 10%, Throw 1</w:t>
+        <w:t xml:space="preserve">0%, Spot Hidden 5%, Track 10%, </w:t>
+      </w:r>
+      <w:proofErr w:type="gramStart"/>
+      <w:r>
+        <w:t>Throw</w:t>
+      </w:r>
+      <w:proofErr w:type="gramEnd"/>
+      <w:r>
+        <w:t xml:space="preserve"> 1</w:t>
       </w:r>
       <w:r>
         <w:t>%</w:t>
@@ -12190,13 +13850,55 @@
         <w:rPr>
           <w:i/>
         </w:rPr>
-        <w:t>The two small boxes are wrapped in small LBGT flags and Cascadia patches. Ed was slain in the explosion; crushed by the remains</w:t>
-      </w:r>
-      <w:r>
-        <w:rPr>
-          <w:i/>
-        </w:rPr>
-        <w:t xml:space="preserve"> of the shoggoth when it fell on him. The news is repeating the nearly hard to believe story of a gas leak that filled a whale carcass that the LBGT was dragging up to point out the affects of plastic on the oceans. Seems that a propane tank was leaking and the gas, which is heavier than air, flowed into the river and filled the hidden whale. Dick was injured trying to escape when the shoggoth attacked and then had a heart attack when told of Ed’s death.</w:t>
+        <w:t xml:space="preserve">The two small boxes are wrapped in small LBGT flags and </w:t>
+      </w:r>
+      <w:proofErr w:type="spellStart"/>
+      <w:r>
+        <w:rPr>
+          <w:i/>
+        </w:rPr>
+        <w:t>Cascadia</w:t>
+      </w:r>
+      <w:proofErr w:type="spellEnd"/>
+      <w:r>
+        <w:rPr>
+          <w:i/>
+        </w:rPr>
+        <w:t xml:space="preserve"> patches. Ed was slain in the explosion; crushed by the remains</w:t>
+      </w:r>
+      <w:r>
+        <w:rPr>
+          <w:i/>
+        </w:rPr>
+        <w:t xml:space="preserve"> of the </w:t>
+      </w:r>
+      <w:proofErr w:type="spellStart"/>
+      <w:r>
+        <w:rPr>
+          <w:i/>
+        </w:rPr>
+        <w:t>shoggoth</w:t>
+      </w:r>
+      <w:proofErr w:type="spellEnd"/>
+      <w:r>
+        <w:rPr>
+          <w:i/>
+        </w:rPr>
+        <w:t xml:space="preserve"> when it fell on him. The news is repeating the nearly hard to believe story of a gas leak that filled a whale carcass that the LBGT was dragging up to point out the affects of plastic on the oceans. Seems that a propane tank was leaking and the gas, which is heavier than air, flowed into the river and filled the hidden whale. Dick was injured trying to escape when the </w:t>
+      </w:r>
+      <w:proofErr w:type="spellStart"/>
+      <w:r>
+        <w:rPr>
+          <w:i/>
+        </w:rPr>
+        <w:t>shoggoth</w:t>
+      </w:r>
+      <w:proofErr w:type="spellEnd"/>
+      <w:r>
+        <w:rPr>
+          <w:i/>
+        </w:rPr>
+        <w:t xml:space="preserve"> attacked and then had a heart attack when told of Ed’s death.</w:t>
       </w:r>
     </w:p>
     <w:p>
@@ -12276,7 +13978,21 @@
         <w:rPr>
           <w:i/>
         </w:rPr>
-        <w:t>The newspaper says that Dick was released with a warning and also with the LGBT retrieving the lost kegs from river. It appears that Dick and Ed are running part of the Saturday Market. Dick see you later on 21 of December at the Saturday Market, “Good work! Try the food here—it is great!” And then he smiles, “Good work—it is over.”</w:t>
+        <w:t xml:space="preserve">The newspaper says that Dick was released with a warning and also with the LGBT retrieving the lost kegs from river. It appears that Dick and Ed are running part of the Saturday Market. Dick </w:t>
+      </w:r>
+      <w:proofErr w:type="gramStart"/>
+      <w:r>
+        <w:rPr>
+          <w:i/>
+        </w:rPr>
+        <w:t>see</w:t>
+      </w:r>
+      <w:proofErr w:type="gramEnd"/>
+      <w:r>
+        <w:rPr>
+          <w:i/>
+        </w:rPr>
+        <w:t xml:space="preserve"> you later on 21 of December at the Saturday Market, “Good work! Try the food here—it is great!” And then he smiles, “Good work—it is over.”</w:t>
       </w:r>
     </w:p>
     <w:p>
@@ -12311,9 +14027,11 @@
       <w:r>
         <w:t xml:space="preserve">Local </w:t>
       </w:r>
+      <w:proofErr w:type="gramStart"/>
       <w:r>
         <w:t>paper write</w:t>
       </w:r>
+      <w:proofErr w:type="gramEnd"/>
       <w:r>
         <w:t xml:space="preserve"> up:</w:t>
       </w:r>
@@ -12474,7 +14192,35 @@
         <w:rPr>
           <w:i/>
         </w:rPr>
-        <w:t>“Time reaches out from my time to meet this time,” says the voices as she jumps down from the mast and walks to me. She takes my hand and kisses me with passion that I strongly react to even when I am not her type. Stunned and confused she walks to the river and points. The water is perfectly clear and lighted below is at first a sunken ship of older design, likely the USS Oregon of the past, but it quivers and changes shape. The guns, masts, and deck items become masses of quivering tenticales. The portholes be come huge eyes and mouths full of pointy teeth like a shark. The creature breaks through the water. “She was not burned, but trapped in time—Odysseus failed!” they say in their combined joyful if not mantic voice. “The old warrior comes to take her revenge,” you hear only the male voice say.</w:t>
+        <w:t xml:space="preserve">“Time reaches out from my time to meet this time,” says the voices as she jumps down from the mast and walks to me. She takes my hand and kisses me with passion that I strongly react to even when I am not her type. Stunned and confused she walks to the river and points. The water is perfectly clear and lighted below is at first a sunken ship of older design, likely the USS Oregon of the past, but it quivers and changes shape. The guns, masts, and deck items become masses of quivering </w:t>
+      </w:r>
+      <w:proofErr w:type="spellStart"/>
+      <w:r>
+        <w:rPr>
+          <w:i/>
+        </w:rPr>
+        <w:t>tenticales</w:t>
+      </w:r>
+      <w:proofErr w:type="spellEnd"/>
+      <w:r>
+        <w:rPr>
+          <w:i/>
+        </w:rPr>
+        <w:t xml:space="preserve">. The portholes </w:t>
+      </w:r>
+      <w:proofErr w:type="gramStart"/>
+      <w:r>
+        <w:rPr>
+          <w:i/>
+        </w:rPr>
+        <w:t>be</w:t>
+      </w:r>
+      <w:proofErr w:type="gramEnd"/>
+      <w:r>
+        <w:rPr>
+          <w:i/>
+        </w:rPr>
+        <w:t xml:space="preserve"> come huge eyes and mouths full of pointy teeth like a shark. The creature breaks through the water. “She was not burned, but trapped in time—Odysseus failed!” they say in their combined joyful if not mantic voice. “The old warrior comes to take her revenge,” you hear only the male voice say.</w:t>
       </w:r>
     </w:p>
     <w:p>
@@ -12749,7 +14495,15 @@
       <w:bookmarkStart w:id="84" w:name="_Ref265062776"/>
       <w:bookmarkStart w:id="85" w:name="_Toc265069373"/>
       <w:r>
-        <w:t>Kirk McBane’s Notes</w:t>
+        <w:t xml:space="preserve">Kirk </w:t>
+      </w:r>
+      <w:proofErr w:type="spellStart"/>
+      <w:r>
+        <w:t>McBane’s</w:t>
+      </w:r>
+      <w:proofErr w:type="spellEnd"/>
+      <w:r>
+        <w:t xml:space="preserve"> Notes</w:t>
       </w:r>
       <w:bookmarkEnd w:id="82"/>
       <w:bookmarkEnd w:id="84"/>
@@ -12957,7 +14711,15 @@
         </w:pBdr>
       </w:pPr>
       <w:r>
-        <w:t xml:space="preserve">Helen is the death of Troy. She was not born and contained a spirit of ancient evil that is before the times of gods we know. Stolen from her marriage to Greece she fought against her adopted home summoning titans of power before the titans. It is only the power given to man from the titans finally end the horrors—burning that which may have existed before even the black Kronos. </w:t>
+        <w:t xml:space="preserve">Helen is the death of Troy. She was not born and contained a spirit of ancient evil that is before the times of gods we know. Stolen from her marriage to Greece she fought against her adopted home summoning titans of power before the titans. It is only the power given to man from the titans finally end the horrors—burning that which may have existed before even the black </w:t>
+      </w:r>
+      <w:proofErr w:type="spellStart"/>
+      <w:r>
+        <w:t>Kronos</w:t>
+      </w:r>
+      <w:proofErr w:type="spellEnd"/>
+      <w:r>
+        <w:t xml:space="preserve">. </w:t>
       </w:r>
     </w:p>
     <w:p>
@@ -13116,7 +14878,15 @@
         <w:t>LNL copper dagger</w:t>
       </w:r>
       <w:r>
-        <w:t xml:space="preserve"> is used to summon dimensional shamblers </w:t>
+        <w:t xml:space="preserve"> is used to summon dimensional </w:t>
+      </w:r>
+      <w:proofErr w:type="spellStart"/>
+      <w:r>
+        <w:t>shamblers</w:t>
+      </w:r>
+      <w:proofErr w:type="spellEnd"/>
+      <w:r>
+        <w:t xml:space="preserve"> </w:t>
       </w:r>
       <w:r>
         <w:t xml:space="preserve">in combat situations </w:t>
@@ -13208,8 +14978,13 @@
       <w:r>
         <w:t xml:space="preserve"> can share any information gained by wearing the Fez of by speaking, writing, and so on thusly preserving the knowledge. </w:t>
       </w:r>
-      <w:r>
-        <w:t>Sanity losses caused by the knowledge that is forgotten is also regained.</w:t>
+      <w:proofErr w:type="gramStart"/>
+      <w:r>
+        <w:t>Sanity losses</w:t>
+      </w:r>
+      <w:proofErr w:type="gramEnd"/>
+      <w:r>
+        <w:t xml:space="preserve"> caused by the knowledge that is forgotten is also regained.</w:t>
       </w:r>
     </w:p>
     <w:p>
@@ -13233,7 +15008,7 @@
         <w:rPr>
           <w:rStyle w:val="FootnoteReference"/>
         </w:rPr>
-        <w:footnoteReference w:id="27"/>
+        <w:footnoteReference w:id="29"/>
       </w:r>
       <w:r>
         <w:t xml:space="preserve"> that has</w:t>
@@ -13508,7 +15283,7 @@
         <w:rPr>
           <w:rStyle w:val="FootnoteReference"/>
         </w:rPr>
-        <w:footnoteReference w:id="28"/>
+        <w:footnoteReference w:id="30"/>
       </w:r>
       <w:r>
         <w:t xml:space="preserve"> of a girl in a robe standing before a Greek styled temple is set in bronze that is green with age. The cameo is cut from sea shell from the shores of ancient Greece and set in the bronze recast from Trojan weapons from the war. The cameo is an image of legendary Cassandra. Anyone who wears the cameo, like the legendary Cassandra, no longer is believed by anyone. The wearer will be ignored and treated politely as someone with a mental illness. Any facts, no matter the proof supplied by the wearer, supplied by the wearer of the </w:t>
@@ -18237,8 +20012,8 @@
       </w:r>
     </w:p>
     <w:sectPr>
-      <w:footerReference w:type="even" r:id="rId16"/>
-      <w:footerReference w:type="default" r:id="rId17"/>
+      <w:footerReference w:type="even" r:id="rId17"/>
+      <w:footerReference w:type="default" r:id="rId18"/>
       <w:pgSz w:w="12240" w:h="15840"/>
       <w:pgMar w:top="1440" w:right="1800" w:bottom="1440" w:left="1800" w:gutter="0"/>
     </w:sectPr>
@@ -18284,7 +20059,7 @@
         <w:rFonts w:ascii="Cracked" w:hAnsi="Cracked"/>
         <w:noProof/>
       </w:rPr>
-      <w:t>60</w:t>
+      <w:t>8</w:t>
     </w:r>
     <w:r>
       <w:rPr>
@@ -18347,7 +20122,7 @@
         <w:rFonts w:ascii="Cracked" w:hAnsi="Cracked"/>
         <w:noProof/>
       </w:rPr>
-      <w:t>59</w:t>
+      <w:t>9</w:t>
     </w:r>
     <w:r>
       <w:rPr>
@@ -18464,9 +20239,11 @@
           <w:t>http://www.cerhas.uc.edu/troy/</w:t>
         </w:r>
       </w:hyperlink>
+      <w:proofErr w:type="gramStart"/>
       <w:r>
         <w:t xml:space="preserve"> .</w:t>
       </w:r>
+      <w:proofErr w:type="gramEnd"/>
     </w:p>
   </w:footnote>
   <w:footnote w:id="3">
@@ -18508,10 +20285,16 @@
         <w:footnoteRef/>
       </w:r>
       <w:r>
-        <w:t xml:space="preserve"> T</w:t>
-      </w:r>
-      <w:r>
-        <w:t>here is some that wish to dig Schliemann</w:t>
+        <w:t xml:space="preserve"> There are</w:t>
+      </w:r>
+      <w:r>
+        <w:t xml:space="preserve"> some </w:t>
+      </w:r>
+      <w:r>
+        <w:t xml:space="preserve">archeologists </w:t>
+      </w:r>
+      <w:r>
+        <w:t>that wish to dig Schliemann</w:t>
       </w:r>
       <w:r>
         <w:t>’</w:t>
@@ -18526,13 +20309,19 @@
         <w:t xml:space="preserve"> piles to see what he threw away with a hope that the clay tablets might exist</w:t>
       </w:r>
       <w:r>
-        <w:t xml:space="preserve"> and lost in the trash</w:t>
-      </w:r>
-      <w:r>
-        <w:t>—that maybe some digger found them and as it was not gold they just tossed them</w:t>
-      </w:r>
-      <w:r>
-        <w:t>.</w:t>
+        <w:t xml:space="preserve"> and are lost in the trash</w:t>
+      </w:r>
+      <w:r>
+        <w:t xml:space="preserve">—that maybe some digger found them and as it was not gold </w:t>
+      </w:r>
+      <w:r>
+        <w:t xml:space="preserve">and </w:t>
+      </w:r>
+      <w:r>
+        <w:t>they just tossed them</w:t>
+      </w:r>
+      <w:r>
+        <w:t xml:space="preserve"> on the trash.</w:t>
       </w:r>
     </w:p>
   </w:footnote>
@@ -18548,9 +20337,58 @@
         <w:footnoteRef/>
       </w:r>
       <w:r>
+        <w:t xml:space="preserve"> Author’s photos at the I</w:t>
+      </w:r>
+      <w:r>
+        <w:t>stanbul Archaeology Museums</w:t>
+      </w:r>
+      <w:r>
+        <w:t xml:space="preserve"> in 2014.</w:t>
+      </w:r>
+    </w:p>
+  </w:footnote>
+  <w:footnote w:id="6">
+    <w:p>
+      <w:pPr>
+        <w:pStyle w:val="FootnoteText"/>
+      </w:pPr>
+      <w:r>
+        <w:rPr>
+          <w:rStyle w:val="FootnoteReference"/>
+        </w:rPr>
+        <w:footnoteRef/>
+      </w:r>
+      <w:r>
         <w:t xml:space="preserve"> See </w:t>
       </w:r>
       <w:hyperlink r:id="rId6" w:history="1">
+        <w:r>
+          <w:rPr>
+            <w:rStyle w:val="Hyperlink"/>
+          </w:rPr>
+          <w:t>http://www.arts-museum.ru/index.php?lang=en</w:t>
+        </w:r>
+      </w:hyperlink>
+      <w:r>
+        <w:t xml:space="preserve"> for more information.</w:t>
+      </w:r>
+    </w:p>
+  </w:footnote>
+  <w:footnote w:id="7">
+    <w:p>
+      <w:pPr>
+        <w:pStyle w:val="FootnoteText"/>
+      </w:pPr>
+      <w:r>
+        <w:rPr>
+          <w:rStyle w:val="FootnoteReference"/>
+        </w:rPr>
+        <w:footnoteRef/>
+      </w:r>
+      <w:r>
+        <w:t xml:space="preserve"> See </w:t>
+      </w:r>
+      <w:hyperlink r:id="rId7" w:history="1">
         <w:r>
           <w:rPr>
             <w:rStyle w:val="Hyperlink"/>
@@ -18563,7 +20401,7 @@
       </w:r>
     </w:p>
   </w:footnote>
-  <w:footnote w:id="6">
+  <w:footnote w:id="8">
     <w:p>
       <w:pPr>
         <w:pStyle w:val="FootnoteText"/>
@@ -18577,7 +20415,7 @@
       <w:r>
         <w:t xml:space="preserve"> See </w:t>
       </w:r>
-      <w:hyperlink r:id="rId7" w:history="1">
+      <w:hyperlink r:id="rId8" w:history="1">
         <w:r>
           <w:rPr>
             <w:rStyle w:val="Hyperlink"/>
@@ -18590,7 +20428,7 @@
       </w:r>
     </w:p>
   </w:footnote>
-  <w:footnote w:id="7">
+  <w:footnote w:id="9">
     <w:p>
       <w:pPr>
         <w:pStyle w:val="FootnoteText"/>
@@ -18604,7 +20442,7 @@
       <w:r>
         <w:t xml:space="preserve"> The area has its own website: </w:t>
       </w:r>
-      <w:hyperlink r:id="rId8" w:history="1">
+      <w:hyperlink r:id="rId9" w:history="1">
         <w:r>
           <w:rPr>
             <w:rStyle w:val="Hyperlink"/>
@@ -18614,33 +20452,6 @@
       </w:hyperlink>
       <w:r>
         <w:t xml:space="preserve">. Of course more information is available at </w:t>
-      </w:r>
-      <w:hyperlink r:id="rId9" w:history="1">
-        <w:r>
-          <w:rPr>
-            <w:rStyle w:val="Hyperlink"/>
-          </w:rPr>
-          <w:t>http://en.wikipedia.org/wiki/Pearl_District,_Portland,_Oregon</w:t>
-        </w:r>
-      </w:hyperlink>
-      <w:r>
-        <w:t xml:space="preserve">. </w:t>
-      </w:r>
-    </w:p>
-  </w:footnote>
-  <w:footnote w:id="8">
-    <w:p>
-      <w:pPr>
-        <w:pStyle w:val="FootnoteText"/>
-      </w:pPr>
-      <w:r>
-        <w:rPr>
-          <w:rStyle w:val="FootnoteReference"/>
-        </w:rPr>
-        <w:footnoteRef/>
-      </w:r>
-      <w:r>
-        <w:t xml:space="preserve"> More information is found in Wikipedia at </w:t>
       </w:r>
       <w:hyperlink r:id="rId10" w:history="1">
         <w:r>
@@ -18651,11 +20462,40 @@
         </w:r>
       </w:hyperlink>
       <w:r>
+        <w:t xml:space="preserve">. </w:t>
+      </w:r>
+    </w:p>
+  </w:footnote>
+  <w:footnote w:id="10">
+    <w:p>
+      <w:pPr>
+        <w:pStyle w:val="FootnoteText"/>
+      </w:pPr>
+      <w:r>
+        <w:rPr>
+          <w:rStyle w:val="FootnoteReference"/>
+        </w:rPr>
+        <w:footnoteRef/>
+      </w:r>
+      <w:r>
+        <w:t xml:space="preserve"> More information is found in Wikipedia at </w:t>
+      </w:r>
+      <w:hyperlink r:id="rId11" w:history="1">
+        <w:r>
+          <w:rPr>
+            <w:rStyle w:val="Hyperlink"/>
+          </w:rPr>
+          <w:t>http://en.wikipedia.org/wiki/Pearl_District,_Portland,_Oregon</w:t>
+        </w:r>
+      </w:hyperlink>
+      <w:proofErr w:type="gramStart"/>
+      <w:r>
         <w:t xml:space="preserve"> .</w:t>
       </w:r>
+      <w:proofErr w:type="gramEnd"/>
     </w:p>
   </w:footnote>
-  <w:footnote w:id="9">
+  <w:footnote w:id="11">
     <w:p>
       <w:pPr>
         <w:pStyle w:val="FootnoteText"/>
@@ -18669,7 +20509,7 @@
       <w:r>
         <w:t xml:space="preserve"> Picture is from </w:t>
       </w:r>
-      <w:hyperlink r:id="rId11" w:history="1">
+      <w:hyperlink r:id="rId12" w:history="1">
         <w:r>
           <w:rPr>
             <w:rStyle w:val="Hyperlink"/>
@@ -18680,7 +20520,7 @@
       <w:r>
         <w:t xml:space="preserve"> and of course more information is available at </w:t>
       </w:r>
-      <w:hyperlink r:id="rId12" w:history="1">
+      <w:hyperlink r:id="rId13" w:history="1">
         <w:r>
           <w:rPr>
             <w:rStyle w:val="Hyperlink"/>
@@ -18688,12 +20528,14 @@
           <w:t>http://en.wikipedia.org/wiki/Planetarium_projector</w:t>
         </w:r>
       </w:hyperlink>
+      <w:proofErr w:type="gramStart"/>
       <w:r>
         <w:t xml:space="preserve"> .</w:t>
       </w:r>
+      <w:proofErr w:type="gramEnd"/>
     </w:p>
   </w:footnote>
-  <w:footnote w:id="10">
+  <w:footnote w:id="12">
     <w:p>
       <w:pPr>
         <w:pStyle w:val="FootnoteText"/>
@@ -18705,15 +20547,31 @@
         <w:footnoteRef/>
       </w:r>
       <w:r>
-        <w:t xml:space="preserve"> Cascadia definition: </w:t>
-      </w:r>
-      <w:hyperlink r:id="rId13" w:history="1">
+        <w:t xml:space="preserve"> </w:t>
+      </w:r>
+      <w:proofErr w:type="spellStart"/>
+      <w:r>
+        <w:t>Cascadia</w:t>
+      </w:r>
+      <w:proofErr w:type="spellEnd"/>
+      <w:r>
+        <w:t xml:space="preserve"> definition: </w:t>
+      </w:r>
+      <w:hyperlink r:id="rId14" w:history="1">
         <w:r>
           <w:rPr>
             <w:rStyle w:val="Hyperlink"/>
           </w:rPr>
-          <w:t>http://en.wikipedia.org/wiki/Cascadia_(independence_movement</w:t>
+          <w:t>http://en.wikipedia.org/wiki/Cascadia_(</w:t>
         </w:r>
+        <w:proofErr w:type="spellStart"/>
+        <w:r>
+          <w:rPr>
+            <w:rStyle w:val="Hyperlink"/>
+          </w:rPr>
+          <w:t>independence_movement</w:t>
+        </w:r>
+        <w:proofErr w:type="spellEnd"/>
       </w:hyperlink>
       <w:r>
         <w:t>)</w:t>
@@ -18721,7 +20579,7 @@
       <w:r>
         <w:t xml:space="preserve"> and flag is from </w:t>
       </w:r>
-      <w:hyperlink r:id="rId14" w:history="1">
+      <w:hyperlink r:id="rId15" w:history="1">
         <w:r>
           <w:rPr>
             <w:rStyle w:val="Hyperlink"/>
@@ -18729,12 +20587,14 @@
           <w:t>http://en.wikipedia.org/wiki/File:Flag_of_Cascadia.svg</w:t>
         </w:r>
       </w:hyperlink>
+      <w:proofErr w:type="gramStart"/>
       <w:r>
         <w:t xml:space="preserve"> .</w:t>
       </w:r>
+      <w:proofErr w:type="gramEnd"/>
     </w:p>
   </w:footnote>
-  <w:footnote w:id="11">
+  <w:footnote w:id="13">
     <w:p>
       <w:pPr>
         <w:pStyle w:val="FootnoteText"/>
@@ -18748,7 +20608,7 @@
       <w:r>
         <w:t xml:space="preserve"> See </w:t>
       </w:r>
-      <w:hyperlink r:id="rId15" w:history="1">
+      <w:hyperlink r:id="rId16" w:history="1">
         <w:r>
           <w:rPr>
             <w:rStyle w:val="Hyperlink"/>
@@ -18757,15 +20617,23 @@
         </w:r>
       </w:hyperlink>
       <w:r>
-        <w:t xml:space="preserve"> for more information on the Fox Tower. The owners of the Fox Tower </w:t>
-      </w:r>
-      <w:r>
-        <w:t>makes no representation or warranty as to the quality, viability, or suitability for purpose of this product.</w:t>
+        <w:t xml:space="preserve"> for more information on the Fox Tower. The </w:t>
+      </w:r>
+      <w:proofErr w:type="gramStart"/>
+      <w:r>
+        <w:t xml:space="preserve">owners of the Fox Tower </w:t>
+      </w:r>
+      <w:r>
+        <w:t>makes</w:t>
+      </w:r>
+      <w:proofErr w:type="gramEnd"/>
+      <w:r>
+        <w:t xml:space="preserve"> no representation or warranty as to the quality, viability, or suitability for purpose of this product.</w:t>
       </w:r>
       <w:r>
         <w:t xml:space="preserve"> Image is from </w:t>
       </w:r>
-      <w:hyperlink r:id="rId16" w:history="1">
+      <w:hyperlink r:id="rId17" w:history="1">
         <w:r>
           <w:rPr>
             <w:rStyle w:val="Hyperlink"/>
@@ -18773,12 +20641,14 @@
           <w:t>http://upload.wikimedia.org/wikipedia/commons/thumb/b/b7/Fox_Tower_Portland_Oregon.JPG/450px-Fox_Tower_Portland_Oregon.JPG</w:t>
         </w:r>
       </w:hyperlink>
+      <w:proofErr w:type="gramStart"/>
       <w:r>
         <w:t xml:space="preserve"> .</w:t>
       </w:r>
+      <w:proofErr w:type="gramEnd"/>
     </w:p>
   </w:footnote>
-  <w:footnote w:id="12">
+  <w:footnote w:id="14">
     <w:p>
       <w:pPr>
         <w:pStyle w:val="Header"/>
@@ -18808,7 +20678,7 @@
       <w:r>
         <w:t xml:space="preserve">. Picture is from </w:t>
       </w:r>
-      <w:hyperlink r:id="rId17" w:history="1">
+      <w:hyperlink r:id="rId18" w:history="1">
         <w:r>
           <w:rPr>
             <w:rStyle w:val="Hyperlink"/>
@@ -18816,12 +20686,14 @@
           <w:t>http://en.wikipedia.org/wiki/File:Richard_Nixon.jpg</w:t>
         </w:r>
       </w:hyperlink>
+      <w:proofErr w:type="gramStart"/>
       <w:r>
         <w:t xml:space="preserve"> .</w:t>
       </w:r>
+      <w:proofErr w:type="gramEnd"/>
     </w:p>
   </w:footnote>
-  <w:footnote w:id="13">
+  <w:footnote w:id="15">
     <w:p>
       <w:pPr>
         <w:pStyle w:val="FootnoteText"/>
@@ -18835,7 +20707,7 @@
       <w:r>
         <w:t xml:space="preserve"> The image can be found on the Internet here: </w:t>
       </w:r>
-      <w:hyperlink r:id="rId18" w:history="1">
+      <w:hyperlink r:id="rId19" w:history="1">
         <w:r>
           <w:rPr>
             <w:rStyle w:val="Hyperlink"/>
@@ -18843,12 +20715,14 @@
           <w:t>http://en.wikipedia.org/wiki/File:Portlandia_sculpture.jpg</w:t>
         </w:r>
       </w:hyperlink>
+      <w:proofErr w:type="gramStart"/>
       <w:r>
         <w:t xml:space="preserve"> .</w:t>
       </w:r>
+      <w:proofErr w:type="gramEnd"/>
     </w:p>
   </w:footnote>
-  <w:footnote w:id="14">
+  <w:footnote w:id="16">
     <w:p>
       <w:pPr>
         <w:pStyle w:val="FootnoteText"/>
@@ -18864,7 +20738,7 @@
       </w:r>
     </w:p>
   </w:footnote>
-  <w:footnote w:id="15">
+  <w:footnote w:id="17">
     <w:p>
       <w:pPr>
         <w:pStyle w:val="FootnoteText"/>
@@ -18878,23 +20752,33 @@
       <w:r>
         <w:t xml:space="preserve"> For those who do not know the reference please see an amazing long article here: </w:t>
       </w:r>
-      <w:hyperlink r:id="rId19" w:history="1">
+      <w:hyperlink r:id="rId20" w:history="1">
         <w:r>
           <w:rPr>
             <w:rStyle w:val="Hyperlink"/>
           </w:rPr>
-          <w:t>http://en.wikipedia.org/wiki/Neo_(The_Matrix</w:t>
+          <w:t>http://en.wikipedia.org/wiki/Neo_(</w:t>
         </w:r>
+        <w:proofErr w:type="spellStart"/>
+        <w:r>
+          <w:rPr>
+            <w:rStyle w:val="Hyperlink"/>
+          </w:rPr>
+          <w:t>The_Matrix</w:t>
+        </w:r>
+        <w:proofErr w:type="spellEnd"/>
       </w:hyperlink>
+      <w:proofErr w:type="gramStart"/>
       <w:r>
         <w:t>)</w:t>
       </w:r>
       <w:r>
         <w:t xml:space="preserve"> .</w:t>
       </w:r>
+      <w:proofErr w:type="gramEnd"/>
     </w:p>
   </w:footnote>
-  <w:footnote w:id="16">
+  <w:footnote w:id="18">
     <w:p>
       <w:pPr>
         <w:pStyle w:val="FootnoteText"/>
@@ -18908,7 +20792,7 @@
       <w:r>
         <w:t xml:space="preserve"> And even this defined on-line: </w:t>
       </w:r>
-      <w:hyperlink r:id="rId20" w:history="1">
+      <w:hyperlink r:id="rId21" w:history="1">
         <w:r>
           <w:rPr>
             <w:rStyle w:val="Hyperlink"/>
@@ -18916,12 +20800,14 @@
           <w:t>http://en.wikipedia.org/wiki/Script_kiddie</w:t>
         </w:r>
       </w:hyperlink>
+      <w:proofErr w:type="gramStart"/>
       <w:r>
         <w:t xml:space="preserve"> .</w:t>
       </w:r>
+      <w:proofErr w:type="gramEnd"/>
     </w:p>
   </w:footnote>
-  <w:footnote w:id="17">
+  <w:footnote w:id="19">
     <w:p>
       <w:pPr>
         <w:pStyle w:val="FootnoteText"/>
@@ -18935,7 +20821,7 @@
       <w:r>
         <w:t xml:space="preserve"> A trap in computers: </w:t>
       </w:r>
-      <w:hyperlink r:id="rId21" w:history="1">
+      <w:hyperlink r:id="rId22" w:history="1">
         <w:r>
           <w:rPr>
             <w:rStyle w:val="Hyperlink"/>
@@ -18943,74 +20829,14 @@
           <w:t>http://en.wikipedia.org/wiki/Honeypot_(computing</w:t>
         </w:r>
       </w:hyperlink>
+      <w:proofErr w:type="gramStart"/>
       <w:r>
         <w:t>)</w:t>
       </w:r>
       <w:r>
         <w:t xml:space="preserve"> .</w:t>
       </w:r>
-    </w:p>
-  </w:footnote>
-  <w:footnote w:id="18">
-    <w:p>
-      <w:pPr>
-        <w:pStyle w:val="FootnoteText"/>
-      </w:pPr>
-      <w:r>
-        <w:rPr>
-          <w:rStyle w:val="FootnoteReference"/>
-        </w:rPr>
-        <w:footnoteRef/>
-      </w:r>
-      <w:r>
-        <w:t xml:space="preserve"> </w:t>
-      </w:r>
-      <w:r>
-        <w:rPr>
-          <w:i/>
-        </w:rPr>
-        <w:t>Savage Worlds</w:t>
-      </w:r>
-      <w:r>
-        <w:t xml:space="preserve"> is a great gaming product from Pinnacle Entertainment Group and they have not approved this writing nor does the author intend in anyway to conflicts with their rights and copyright. </w:t>
-      </w:r>
-    </w:p>
-  </w:footnote>
-  <w:footnote w:id="19">
-    <w:p>
-      <w:pPr>
-        <w:pStyle w:val="FootnoteText"/>
-      </w:pPr>
-      <w:r>
-        <w:rPr>
-          <w:rStyle w:val="FootnoteReference"/>
-        </w:rPr>
-        <w:footnoteRef/>
-      </w:r>
-      <w:r>
-        <w:t xml:space="preserve"> With apologies to </w:t>
-      </w:r>
-      <w:r>
-        <w:rPr>
-          <w:i/>
-        </w:rPr>
-        <w:t>Batman Begins</w:t>
-      </w:r>
-      <w:r>
-        <w:t xml:space="preserve">, </w:t>
-      </w:r>
-      <w:r>
-        <w:t>directed by Christopher Nolan (2005; Burb</w:t>
-      </w:r>
-      <w:r>
-        <w:t>ank, CA; Warner Home Video, 2005</w:t>
-      </w:r>
-      <w:r>
-        <w:t>), DVD</w:t>
-      </w:r>
-      <w:r>
-        <w:t>.</w:t>
-      </w:r>
+      <w:proofErr w:type="gramEnd"/>
     </w:p>
   </w:footnote>
   <w:footnote w:id="20">
@@ -19025,9 +20851,71 @@
         <w:footnoteRef/>
       </w:r>
       <w:r>
+        <w:t xml:space="preserve"> </w:t>
+      </w:r>
+      <w:r>
+        <w:rPr>
+          <w:i/>
+        </w:rPr>
+        <w:t>Savage Worlds</w:t>
+      </w:r>
+      <w:r>
+        <w:t xml:space="preserve"> is a great gaming product from Pinnacle Entertainment Group and they have not approved this writing nor does the author intend in anyway to conflicts with their rights and copyright. </w:t>
+      </w:r>
+    </w:p>
+  </w:footnote>
+  <w:footnote w:id="21">
+    <w:p>
+      <w:pPr>
+        <w:pStyle w:val="FootnoteText"/>
+      </w:pPr>
+      <w:r>
+        <w:rPr>
+          <w:rStyle w:val="FootnoteReference"/>
+        </w:rPr>
+        <w:footnoteRef/>
+      </w:r>
+      <w:r>
+        <w:t xml:space="preserve"> With apologies to </w:t>
+      </w:r>
+      <w:r>
+        <w:rPr>
+          <w:i/>
+        </w:rPr>
+        <w:t>Batman Begins</w:t>
+      </w:r>
+      <w:r>
+        <w:t xml:space="preserve">, </w:t>
+      </w:r>
+      <w:r>
+        <w:t>directed by Christopher Nolan (2005; Burb</w:t>
+      </w:r>
+      <w:r>
+        <w:t>ank, CA; Warner Home Video, 2005</w:t>
+      </w:r>
+      <w:r>
+        <w:t>), DVD</w:t>
+      </w:r>
+      <w:r>
+        <w:t>.</w:t>
+      </w:r>
+    </w:p>
+  </w:footnote>
+  <w:footnote w:id="22">
+    <w:p>
+      <w:pPr>
+        <w:pStyle w:val="FootnoteText"/>
+      </w:pPr>
+      <w:r>
+        <w:rPr>
+          <w:rStyle w:val="FootnoteReference"/>
+        </w:rPr>
+        <w:footnoteRef/>
+      </w:r>
+      <w:r>
         <w:t xml:space="preserve"> See </w:t>
       </w:r>
-      <w:hyperlink r:id="rId22" w:history="1">
+      <w:hyperlink r:id="rId23" w:history="1">
         <w:r>
           <w:rPr>
             <w:rStyle w:val="Hyperlink"/>
@@ -19040,7 +20928,7 @@
       </w:r>
     </w:p>
   </w:footnote>
-  <w:footnote w:id="21">
+  <w:footnote w:id="23">
     <w:p>
       <w:pPr>
         <w:pStyle w:val="FootnoteText"/>
@@ -19053,47 +20941,6 @@
       </w:r>
       <w:r>
         <w:t xml:space="preserve"> Blessed weapons are capable of damaging and evening killing entities that cannot be harmed by ordinary weapons.</w:t>
-      </w:r>
-    </w:p>
-  </w:footnote>
-  <w:footnote w:id="22">
-    <w:p>
-      <w:pPr>
-        <w:pStyle w:val="FootnoteText"/>
-      </w:pPr>
-      <w:r>
-        <w:rPr>
-          <w:rStyle w:val="FootnoteReference"/>
-        </w:rPr>
-        <w:footnoteRef/>
-      </w:r>
-      <w:r>
-        <w:t xml:space="preserve"> And disturbing a bicycle user in anyway will likely get someone thrashed. Portlanders do not take kindly to folks messing with their favorite transportation. </w:t>
-      </w:r>
-    </w:p>
-  </w:footnote>
-  <w:footnote w:id="23">
-    <w:p>
-      <w:pPr>
-        <w:pStyle w:val="FootnoteText"/>
-      </w:pPr>
-      <w:r>
-        <w:rPr>
-          <w:rStyle w:val="FootnoteReference"/>
-        </w:rPr>
-        <w:footnoteRef/>
-      </w:r>
-      <w:r>
-        <w:t xml:space="preserve"> This idea of a Mi-go in a wheelchair first appears in </w:t>
-      </w:r>
-      <w:r>
-        <w:rPr>
-          <w:u w:val="single"/>
-        </w:rPr>
-        <w:t>Shadows of Yog-Sothoth</w:t>
-      </w:r>
-      <w:r>
-        <w:t xml:space="preserve"> supplement in 1982 from Chaos, Inc. in the “Worm that Walks” story. Thought is would be fun to bring it back.</w:t>
       </w:r>
     </w:p>
   </w:footnote>
@@ -19109,9 +20956,58 @@
         <w:footnoteRef/>
       </w:r>
       <w:r>
+        <w:t xml:space="preserve"> And disturbing a bicycle user in anyway will likely get someone thrashed. Portlanders do not take kindly to folks messing with their favorite transportation. </w:t>
+      </w:r>
+    </w:p>
+  </w:footnote>
+  <w:footnote w:id="25">
+    <w:p>
+      <w:pPr>
+        <w:pStyle w:val="FootnoteText"/>
+      </w:pPr>
+      <w:r>
+        <w:rPr>
+          <w:rStyle w:val="FootnoteReference"/>
+        </w:rPr>
+        <w:footnoteRef/>
+      </w:r>
+      <w:r>
+        <w:t xml:space="preserve"> This idea of a Mi-go in a wheelchair first appears in </w:t>
+      </w:r>
+      <w:r>
+        <w:rPr>
+          <w:u w:val="single"/>
+        </w:rPr>
+        <w:t xml:space="preserve">Shadows of </w:t>
+      </w:r>
+      <w:proofErr w:type="spellStart"/>
+      <w:r>
+        <w:rPr>
+          <w:u w:val="single"/>
+        </w:rPr>
+        <w:t>Yog-Sothoth</w:t>
+      </w:r>
+      <w:proofErr w:type="spellEnd"/>
+      <w:r>
+        <w:t xml:space="preserve"> supplement in 1982 from Chaos, Inc. in the “Worm that Walks” story. Thought is would be fun to bring it back.</w:t>
+      </w:r>
+    </w:p>
+  </w:footnote>
+  <w:footnote w:id="26">
+    <w:p>
+      <w:pPr>
+        <w:pStyle w:val="FootnoteText"/>
+      </w:pPr>
+      <w:r>
+        <w:rPr>
+          <w:rStyle w:val="FootnoteReference"/>
+        </w:rPr>
+        <w:footnoteRef/>
+      </w:r>
+      <w:r>
         <w:t xml:space="preserve"> These are the cards being used: </w:t>
       </w:r>
-      <w:hyperlink r:id="rId23" w:history="1">
+      <w:hyperlink r:id="rId24" w:history="1">
         <w:r>
           <w:rPr>
             <w:rStyle w:val="Hyperlink"/>
@@ -19119,12 +21015,14 @@
           <w:t>http://theportlandtarot.com</w:t>
         </w:r>
       </w:hyperlink>
+      <w:proofErr w:type="gramStart"/>
       <w:r>
         <w:t xml:space="preserve"> .</w:t>
       </w:r>
+      <w:proofErr w:type="gramEnd"/>
     </w:p>
   </w:footnote>
-  <w:footnote w:id="25">
+  <w:footnote w:id="27">
     <w:p>
       <w:pPr>
         <w:pStyle w:val="FootnoteText"/>
@@ -19138,7 +21036,7 @@
       <w:r>
         <w:t xml:space="preserve"> The photo appears to be open to public use. Please see here: </w:t>
       </w:r>
-      <w:hyperlink r:id="rId24" w:anchor="mediaviewer/File:Hoover-JEdgar-LOC.jpg" w:history="1">
+      <w:hyperlink r:id="rId25" w:anchor="mediaviewer/File:Hoover-JEdgar-LOC.jpg" w:history="1">
         <w:r>
           <w:rPr>
             <w:rStyle w:val="Hyperlink"/>
@@ -19146,12 +21044,14 @@
           <w:t>http://en.wikipedia.org/wiki/J._Edgar_Hoover#mediaviewer/File:Hoover-JEdgar-LOC.jpg</w:t>
         </w:r>
       </w:hyperlink>
+      <w:proofErr w:type="gramStart"/>
       <w:r>
         <w:t xml:space="preserve"> .</w:t>
       </w:r>
+      <w:proofErr w:type="gramEnd"/>
     </w:p>
   </w:footnote>
-  <w:footnote w:id="26">
+  <w:footnote w:id="28">
     <w:p>
       <w:pPr>
         <w:pStyle w:val="FootnoteText"/>
@@ -19165,7 +21065,7 @@
       <w:r>
         <w:t xml:space="preserve"> Yes see the famous exploding whale information on the web: </w:t>
       </w:r>
-      <w:hyperlink r:id="rId25" w:history="1">
+      <w:hyperlink r:id="rId26" w:history="1">
         <w:r>
           <w:rPr>
             <w:rStyle w:val="Hyperlink"/>
@@ -19173,12 +21073,14 @@
           <w:t>http://en.wikipedia.org/wiki/Exploding_whale</w:t>
         </w:r>
       </w:hyperlink>
+      <w:proofErr w:type="gramStart"/>
       <w:r>
         <w:t xml:space="preserve"> .</w:t>
       </w:r>
+      <w:proofErr w:type="gramEnd"/>
     </w:p>
   </w:footnote>
-  <w:footnote w:id="27">
+  <w:footnote w:id="29">
     <w:p>
       <w:pPr>
         <w:pStyle w:val="FootnoteText"/>
@@ -19192,7 +21094,7 @@
       <w:r>
         <w:t xml:space="preserve"> See </w:t>
       </w:r>
-      <w:hyperlink r:id="rId26" w:history="1">
+      <w:hyperlink r:id="rId27" w:history="1">
         <w:r>
           <w:rPr>
             <w:rStyle w:val="Hyperlink"/>
@@ -19205,7 +21107,7 @@
       </w:r>
     </w:p>
   </w:footnote>
-  <w:footnote w:id="28">
+  <w:footnote w:id="30">
     <w:p>
       <w:pPr>
         <w:pStyle w:val="FootnoteText"/>
@@ -19219,7 +21121,7 @@
       <w:r>
         <w:t xml:space="preserve"> Please see </w:t>
       </w:r>
-      <w:hyperlink r:id="rId27" w:history="1">
+      <w:hyperlink r:id="rId28" w:history="1">
         <w:r>
           <w:rPr>
             <w:rStyle w:val="Hyperlink"/>
@@ -20761,7 +22663,7 @@
 </file>
 
 <file path=customXml/itemProps1.xml><?xml version="1.0" encoding="utf-8"?>
-<ds:datastoreItem xmlns:ds="http://schemas.openxmlformats.org/officeDocument/2006/customXml" ds:itemID="{D47B7C23-ABDA-BD44-B93C-A85E6F61E4AE}">
+<ds:datastoreItem xmlns:ds="http://schemas.openxmlformats.org/officeDocument/2006/customXml" ds:itemID="{C46E501A-4D63-DF4C-B88A-B57809D6D021}">
   <ds:schemaRefs>
     <ds:schemaRef ds:uri="http://schemas.openxmlformats.org/officeDocument/2006/bibliography"/>
   </ds:schemaRefs>

</xml_diff>

<commit_message>
Revised to page 12
More fixes and rewordings
</commit_message>
<xml_diff>
--- a/Portland at the End.docx
+++ b/Portland at the End.docx
@@ -2640,10 +2640,37 @@
         <w:t xml:space="preserve"> (Tro</w:t>
       </w:r>
       <w:r>
-        <w:t>y) and boxes them up. He</w:t>
-      </w:r>
-      <w:r>
-        <w:t xml:space="preserve"> inadvertently drops an earring of gold in the box. He marks the boxes as worthless pottery shards and smuggles them to Berlin. The box reaches Berlin and Schliemann has the box misplaced in the museums storage area and they vanish from history.</w:t>
+        <w:t xml:space="preserve">y) and boxes them up. </w:t>
+      </w:r>
+      <w:r>
+        <w:t>There are few as the workers threw most away. Schliemann inadvertently includes an</w:t>
+      </w:r>
+      <w:r>
+        <w:t xml:space="preserve"> earring of gold in the box</w:t>
+      </w:r>
+      <w:r>
+        <w:t xml:space="preserve"> found with the clay tablets—it was stuck in the dirt on one of the tablets</w:t>
+      </w:r>
+      <w:r>
+        <w:t xml:space="preserve">. He marks the boxes as worthless </w:t>
+      </w:r>
+      <w:r>
+        <w:t>pottery shards and smuggles the box</w:t>
+      </w:r>
+      <w:r>
+        <w:t xml:space="preserve"> to Berlin. The box reaches Berlin and Schliemann has the box misplaced in t</w:t>
+      </w:r>
+      <w:r>
+        <w:t>he museums storage area and the clay tablets</w:t>
+      </w:r>
+      <w:r>
+        <w:t xml:space="preserve"> </w:t>
+      </w:r>
+      <w:r>
+        <w:t xml:space="preserve">and earring </w:t>
+      </w:r>
+      <w:r>
+        <w:t>vanish from history.</w:t>
       </w:r>
     </w:p>
     <w:p>
@@ -2668,7 +2695,13 @@
     </w:p>
     <w:p>
       <w:r>
-        <w:t>About 1950: The Soviets discover that the treasure of Troy has some Mythos powers and locks it away.</w:t>
+        <w:t xml:space="preserve">About 1950: The Soviets discover that the treasure of Troy </w:t>
+      </w:r>
+      <w:r>
+        <w:t>has some Mythos powers and lock</w:t>
+      </w:r>
+      <w:r>
+        <w:t xml:space="preserve"> it away.</w:t>
       </w:r>
     </w:p>
     <w:p>
@@ -2681,12 +2714,27 @@
         <w:t>About 2010: Putin puts the treasure of Troy on display in Moscow</w:t>
       </w:r>
       <w:r>
-        <w:t>. Germany and Turkey both claim the treasure.</w:t>
-      </w:r>
-    </w:p>
-    <w:p>
-      <w:r>
-        <w:t xml:space="preserve">In 2010: A digging for a new hotel </w:t>
+        <w:t xml:space="preserve">. </w:t>
+      </w:r>
+      <w:r>
+        <w:t>Germany and Turkey each</w:t>
+      </w:r>
+      <w:r>
+        <w:t xml:space="preserve"> claim the treasure.</w:t>
+      </w:r>
+    </w:p>
+    <w:p>
+      <w:r>
+        <w:t>In 2010: The</w:t>
+      </w:r>
+      <w:r>
+        <w:t xml:space="preserve"> digging for </w:t>
+      </w:r>
+      <w:r>
+        <w:t xml:space="preserve">the foundations of </w:t>
+      </w:r>
+      <w:r>
+        <w:t xml:space="preserve">a new hotel </w:t>
       </w:r>
       <w:r>
         <w:t xml:space="preserve">in Berlin </w:t>
@@ -2737,7 +2785,13 @@
         <w:t>Turkey and imported to Germany fr</w:t>
       </w:r>
       <w:r>
-        <w:t>om the late 1800’s. The text is in Hittite and another language. A search of paperwork that remains fr</w:t>
+        <w:t xml:space="preserve">om the late 1800’s. </w:t>
+      </w:r>
+      <w:r>
+        <w:t>Inside are found clay tablets</w:t>
+      </w:r>
+      <w:r>
+        <w:t>. A search of paperwork that remains fr</w:t>
       </w:r>
       <w:r>
         <w:t>om the various universities finds no record of any miss</w:t>
@@ -2764,23 +2818,86 @@
         <w:t>Heinrich Schliemann</w:t>
       </w:r>
       <w:r>
-        <w:t xml:space="preserve"> records clearly show no tablets were found in Troy the museum believes them to be a random collection.</w:t>
-      </w:r>
-    </w:p>
-    <w:p>
-      <w:r>
-        <w:t>In 2010: A growing community of scholars and hobbyists create a Hittite club in Portland and offer translation services for free on the Internet.</w:t>
-      </w:r>
-    </w:p>
-    <w:p>
-      <w:r>
-        <w:t xml:space="preserve">In 2011: Portland State connects with the Berlin museum and offer to translate and also to make copies of all the text in the strange crate. The Berlin </w:t>
+        <w:t xml:space="preserve"> records clearly show no tablets were found in Troy the mus</w:t>
+      </w:r>
+      <w:r>
+        <w:t>eum believes them to be a random pieces purchased in the relic markets of Turkey and the box, now catalogued,</w:t>
+      </w:r>
+      <w:r>
+        <w:t xml:space="preserve"> </w:t>
+      </w:r>
+      <w:r>
+        <w:t>returns to yet another basement</w:t>
+      </w:r>
+      <w:r>
+        <w:t>.</w:t>
+      </w:r>
+      <w:r>
+        <w:t xml:space="preserve"> Like so many Hittite texts that have no recorded archeological context the clay tablets are left un-translated, un-photographed, nearly un-documented and ignored.</w:t>
+      </w:r>
+    </w:p>
+    <w:p>
+      <w:r>
+        <w:t xml:space="preserve">In 2010: A growing community of scholars and hobbyists create a Hittite club in Portland and </w:t>
+      </w:r>
+      <w:r>
+        <w:t xml:space="preserve">they </w:t>
+      </w:r>
+      <w:r>
+        <w:t>offer translation services for free on the Internet.</w:t>
+      </w:r>
+    </w:p>
+    <w:p>
+      <w:r>
+        <w:t xml:space="preserve">In 2011: </w:t>
+      </w:r>
+      <w:r>
+        <w:t>Some Portland State</w:t>
+      </w:r>
+      <w:r>
+        <w:rPr>
+          <w:rStyle w:val="FootnoteReference"/>
+        </w:rPr>
+        <w:footnoteReference w:id="9"/>
+      </w:r>
+      <w:r>
+        <w:t xml:space="preserve"> students become interested in some ignored clay tablets they find in Berlin museum’s catalog—it recently being put on-line. </w:t>
+      </w:r>
+      <w:r>
+        <w:t>Portland State connects with the Berlin museum and offer</w:t>
+      </w:r>
+      <w:r>
+        <w:t>s</w:t>
+      </w:r>
+      <w:r>
+        <w:t xml:space="preserve"> to translate and also to make copies of all the text in the strange crate. The Berlin </w:t>
+      </w:r>
+      <w:r>
+        <w:t xml:space="preserve">museum </w:t>
       </w:r>
       <w:r>
         <w:t>officials</w:t>
       </w:r>
       <w:r>
-        <w:t xml:space="preserve"> see this as the best means explore the text without facing demands for their return to Turkey. The crate, known as The Treasure Chest, is shipped to Portland. </w:t>
+        <w:t xml:space="preserve"> see this as the best means explore the text without facing demands for their return to Turkey. The crate, known</w:t>
+      </w:r>
+      <w:r>
+        <w:t xml:space="preserve"> now as the students and Portland State</w:t>
+      </w:r>
+      <w:r>
+        <w:t xml:space="preserve"> as </w:t>
+      </w:r>
+      <w:r>
+        <w:t>“</w:t>
+      </w:r>
+      <w:r>
+        <w:t>The Treasure Chest,</w:t>
+      </w:r>
+      <w:r>
+        <w:t>”</w:t>
+      </w:r>
+      <w:r>
+        <w:t xml:space="preserve"> is shipped to Portland. </w:t>
       </w:r>
     </w:p>
     <w:p>
@@ -2847,6 +2964,9 @@
       <w:r>
         <w:t xml:space="preserve"> Harry befriends Tom and gets access to the texts.</w:t>
       </w:r>
+      <w:r>
+        <w:t xml:space="preserve"> Alfred Quaker makes the new temple art for the Leaders of the New Light cult.</w:t>
+      </w:r>
     </w:p>
     <w:p>
       <w:r>
@@ -2859,7 +2979,10 @@
         <w:t>artist</w:t>
       </w:r>
       <w:r>
-        <w:t xml:space="preserve">, is thrown of the </w:t>
+        <w:t>, is thrown</w:t>
+      </w:r>
+      <w:r>
+        <w:t xml:space="preserve">/jumps </w:t>
       </w:r>
       <w:r>
         <w:t xml:space="preserve">off the Burnside </w:t>
@@ -2871,7 +2994,19 @@
         <w:t xml:space="preserve">. </w:t>
       </w:r>
       <w:r>
-        <w:t>Harry Kong was worried that Alfred’s art would bring attention to him and his cult Leaders of the New Light.</w:t>
+        <w:t>Harry Kong</w:t>
+      </w:r>
+      <w:r>
+        <w:t xml:space="preserve"> i</w:t>
+      </w:r>
+      <w:r>
+        <w:t>s worried that Alfred’s art</w:t>
+      </w:r>
+      <w:r>
+        <w:t xml:space="preserve"> and death may</w:t>
+      </w:r>
+      <w:r>
+        <w:t xml:space="preserve"> bring attention to him and his cult Leaders of the New Light.</w:t>
       </w:r>
     </w:p>
     <w:p>
@@ -2903,10 +3038,34 @@
         <w:rPr>
           <w:rStyle w:val="FootnoteReference"/>
         </w:rPr>
-        <w:footnoteReference w:id="9"/>
-      </w:r>
-      <w:r>
-        <w:t xml:space="preserve">, Oregon is the new and upcoming area. It encompasses the old brewery area—mostly demolished, the giant Powell’s Bookstore, warehouse areas, former light industry sites, and the old Chinatown. In 2012 this area is just completing its transformation into trending shops, upscale restaurants, new apartment buildings either carved out of old buildings or built over demolished buildings, and theater—in 2014 the area is hip. It is reasonably safe at night despite the slightly scary rundown buildings. The dress code, as everywhere in Portland, is extreme casual or over the top. A line for a show might have middle-aged guys and gals in t-shirts and jeans standing next to young girls all made-up and in stilettos with silver spikes in their black leather coats and shoes. Few will comment on either dress styles and polite friendliness is always the rules in Portland often discussing favorite local beers or food. Portland’s Pearl District is ethnically Asian, Caucasian, South American and seldom African-American (with this sometimes meaning a white former South African). </w:t>
+        <w:footnoteReference w:id="10"/>
+      </w:r>
+      <w:r>
+        <w:t>, Oregon is the new and upcoming area. It encompasses the old brewery area—mostly demolished, the giant Powell’s Bookstore, warehouse areas, former light industry sites, and the old Chinatown. In 2012 this area is just completing its transformation into tr</w:t>
+      </w:r>
+      <w:r>
+        <w:t>endy</w:t>
+      </w:r>
+      <w:r>
+        <w:t xml:space="preserve"> shops, upscale restaurants, new apartment buildings either carved out of old buildings or built over demolished buildings, and theater—in 2014 the area is </w:t>
+      </w:r>
+      <w:r>
+        <w:t>“</w:t>
+      </w:r>
+      <w:r>
+        <w:t>hip.</w:t>
+      </w:r>
+      <w:r>
+        <w:t>”</w:t>
+      </w:r>
+      <w:r>
+        <w:t xml:space="preserve"> </w:t>
+      </w:r>
+      <w:r>
+        <w:t>Even in 2012 i</w:t>
+      </w:r>
+      <w:r>
+        <w:t xml:space="preserve">t is reasonably safe at night despite the slightly scary rundown buildings. The dress code, as everywhere in Portland, is extreme casual or over the top. A line for a show might have middle-aged guys and gals in t-shirts and jeans standing next to young girls all made-up and in stilettos with silver spikes in their black leather coats and shoes. Few will comment on either dress styles and polite friendliness is always the rules in Portland often discussing favorite local beers or food. Portland’s Pearl District is ethnically Asian, Caucasian, South American and seldom African-American (with this sometimes meaning a white former South African). </w:t>
       </w:r>
     </w:p>
     <w:p>
@@ -3042,16 +3201,43 @@
     </w:p>
     <w:p>
       <w:r>
-        <w:t xml:space="preserve">Alfred was taken below the streets into the new tunnels of the LNL and built a new altar with Nyarlathotep image for LNL. It is made up of wires and TVs and flat screens displays to show Nyarlathotep being involved in everything terrible in the world, now. This drove him mad when he understood what it was. Alfred is stunned and wanders Portland. He attacked Dreaming when </w:t>
-      </w:r>
-      <w:r>
-        <w:t>he recognizes it</w:t>
-      </w:r>
-      <w:r>
-        <w:t xml:space="preserve"> as a Mythos creature and </w:t>
-      </w:r>
-      <w:r>
-        <w:t xml:space="preserve">servant of Nyarlathotep. Dreaming </w:t>
+        <w:t>Alfred was taken below the streets into the new tunnels of the LNL and built a new altar with Nyarlathotep image for LNL. It is made up of wires and TVs and flat screens displays to show Nyarlathotep being involved in everything terrible in the world, now. This drove him mad when he understood what it was. Alfred is stunned and wanders Portland. He attacked Dreaming</w:t>
+      </w:r>
+      <w:r>
+        <w:t xml:space="preserve"> when recognizing it as a Mythos creature visiting Portland at the End</w:t>
+      </w:r>
+      <w:r>
+        <w:t xml:space="preserve"> </w:t>
+      </w:r>
+      <w:r>
+        <w:t xml:space="preserve">(see below in </w:t>
+      </w:r>
+      <w:r>
+        <w:fldChar w:fldCharType="begin"/>
+      </w:r>
+      <w:r>
+        <w:instrText xml:space="preserve"> REF _Ref274944582 \h </w:instrText>
+      </w:r>
+      <w:r>
+        <w:fldChar w:fldCharType="separate"/>
+      </w:r>
+      <w:r>
+        <w:t>Scene 02</w:t>
+      </w:r>
+      <w:r>
+        <w:t>:</w:t>
+      </w:r>
+      <w:r>
+        <w:t xml:space="preserve"> USS Oregon Memorial at Night</w:t>
+      </w:r>
+      <w:r>
+        <w:fldChar w:fldCharType="end"/>
+      </w:r>
+      <w:r>
+        <w:t>)</w:t>
+      </w:r>
+      <w:r>
+        <w:t xml:space="preserve">. Dreaming </w:t>
       </w:r>
       <w:r>
         <w:t xml:space="preserve">then snatched </w:t>
@@ -3060,10 +3246,16 @@
         <w:t xml:space="preserve">Alfred </w:t>
       </w:r>
       <w:r>
-        <w:t>into the air as Dreaming tr</w:t>
-      </w:r>
-      <w:r>
-        <w:t>ied to defend itself. It drops</w:t>
+        <w:t>into the air and as the Mythos creature</w:t>
+      </w:r>
+      <w:r>
+        <w:t xml:space="preserve"> tr</w:t>
+      </w:r>
+      <w:r>
+        <w:t>ied to defend itself i</w:t>
+      </w:r>
+      <w:r>
+        <w:t>t drops</w:t>
       </w:r>
       <w:r>
         <w:t xml:space="preserve"> Alfred on the Bu</w:t>
@@ -3096,6 +3288,9 @@
       </w:r>
       <w:r>
         <w:t>begin by investigating Alfred’s death. The police believe he was murdered, but have no leads. They suspect some stalker fan of his weird art.</w:t>
+      </w:r>
+      <w:r>
+        <w:t xml:space="preserve"> They are disturbed by the strange markings on the body and the damaged finger nails.</w:t>
       </w:r>
     </w:p>
     <w:p>
@@ -3139,7 +3334,7 @@
         <w:rPr>
           <w:rStyle w:val="FootnoteReference"/>
         </w:rPr>
-        <w:footnoteReference w:id="10"/>
+        <w:footnoteReference w:id="11"/>
       </w:r>
       <w:r>
         <w:t>. They</w:t>
@@ -3334,7 +3529,7 @@
         <w:rPr>
           <w:rStyle w:val="FootnoteReference"/>
         </w:rPr>
-        <w:footnoteReference w:id="11"/>
+        <w:footnoteReference w:id="12"/>
       </w:r>
       <w:r>
         <w:t xml:space="preserve"> and got it working </w:t>
@@ -3775,7 +3970,7 @@
         <w:rPr>
           <w:rStyle w:val="FootnoteReference"/>
         </w:rPr>
-        <w:footnoteReference w:id="12"/>
+        <w:footnoteReference w:id="13"/>
       </w:r>
       <w:r>
         <w:t xml:space="preserve"> branch of a secret spy-like organization based in Portland that is trying to save the world. “The Agency” has been wrecked by the discovery of insanity destroying secrets that, when learned, drove much of the controlling hierarchy insane. Now the organization is by broken-up into separate cells that have one contact to the organization and do not know the other cells. In effect the investigators operating without help and much support. The Keeper can use The Agency as a hook to the adventure, as done here, and also have it suddenly step and create a cover story. The usual is a “gas explosion” that covers for the manifestation of some horror. The Keeper should avoid using The Agency in place of the investigators doing the role-playing, but should the investigators miss some critical event or information The Agency might supply it. If the investigators are not part of the Cascadia branch then maybe just a few a hints from a known friendly secret anti-Mythos cult in Portland to get things started instead. </w:t>
@@ -3962,7 +4157,7 @@
           <w:rStyle w:val="FootnoteReference"/>
           <w:i/>
         </w:rPr>
-        <w:footnoteReference w:id="13"/>
+        <w:footnoteReference w:id="14"/>
       </w:r>
       <w:r>
         <w:rPr>
@@ -4469,7 +4664,7 @@
         <w:rPr>
           <w:rStyle w:val="FootnoteReference"/>
         </w:rPr>
-        <w:footnoteReference w:id="14"/>
+        <w:footnoteReference w:id="15"/>
       </w:r>
     </w:p>
     <w:p>
@@ -5320,7 +5515,7 @@
         <w:rPr>
           <w:rStyle w:val="FootnoteReference"/>
         </w:rPr>
-        <w:footnoteReference w:id="15"/>
+        <w:footnoteReference w:id="16"/>
       </w:r>
       <w:r>
         <w:t xml:space="preserve"> at City Hall in Portland. A successful occult roll would suggest this model might be useable in a spell to bring about what is pictured. A successful art or like check suggests this is a carefully constructed work with many </w:t>
@@ -7094,7 +7289,7 @@
         <w:rPr>
           <w:rStyle w:val="FootnoteReference"/>
         </w:rPr>
-        <w:footnoteReference w:id="16"/>
+        <w:footnoteReference w:id="17"/>
       </w:r>
       <w:r>
         <w:t xml:space="preserve"> and Ubuntu on a virtual window. The other hackers are unimpressed.</w:t>
@@ -7120,7 +7315,7 @@
         <w:rPr>
           <w:rStyle w:val="FootnoteReference"/>
         </w:rPr>
-        <w:footnoteReference w:id="17"/>
+        <w:footnoteReference w:id="18"/>
       </w:r>
       <w:r>
         <w:t xml:space="preserve"> or a script-kitty</w:t>
@@ -7129,7 +7324,7 @@
         <w:rPr>
           <w:rStyle w:val="FootnoteReference"/>
         </w:rPr>
-        <w:footnoteReference w:id="18"/>
+        <w:footnoteReference w:id="19"/>
       </w:r>
       <w:r>
         <w:t xml:space="preserve"> (using “kitty” to suggest he is a pet for Mary).  Tom’s work is now fully supported with a few of the hackers learning Hittite instead of Ruby!</w:t>
@@ -7464,7 +7659,7 @@
         <w:rPr>
           <w:rStyle w:val="FootnoteReference"/>
         </w:rPr>
-        <w:footnoteReference w:id="19"/>
+        <w:footnoteReference w:id="20"/>
       </w:r>
       <w:r>
         <w:t>.</w:t>
@@ -7891,7 +8086,7 @@
         <w:rPr>
           <w:rStyle w:val="FootnoteReference"/>
         </w:rPr>
-        <w:footnoteReference w:id="20"/>
+        <w:footnoteReference w:id="21"/>
       </w:r>
       <w:r>
         <w:t xml:space="preserve"> rules</w:t>
@@ -8068,7 +8263,7 @@
         <w:rPr>
           <w:rStyle w:val="FootnoteReference"/>
         </w:rPr>
-        <w:footnoteReference w:id="21"/>
+        <w:footnoteReference w:id="22"/>
       </w:r>
       <w:r>
         <w:t xml:space="preserve"> followed by a glare.</w:t>
@@ -8104,7 +8299,7 @@
         <w:rPr>
           <w:rStyle w:val="FootnoteReference"/>
         </w:rPr>
-        <w:footnoteReference w:id="22"/>
+        <w:footnoteReference w:id="23"/>
       </w:r>
       <w:r>
         <w:t>.</w:t>
@@ -9446,7 +9641,7 @@
         <w:rPr>
           <w:rStyle w:val="FootnoteReference"/>
         </w:rPr>
-        <w:footnoteReference w:id="23"/>
+        <w:footnoteReference w:id="24"/>
       </w:r>
       <w:r>
         <w:t xml:space="preserve">, silver pullets also blessed for Glock, the Fez of the Leaders of New Light (see below in </w:t>
@@ -10624,7 +10819,7 @@
         <w:rPr>
           <w:rStyle w:val="FootnoteReference"/>
         </w:rPr>
-        <w:footnoteReference w:id="24"/>
+        <w:footnoteReference w:id="25"/>
       </w:r>
     </w:p>
     <w:p>
@@ -10632,6 +10827,7 @@
         <w:pStyle w:val="Heading2"/>
       </w:pPr>
       <w:bookmarkStart w:id="66" w:name="_Toc265069359"/>
+      <w:bookmarkStart w:id="67" w:name="_Ref274944582"/>
       <w:r>
         <w:t>Scene 02</w:t>
       </w:r>
@@ -10642,6 +10838,7 @@
         <w:t xml:space="preserve"> USS Oregon Memorial at Night</w:t>
       </w:r>
       <w:bookmarkEnd w:id="66"/>
+      <w:bookmarkEnd w:id="67"/>
     </w:p>
     <w:p>
       <w:r>
@@ -10735,7 +10932,7 @@
         <w:rPr>
           <w:rStyle w:val="FootnoteReference"/>
         </w:rPr>
-        <w:footnoteReference w:id="25"/>
+        <w:footnoteReference w:id="26"/>
       </w:r>
       <w:r>
         <w:t xml:space="preserve"> </w:t>
@@ -11017,7 +11214,7 @@
       <w:pPr>
         <w:pStyle w:val="Heading2"/>
       </w:pPr>
-      <w:bookmarkStart w:id="67" w:name="_Toc265069360"/>
+      <w:bookmarkStart w:id="68" w:name="_Toc265069360"/>
       <w:r>
         <w:t>Scene 03</w:t>
       </w:r>
@@ -11027,7 +11224,7 @@
       <w:r>
         <w:t>Saturday Market</w:t>
       </w:r>
-      <w:bookmarkEnd w:id="67"/>
+      <w:bookmarkEnd w:id="68"/>
     </w:p>
     <w:p>
       <w:r>
@@ -11122,7 +11319,7 @@
       <w:pPr>
         <w:pStyle w:val="Heading2"/>
       </w:pPr>
-      <w:bookmarkStart w:id="68" w:name="_Toc265069361"/>
+      <w:bookmarkStart w:id="69" w:name="_Toc265069361"/>
       <w:r>
         <w:t>Scene 03</w:t>
       </w:r>
@@ -11135,7 +11332,7 @@
       <w:r>
         <w:t>len</w:t>
       </w:r>
-      <w:bookmarkEnd w:id="68"/>
+      <w:bookmarkEnd w:id="69"/>
     </w:p>
     <w:p>
       <w:r>
@@ -11226,7 +11423,7 @@
           <w:rStyle w:val="FootnoteReference"/>
           <w:i/>
         </w:rPr>
-        <w:footnoteReference w:id="26"/>
+        <w:footnoteReference w:id="27"/>
       </w:r>
       <w:r>
         <w:rPr>
@@ -11646,7 +11843,7 @@
       <w:pPr>
         <w:pStyle w:val="Heading2"/>
       </w:pPr>
-      <w:bookmarkStart w:id="69" w:name="_Toc265069362"/>
+      <w:bookmarkStart w:id="70" w:name="_Toc265069362"/>
       <w:r>
         <w:t>Scene 04</w:t>
       </w:r>
@@ -11659,7 +11856,7 @@
       <w:r>
         <w:t xml:space="preserve"> Booth</w:t>
       </w:r>
-      <w:bookmarkEnd w:id="69"/>
+      <w:bookmarkEnd w:id="70"/>
     </w:p>
     <w:p>
       <w:r>
@@ -11734,7 +11931,7 @@
         <w:rPr>
           <w:rStyle w:val="FootnoteReference"/>
         </w:rPr>
-        <w:footnoteReference w:id="27"/>
+        <w:footnoteReference w:id="28"/>
       </w:r>
       <w:r>
         <w:t xml:space="preserve"> is now playing an old queen telling futures, poorly, in a tent. He is known as an old queen and his tent is LGBT colors. He/she sits at a cheap table with a deck of regular red Bicycle cards, a bit worn. He is here on the lookout and does really bad job at fortune telling. Everyone knows he is a fraud but also knows he is good with a gun and is actually part of security for the Saturday Market. He also has a remote control detonator hidden here for the barrels that will be dropped in the river by his partner Dick (Nixon).</w:t>
@@ -11920,11 +12117,11 @@
       <w:pPr>
         <w:pStyle w:val="Heading2"/>
       </w:pPr>
-      <w:bookmarkStart w:id="70" w:name="_Toc265069363"/>
+      <w:bookmarkStart w:id="71" w:name="_Toc265069363"/>
       <w:r>
         <w:t>Scene 05: Saturday Market Jumper</w:t>
       </w:r>
-      <w:bookmarkEnd w:id="70"/>
+      <w:bookmarkEnd w:id="71"/>
     </w:p>
     <w:p>
       <w:r>
@@ -11994,7 +12191,7 @@
       <w:pPr>
         <w:pStyle w:val="Heading2"/>
       </w:pPr>
-      <w:bookmarkStart w:id="71" w:name="_Toc265069364"/>
+      <w:bookmarkStart w:id="72" w:name="_Toc265069364"/>
       <w:r>
         <w:t>Scene 06</w:t>
       </w:r>
@@ -12007,7 +12204,7 @@
       <w:r>
         <w:t xml:space="preserve"> Pollutes</w:t>
       </w:r>
-      <w:bookmarkEnd w:id="71"/>
+      <w:bookmarkEnd w:id="72"/>
     </w:p>
     <w:p>
       <w:r>
@@ -12275,17 +12472,17 @@
       <w:pPr>
         <w:pStyle w:val="Heading1"/>
       </w:pPr>
-      <w:bookmarkStart w:id="72" w:name="_Toc265069365"/>
+      <w:bookmarkStart w:id="73" w:name="_Toc265069365"/>
       <w:r>
         <w:t>The End</w:t>
       </w:r>
-      <w:bookmarkEnd w:id="72"/>
+      <w:bookmarkEnd w:id="73"/>
     </w:p>
     <w:p>
       <w:pPr>
         <w:pStyle w:val="Heading2"/>
       </w:pPr>
-      <w:bookmarkStart w:id="73" w:name="_Toc265069366"/>
+      <w:bookmarkStart w:id="74" w:name="_Toc265069366"/>
       <w:r>
         <w:t>Scene 01</w:t>
       </w:r>
@@ -12295,7 +12492,7 @@
       <w:r>
         <w:t>The Stars are Right, Again</w:t>
       </w:r>
-      <w:bookmarkEnd w:id="73"/>
+      <w:bookmarkEnd w:id="74"/>
     </w:p>
     <w:p>
       <w:r>
@@ -12339,7 +12536,7 @@
       <w:pPr>
         <w:pStyle w:val="Heading2"/>
       </w:pPr>
-      <w:bookmarkStart w:id="74" w:name="_Toc265069367"/>
+      <w:bookmarkStart w:id="75" w:name="_Toc265069367"/>
       <w:r>
         <w:t>Scene 02</w:t>
       </w:r>
@@ -12349,7 +12546,7 @@
       <w:r>
         <w:t>The Last Saturday of the Long Count</w:t>
       </w:r>
-      <w:bookmarkEnd w:id="74"/>
+      <w:bookmarkEnd w:id="75"/>
     </w:p>
     <w:p>
       <w:r>
@@ -12457,7 +12654,7 @@
         <w:rPr>
           <w:rStyle w:val="FootnoteReference"/>
         </w:rPr>
-        <w:footnoteReference w:id="28"/>
+        <w:footnoteReference w:id="29"/>
       </w:r>
       <w:r>
         <w:t xml:space="preserve">. Ed will be slain by a huge pile of shoggoth that hits him. </w:t>
@@ -12627,11 +12824,11 @@
       <w:pPr>
         <w:pStyle w:val="Heading1"/>
       </w:pPr>
-      <w:bookmarkStart w:id="75" w:name="_Toc265069368"/>
+      <w:bookmarkStart w:id="76" w:name="_Toc265069368"/>
       <w:r>
         <w:t>Epilogue</w:t>
       </w:r>
-      <w:bookmarkEnd w:id="75"/>
+      <w:bookmarkEnd w:id="76"/>
     </w:p>
     <w:p>
       <w:r>
@@ -12752,18 +12949,18 @@
       <w:pPr>
         <w:pStyle w:val="Heading1"/>
       </w:pPr>
-      <w:bookmarkStart w:id="76" w:name="_Toc265069369"/>
+      <w:bookmarkStart w:id="77" w:name="_Toc265069369"/>
       <w:r>
         <w:t>Handouts</w:t>
       </w:r>
-      <w:bookmarkEnd w:id="76"/>
+      <w:bookmarkEnd w:id="77"/>
     </w:p>
     <w:p>
       <w:pPr>
         <w:pStyle w:val="Heading2"/>
       </w:pPr>
-      <w:bookmarkStart w:id="77" w:name="_Ref257185820"/>
-      <w:bookmarkStart w:id="78" w:name="_Toc265069370"/>
+      <w:bookmarkStart w:id="78" w:name="_Ref257185820"/>
+      <w:bookmarkStart w:id="79" w:name="_Toc265069370"/>
       <w:r>
         <w:t xml:space="preserve">Review of Alfred </w:t>
       </w:r>
@@ -12773,8 +12970,8 @@
       <w:r>
         <w:t xml:space="preserve"> work</w:t>
       </w:r>
-      <w:bookmarkEnd w:id="77"/>
       <w:bookmarkEnd w:id="78"/>
+      <w:bookmarkEnd w:id="79"/>
     </w:p>
     <w:p>
       <w:r>
@@ -12858,13 +13055,13 @@
       <w:pPr>
         <w:pStyle w:val="Heading2"/>
       </w:pPr>
-      <w:bookmarkStart w:id="79" w:name="_Ref265062380"/>
-      <w:bookmarkStart w:id="80" w:name="_Toc265069371"/>
+      <w:bookmarkStart w:id="80" w:name="_Ref265062380"/>
+      <w:bookmarkStart w:id="81" w:name="_Toc265069371"/>
       <w:r>
         <w:t>Alfred Quaker’s dream</w:t>
       </w:r>
-      <w:bookmarkEnd w:id="79"/>
       <w:bookmarkEnd w:id="80"/>
+      <w:bookmarkEnd w:id="81"/>
     </w:p>
     <w:p>
       <w:r>
@@ -12950,11 +13147,11 @@
       <w:pPr>
         <w:pStyle w:val="Heading2"/>
       </w:pPr>
-      <w:bookmarkStart w:id="81" w:name="_Toc265069372"/>
+      <w:bookmarkStart w:id="82" w:name="_Toc265069372"/>
       <w:r>
         <w:t>Hittite Mythos Chant</w:t>
       </w:r>
-      <w:bookmarkEnd w:id="81"/>
+      <w:bookmarkEnd w:id="82"/>
     </w:p>
     <w:p>
       <w:r>
@@ -13208,21 +13405,21 @@
       </w:r>
     </w:p>
     <w:p>
-      <w:bookmarkStart w:id="82" w:name="_Ref264295026"/>
-      <w:bookmarkStart w:id="83" w:name="_Ref257186571"/>
+      <w:bookmarkStart w:id="83" w:name="_Ref264295026"/>
+      <w:bookmarkStart w:id="84" w:name="_Ref257186571"/>
     </w:p>
     <w:p>
       <w:pPr>
         <w:pStyle w:val="Heading2"/>
       </w:pPr>
-      <w:bookmarkStart w:id="84" w:name="_Ref265062776"/>
-      <w:bookmarkStart w:id="85" w:name="_Toc265069373"/>
+      <w:bookmarkStart w:id="85" w:name="_Ref265062776"/>
+      <w:bookmarkStart w:id="86" w:name="_Toc265069373"/>
       <w:r>
         <w:t>Kirk McBane’s Notes</w:t>
       </w:r>
-      <w:bookmarkEnd w:id="82"/>
-      <w:bookmarkEnd w:id="84"/>
+      <w:bookmarkEnd w:id="83"/>
       <w:bookmarkEnd w:id="85"/>
+      <w:bookmarkEnd w:id="86"/>
     </w:p>
     <w:p>
       <w:r>
@@ -13324,21 +13521,21 @@
       <w:pPr>
         <w:pStyle w:val="Heading2"/>
       </w:pPr>
-      <w:bookmarkStart w:id="86" w:name="_Toc265069374"/>
+      <w:bookmarkStart w:id="87" w:name="_Toc265069374"/>
       <w:r>
         <w:t>Hittite Club Flyer</w:t>
       </w:r>
-      <w:bookmarkEnd w:id="83"/>
-      <w:bookmarkEnd w:id="86"/>
+      <w:bookmarkEnd w:id="84"/>
+      <w:bookmarkEnd w:id="87"/>
     </w:p>
     <w:p/>
     <w:p>
-      <w:bookmarkStart w:id="87" w:name="_Ref257187381"/>
+      <w:bookmarkStart w:id="88" w:name="_Ref257187381"/>
       <w:r>
         <w:t>The keeper may supply this as a handout, read the text to the players, or paraphrase:</w:t>
       </w:r>
     </w:p>
-    <w:bookmarkEnd w:id="87"/>
+    <w:bookmarkEnd w:id="88"/>
     <w:p>
       <w:pPr>
         <w:pBdr>
@@ -13379,18 +13576,18 @@
       </w:r>
     </w:p>
     <w:p>
-      <w:bookmarkStart w:id="88" w:name="_Ref257187418"/>
+      <w:bookmarkStart w:id="89" w:name="_Ref257187418"/>
     </w:p>
     <w:p>
       <w:pPr>
         <w:pStyle w:val="Heading2"/>
       </w:pPr>
-      <w:bookmarkStart w:id="89" w:name="_Toc265069375"/>
+      <w:bookmarkStart w:id="90" w:name="_Toc265069375"/>
       <w:r>
         <w:t>Odysseus’s Warning</w:t>
       </w:r>
-      <w:bookmarkEnd w:id="88"/>
       <w:bookmarkEnd w:id="89"/>
+      <w:bookmarkEnd w:id="90"/>
     </w:p>
     <w:p>
       <w:r>
@@ -13553,23 +13750,23 @@
       <w:pPr>
         <w:pStyle w:val="Heading1"/>
       </w:pPr>
-      <w:bookmarkStart w:id="90" w:name="_Ref260429984"/>
-      <w:bookmarkStart w:id="91" w:name="_Toc265069376"/>
+      <w:bookmarkStart w:id="91" w:name="_Ref260429984"/>
+      <w:bookmarkStart w:id="92" w:name="_Toc265069376"/>
       <w:r>
         <w:t>Unique Items</w:t>
       </w:r>
-      <w:bookmarkEnd w:id="90"/>
       <w:bookmarkEnd w:id="91"/>
+      <w:bookmarkEnd w:id="92"/>
     </w:p>
     <w:p>
       <w:pPr>
         <w:pStyle w:val="Heading2"/>
       </w:pPr>
-      <w:bookmarkStart w:id="92" w:name="_Toc265069377"/>
+      <w:bookmarkStart w:id="93" w:name="_Toc265069377"/>
       <w:r>
         <w:t>Leaders of New Light Copper Dagger</w:t>
       </w:r>
-      <w:bookmarkEnd w:id="92"/>
+      <w:bookmarkEnd w:id="93"/>
     </w:p>
     <w:p>
       <w:r>
@@ -13649,11 +13846,11 @@
       <w:pPr>
         <w:pStyle w:val="Heading2"/>
       </w:pPr>
-      <w:bookmarkStart w:id="93" w:name="_Toc265069378"/>
+      <w:bookmarkStart w:id="94" w:name="_Toc265069378"/>
       <w:r>
         <w:t>Fez of the Leaders of New Light</w:t>
       </w:r>
-      <w:bookmarkEnd w:id="93"/>
+      <w:bookmarkEnd w:id="94"/>
     </w:p>
     <w:p>
       <w:r>
@@ -13685,11 +13882,11 @@
       <w:pPr>
         <w:pStyle w:val="Heading2"/>
       </w:pPr>
-      <w:bookmarkStart w:id="94" w:name="_Toc265069379"/>
+      <w:bookmarkStart w:id="95" w:name="_Toc265069379"/>
       <w:r>
         <w:t>Unworldly Rifle</w:t>
       </w:r>
-      <w:bookmarkEnd w:id="94"/>
+      <w:bookmarkEnd w:id="95"/>
     </w:p>
     <w:p>
       <w:r>
@@ -13702,7 +13899,7 @@
         <w:rPr>
           <w:rStyle w:val="FootnoteReference"/>
         </w:rPr>
-        <w:footnoteReference w:id="29"/>
+        <w:footnoteReference w:id="30"/>
       </w:r>
       <w:r>
         <w:t xml:space="preserve"> that has</w:t>
@@ -13844,11 +14041,11 @@
       <w:pPr>
         <w:pStyle w:val="Heading2"/>
       </w:pPr>
-      <w:bookmarkStart w:id="95" w:name="_Toc265069381"/>
+      <w:bookmarkStart w:id="96" w:name="_Toc265069381"/>
       <w:r>
         <w:t>Armor of Achilles</w:t>
       </w:r>
-      <w:bookmarkEnd w:id="95"/>
+      <w:bookmarkEnd w:id="96"/>
       <w:r>
         <w:t xml:space="preserve"> </w:t>
       </w:r>
@@ -13963,11 +14160,11 @@
       <w:pPr>
         <w:pStyle w:val="Heading2"/>
       </w:pPr>
-      <w:bookmarkStart w:id="96" w:name="_Toc265069380"/>
+      <w:bookmarkStart w:id="97" w:name="_Toc265069380"/>
       <w:r>
         <w:t>Cassandra Charm</w:t>
       </w:r>
-      <w:bookmarkEnd w:id="96"/>
+      <w:bookmarkEnd w:id="97"/>
     </w:p>
     <w:p>
       <w:r>
@@ -13977,7 +14174,7 @@
         <w:rPr>
           <w:rStyle w:val="FootnoteReference"/>
         </w:rPr>
-        <w:footnoteReference w:id="30"/>
+        <w:footnoteReference w:id="31"/>
       </w:r>
       <w:r>
         <w:t xml:space="preserve"> of a girl in a robe standing before a Greek styled temple is set in bronze that is green with age. The cameo is cut from sea shell from the shores of ancient Greece and set in the bronze recast from Trojan weapons from the war. The cameo is an image of legendary Cassandra. Anyone who wears the cameo, like the legendary Cassandra, no longer is believed by anyone. The wearer will be ignored and treated politely as someone with a mental illness. Any facts, no matter the proof supplied by the wearer, supplied by the wearer of the </w:t>
@@ -14649,7 +14846,7 @@
         <w:rPr>
           <w:noProof/>
         </w:rPr>
-        <w:t>10</w:t>
+        <w:t>11</w:t>
       </w:r>
       <w:r>
         <w:rPr>
@@ -14773,7 +14970,7 @@
         <w:rPr>
           <w:noProof/>
         </w:rPr>
-        <w:t>12</w:t>
+        <w:t>13</w:t>
       </w:r>
       <w:r>
         <w:rPr>
@@ -14897,7 +15094,7 @@
         <w:rPr>
           <w:noProof/>
         </w:rPr>
-        <w:t>13</w:t>
+        <w:t>14</w:t>
       </w:r>
       <w:r>
         <w:rPr>
@@ -15207,7 +15404,7 @@
         <w:rPr>
           <w:noProof/>
         </w:rPr>
-        <w:t>15</w:t>
+        <w:t>16</w:t>
       </w:r>
       <w:r>
         <w:rPr>
@@ -15642,7 +15839,7 @@
         <w:rPr>
           <w:noProof/>
         </w:rPr>
-        <w:t>20</w:t>
+        <w:t>21</w:t>
       </w:r>
       <w:r>
         <w:rPr>
@@ -15766,7 +15963,7 @@
         <w:rPr>
           <w:noProof/>
         </w:rPr>
-        <w:t>21</w:t>
+        <w:t>22</w:t>
       </w:r>
       <w:r>
         <w:rPr>
@@ -15952,7 +16149,7 @@
         <w:rPr>
           <w:noProof/>
         </w:rPr>
-        <w:t>24</w:t>
+        <w:t>25</w:t>
       </w:r>
       <w:r>
         <w:rPr>
@@ -16822,7 +17019,7 @@
         <w:rPr>
           <w:noProof/>
         </w:rPr>
-        <w:t>39</w:t>
+        <w:t>40</w:t>
       </w:r>
       <w:r>
         <w:rPr>
@@ -17196,7 +17393,7 @@
         <w:rPr>
           <w:noProof/>
         </w:rPr>
-        <w:t>44</w:t>
+        <w:t>45</w:t>
       </w:r>
       <w:r>
         <w:rPr>
@@ -17444,7 +17641,7 @@
         <w:rPr>
           <w:noProof/>
         </w:rPr>
-        <w:t>47</w:t>
+        <w:t>48</w:t>
       </w:r>
       <w:r>
         <w:rPr>
@@ -17506,7 +17703,7 @@
         <w:rPr>
           <w:noProof/>
         </w:rPr>
-        <w:t>49</w:t>
+        <w:t>50</w:t>
       </w:r>
       <w:r>
         <w:rPr>
@@ -17568,7 +17765,7 @@
         <w:rPr>
           <w:noProof/>
         </w:rPr>
-        <w:t>50</w:t>
+        <w:t>51</w:t>
       </w:r>
       <w:r>
         <w:rPr>
@@ -17693,7 +17890,7 @@
         <w:rPr>
           <w:noProof/>
         </w:rPr>
-        <w:t>52</w:t>
+        <w:t>53</w:t>
       </w:r>
       <w:r>
         <w:rPr>
@@ -17755,7 +17952,7 @@
         <w:rPr>
           <w:noProof/>
         </w:rPr>
-        <w:t>52</w:t>
+        <w:t>53</w:t>
       </w:r>
       <w:r>
         <w:rPr>
@@ -18753,7 +18950,7 @@
         <w:rFonts w:ascii="Cracked" w:hAnsi="Cracked"/>
         <w:noProof/>
       </w:rPr>
-      <w:t>60</w:t>
+      <w:t>12</w:t>
     </w:r>
     <w:r>
       <w:rPr>
@@ -18816,7 +19013,7 @@
         <w:rFonts w:ascii="Cracked" w:hAnsi="Cracked"/>
         <w:noProof/>
       </w:rPr>
-      <w:t>9</w:t>
+      <w:t>13</w:t>
     </w:r>
     <w:r>
       <w:rPr>
@@ -19132,6 +19329,22 @@
         <w:footnoteRef/>
       </w:r>
       <w:r>
+        <w:t xml:space="preserve"> The author picked Portland State as a local Portland based school; there is no association of the university with this document, official or otherwise.</w:t>
+      </w:r>
+    </w:p>
+  </w:footnote>
+  <w:footnote w:id="10">
+    <w:p>
+      <w:pPr>
+        <w:pStyle w:val="FootnoteText"/>
+      </w:pPr>
+      <w:r>
+        <w:rPr>
+          <w:rStyle w:val="FootnoteReference"/>
+        </w:rPr>
+        <w:footnoteRef/>
+      </w:r>
+      <w:r>
         <w:t xml:space="preserve"> The area has its own website: </w:t>
       </w:r>
       <w:hyperlink r:id="rId9" w:history="1">
@@ -19158,7 +19371,7 @@
       </w:r>
     </w:p>
   </w:footnote>
-  <w:footnote w:id="10">
+  <w:footnote w:id="11">
     <w:p>
       <w:pPr>
         <w:pStyle w:val="FootnoteText"/>
@@ -19185,7 +19398,7 @@
       </w:r>
     </w:p>
   </w:footnote>
-  <w:footnote w:id="11">
+  <w:footnote w:id="12">
     <w:p>
       <w:pPr>
         <w:pStyle w:val="FootnoteText"/>
@@ -19223,7 +19436,7 @@
       </w:r>
     </w:p>
   </w:footnote>
-  <w:footnote w:id="12">
+  <w:footnote w:id="13">
     <w:p>
       <w:pPr>
         <w:pStyle w:val="FootnoteText"/>
@@ -19264,7 +19477,7 @@
       </w:r>
     </w:p>
   </w:footnote>
-  <w:footnote w:id="13">
+  <w:footnote w:id="14">
     <w:p>
       <w:pPr>
         <w:pStyle w:val="FootnoteText"/>
@@ -19308,7 +19521,7 @@
       </w:r>
     </w:p>
   </w:footnote>
-  <w:footnote w:id="14">
+  <w:footnote w:id="15">
     <w:p>
       <w:pPr>
         <w:pStyle w:val="Header"/>
@@ -19351,7 +19564,7 @@
       </w:r>
     </w:p>
   </w:footnote>
-  <w:footnote w:id="15">
+  <w:footnote w:id="16">
     <w:p>
       <w:pPr>
         <w:pStyle w:val="FootnoteText"/>
@@ -19378,7 +19591,7 @@
       </w:r>
     </w:p>
   </w:footnote>
-  <w:footnote w:id="16">
+  <w:footnote w:id="17">
     <w:p>
       <w:pPr>
         <w:pStyle w:val="FootnoteText"/>
@@ -19394,7 +19607,7 @@
       </w:r>
     </w:p>
   </w:footnote>
-  <w:footnote w:id="17">
+  <w:footnote w:id="18">
     <w:p>
       <w:pPr>
         <w:pStyle w:val="FootnoteText"/>
@@ -19424,7 +19637,7 @@
       </w:r>
     </w:p>
   </w:footnote>
-  <w:footnote w:id="18">
+  <w:footnote w:id="19">
     <w:p>
       <w:pPr>
         <w:pStyle w:val="FootnoteText"/>
@@ -19451,7 +19664,7 @@
       </w:r>
     </w:p>
   </w:footnote>
-  <w:footnote w:id="19">
+  <w:footnote w:id="20">
     <w:p>
       <w:pPr>
         <w:pStyle w:val="FootnoteText"/>
@@ -19481,7 +19694,7 @@
       </w:r>
     </w:p>
   </w:footnote>
-  <w:footnote w:id="20">
+  <w:footnote w:id="21">
     <w:p>
       <w:pPr>
         <w:pStyle w:val="FootnoteText"/>
@@ -19503,47 +19716,47 @@
       </w:r>
       <w:r>
         <w:t xml:space="preserve"> is a great gaming product from Pinnacle Entertainment Group and they have not approved this writing nor does the author intend in anyway to conflicts with their rights and copyright. </w:t>
-      </w:r>
-    </w:p>
-  </w:footnote>
-  <w:footnote w:id="21">
-    <w:p>
-      <w:pPr>
-        <w:pStyle w:val="FootnoteText"/>
-      </w:pPr>
-      <w:r>
-        <w:rPr>
-          <w:rStyle w:val="FootnoteReference"/>
-        </w:rPr>
-        <w:footnoteRef/>
-      </w:r>
-      <w:r>
-        <w:t xml:space="preserve"> With apologies to </w:t>
-      </w:r>
-      <w:r>
-        <w:rPr>
-          <w:i/>
-        </w:rPr>
-        <w:t>Batman Begins</w:t>
-      </w:r>
-      <w:r>
-        <w:t xml:space="preserve">, </w:t>
-      </w:r>
-      <w:r>
-        <w:t>directed by Christopher Nolan (2005; Burb</w:t>
-      </w:r>
-      <w:r>
-        <w:t>ank, CA; Warner Home Video, 2005</w:t>
-      </w:r>
-      <w:r>
-        <w:t>), DVD</w:t>
-      </w:r>
-      <w:r>
-        <w:t>.</w:t>
       </w:r>
     </w:p>
   </w:footnote>
   <w:footnote w:id="22">
+    <w:p>
+      <w:pPr>
+        <w:pStyle w:val="FootnoteText"/>
+      </w:pPr>
+      <w:r>
+        <w:rPr>
+          <w:rStyle w:val="FootnoteReference"/>
+        </w:rPr>
+        <w:footnoteRef/>
+      </w:r>
+      <w:r>
+        <w:t xml:space="preserve"> With apologies to </w:t>
+      </w:r>
+      <w:r>
+        <w:rPr>
+          <w:i/>
+        </w:rPr>
+        <w:t>Batman Begins</w:t>
+      </w:r>
+      <w:r>
+        <w:t xml:space="preserve">, </w:t>
+      </w:r>
+      <w:r>
+        <w:t>directed by Christopher Nolan (2005; Burb</w:t>
+      </w:r>
+      <w:r>
+        <w:t>ank, CA; Warner Home Video, 2005</w:t>
+      </w:r>
+      <w:r>
+        <w:t>), DVD</w:t>
+      </w:r>
+      <w:r>
+        <w:t>.</w:t>
+      </w:r>
+    </w:p>
+  </w:footnote>
+  <w:footnote w:id="23">
     <w:p>
       <w:pPr>
         <w:pStyle w:val="FootnoteText"/>
@@ -19570,7 +19783,7 @@
       </w:r>
     </w:p>
   </w:footnote>
-  <w:footnote w:id="23">
+  <w:footnote w:id="24">
     <w:p>
       <w:pPr>
         <w:pStyle w:val="FootnoteText"/>
@@ -19583,22 +19796,6 @@
       </w:r>
       <w:r>
         <w:t xml:space="preserve"> Blessed weapons are capable of damaging and evening killing entities that cannot be harmed by ordinary weapons.</w:t>
-      </w:r>
-    </w:p>
-  </w:footnote>
-  <w:footnote w:id="24">
-    <w:p>
-      <w:pPr>
-        <w:pStyle w:val="FootnoteText"/>
-      </w:pPr>
-      <w:r>
-        <w:rPr>
-          <w:rStyle w:val="FootnoteReference"/>
-        </w:rPr>
-        <w:footnoteRef/>
-      </w:r>
-      <w:r>
-        <w:t xml:space="preserve"> And disturbing a bicycle user in anyway will likely get someone thrashed. Portlanders do not take kindly to folks messing with their favorite transportation. </w:t>
       </w:r>
     </w:p>
   </w:footnote>
@@ -19614,20 +19811,36 @@
         <w:footnoteRef/>
       </w:r>
       <w:r>
-        <w:t xml:space="preserve"> This idea of a Mi-go in a wheelchair first appears in </w:t>
-      </w:r>
-      <w:r>
-        <w:rPr>
-          <w:u w:val="single"/>
-        </w:rPr>
-        <w:t>Shadows of Yog-Sothoth</w:t>
-      </w:r>
-      <w:r>
-        <w:t xml:space="preserve"> supplement in 1982 from Chaos, Inc. in the “Worm that Walks” story. Thought is would be fun to bring it back.</w:t>
+        <w:t xml:space="preserve"> And disturbing a bicycle user in anyway will likely get someone thrashed. Portlanders do not take kindly to folks messing with their favorite transportation. </w:t>
       </w:r>
     </w:p>
   </w:footnote>
   <w:footnote w:id="26">
+    <w:p>
+      <w:pPr>
+        <w:pStyle w:val="FootnoteText"/>
+      </w:pPr>
+      <w:r>
+        <w:rPr>
+          <w:rStyle w:val="FootnoteReference"/>
+        </w:rPr>
+        <w:footnoteRef/>
+      </w:r>
+      <w:r>
+        <w:t xml:space="preserve"> This idea of a Mi-go in a wheelchair first appears in </w:t>
+      </w:r>
+      <w:r>
+        <w:rPr>
+          <w:u w:val="single"/>
+        </w:rPr>
+        <w:t>Shadows of Yog-Sothoth</w:t>
+      </w:r>
+      <w:r>
+        <w:t xml:space="preserve"> supplement in 1982 from Chaos, Inc. in the “Worm that Walks” story. Thought is would be fun to bring it back.</w:t>
+      </w:r>
+    </w:p>
+  </w:footnote>
+  <w:footnote w:id="27">
     <w:p>
       <w:pPr>
         <w:pStyle w:val="FootnoteText"/>
@@ -19654,7 +19867,7 @@
       </w:r>
     </w:p>
   </w:footnote>
-  <w:footnote w:id="27">
+  <w:footnote w:id="28">
     <w:p>
       <w:pPr>
         <w:pStyle w:val="FootnoteText"/>
@@ -19681,7 +19894,7 @@
       </w:r>
     </w:p>
   </w:footnote>
-  <w:footnote w:id="28">
+  <w:footnote w:id="29">
     <w:p>
       <w:pPr>
         <w:pStyle w:val="FootnoteText"/>
@@ -19708,7 +19921,7 @@
       </w:r>
     </w:p>
   </w:footnote>
-  <w:footnote w:id="29">
+  <w:footnote w:id="30">
     <w:p>
       <w:pPr>
         <w:pStyle w:val="FootnoteText"/>
@@ -19735,7 +19948,7 @@
       </w:r>
     </w:p>
   </w:footnote>
-  <w:footnote w:id="30">
+  <w:footnote w:id="31">
     <w:p>
       <w:pPr>
         <w:pStyle w:val="FootnoteText"/>
@@ -21291,7 +21504,7 @@
 </file>
 
 <file path=customXml/itemProps1.xml><?xml version="1.0" encoding="utf-8"?>
-<ds:datastoreItem xmlns:ds="http://schemas.openxmlformats.org/officeDocument/2006/customXml" ds:itemID="{CF2ABA07-FF82-1E44-8A0D-C6B127A40414}">
+<ds:datastoreItem xmlns:ds="http://schemas.openxmlformats.org/officeDocument/2006/customXml" ds:itemID="{14291E4C-131A-2042-B253-BBC0A74F35DE}">
   <ds:schemaRefs>
     <ds:schemaRef ds:uri="http://schemas.openxmlformats.org/officeDocument/2006/bibliography"/>
   </ds:schemaRefs>

</xml_diff>

<commit_message>
Revised again to page 12
</commit_message>
<xml_diff>
--- a/Portland at the End.docx
+++ b/Portland at the End.docx
@@ -29,7 +29,23 @@
           <w:rFonts w:ascii="Cracked" w:hAnsi="Cracked"/>
           <w:sz w:val="56"/>
         </w:rPr>
-        <w:t>Call of Cthulhu, 7</w:t>
+        <w:t xml:space="preserve">Call of </w:t>
+      </w:r>
+      <w:proofErr w:type="spellStart"/>
+      <w:r>
+        <w:rPr>
+          <w:rFonts w:ascii="Cracked" w:hAnsi="Cracked"/>
+          <w:sz w:val="56"/>
+        </w:rPr>
+        <w:t>Cthulhu</w:t>
+      </w:r>
+      <w:proofErr w:type="spellEnd"/>
+      <w:r>
+        <w:rPr>
+          <w:rFonts w:ascii="Cracked" w:hAnsi="Cracked"/>
+          <w:sz w:val="56"/>
+        </w:rPr>
+        <w:t>, 7</w:t>
       </w:r>
       <w:r>
         <w:rPr>
@@ -58,25 +74,53 @@
         <w:t xml:space="preserve">document </w:t>
       </w:r>
       <w:r>
-        <w:t xml:space="preserve">references the Call of Cthulhu </w:t>
+        <w:t xml:space="preserve">references the Call of </w:t>
+      </w:r>
+      <w:proofErr w:type="spellStart"/>
+      <w:r>
+        <w:t>Cthulhu</w:t>
+      </w:r>
+      <w:proofErr w:type="spellEnd"/>
+      <w:r>
+        <w:t xml:space="preserve"> </w:t>
       </w:r>
       <w:r>
         <w:t xml:space="preserve">game system, available from </w:t>
       </w:r>
-      <w:r>
-        <w:t>Chaosium Inc. Call of Cthulhu</w:t>
-      </w:r>
+      <w:proofErr w:type="spellStart"/>
+      <w:r>
+        <w:t>Chaosium</w:t>
+      </w:r>
+      <w:proofErr w:type="spellEnd"/>
+      <w:r>
+        <w:t xml:space="preserve"> Inc. Call of </w:t>
+      </w:r>
+      <w:proofErr w:type="spellStart"/>
+      <w:r>
+        <w:t>Cthulhu</w:t>
+      </w:r>
+      <w:proofErr w:type="spellEnd"/>
       <w:r>
         <w:t xml:space="preserve"> and all associated logos and trademarks are copyrights of </w:t>
       </w:r>
-      <w:r>
-        <w:t>Chaosium Inc</w:t>
+      <w:proofErr w:type="spellStart"/>
+      <w:r>
+        <w:t>Chaosium</w:t>
+      </w:r>
+      <w:proofErr w:type="spellEnd"/>
+      <w:r>
+        <w:t xml:space="preserve"> Inc</w:t>
       </w:r>
       <w:r>
         <w:t xml:space="preserve">. </w:t>
       </w:r>
-      <w:r>
-        <w:t>Chaosium Inc.</w:t>
+      <w:proofErr w:type="spellStart"/>
+      <w:r>
+        <w:t>Chaosium</w:t>
+      </w:r>
+      <w:proofErr w:type="spellEnd"/>
+      <w:r>
+        <w:t xml:space="preserve"> Inc.</w:t>
       </w:r>
       <w:r>
         <w:t xml:space="preserve"> makes no representation or warranty as to the quality, viability, or suitability for purpose of this product.</w:t>
@@ -239,8 +283,13 @@
         <w:t xml:space="preserve"> adventure</w:t>
       </w:r>
       <w:r>
-        <w:t xml:space="preserve"> for the new version of Call of Cthulhu</w:t>
-      </w:r>
+        <w:t xml:space="preserve"> for the new version of Call of </w:t>
+      </w:r>
+      <w:proofErr w:type="spellStart"/>
+      <w:r>
+        <w:t>Cthulhu</w:t>
+      </w:r>
+      <w:proofErr w:type="spellEnd"/>
       <w:r>
         <w:t>, the</w:t>
       </w:r>
@@ -260,7 +309,15 @@
         <w:t>terial for the Portland</w:t>
       </w:r>
       <w:r>
-        <w:t xml:space="preserve"> set close to current times (“Now” in Call of Cthulhu game terms)</w:t>
+        <w:t xml:space="preserve"> set close to current times (“Now” in Call of </w:t>
+      </w:r>
+      <w:proofErr w:type="spellStart"/>
+      <w:r>
+        <w:t>Cthulhu</w:t>
+      </w:r>
+      <w:proofErr w:type="spellEnd"/>
+      <w:r>
+        <w:t xml:space="preserve"> game terms)</w:t>
       </w:r>
       <w:r>
         <w:t xml:space="preserve">. </w:t>
@@ -682,10 +739,26 @@
         <w:t xml:space="preserve">second </w:t>
       </w:r>
       <w:r>
-        <w:t>son of the King Priam, ruler of Troy, Paris is born and the king asks the oracle for the fate of his son</w:t>
-      </w:r>
-      <w:r>
-        <w:t>—King Priam is expecting great things</w:t>
+        <w:t xml:space="preserve">son of the King </w:t>
+      </w:r>
+      <w:proofErr w:type="spellStart"/>
+      <w:r>
+        <w:t>Priam</w:t>
+      </w:r>
+      <w:proofErr w:type="spellEnd"/>
+      <w:r>
+        <w:t>, ruler of Troy, Paris is born and the king asks the oracle for the fate of his son</w:t>
+      </w:r>
+      <w:r>
+        <w:t xml:space="preserve">—King </w:t>
+      </w:r>
+      <w:proofErr w:type="spellStart"/>
+      <w:r>
+        <w:t>Priam</w:t>
+      </w:r>
+      <w:proofErr w:type="spellEnd"/>
+      <w:r>
+        <w:t xml:space="preserve"> is expecting great things</w:t>
       </w:r>
       <w:r>
         <w:t xml:space="preserve">. </w:t>
@@ -712,11 +785,16 @@
         <w:t xml:space="preserve">he will perform </w:t>
       </w:r>
       <w:r>
-        <w:t>defending Troy. King Priam</w:t>
+        <w:t xml:space="preserve">defending Troy. King </w:t>
+      </w:r>
+      <w:proofErr w:type="spellStart"/>
+      <w:r>
+        <w:t>Priam</w:t>
       </w:r>
       <w:r>
         <w:t>’s</w:t>
       </w:r>
+      <w:proofErr w:type="spellEnd"/>
       <w:r>
         <w:t xml:space="preserve"> </w:t>
       </w:r>
@@ -739,7 +817,15 @@
         <w:t xml:space="preserve">. </w:t>
       </w:r>
       <w:r>
-        <w:t>King Priam banishes his son</w:t>
+        <w:t xml:space="preserve">King </w:t>
+      </w:r>
+      <w:proofErr w:type="spellStart"/>
+      <w:r>
+        <w:t>Priam</w:t>
+      </w:r>
+      <w:proofErr w:type="spellEnd"/>
+      <w:r>
+        <w:t xml:space="preserve"> banishes his son</w:t>
       </w:r>
       <w:r>
         <w:t xml:space="preserve"> to stop the prophecy from coming true</w:t>
@@ -969,10 +1055,18 @@
         <w:t>els</w:t>
       </w:r>
       <w:r>
-        <w:t xml:space="preserve"> to Sparta and Menelaus</w:t>
-      </w:r>
-      <w:r>
-        <w:t>’s home to find Menelaus</w:t>
+        <w:t xml:space="preserve"> to Sparta and </w:t>
+      </w:r>
+      <w:proofErr w:type="spellStart"/>
+      <w:r>
+        <w:t>Menelaus</w:t>
+      </w:r>
+      <w:r>
+        <w:t>’s</w:t>
+      </w:r>
+      <w:proofErr w:type="spellEnd"/>
+      <w:r>
+        <w:t xml:space="preserve"> home to find Menelaus</w:t>
       </w:r>
       <w:r>
         <w:t xml:space="preserve"> is</w:t>
@@ -1074,13 +1168,29 @@
     </w:p>
     <w:p>
       <w:r>
-        <w:t>After more misadventures the Greeks finally build the Trojan Horse cont</w:t>
+        <w:t xml:space="preserve">After more misadventures the Greeks finally build the Trojan </w:t>
+      </w:r>
+      <w:proofErr w:type="gramStart"/>
+      <w:r>
+        <w:t>Horse</w:t>
+      </w:r>
+      <w:proofErr w:type="gramEnd"/>
+      <w:r>
+        <w:t xml:space="preserve"> cont</w:t>
       </w:r>
       <w:r>
         <w:t xml:space="preserve">aining Odysseus and his men. </w:t>
       </w:r>
       <w:r>
-        <w:t xml:space="preserve">The horse is the sacred animal of Poseidon and he protects the Trojan Horse. </w:t>
+        <w:t xml:space="preserve">The horse is the sacred animal of Poseidon and he protects the Trojan </w:t>
+      </w:r>
+      <w:proofErr w:type="gramStart"/>
+      <w:r>
+        <w:t>Horse</w:t>
+      </w:r>
+      <w:proofErr w:type="gramEnd"/>
+      <w:r>
+        <w:t xml:space="preserve">. </w:t>
       </w:r>
       <w:r>
         <w:t xml:space="preserve">A </w:t>
@@ -1110,7 +1220,15 @@
         <w:t>open the gates for the Greeks</w:t>
       </w:r>
       <w:r>
-        <w:t xml:space="preserve">. King Priam is slain on the god’s altar claiming sanctuary. No quarter is given. The gods are angry </w:t>
+        <w:t xml:space="preserve">. King </w:t>
+      </w:r>
+      <w:proofErr w:type="spellStart"/>
+      <w:r>
+        <w:t>Priam</w:t>
+      </w:r>
+      <w:proofErr w:type="spellEnd"/>
+      <w:r>
+        <w:t xml:space="preserve"> is slain on the god’s altar claiming sanctuary. No quarter is given. The gods are angry </w:t>
       </w:r>
       <w:r>
         <w:t>at</w:t>
@@ -1231,13 +1349,26 @@
     </w:p>
     <w:p>
       <w:r>
-        <w:t>In this story the fall of Troy is Mythos based. Helen of Troy is actually Nyarlathotep and she brings the end of Troy and then the end of classic heroic Greece.</w:t>
+        <w:t xml:space="preserve">In this story the fall of Troy is Mythos based. Helen of Troy is actually </w:t>
+      </w:r>
+      <w:proofErr w:type="spellStart"/>
+      <w:r>
+        <w:t>Nyarlathotep</w:t>
+      </w:r>
+      <w:proofErr w:type="spellEnd"/>
+      <w:r>
+        <w:t xml:space="preserve"> and she brings the end of Troy and then the end of classic heroic Greece.</w:t>
       </w:r>
       <w:r>
         <w:t xml:space="preserve"> </w:t>
       </w:r>
-      <w:r>
-        <w:t>Nyarlathotep grants the powers that allow the war to proceed and in the end most allies and enemies fall in chaos of Mythos creatures destroying Troy.</w:t>
+      <w:proofErr w:type="spellStart"/>
+      <w:r>
+        <w:t>Nyarlathotep</w:t>
+      </w:r>
+      <w:proofErr w:type="spellEnd"/>
+      <w:r>
+        <w:t xml:space="preserve"> grants the powers that allow the war to proceed and in the end most allies and enemies fall in chaos of Mythos creatures destroying Troy.</w:t>
       </w:r>
     </w:p>
     <w:p>
@@ -1245,7 +1376,23 @@
         <w:t xml:space="preserve">To begin with </w:t>
       </w:r>
       <w:r>
-        <w:t xml:space="preserve">Helen is one of the faces of Nyarlathotep and she is truly powerful and beautiful. Nyarlathotep gives the dreams to the Trojans about Hector and Paris. </w:t>
+        <w:t xml:space="preserve">Helen is one of the faces of </w:t>
+      </w:r>
+      <w:proofErr w:type="spellStart"/>
+      <w:r>
+        <w:t>Nyarlathotep</w:t>
+      </w:r>
+      <w:proofErr w:type="spellEnd"/>
+      <w:r>
+        <w:t xml:space="preserve"> and she is truly powerful and beautiful. </w:t>
+      </w:r>
+      <w:proofErr w:type="spellStart"/>
+      <w:r>
+        <w:t>Nyarlathotep</w:t>
+      </w:r>
+      <w:proofErr w:type="spellEnd"/>
+      <w:r>
+        <w:t xml:space="preserve"> gives the dreams to the Trojans about Hector and Paris. </w:t>
       </w:r>
       <w:r>
         <w:t>Helen’s birth, according from actual Greek myths, is from an egg after Zeus in the form of a swan raped her mother</w:t>
@@ -1260,7 +1407,15 @@
         <w:t xml:space="preserve">. </w:t>
       </w:r>
       <w:r>
-        <w:t xml:space="preserve">In our story Nyarlathotep </w:t>
+        <w:t xml:space="preserve">In our story </w:t>
+      </w:r>
+      <w:proofErr w:type="spellStart"/>
+      <w:r>
+        <w:t>Nyarlathotep</w:t>
+      </w:r>
+      <w:proofErr w:type="spellEnd"/>
+      <w:r>
+        <w:t xml:space="preserve"> </w:t>
       </w:r>
       <w:r>
         <w:t>plays the role of Zeus and takes Helen’s mother Leda and is also born as Helen from an egg from her mother. S</w:t>
@@ -1284,7 +1439,15 @@
         <w:t xml:space="preserve"> serve their king or petty lord. He</w:t>
       </w:r>
       <w:r>
-        <w:t>len/Nyarlathotep is</w:t>
+        <w:t>len/</w:t>
+      </w:r>
+      <w:proofErr w:type="spellStart"/>
+      <w:r>
+        <w:t>Nyarlathotep</w:t>
+      </w:r>
+      <w:proofErr w:type="spellEnd"/>
+      <w:r>
+        <w:t xml:space="preserve"> is</w:t>
       </w:r>
       <w:r>
         <w:t xml:space="preserve"> </w:t>
@@ -1393,7 +1556,15 @@
     </w:p>
     <w:p>
       <w:r>
-        <w:t>Helen is married and lives in Sparta and has no children. As Nyarlathotep she sends dreams to Paris</w:t>
+        <w:t xml:space="preserve">Helen is married and lives in Sparta and has no children. As </w:t>
+      </w:r>
+      <w:proofErr w:type="spellStart"/>
+      <w:r>
+        <w:t>Nyarlathotep</w:t>
+      </w:r>
+      <w:proofErr w:type="spellEnd"/>
+      <w:r>
+        <w:t xml:space="preserve"> she sends dreams to Paris</w:t>
       </w:r>
       <w:r>
         <w:t xml:space="preserve">, forced to be </w:t>
@@ -1405,7 +1576,15 @@
         <w:t xml:space="preserve"> due to his weak fighting ability,</w:t>
       </w:r>
       <w:r>
-        <w:t xml:space="preserve"> of her great powers and beauty. He is convinced that he can kidnap her and bring her to Troy to prove himself to Priam and restore himself to his father’s love. </w:t>
+        <w:t xml:space="preserve"> of her great powers and beauty. He is convinced that he can kidnap her and bring her to Troy to prove himself to </w:t>
+      </w:r>
+      <w:proofErr w:type="spellStart"/>
+      <w:r>
+        <w:t>Priam</w:t>
+      </w:r>
+      <w:proofErr w:type="spellEnd"/>
+      <w:r>
+        <w:t xml:space="preserve"> and restore himself to his father’s love. </w:t>
       </w:r>
     </w:p>
     <w:p>
@@ -1418,8 +1597,13 @@
       <w:r>
         <w:t xml:space="preserve">while Menelaus is out. Helen gives herself to Paris and they escape in a ship to Troy. Dreams of his return in victory come to his father and </w:t>
       </w:r>
-      <w:r>
-        <w:t xml:space="preserve">Priam </w:t>
+      <w:proofErr w:type="spellStart"/>
+      <w:r>
+        <w:t>Priam</w:t>
+      </w:r>
+      <w:proofErr w:type="spellEnd"/>
+      <w:r>
+        <w:t xml:space="preserve"> </w:t>
       </w:r>
       <w:r>
         <w:t>welcomes Paris and the legendary sorcer</w:t>
@@ -1436,7 +1620,15 @@
     </w:p>
     <w:p>
       <w:r>
-        <w:t xml:space="preserve">The Greeks cannot break the city for twenty years. Nyarlathotep plays spoiler on both sides. Hector suspects Helen and before he can act, lies dead before Achilles. </w:t>
+        <w:t xml:space="preserve">The Greeks cannot break the city for twenty years. </w:t>
+      </w:r>
+      <w:proofErr w:type="spellStart"/>
+      <w:r>
+        <w:t>Nyarlathotep</w:t>
+      </w:r>
+      <w:proofErr w:type="spellEnd"/>
+      <w:r>
+        <w:t xml:space="preserve"> plays spoiler on both sides. Hector suspects Helen and before he can act, lies dead before Achilles. </w:t>
       </w:r>
       <w:r>
         <w:t xml:space="preserve">Achilles armor is an artifact from the Mythos that protects against Mythos creatures; it will protect Achilles from all of Helen’s creatures. </w:t>
@@ -1500,19 +1692,40 @@
     </w:p>
     <w:p>
       <w:r>
-        <w:t xml:space="preserve">Odysseus concludes that Helen is Nyarlathotep and will destroy Troy and Greece in this useless war. </w:t>
+        <w:t xml:space="preserve">Odysseus concludes that Helen is </w:t>
+      </w:r>
+      <w:proofErr w:type="spellStart"/>
+      <w:r>
+        <w:t>Nyarlathotep</w:t>
+      </w:r>
+      <w:proofErr w:type="spellEnd"/>
+      <w:r>
+        <w:t xml:space="preserve"> and will destroy Troy and Greece in this useless war. </w:t>
       </w:r>
       <w:r>
         <w:t xml:space="preserve">Odysseus knows that </w:t>
       </w:r>
-      <w:r>
-        <w:t xml:space="preserve">Nyarlathotep </w:t>
+      <w:proofErr w:type="spellStart"/>
+      <w:r>
+        <w:t>Nyarlathotep</w:t>
+      </w:r>
+      <w:proofErr w:type="spellEnd"/>
+      <w:r>
+        <w:t xml:space="preserve"> </w:t>
       </w:r>
       <w:r>
         <w:t>always grants powers that rebound on the user in unique but terrible way</w:t>
       </w:r>
       <w:r>
-        <w:t>s. He ignores all the peace entries from the false Helen. Odysseus turns to the same horrors to bring the war to an end. Odysseus summons a shoggoth and uses magic to make it appear i</w:t>
+        <w:t xml:space="preserve">s. He ignores all the peace entries from the false Helen. Odysseus turns to the same horrors to bring the war to an end. Odysseus summons a </w:t>
+      </w:r>
+      <w:proofErr w:type="spellStart"/>
+      <w:r>
+        <w:t>shoggoth</w:t>
+      </w:r>
+      <w:proofErr w:type="spellEnd"/>
+      <w:r>
+        <w:t xml:space="preserve"> and uses magic to make it appear i</w:t>
       </w:r>
       <w:r>
         <w:t xml:space="preserve">n the form of a </w:t>
@@ -1524,7 +1737,15 @@
         <w:t>wooden horse</w:t>
       </w:r>
       <w:r>
-        <w:t>—the symbol of war time Troy</w:t>
+        <w:t xml:space="preserve">—the symbol of </w:t>
+      </w:r>
+      <w:proofErr w:type="gramStart"/>
+      <w:r>
+        <w:t>war time</w:t>
+      </w:r>
+      <w:proofErr w:type="gramEnd"/>
+      <w:r>
+        <w:t xml:space="preserve"> Troy</w:t>
       </w:r>
       <w:r>
         <w:t>. The wise Odysseus also</w:t>
@@ -1536,19 +1757,48 @@
         <w:t xml:space="preserve">summons </w:t>
       </w:r>
       <w:r>
-        <w:t>dimensional sham</w:t>
-      </w:r>
-      <w:r>
-        <w:t xml:space="preserve">blers to protect the </w:t>
-      </w:r>
-      <w:r>
-        <w:t xml:space="preserve">Trojan Horse. Helen, always working in secret, rallies the priests of Troy’s gods to reject the Greek gift. Dimensional shamblers slay the priests. </w:t>
+        <w:t xml:space="preserve">dimensional </w:t>
+      </w:r>
+      <w:proofErr w:type="spellStart"/>
+      <w:r>
+        <w:t>sham</w:t>
+      </w:r>
+      <w:r>
+        <w:t>blers</w:t>
+      </w:r>
+      <w:proofErr w:type="spellEnd"/>
+      <w:r>
+        <w:t xml:space="preserve"> to protect the </w:t>
+      </w:r>
+      <w:r>
+        <w:t xml:space="preserve">Trojan </w:t>
+      </w:r>
+      <w:proofErr w:type="gramStart"/>
+      <w:r>
+        <w:t>Horse</w:t>
+      </w:r>
+      <w:proofErr w:type="gramEnd"/>
+      <w:r>
+        <w:t xml:space="preserve">. Helen, always working in secret, rallies the priests of Troy’s gods to reject the Greek gift. Dimensional </w:t>
+      </w:r>
+      <w:proofErr w:type="spellStart"/>
+      <w:r>
+        <w:t>shamblers</w:t>
+      </w:r>
+      <w:proofErr w:type="spellEnd"/>
+      <w:r>
+        <w:t xml:space="preserve"> slay the priests. </w:t>
       </w:r>
       <w:r>
         <w:t xml:space="preserve">King </w:t>
       </w:r>
-      <w:r>
-        <w:t>Priam declares the gift protected by the gods, silencing Helen, and brings the monster</w:t>
+      <w:proofErr w:type="spellStart"/>
+      <w:r>
+        <w:t>Priam</w:t>
+      </w:r>
+      <w:proofErr w:type="spellEnd"/>
+      <w:r>
+        <w:t xml:space="preserve"> declares the gift protected by the gods, silencing Helen, and brings the monster</w:t>
       </w:r>
       <w:r>
         <w:t xml:space="preserve"> in a shape of a wooden built horse</w:t>
@@ -1565,11 +1815,16 @@
         <w:t>s</w:t>
       </w:r>
       <w:r>
-        <w:t xml:space="preserve"> the shoggot</w:t>
+        <w:t xml:space="preserve"> the </w:t>
+      </w:r>
+      <w:proofErr w:type="spellStart"/>
+      <w:r>
+        <w:t>shoggot</w:t>
       </w:r>
       <w:r>
         <w:t>h</w:t>
       </w:r>
+      <w:proofErr w:type="spellEnd"/>
       <w:r>
         <w:t xml:space="preserve"> to destroy </w:t>
       </w:r>
@@ -1580,14 +1835,27 @@
         <w:t xml:space="preserve">. </w:t>
       </w:r>
       <w:r>
-        <w:t xml:space="preserve">Helen/Nyarlathotep </w:t>
+        <w:t>Helen/</w:t>
+      </w:r>
+      <w:proofErr w:type="spellStart"/>
+      <w:r>
+        <w:t>Nyarlathotep</w:t>
+      </w:r>
+      <w:proofErr w:type="spellEnd"/>
+      <w:r>
+        <w:t xml:space="preserve"> </w:t>
       </w:r>
       <w:r>
         <w:t xml:space="preserve">then </w:t>
       </w:r>
       <w:r>
-        <w:t>tries to seize control of the shoggoth</w:t>
-      </w:r>
+        <w:t xml:space="preserve">tries to seize control of the </w:t>
+      </w:r>
+      <w:proofErr w:type="spellStart"/>
+      <w:r>
+        <w:t>shoggoth</w:t>
+      </w:r>
+      <w:proofErr w:type="spellEnd"/>
       <w:r>
         <w:t xml:space="preserve"> from Odysseus</w:t>
       </w:r>
@@ -1622,16 +1890,37 @@
         <w:t>s</w:t>
       </w:r>
       <w:r>
-        <w:t xml:space="preserve"> with the arrow—she is knocked-out and part of her magic jewelry is lost. The shoggoth goes berserk</w:t>
-      </w:r>
-      <w:r>
-        <w:t xml:space="preserve"> when Helen/Nyarlathotep falls and Odysseus cannot regain control of it</w:t>
+        <w:t xml:space="preserve"> with the arrow—she is knocked-out and part of her magic jewelry is lost. The </w:t>
+      </w:r>
+      <w:proofErr w:type="spellStart"/>
+      <w:r>
+        <w:t>shoggoth</w:t>
+      </w:r>
+      <w:proofErr w:type="spellEnd"/>
+      <w:r>
+        <w:t xml:space="preserve"> goes berserk</w:t>
+      </w:r>
+      <w:r>
+        <w:t xml:space="preserve"> when Helen/</w:t>
+      </w:r>
+      <w:proofErr w:type="spellStart"/>
+      <w:r>
+        <w:t>Nyarlathotep</w:t>
+      </w:r>
+      <w:proofErr w:type="spellEnd"/>
+      <w:r>
+        <w:t xml:space="preserve"> falls and Odysseus cannot regain control of it</w:t>
       </w:r>
       <w:r>
         <w:t xml:space="preserve">. </w:t>
       </w:r>
-      <w:r>
-        <w:t xml:space="preserve">Priam dies on the altar to the city’s </w:t>
+      <w:proofErr w:type="spellStart"/>
+      <w:r>
+        <w:t>Priam</w:t>
+      </w:r>
+      <w:proofErr w:type="spellEnd"/>
+      <w:r>
+        <w:t xml:space="preserve"> dies on the altar to the city’s </w:t>
       </w:r>
       <w:r>
         <w:t>gods,</w:t>
@@ -1640,13 +1929,34 @@
         <w:t xml:space="preserve"> as does most of the royal family of Troy</w:t>
       </w:r>
       <w:r>
-        <w:t>, when the shoggoth devours the citadel</w:t>
-      </w:r>
-      <w:r>
-        <w:t>. Helen is ignored by the shoggoth</w:t>
-      </w:r>
-      <w:r>
-        <w:t xml:space="preserve">—Helen/Nyarlathotep is still </w:t>
+        <w:t xml:space="preserve">, when the </w:t>
+      </w:r>
+      <w:proofErr w:type="spellStart"/>
+      <w:r>
+        <w:t>shoggoth</w:t>
+      </w:r>
+      <w:proofErr w:type="spellEnd"/>
+      <w:r>
+        <w:t xml:space="preserve"> devours the citadel</w:t>
+      </w:r>
+      <w:r>
+        <w:t xml:space="preserve">. Helen is ignored by the </w:t>
+      </w:r>
+      <w:proofErr w:type="spellStart"/>
+      <w:r>
+        <w:t>shoggoth</w:t>
+      </w:r>
+      <w:proofErr w:type="spellEnd"/>
+      <w:r>
+        <w:t>—Helen/</w:t>
+      </w:r>
+      <w:proofErr w:type="spellStart"/>
+      <w:r>
+        <w:t>Nyarlathotep</w:t>
+      </w:r>
+      <w:proofErr w:type="spellEnd"/>
+      <w:r>
+        <w:t xml:space="preserve"> is still </w:t>
       </w:r>
       <w:r>
         <w:t xml:space="preserve">protected by her </w:t>
@@ -1670,7 +1980,15 @@
         <w:t>city. T</w:t>
       </w:r>
       <w:r>
-        <w:t>he shoggoth cannot be stopped</w:t>
+        <w:t xml:space="preserve">he </w:t>
+      </w:r>
+      <w:proofErr w:type="spellStart"/>
+      <w:r>
+        <w:t>shoggoth</w:t>
+      </w:r>
+      <w:proofErr w:type="spellEnd"/>
+      <w:r>
+        <w:t xml:space="preserve"> cannot be stopped</w:t>
       </w:r>
       <w:r>
         <w:t xml:space="preserve"> and many Greeks and Trojans are slain.</w:t>
@@ -1679,7 +1997,15 @@
         <w:t xml:space="preserve"> Odysseus </w:t>
       </w:r>
       <w:r>
-        <w:t xml:space="preserve">understands that only fire will kill the shoggoth. He </w:t>
+        <w:t xml:space="preserve">understands that only fire will kill the </w:t>
+      </w:r>
+      <w:proofErr w:type="spellStart"/>
+      <w:r>
+        <w:t>shoggoth</w:t>
+      </w:r>
+      <w:proofErr w:type="spellEnd"/>
+      <w:r>
+        <w:t xml:space="preserve">. He </w:t>
       </w:r>
       <w:r>
         <w:t xml:space="preserve">burns the greater city of Troy </w:t>
@@ -1688,7 +2014,15 @@
         <w:t xml:space="preserve">with tears in his eyes </w:t>
       </w:r>
       <w:r>
-        <w:t xml:space="preserve">and the shoggoth </w:t>
+        <w:t xml:space="preserve">and the </w:t>
+      </w:r>
+      <w:proofErr w:type="spellStart"/>
+      <w:r>
+        <w:t>shoggoth</w:t>
+      </w:r>
+      <w:proofErr w:type="spellEnd"/>
+      <w:r>
+        <w:t xml:space="preserve"> </w:t>
       </w:r>
       <w:r>
         <w:t xml:space="preserve">appears to </w:t>
@@ -1728,9 +2062,11 @@
       <w:r>
         <w:t xml:space="preserve"> slits open and </w:t>
       </w:r>
+      <w:proofErr w:type="spellStart"/>
       <w:r>
         <w:t>Nyarlathotep</w:t>
       </w:r>
+      <w:proofErr w:type="spellEnd"/>
       <w:r>
         <w:t xml:space="preserve"> true form pour</w:t>
       </w:r>
@@ -1746,9 +2082,11 @@
       <w:r>
         <w:t xml:space="preserve">and </w:t>
       </w:r>
+      <w:proofErr w:type="spellStart"/>
       <w:r>
         <w:t>Nyarlathotep</w:t>
       </w:r>
+      <w:proofErr w:type="spellEnd"/>
       <w:r>
         <w:t xml:space="preserve"> </w:t>
       </w:r>
@@ -1889,13 +2227,41 @@
         <w:rPr>
           <w:i/>
         </w:rPr>
-        <w:t>For this Mythos story, the shoggoth destroyed the cita</w:t>
-      </w:r>
-      <w:r>
-        <w:rPr>
-          <w:i/>
-        </w:rPr>
-        <w:t>del and left little for digging and text exist with Mythos information in the unexplored city. The city hosted Helen/Nyarlathotep and some of the text tell the story of Troy and contains rites and powers from the Mythos.</w:t>
+        <w:t xml:space="preserve">For this Mythos story, the </w:t>
+      </w:r>
+      <w:proofErr w:type="spellStart"/>
+      <w:r>
+        <w:rPr>
+          <w:i/>
+        </w:rPr>
+        <w:t>shoggoth</w:t>
+      </w:r>
+      <w:proofErr w:type="spellEnd"/>
+      <w:r>
+        <w:rPr>
+          <w:i/>
+        </w:rPr>
+        <w:t xml:space="preserve"> destroyed the cita</w:t>
+      </w:r>
+      <w:r>
+        <w:rPr>
+          <w:i/>
+        </w:rPr>
+        <w:t>del and left little for digging and text exist with Mythos information in the unexplored city. The city hosted Helen/</w:t>
+      </w:r>
+      <w:proofErr w:type="spellStart"/>
+      <w:r>
+        <w:rPr>
+          <w:i/>
+        </w:rPr>
+        <w:t>Nyarlathotep</w:t>
+      </w:r>
+      <w:proofErr w:type="spellEnd"/>
+      <w:r>
+        <w:rPr>
+          <w:i/>
+        </w:rPr>
+        <w:t xml:space="preserve"> and some of the text tell the story of Troy and contains rites and powers from the Mythos.</w:t>
       </w:r>
     </w:p>
     <w:p>
@@ -1908,9 +2274,11 @@
       <w:r>
         <w:t xml:space="preserve"> in 1870s and dug a hill known as </w:t>
       </w:r>
+      <w:proofErr w:type="spellStart"/>
       <w:r>
         <w:t>Hisarlik</w:t>
       </w:r>
+      <w:proofErr w:type="spellEnd"/>
       <w:r>
         <w:t xml:space="preserve"> now generally agreed to be </w:t>
       </w:r>
@@ -1930,7 +2298,15 @@
         <w:t>and kept poor records</w:t>
       </w:r>
       <w:r>
-        <w:t>. He found some treasure that he called Priam’s Treasure</w:t>
+        <w:t xml:space="preserve">. He found some treasure that he called </w:t>
+      </w:r>
+      <w:proofErr w:type="spellStart"/>
+      <w:r>
+        <w:t>Priam’s</w:t>
+      </w:r>
+      <w:proofErr w:type="spellEnd"/>
+      <w:r>
+        <w:t xml:space="preserve"> Treasure</w:t>
       </w:r>
       <w:r>
         <w:rPr>
@@ -1990,7 +2366,15 @@
         <w:t>treasure</w:t>
       </w:r>
       <w:r>
-        <w:t>, still called Priam’s Treasure,</w:t>
+        <w:t xml:space="preserve">, still called </w:t>
+      </w:r>
+      <w:proofErr w:type="spellStart"/>
+      <w:r>
+        <w:t>Priam’s</w:t>
+      </w:r>
+      <w:proofErr w:type="spellEnd"/>
+      <w:r>
+        <w:t xml:space="preserve"> Treasure,</w:t>
       </w:r>
       <w:r>
         <w:t xml:space="preserve"> disappeared </w:t>
@@ -2022,7 +2406,15 @@
         <w:t>no clay tablets or inscriptions found in the depths of the mound.</w:t>
       </w:r>
       <w:r>
-        <w:t xml:space="preserve"> Archeologists that follow Schliemann at Hisarlik have found no texts from the times of Ancient Homeric Troy.</w:t>
+        <w:t xml:space="preserve"> Archeologists that follow Schliemann at </w:t>
+      </w:r>
+      <w:proofErr w:type="spellStart"/>
+      <w:r>
+        <w:t>Hisarlik</w:t>
+      </w:r>
+      <w:proofErr w:type="spellEnd"/>
+      <w:r>
+        <w:t xml:space="preserve"> have found no texts from the times of Ancient Homeric Troy.</w:t>
       </w:r>
     </w:p>
     <w:p>
@@ -2065,7 +2457,21 @@
         <w:rPr>
           <w:i/>
         </w:rPr>
-        <w:t xml:space="preserve">l was destroyed by the shoggoth. The treasure he finds is actually what remains of the gold that Helen was wearing when she was destroyed. </w:t>
+        <w:t xml:space="preserve">l was destroyed by the </w:t>
+      </w:r>
+      <w:proofErr w:type="spellStart"/>
+      <w:r>
+        <w:rPr>
+          <w:i/>
+        </w:rPr>
+        <w:t>shoggoth</w:t>
+      </w:r>
+      <w:proofErr w:type="spellEnd"/>
+      <w:r>
+        <w:rPr>
+          <w:i/>
+        </w:rPr>
+        <w:t xml:space="preserve">. The treasure he finds is actually what remains of the gold that Helen was wearing when she was destroyed. </w:t>
       </w:r>
       <w:r>
         <w:rPr>
@@ -2150,7 +2556,21 @@
         <w:rPr>
           <w:i/>
         </w:rPr>
-        <w:t xml:space="preserve"> Turkey with all of the other worthless items he dumped when ripping his trench through Hisarlik as they might be found by his detractors</w:t>
+        <w:t xml:space="preserve"> Turkey with all of the other worthless items he dumped when ripping his trench through </w:t>
+      </w:r>
+      <w:proofErr w:type="spellStart"/>
+      <w:r>
+        <w:rPr>
+          <w:i/>
+        </w:rPr>
+        <w:t>Hisarlik</w:t>
+      </w:r>
+      <w:proofErr w:type="spellEnd"/>
+      <w:r>
+        <w:rPr>
+          <w:i/>
+        </w:rPr>
+        <w:t xml:space="preserve"> as they might be found by his detractors</w:t>
       </w:r>
       <w:r>
         <w:rPr>
@@ -2281,11 +2701,16 @@
       </w:r>
     </w:p>
     <w:p>
+      <w:proofErr w:type="spellStart"/>
       <w:r>
         <w:t>Priam</w:t>
       </w:r>
       <w:r>
-        <w:t>’s Treasure</w:t>
+        <w:t>’s</w:t>
+      </w:r>
+      <w:proofErr w:type="spellEnd"/>
+      <w:r>
+        <w:t xml:space="preserve"> Treasure</w:t>
       </w:r>
       <w:r>
         <w:t xml:space="preserve"> </w:t>
@@ -2356,13 +2781,29 @@
         <w:t xml:space="preserve">21 December 2012 is a date that can be the end. In this story there is power available on this day for awaking the horrors from times </w:t>
       </w:r>
       <w:r>
-        <w:t xml:space="preserve">of Troy. The god Nyarlathotep is trying to avoid its end as Helen in Troy. It has connected Portland and Troy by sending </w:t>
+        <w:t xml:space="preserve">of Troy. The god </w:t>
+      </w:r>
+      <w:proofErr w:type="spellStart"/>
+      <w:r>
+        <w:t>Nyarlathotep</w:t>
+      </w:r>
+      <w:proofErr w:type="spellEnd"/>
+      <w:r>
+        <w:t xml:space="preserve"> is trying to avoid its end as Helen in Troy. It has connected Portland and Troy by sending </w:t>
       </w:r>
       <w:r>
         <w:t>texts i</w:t>
       </w:r>
       <w:r>
-        <w:t>nto the future. Nyarlathotep hopes to rewrite history and escape to Portland and continue the sack of Troy there. Likely other forces of Mythos will awaken</w:t>
+        <w:t xml:space="preserve">nto the future. </w:t>
+      </w:r>
+      <w:proofErr w:type="spellStart"/>
+      <w:r>
+        <w:t>Nyarlathotep</w:t>
+      </w:r>
+      <w:proofErr w:type="spellEnd"/>
+      <w:r>
+        <w:t xml:space="preserve"> hopes to rewrite history and escape to Portland and continue the sack of Troy there. Likely other forces of Mythos will awaken</w:t>
       </w:r>
       <w:r>
         <w:t xml:space="preserve"> at the same time</w:t>
@@ -2496,8 +2937,16 @@
           <w:rPr>
             <w:rStyle w:val="Hyperlink"/>
           </w:rPr>
-          <w:t>http://en.wikipedia.org/wiki/File:Portland_Night_panorama.jpg</w:t>
+          <w:t>http://</w:t>
         </w:r>
+        <w:proofErr w:type="spellStart"/>
+        <w:r>
+          <w:rPr>
+            <w:rStyle w:val="Hyperlink"/>
+          </w:rPr>
+          <w:t>en.wikipedia.org/wiki/File:Portland_Night_panorama.jpg</w:t>
+        </w:r>
+        <w:proofErr w:type="spellEnd"/>
       </w:hyperlink>
       <w:r>
         <w:t xml:space="preserve"> for image.</w:t>
@@ -2549,13 +2998,26 @@
         <w:t xml:space="preserve">A </w:t>
       </w:r>
       <w:r>
-        <w:t>cult of Nyarlathotep</w:t>
-      </w:r>
+        <w:t xml:space="preserve">cult of </w:t>
+      </w:r>
+      <w:proofErr w:type="spellStart"/>
+      <w:r>
+        <w:t>Nyarlathotep</w:t>
+      </w:r>
+      <w:proofErr w:type="spellEnd"/>
       <w:r>
         <w:t xml:space="preserve"> lurks in the tunnels and a small temple is found at the intersection of West Burnside and Northwest Broadway w</w:t>
       </w:r>
       <w:r>
-        <w:t xml:space="preserve">ith a terrible figure of Nyarlathotep as technology and information. The cult </w:t>
+        <w:t xml:space="preserve">ith a terrible figure of </w:t>
+      </w:r>
+      <w:proofErr w:type="spellStart"/>
+      <w:r>
+        <w:t>Nyarlathotep</w:t>
+      </w:r>
+      <w:proofErr w:type="spellEnd"/>
+      <w:r>
+        <w:t xml:space="preserve"> as technology and information. The cult </w:t>
       </w:r>
       <w:r>
         <w:t>calls itself the Leader of New Light (LNL</w:t>
@@ -2633,9 +3095,11 @@
       <w:r>
         <w:t xml:space="preserve"> found in his dig in the hill known as </w:t>
       </w:r>
+      <w:proofErr w:type="spellStart"/>
       <w:r>
         <w:t>Hisarlik</w:t>
       </w:r>
+      <w:proofErr w:type="spellEnd"/>
       <w:r>
         <w:t xml:space="preserve"> (Tro</w:t>
       </w:r>
@@ -2678,7 +3142,15 @@
         <w:t>About 1945: The treasure of Troy</w:t>
       </w:r>
       <w:r>
-        <w:t>, Priam’s Treasure</w:t>
+        <w:t xml:space="preserve">, </w:t>
+      </w:r>
+      <w:proofErr w:type="spellStart"/>
+      <w:r>
+        <w:t>Priam’s</w:t>
+      </w:r>
+      <w:proofErr w:type="spellEnd"/>
+      <w:r>
+        <w:t xml:space="preserve"> Treasure</w:t>
       </w:r>
       <w:r>
         <w:rPr>
@@ -2879,10 +3351,19 @@
         <w:t>officials</w:t>
       </w:r>
       <w:r>
-        <w:t xml:space="preserve"> see this as the best means explore the text without facing demands for their return to Turkey. The crate, known</w:t>
-      </w:r>
-      <w:r>
-        <w:t xml:space="preserve"> now as the students and Portland State</w:t>
+        <w:t xml:space="preserve"> see this as the best means </w:t>
+      </w:r>
+      <w:r>
+        <w:t xml:space="preserve">to </w:t>
+      </w:r>
+      <w:r>
+        <w:t>explore the text without facing demands for their return to Turkey. The crate, known</w:t>
+      </w:r>
+      <w:r>
+        <w:t xml:space="preserve"> now to </w:t>
+      </w:r>
+      <w:r>
+        <w:t>the students and Portland State</w:t>
       </w:r>
       <w:r>
         <w:t xml:space="preserve"> as </w:t>
@@ -2917,23 +3398,63 @@
         <w:t xml:space="preserve"> </w:t>
       </w:r>
       <w:r>
-        <w:t>The gold is part of Priam’s Treasure and ca</w:t>
-      </w:r>
-      <w:r>
-        <w:t>n be used to control a shoggoth and to track Mythos creatures.</w:t>
+        <w:t xml:space="preserve">The gold is part of </w:t>
+      </w:r>
+      <w:proofErr w:type="spellStart"/>
+      <w:r>
+        <w:t>Priam’s</w:t>
+      </w:r>
+      <w:proofErr w:type="spellEnd"/>
+      <w:r>
+        <w:t xml:space="preserve"> Treasure and ca</w:t>
+      </w:r>
+      <w:r>
+        <w:t xml:space="preserve">n be used to control a </w:t>
+      </w:r>
+      <w:proofErr w:type="spellStart"/>
+      <w:r>
+        <w:t>shoggot</w:t>
+      </w:r>
+      <w:r>
+        <w:t>h</w:t>
+      </w:r>
+      <w:proofErr w:type="spellEnd"/>
+      <w:r>
+        <w:t xml:space="preserve"> and to track Mythos creatures—this is not known to the students or anyone.</w:t>
       </w:r>
     </w:p>
     <w:p>
       <w:r>
         <w:t>Spring 2012: Alfred Quaker begins building miniature art.</w:t>
       </w:r>
-    </w:p>
-    <w:p>
-      <w:r>
-        <w:t>Summer 2012: Alfred Quaker, a local artist, is called to help with reassemble come of the broken sections</w:t>
-      </w:r>
-      <w:r>
-        <w:t xml:space="preserve"> of the Hittite cuneiform clay texts</w:t>
+      <w:r>
+        <w:t xml:space="preserve"> He has trouble finding his “muse.”</w:t>
+      </w:r>
+    </w:p>
+    <w:p>
+      <w:r>
+        <w:t xml:space="preserve">Summer 2012: Alfred Quaker, a local artist, </w:t>
+      </w:r>
+      <w:r>
+        <w:t xml:space="preserve">is introduced to the text. He </w:t>
+      </w:r>
+      <w:r>
+        <w:t>help</w:t>
+      </w:r>
+      <w:r>
+        <w:t>s</w:t>
+      </w:r>
+      <w:r>
+        <w:t xml:space="preserve"> </w:t>
+      </w:r>
+      <w:r>
+        <w:t>with reassembling the texts</w:t>
+      </w:r>
+      <w:r>
+        <w:t xml:space="preserve"> come of the broken </w:t>
+      </w:r>
+      <w:r>
+        <w:t>tablets</w:t>
       </w:r>
       <w:r>
         <w:t xml:space="preserve">. He </w:t>
@@ -2965,7 +3486,13 @@
         <w:t xml:space="preserve"> Harry befriends Tom and gets access to the texts.</w:t>
       </w:r>
       <w:r>
-        <w:t xml:space="preserve"> Alfred Quaker makes the new temple art for the Leaders of the New Light cult.</w:t>
+        <w:t xml:space="preserve"> Alfred Quaker makes the new temple art for the Leaders of the New Light cult</w:t>
+      </w:r>
+      <w:r>
+        <w:t xml:space="preserve"> in their underground temple</w:t>
+      </w:r>
+      <w:r>
+        <w:t>.</w:t>
       </w:r>
     </w:p>
     <w:p>
@@ -3041,13 +3568,25 @@
         <w:footnoteReference w:id="10"/>
       </w:r>
       <w:r>
-        <w:t>, Oregon is the new and upcoming area. It encompasses the old brewery area—mostly demolished, the giant Powell’s Bookstore, warehouse areas, former light industry sites, and the old Chinatown. In 2012 this area is just completing its transformation into tr</w:t>
+        <w:t>, Oregon is the new and upcoming area. It encompasses the old brewery area—mostly demolished, the giant Powell’s Bookstore, warehouse areas, forme</w:t>
+      </w:r>
+      <w:r>
+        <w:t xml:space="preserve">r light industry sites, and parts of </w:t>
+      </w:r>
+      <w:r>
+        <w:t>old Chinatown. In 2012 this area is just completing its transformation into tr</w:t>
       </w:r>
       <w:r>
         <w:t>endy</w:t>
       </w:r>
       <w:r>
-        <w:t xml:space="preserve"> shops, upscale restaurants, new apartment buildings either carved out of old buildings or built over demolished buildings, and theater—in 2014 the area is </w:t>
+        <w:t xml:space="preserve"> shops, upscale restaurants, new apartment buildings either carved out of old buildings or built over demolished buildings, and </w:t>
+      </w:r>
+      <w:r>
+        <w:t xml:space="preserve">a new </w:t>
+      </w:r>
+      <w:r>
+        <w:t xml:space="preserve">theater—in 2014 the area is </w:t>
       </w:r>
       <w:r>
         <w:t>“</w:t>
@@ -3065,13 +3604,19 @@
         <w:t>Even in 2012 i</w:t>
       </w:r>
       <w:r>
-        <w:t xml:space="preserve">t is reasonably safe at night despite the slightly scary rundown buildings. The dress code, as everywhere in Portland, is extreme casual or over the top. A line for a show might have middle-aged guys and gals in t-shirts and jeans standing next to young girls all made-up and in stilettos with silver spikes in their black leather coats and shoes. Few will comment on either dress styles and polite friendliness is always the rules in Portland often discussing favorite local beers or food. Portland’s Pearl District is ethnically Asian, Caucasian, South American and seldom African-American (with this sometimes meaning a white former South African). </w:t>
+        <w:t>t is reasonably safe at night despite the slightly scary rundown buildings. The dress code, as everywhere in Portland, is extreme casual or over the top. A line for a show might have middle-aged guys and gals in t-shirts and jeans standing next to young girls all made-up and in stilettos with silver spikes in their black leather coats and shoes. Few will comment on either dress styles and polite friendliness is always the rules in Portland often discussing favorite local beers or food. Portland’s Pearl District is ethnically Asian, Caucasian,</w:t>
+      </w:r>
+      <w:r>
+        <w:t xml:space="preserve"> South American and less African-American.</w:t>
       </w:r>
     </w:p>
     <w:p>
       <w:r>
         <w:t>The Mythos creatures know it is bad form to scare the tourists. They might take a homeless person from out of state, but not a tourist and they try to avoid locals too. The Mythos and particularly the LNL do not want attention. Portlanders are polite, but also curious about weird things—best not to get their attention until you are ready.</w:t>
       </w:r>
+      <w:r>
+        <w:t xml:space="preserve"> The police found Portland scary when the anti-war riots ran for days—best not to upset Portlanders!</w:t>
+      </w:r>
     </w:p>
     <w:p>
       <w:pPr>
@@ -3090,14 +3635,22 @@
       <w:r>
         <w:t xml:space="preserve"> off the Burnside Bridge in Portland a few weeks before the agents are called in. He was a thirty-five year old gay man who recently changed his style of art. </w:t>
       </w:r>
-      <w:r>
-        <w:t>After he saw a few episodes of CSI Las Vegas and the “miniature killer” episode</w:t>
+    </w:p>
+    <w:p>
+      <w:r>
+        <w:t>This all began when Alfred</w:t>
+      </w:r>
+      <w:r>
+        <w:t xml:space="preserve"> saw a few episodes of CSI Las Vegas and the “miniature killer” episode</w:t>
       </w:r>
       <w:r>
         <w:t>s</w:t>
       </w:r>
       <w:r>
-        <w:t xml:space="preserve"> he decided to leave behind large metal sculptures </w:t>
+        <w:t>.  H</w:t>
+      </w:r>
+      <w:r>
+        <w:t xml:space="preserve">e decided to leave behind large metal sculptures </w:t>
       </w:r>
       <w:r>
         <w:t>that did not sell</w:t>
@@ -3109,16 +3662,28 @@
         <w:t>and began</w:t>
       </w:r>
       <w:r>
-        <w:t xml:space="preserve"> to build miniature horror scenes. Being a perfectionist and wanting every last bit perfect, difficult when welding multi-tons of metal, he found miniature better fitting </w:t>
+        <w:t xml:space="preserve"> to build miniature </w:t>
+      </w:r>
+      <w:r>
+        <w:t>scenes. Being a perfectionist and wanting every last bit perfect, difficult when welding multi-tons of metal, he found miniature</w:t>
+      </w:r>
+      <w:r>
+        <w:t xml:space="preserve"> building a</w:t>
+      </w:r>
+      <w:r>
+        <w:t xml:space="preserve"> better fitting </w:t>
+      </w:r>
+      <w:r>
+        <w:t xml:space="preserve">to </w:t>
       </w:r>
       <w:r>
         <w:t>h</w:t>
       </w:r>
       <w:r>
-        <w:t xml:space="preserve">is temperament and his strange dreams he </w:t>
-      </w:r>
-      <w:r>
-        <w:t xml:space="preserve">has been having of horror. His models at first </w:t>
+        <w:t xml:space="preserve">is temperament. </w:t>
+      </w:r>
+      <w:r>
+        <w:t xml:space="preserve">His models at first </w:t>
       </w:r>
       <w:r>
         <w:t>appear to be high quality architectural models or even model railroad la</w:t>
@@ -3127,7 +3692,13 @@
         <w:t xml:space="preserve">youts. The models are viewed </w:t>
       </w:r>
       <w:r>
-        <w:t xml:space="preserve">first from a distance and appear to be high quality models with lighting. Most are set at night with a painted gray or black sky. Each model has an “eyepieces” that are squares or circles mounted on the model to look through. Here is the horror. These models are created with two views built into the same structure with certain shapes, shadows, and items </w:t>
+        <w:t xml:space="preserve">first from a distance and appear to be high quality models with lighting. Most are set at night with a painted gray or black sky. </w:t>
+      </w:r>
+      <w:r>
+        <w:t>As he learned his craft he added to e</w:t>
+      </w:r>
+      <w:r>
+        <w:t xml:space="preserve">ach model has an “eyepieces” that are squares or circles mounted on the model to look through. Here is the horror. These models are created with two views built into the same structure with certain shapes, shadows, and items </w:t>
       </w:r>
       <w:r>
         <w:t xml:space="preserve">and </w:t>
@@ -3174,7 +3745,25 @@
     </w:p>
     <w:p>
       <w:r>
-        <w:t>Alfred’s new artwork was well received in the local art scene and by the public—Portland likes things a bit weird. Unlike his giant metal sculptures his new pieces were easy to transport, display, and the public could easily understand his new works. The horror did upset some folks and he did get one critic call him “a deranged model railroad builder and not a real artists,” but this poor review just added to local folks interest in his art. Alfred received praise from a new set of fans: Model railroad builders. His skills grew in model building, as did his obsession for hiding more and more horror in a model that was invisible until viewed through his eyepiece. Alfred’s dreams of horror—waking screaming some nights—gave him more items to hide in the normality of his models. Horror lurked just out of sight—terrible horror.</w:t>
+        <w:t>Alfred’s new artwork was well received in the local art scene and by the public—Portland</w:t>
+      </w:r>
+      <w:r>
+        <w:t>ers like</w:t>
+      </w:r>
+      <w:r>
+        <w:t xml:space="preserve"> things a bit weird. Unlike his giant metal sculptures his new pieces were easy to transport, display, and the public could easily understand his new works. The horror did upset some folks and he did get one critic call him “a deranged model railroad builder and not a real artists,” but this poor review just added to local folks interest in his art. Alfred received praise from a new set o</w:t>
+      </w:r>
+      <w:r>
+        <w:t>f fans: Model railroad builders! They liked the quirky reworking of their craft.</w:t>
+      </w:r>
+      <w:r>
+        <w:t xml:space="preserve"> His skills grew in model building, as did his obsession for hiding more and more horror in a model that was inv</w:t>
+      </w:r>
+      <w:r>
+        <w:t xml:space="preserve">isible until viewed through the </w:t>
+      </w:r>
+      <w:r>
+        <w:t>eyepiece. Alfred’s dreams of horror—waking screaming some nights—gave him more items to hide in the normality of his models. Horror lurked just out of sight—terrible horror.</w:t>
       </w:r>
     </w:p>
     <w:p>
@@ -3196,21 +3785,75 @@
         <w:t>’s last public creations are</w:t>
       </w:r>
       <w:r>
-        <w:t xml:space="preserve"> images of Portland and ancient scenes from the Fall of Troy. Alfred incorporated some of the Hittite text in the models. Often hiding the cuneiform as patterns in brick formations or shadows. Again, when using the eyepiece the shadows are turned and suddenly the text stand out along with horrors in the model. Alfred has also added a few classic columns in the mode that hide some of the horrors and when seen at the eyepiece some of the figures appear to be different. The addition of text from Troy has deeply affected the model as it shadows seem to move and there appear to be extra figures in the model that disappear when looked directly at, very disturbing.</w:t>
-      </w:r>
-    </w:p>
-    <w:p>
-      <w:r>
-        <w:t>Alfred was taken below the streets into the new tunnels of the LNL and built a new altar with Nyarlathotep image for LNL. It is made up of wires and TVs and flat screens displays to show Nyarlathotep being involved in everything terrible in the world, now. This drove him mad when he understood what it was. Alfred is stunned and wanders Portland. He attacked Dreaming</w:t>
-      </w:r>
-      <w:r>
-        <w:t xml:space="preserve"> when recognizing it as a Mythos creature visiting Portland at the End</w:t>
-      </w:r>
-      <w:r>
-        <w:t xml:space="preserve"> </w:t>
-      </w:r>
-      <w:r>
-        <w:t xml:space="preserve">(see below in </w:t>
+        <w:t xml:space="preserve"> images of Portland and ancient scenes from the Fall of Troy. Alfred incorporated some of t</w:t>
+      </w:r>
+      <w:r>
+        <w:t>he Hittite text in the models; o</w:t>
+      </w:r>
+      <w:r>
+        <w:t xml:space="preserve">ften hiding the cuneiform as patterns in brick formations or shadows. Again, when using the eyepiece the shadows are </w:t>
+      </w:r>
+      <w:r>
+        <w:t xml:space="preserve">change </w:t>
+      </w:r>
+      <w:r>
+        <w:t>and suddenly the text stand out along with horrors in the model. Alfred has also added a few classic columns in the mode</w:t>
+      </w:r>
+      <w:r>
+        <w:t>l</w:t>
+      </w:r>
+      <w:r>
+        <w:t xml:space="preserve"> that hide some of the horrors and when seen at the eyepiece some of the figures appear to be different. The addition of text from Troy has deeply affected the model as it shadows seem to move and there appear to be extra figures in the model that disappear when looked directly at, very disturbing.</w:t>
+      </w:r>
+    </w:p>
+    <w:p>
+      <w:r>
+        <w:t xml:space="preserve">Alfred was taken below the streets into the new tunnels of the LNL and built a new altar with </w:t>
+      </w:r>
+      <w:proofErr w:type="spellStart"/>
+      <w:r>
+        <w:t>Nyarlathotep</w:t>
+      </w:r>
+      <w:proofErr w:type="spellEnd"/>
+      <w:r>
+        <w:t xml:space="preserve"> image for LNL. It is made up of wires and TVs and flat screens displays to show </w:t>
+      </w:r>
+      <w:proofErr w:type="spellStart"/>
+      <w:r>
+        <w:t>Nyarlathotep</w:t>
+      </w:r>
+      <w:proofErr w:type="spellEnd"/>
+      <w:r>
+        <w:t xml:space="preserve"> being involved in everything terrible in the world, now. This drove him mad when he understoo</w:t>
+      </w:r>
+      <w:r>
+        <w:t>d what it was. Alfred was insane and wandered</w:t>
+      </w:r>
+      <w:r>
+        <w:t xml:space="preserve"> Portland</w:t>
+      </w:r>
+      <w:r>
+        <w:t>—again not unusual in the Portland</w:t>
+      </w:r>
+      <w:r>
+        <w:t xml:space="preserve">. </w:t>
+      </w:r>
+    </w:p>
+    <w:p>
+      <w:r>
+        <w:t>Alfred found Dreaming in Portland, a Mythos creature visiting Portland. He</w:t>
+      </w:r>
+      <w:r>
+        <w:t xml:space="preserve"> attacked Dreaming</w:t>
+      </w:r>
+      <w:r>
+        <w:t xml:space="preserve"> when </w:t>
+      </w:r>
+      <w:r>
+        <w:t>he recognized</w:t>
+      </w:r>
+      <w:r>
+        <w:t xml:space="preserve"> it as a Mythos creature (see below in </w:t>
       </w:r>
       <w:r>
         <w:fldChar w:fldCharType="begin"/>
@@ -3276,10 +3919,22 @@
         <w:t xml:space="preserve"> Alfred sees</w:t>
       </w:r>
       <w:r>
-        <w:t xml:space="preserve"> the horror that is Dreaming he let</w:t>
-      </w:r>
-      <w:r>
-        <w:t>s go and falls into the Willamette River and dies.</w:t>
+        <w:t xml:space="preserve"> the horror that is Dreaming he </w:t>
+      </w:r>
+      <w:r>
+        <w:t xml:space="preserve">faints, </w:t>
+      </w:r>
+      <w:r>
+        <w:t>let</w:t>
+      </w:r>
+      <w:r>
+        <w:t xml:space="preserve">s go </w:t>
+      </w:r>
+      <w:r>
+        <w:t xml:space="preserve">of the railing </w:t>
+      </w:r>
+      <w:r>
+        <w:t>and falls into the Willamette River and dies.</w:t>
       </w:r>
     </w:p>
     <w:p>
@@ -3290,7 +3945,13 @@
         <w:t>begin by investigating Alfred’s death. The police believe he was murdered, but have no leads. They suspect some stalker fan of his weird art.</w:t>
       </w:r>
       <w:r>
-        <w:t xml:space="preserve"> They are disturbed by the strange markings on the body and the damaged finger nails.</w:t>
+        <w:t xml:space="preserve"> They are disturbed by the strange markings on the body and the damaged </w:t>
+      </w:r>
+      <w:r>
+        <w:t>fingernails</w:t>
+      </w:r>
+      <w:r>
+        <w:t>.</w:t>
       </w:r>
     </w:p>
     <w:p>
@@ -3440,7 +4101,15 @@
         <w:t>ux based freeware for office software</w:t>
       </w:r>
       <w:r>
-        <w:t>. Hacking or pranking other members’ equipment, accounts, or just being “high maintenance” is punished quickly with some folks loosing membership or privileges. A set of rules and guidelines are available that clearly state that The Golden Apple is not the place for the less serious hacker</w:t>
+        <w:t xml:space="preserve">. Hacking or </w:t>
+      </w:r>
+      <w:proofErr w:type="spellStart"/>
+      <w:r>
+        <w:t>pranking</w:t>
+      </w:r>
+      <w:proofErr w:type="spellEnd"/>
+      <w:r>
+        <w:t xml:space="preserve"> other members’ equipment, accounts, or just being “high maintenance” is punished quickly with some folks loosing membership or privileges. A set of rules and guidelines are available that clearly state that The Golden Apple is not the place for the less serious hacker</w:t>
       </w:r>
       <w:r>
         <w:t>s</w:t>
@@ -3693,7 +4362,15 @@
         <w:t>wn out b</w:t>
       </w:r>
       <w:r>
-        <w:t xml:space="preserve">y Mary for hacking or pranking. </w:t>
+        <w:t xml:space="preserve">y Mary for hacking or </w:t>
+      </w:r>
+      <w:proofErr w:type="spellStart"/>
+      <w:r>
+        <w:t>pranking</w:t>
+      </w:r>
+      <w:proofErr w:type="spellEnd"/>
+      <w:r>
+        <w:t xml:space="preserve">. </w:t>
       </w:r>
       <w:r>
         <w:t>Tom likes Mary; he follows the rules. Tom is a clean-cut well-maintained guy with a love of large coats and strange facts. He is tall and thin and works out. He wears his hair short but not military short. Tom looks like the guy mom would want to meet.</w:t>
@@ -3701,7 +4378,15 @@
     </w:p>
     <w:p>
       <w:r>
-        <w:t>Tom is a script kittie and not a real hacker. He can write a mean script</w:t>
+        <w:t xml:space="preserve">Tom is a script </w:t>
+      </w:r>
+      <w:proofErr w:type="spellStart"/>
+      <w:r>
+        <w:t>kittie</w:t>
+      </w:r>
+      <w:proofErr w:type="spellEnd"/>
+      <w:r>
+        <w:t xml:space="preserve"> and not a real hacker. He can write a mean script</w:t>
       </w:r>
       <w:r>
         <w:t xml:space="preserve"> and is actually a good programmer</w:t>
@@ -3811,7 +4496,15 @@
     </w:p>
     <w:p>
       <w:r>
-        <w:t xml:space="preserve">Tom has befriended by Harry Kong who is an agent of a local Mythos based cult. Tom is a bit flattered by Harry’s comments on his work. He has shared some of his translations with Harry. </w:t>
+        <w:t xml:space="preserve">Tom has befriended by Harry Kong who is an agent of a local Mythos based cult. Tom is a bit flattered by </w:t>
+      </w:r>
+      <w:proofErr w:type="spellStart"/>
+      <w:r>
+        <w:t>Harry’s</w:t>
+      </w:r>
+      <w:proofErr w:type="spellEnd"/>
+      <w:r>
+        <w:t xml:space="preserve"> comments on his work. He has shared some of his translations with Harry. </w:t>
       </w:r>
     </w:p>
     <w:p>
@@ -3964,8 +4657,13 @@
     </w:p>
     <w:p>
       <w:r>
-        <w:t>It assumed that the investigators are part of the Cascadia</w:t>
-      </w:r>
+        <w:t xml:space="preserve">It assumed that the investigators are part of the </w:t>
+      </w:r>
+      <w:proofErr w:type="spellStart"/>
+      <w:r>
+        <w:t>Cascadia</w:t>
+      </w:r>
+      <w:proofErr w:type="spellEnd"/>
       <w:r>
         <w:rPr>
           <w:rStyle w:val="FootnoteReference"/>
@@ -3973,12 +4671,28 @@
         <w:footnoteReference w:id="13"/>
       </w:r>
       <w:r>
-        <w:t xml:space="preserve"> branch of a secret spy-like organization based in Portland that is trying to save the world. “The Agency” has been wrecked by the discovery of insanity destroying secrets that, when learned, drove much of the controlling hierarchy insane. Now the organization is by broken-up into separate cells that have one contact to the organization and do not know the other cells. In effect the investigators operating without help and much support. The Keeper can use The Agency as a hook to the adventure, as done here, and also have it suddenly step and create a cover story. The usual is a “gas explosion” that covers for the manifestation of some horror. The Keeper should avoid using The Agency in place of the investigators doing the role-playing, but should the investigators miss some critical event or information The Agency might supply it. If the investigators are not part of the Cascadia branch then maybe just a few a hints from a known friendly secret anti-Mythos cult in Portland to get things started instead. </w:t>
-      </w:r>
-    </w:p>
-    <w:p>
-      <w:r>
-        <w:t xml:space="preserve">President Nixon runs Cascadia. </w:t>
+        <w:t xml:space="preserve"> branch of a secret spy-like organization based in Portland that is trying to save the world. “The Agency” has been wrecked by the discovery of insanity destroying secrets that, when learned, drove much of the controlling hierarchy insane. Now the organization is by broken-up into separate cells that have one contact to the organization and do not know the other cells. In effect the investigators operating without help and much support. The Keeper can use The Agency as a hook to the adventure, as done here, and also have it suddenly step and create a cover story. The usual is a “gas explosion” that covers for the manifestation of some horror. The Keeper should avoid using The Agency in place of the investigators doing the role-playing, but should the investigators miss some critical event or information The Agency might supply it. If the investigators are not part of the </w:t>
+      </w:r>
+      <w:proofErr w:type="spellStart"/>
+      <w:r>
+        <w:t>Cascadia</w:t>
+      </w:r>
+      <w:proofErr w:type="spellEnd"/>
+      <w:r>
+        <w:t xml:space="preserve"> branch then maybe just a few a hints from a known friendly secret anti-Mythos cult in Portland to get things started instead. </w:t>
+      </w:r>
+    </w:p>
+    <w:p>
+      <w:r>
+        <w:t xml:space="preserve">President Nixon runs </w:t>
+      </w:r>
+      <w:proofErr w:type="spellStart"/>
+      <w:r>
+        <w:t>Cascadia</w:t>
+      </w:r>
+      <w:proofErr w:type="spellEnd"/>
+      <w:r>
+        <w:t xml:space="preserve">. </w:t>
       </w:r>
       <w:r>
         <w:t xml:space="preserve">He has faked his death and is now hidden in plain sight in Portland, Oregon. </w:t>
@@ -3990,13 +4704,26 @@
       </w:pPr>
       <w:bookmarkStart w:id="24" w:name="_Toc265069326"/>
       <w:r>
-        <w:t>LBGT of Cascadia</w:t>
+        <w:t xml:space="preserve">LBGT of </w:t>
+      </w:r>
+      <w:proofErr w:type="spellStart"/>
+      <w:r>
+        <w:t>Cascadia</w:t>
       </w:r>
       <w:bookmarkEnd w:id="24"/>
-    </w:p>
-    <w:p>
-      <w:r>
-        <w:t xml:space="preserve">President Nixon is also the head of a small group of multi-colored t-shirt wearing supporter of gay and like rights known as the LBGT of Cascadia. This group is known for throwing fun parties, protesting politely against anti-gay biases, and for having many old queens. J. Edgar Hoover is also a member. Both he and President Nixon are seen often together with </w:t>
+      <w:proofErr w:type="spellEnd"/>
+    </w:p>
+    <w:p>
+      <w:r>
+        <w:t xml:space="preserve">President Nixon is also the head of a small group of multi-colored t-shirt wearing supporter of gay and like rights known as the LBGT of </w:t>
+      </w:r>
+      <w:proofErr w:type="spellStart"/>
+      <w:r>
+        <w:t>Cascadia</w:t>
+      </w:r>
+      <w:proofErr w:type="spellEnd"/>
+      <w:r>
+        <w:t xml:space="preserve">. This group is known for throwing fun parties, protesting politely against anti-gay biases, and for having many old queens. J. Edgar Hoover is also a member. Both he and President Nixon are seen often together with </w:t>
       </w:r>
       <w:r>
         <w:t xml:space="preserve">Director </w:t>
@@ -5067,7 +5794,15 @@
         <w:t xml:space="preserve">Weapons: </w:t>
       </w:r>
       <w:r>
-        <w:t>.38 Glock 75%, damage 1d10 (average damage 5)</w:t>
+        <w:t xml:space="preserve">.38 </w:t>
+      </w:r>
+      <w:proofErr w:type="spellStart"/>
+      <w:r>
+        <w:t>Glock</w:t>
+      </w:r>
+      <w:proofErr w:type="spellEnd"/>
+      <w:r>
+        <w:t xml:space="preserve"> 75%, damage 1d10 (average damage 5)</w:t>
       </w:r>
     </w:p>
     <w:p>
@@ -5303,7 +6038,15 @@
     </w:p>
     <w:p>
       <w:r>
-        <w:t>If asked about any missing items David will explain that Alfred’s laptop is missing. “Likely stolen or at the bottom of the river,” David explains a bit sadly. “He never went anywhere without his ‘black mac’,” David says with watery eyes.</w:t>
+        <w:t xml:space="preserve">If asked about any missing items David will explain that Alfred’s laptop is missing. “Likely stolen or at the bottom of the river,” David explains a bit sadly. “He never went anywhere without his ‘black </w:t>
+      </w:r>
+      <w:proofErr w:type="spellStart"/>
+      <w:r>
+        <w:t>mac</w:t>
+      </w:r>
+      <w:proofErr w:type="spellEnd"/>
+      <w:r>
+        <w:t>’,” David says with watery eyes.</w:t>
       </w:r>
     </w:p>
     <w:p>
@@ -5344,12 +6087,28 @@
         </w:numPr>
       </w:pPr>
       <w:r>
-        <w:t>A terrible non-sensible translation of the words—same note as above.</w:t>
-      </w:r>
-    </w:p>
-    <w:p>
-      <w:r>
-        <w:t>A translation of the same text into English pronouncement which clearly is Mythos chant (see below in handouts:</w:t>
+        <w:t>A terrible non-sensible translation of the words—</w:t>
+      </w:r>
+      <w:proofErr w:type="gramStart"/>
+      <w:r>
+        <w:t>same</w:t>
+      </w:r>
+      <w:proofErr w:type="gramEnd"/>
+      <w:r>
+        <w:t xml:space="preserve"> note as above.</w:t>
+      </w:r>
+    </w:p>
+    <w:p>
+      <w:r>
+        <w:t xml:space="preserve">A translation of the same text into English </w:t>
+      </w:r>
+      <w:proofErr w:type="gramStart"/>
+      <w:r>
+        <w:t>pronouncement which</w:t>
+      </w:r>
+      <w:proofErr w:type="gramEnd"/>
+      <w:r>
+        <w:t xml:space="preserve"> clearly is Mythos chant (see below in handouts:</w:t>
       </w:r>
       <w:r>
         <w:t xml:space="preserve"> </w:t>
@@ -5497,7 +6256,15 @@
     </w:p>
     <w:p>
       <w:r>
-        <w:t>The Keeper can have the viewer roll Cthulhu Mythos</w:t>
+        <w:t xml:space="preserve">The Keeper can have the viewer roll </w:t>
+      </w:r>
+      <w:proofErr w:type="spellStart"/>
+      <w:r>
+        <w:t>Cthulhu</w:t>
+      </w:r>
+      <w:proofErr w:type="spellEnd"/>
+      <w:r>
+        <w:t xml:space="preserve"> Mythos</w:t>
       </w:r>
       <w:r>
         <w:t xml:space="preserve"> with an advantage die</w:t>
@@ -5505,12 +6272,19 @@
       <w:r>
         <w:t xml:space="preserve">. Any success costs one sanity point unless a sanity check is made: The figure is </w:t>
       </w:r>
+      <w:proofErr w:type="spellStart"/>
       <w:r>
         <w:t>Nyarlathotep</w:t>
       </w:r>
-      <w:r>
-        <w:t>. A spot hidden roll success will notice that the slain figure does look much like the figure for Portlandia</w:t>
-      </w:r>
+      <w:proofErr w:type="spellEnd"/>
+      <w:r>
+        <w:t xml:space="preserve">. A spot hidden roll success will notice that the slain figure does look much like the figure for </w:t>
+      </w:r>
+      <w:proofErr w:type="spellStart"/>
+      <w:r>
+        <w:t>Portlandia</w:t>
+      </w:r>
+      <w:proofErr w:type="spellEnd"/>
       <w:r>
         <w:rPr>
           <w:rStyle w:val="FootnoteReference"/>
@@ -5521,12 +6295,36 @@
         <w:t xml:space="preserve"> at City Hall in Portland. A successful occult roll would suggest this model might be useable in a spell to bring about what is pictured. A successful art or like check suggests this is a carefully constructed work with many </w:t>
       </w:r>
       <w:r>
-        <w:t>trials and errors—a few lines here and there suggest revisions; the artist was trying to recreate an image that does not fit normal 3D structures. A great success on art of history suggests that the gold jewelry is very important but its purpose is unclear (it is the treasure of Priam).</w:t>
-      </w:r>
-    </w:p>
-    <w:p>
-      <w:r>
-        <w:t>To explain plainly: The image starts as a view of any nice park in Portland. The image changes to some local group being controlled by Nyarlanthotep destroying Portland like Troy: Shoggoth and fire. The Keeper should not share this interpretation with the players.</w:t>
+        <w:t xml:space="preserve">trials and errors—a few lines here and there suggest revisions; the artist was trying to recreate an image that does not fit normal 3D structures. A great success on art of history suggests that the gold jewelry is very important but its purpose is unclear (it is the treasure of </w:t>
+      </w:r>
+      <w:proofErr w:type="spellStart"/>
+      <w:r>
+        <w:t>Priam</w:t>
+      </w:r>
+      <w:proofErr w:type="spellEnd"/>
+      <w:r>
+        <w:t>).</w:t>
+      </w:r>
+    </w:p>
+    <w:p>
+      <w:r>
+        <w:t xml:space="preserve">To explain plainly: The image starts as a view of any nice park in Portland. The image changes to some local group being controlled by </w:t>
+      </w:r>
+      <w:proofErr w:type="spellStart"/>
+      <w:r>
+        <w:t>Nyarlanthotep</w:t>
+      </w:r>
+      <w:proofErr w:type="spellEnd"/>
+      <w:r>
+        <w:t xml:space="preserve"> destroying Portland like Troy: </w:t>
+      </w:r>
+      <w:proofErr w:type="spellStart"/>
+      <w:r>
+        <w:t>Shoggoth</w:t>
+      </w:r>
+      <w:proofErr w:type="spellEnd"/>
+      <w:r>
+        <w:t xml:space="preserve"> and fire. The Keeper should not share this interpretation with the players.</w:t>
       </w:r>
     </w:p>
     <w:p>
@@ -5551,7 +6349,21 @@
         <w:rPr>
           <w:i/>
         </w:rPr>
-        <w:t xml:space="preserve">The second model is a departure from Portland theme. The Trojan Horse </w:t>
+        <w:t xml:space="preserve">The second model is a departure from Portland theme. The Trojan </w:t>
+      </w:r>
+      <w:proofErr w:type="gramStart"/>
+      <w:r>
+        <w:rPr>
+          <w:i/>
+        </w:rPr>
+        <w:t>Horse</w:t>
+      </w:r>
+      <w:proofErr w:type="gramEnd"/>
+      <w:r>
+        <w:rPr>
+          <w:i/>
+        </w:rPr>
+        <w:t xml:space="preserve"> </w:t>
       </w:r>
       <w:r>
         <w:rPr>
@@ -5623,7 +6435,21 @@
         <w:rPr>
           <w:i/>
         </w:rPr>
-        <w:t>in a temple pointing at the horse and at a model of a fire, flashing with light, clearly suggesting to burn the horse. Priam, kingly in his robes, clearly waves the troops to pull in the horse inside. The troops happily pull on the ropes. In the eye of the horse is seen a Greek, likely Odysseus, his hand covering his mouth to his men obviously hidden in the horse. It is a diorama of the old story. As the eye becomes accustom to the model you notice strange cuneiform writing on the walls and building. It looks like just texture but when noticed it is clearly writing.</w:t>
+        <w:t xml:space="preserve">in a temple pointing at the horse and at a model of a fire, flashing with light, clearly suggesting to burn the horse. </w:t>
+      </w:r>
+      <w:proofErr w:type="spellStart"/>
+      <w:r>
+        <w:rPr>
+          <w:i/>
+        </w:rPr>
+        <w:t>Priam</w:t>
+      </w:r>
+      <w:proofErr w:type="spellEnd"/>
+      <w:r>
+        <w:rPr>
+          <w:i/>
+        </w:rPr>
+        <w:t>, kingly in his robes, clearly waves the troops to pull in the horse inside. The troops happily pull on the ropes. In the eye of the horse is seen a Greek, likely Odysseus, his hand covering his mouth to his men obviously hidden in the horse. It is a diorama of the old story. As the eye becomes accustom to the model you notice strange cuneiform writing on the walls and building. It looks like just texture but when noticed it is clearly writing.</w:t>
       </w:r>
       <w:r>
         <w:rPr>
@@ -5690,13 +6516,55 @@
         <w:rPr>
           <w:i/>
         </w:rPr>
-        <w:t xml:space="preserve">. Once hidden misshaped creatures stand before her all with torches ready. Priam now stands before her with a group of Trojans to defend the horse. Civil war in Troy! The content of the horse is now visible in the cracks. Something glowing and amorphous hides in the Trojan Horse. </w:t>
-      </w:r>
-      <w:r>
-        <w:rPr>
-          <w:i/>
-        </w:rPr>
-        <w:t xml:space="preserve">There is cuneiform writing projected all over the Trojan Horse now. </w:t>
+        <w:t xml:space="preserve">. Once hidden misshaped creatures stand before her all with torches ready. </w:t>
+      </w:r>
+      <w:proofErr w:type="spellStart"/>
+      <w:r>
+        <w:rPr>
+          <w:i/>
+        </w:rPr>
+        <w:t>Priam</w:t>
+      </w:r>
+      <w:proofErr w:type="spellEnd"/>
+      <w:r>
+        <w:rPr>
+          <w:i/>
+        </w:rPr>
+        <w:t xml:space="preserve"> now stands before her with a group of Trojans to defend the horse. Civil war in Troy! The content of the horse is now visible in the cracks. Something glowing and amorphous hides in the Trojan </w:t>
+      </w:r>
+      <w:proofErr w:type="gramStart"/>
+      <w:r>
+        <w:rPr>
+          <w:i/>
+        </w:rPr>
+        <w:t>Horse</w:t>
+      </w:r>
+      <w:proofErr w:type="gramEnd"/>
+      <w:r>
+        <w:rPr>
+          <w:i/>
+        </w:rPr>
+        <w:t xml:space="preserve">. </w:t>
+      </w:r>
+      <w:r>
+        <w:rPr>
+          <w:i/>
+        </w:rPr>
+        <w:t xml:space="preserve">There is cuneiform writing projected all over the Trojan </w:t>
+      </w:r>
+      <w:proofErr w:type="gramStart"/>
+      <w:r>
+        <w:rPr>
+          <w:i/>
+        </w:rPr>
+        <w:t>Horse</w:t>
+      </w:r>
+      <w:proofErr w:type="gramEnd"/>
+      <w:r>
+        <w:rPr>
+          <w:i/>
+        </w:rPr>
+        <w:t xml:space="preserve"> now. </w:t>
       </w:r>
     </w:p>
     <w:p>
@@ -5745,7 +6613,21 @@
         <w:rPr>
           <w:i/>
         </w:rPr>
-        <w:t>In his other hand he holds a clay tablet with cuneiform writing. In the distance over his other shoulder is a vision of Troy burning with a huge tentacled creature burning in the fire.</w:t>
+        <w:t xml:space="preserve">In his other hand he holds a clay tablet with cuneiform writing. In the distance over his other shoulder is a vision of Troy burning with a huge </w:t>
+      </w:r>
+      <w:proofErr w:type="spellStart"/>
+      <w:r>
+        <w:rPr>
+          <w:i/>
+        </w:rPr>
+        <w:t>tentacled</w:t>
+      </w:r>
+      <w:proofErr w:type="spellEnd"/>
+      <w:r>
+        <w:rPr>
+          <w:i/>
+        </w:rPr>
+        <w:t xml:space="preserve"> creature burning in the fire.</w:t>
       </w:r>
     </w:p>
     <w:p>
@@ -5753,7 +6635,15 @@
         <w:t>The Keeper can have th</w:t>
       </w:r>
       <w:r>
-        <w:t xml:space="preserve">e viewer roll Cthulhu Mythos with an </w:t>
+        <w:t xml:space="preserve">e viewer roll </w:t>
+      </w:r>
+      <w:proofErr w:type="spellStart"/>
+      <w:r>
+        <w:t>Cthulhu</w:t>
+      </w:r>
+      <w:proofErr w:type="spellEnd"/>
+      <w:r>
+        <w:t xml:space="preserve"> Mythos with an </w:t>
       </w:r>
       <w:r>
         <w:t>adva</w:t>
@@ -5770,9 +6660,11 @@
       <w:r>
         <w:t xml:space="preserve">s </w:t>
       </w:r>
+      <w:proofErr w:type="spellStart"/>
       <w:r>
         <w:t>Nyarlathotep</w:t>
       </w:r>
+      <w:proofErr w:type="spellEnd"/>
       <w:r>
         <w:t>—</w:t>
       </w:r>
@@ -5786,13 +6678,29 @@
         <w:t xml:space="preserve">so-called </w:t>
       </w:r>
       <w:r>
-        <w:t>thousand faces of Nyarlathotep is Helen of Troy</w:t>
+        <w:t xml:space="preserve">thousand faces of </w:t>
+      </w:r>
+      <w:proofErr w:type="spellStart"/>
+      <w:r>
+        <w:t>Nyarlathotep</w:t>
+      </w:r>
+      <w:proofErr w:type="spellEnd"/>
+      <w:r>
+        <w:t xml:space="preserve"> is Helen of Troy</w:t>
       </w:r>
       <w:r>
         <w:t>—a</w:t>
       </w:r>
       <w:r>
-        <w:t>nd a shoggoth is in the Trojan Horse. A successful art or like check suggests</w:t>
+        <w:t xml:space="preserve">nd a </w:t>
+      </w:r>
+      <w:proofErr w:type="spellStart"/>
+      <w:r>
+        <w:t>shoggoth</w:t>
+      </w:r>
+      <w:proofErr w:type="spellEnd"/>
+      <w:r>
+        <w:t xml:space="preserve"> is in the Trojan Horse. A successful art or like check suggests</w:t>
       </w:r>
       <w:r>
         <w:t xml:space="preserve"> computers were used to develop the mirrors that change the view and the special staging to create two images out of one model. A </w:t>
@@ -5801,8 +6709,13 @@
         <w:t xml:space="preserve">success on art of history suggests that </w:t>
       </w:r>
       <w:r>
-        <w:t>the gold jewelry is the treasure of Priam</w:t>
-      </w:r>
+        <w:t xml:space="preserve">the gold jewelry is the treasure of </w:t>
+      </w:r>
+      <w:proofErr w:type="spellStart"/>
+      <w:r>
+        <w:t>Priam</w:t>
+      </w:r>
+      <w:proofErr w:type="spellEnd"/>
       <w:r>
         <w:t>.</w:t>
       </w:r>
@@ -5812,10 +6725,42 @@
         <w:t xml:space="preserve">To explain plainly: The image starts as a view </w:t>
       </w:r>
       <w:r>
-        <w:t>of the story as told now. The second image is of a civil war in Troy over the horse that contains a shoggoth with Nyaralathotep replacing</w:t>
-      </w:r>
-      <w:r>
-        <w:t xml:space="preserve"> Helen and leading an assault to stop the horse. Odysseus summoned the shoggoth but has no power to control it. In the end Troy is burned to destroy the shoggoth. The Keeper should not share this interpretation with the players.</w:t>
+        <w:t xml:space="preserve">of the story as told now. The second image is of a civil war in Troy over the horse that contains a </w:t>
+      </w:r>
+      <w:proofErr w:type="spellStart"/>
+      <w:r>
+        <w:t>shoggoth</w:t>
+      </w:r>
+      <w:proofErr w:type="spellEnd"/>
+      <w:r>
+        <w:t xml:space="preserve"> with </w:t>
+      </w:r>
+      <w:proofErr w:type="spellStart"/>
+      <w:r>
+        <w:t>Nyaralathotep</w:t>
+      </w:r>
+      <w:proofErr w:type="spellEnd"/>
+      <w:r>
+        <w:t xml:space="preserve"> replacing</w:t>
+      </w:r>
+      <w:r>
+        <w:t xml:space="preserve"> Helen and leading an assault to stop the horse. Odysseus summoned the </w:t>
+      </w:r>
+      <w:proofErr w:type="spellStart"/>
+      <w:r>
+        <w:t>shoggoth</w:t>
+      </w:r>
+      <w:proofErr w:type="spellEnd"/>
+      <w:r>
+        <w:t xml:space="preserve"> but has no power to control it. In the end Troy is burned to destroy the </w:t>
+      </w:r>
+      <w:proofErr w:type="spellStart"/>
+      <w:r>
+        <w:t>shoggoth</w:t>
+      </w:r>
+      <w:proofErr w:type="spellEnd"/>
+      <w:r>
+        <w:t>. The Keeper should not share this interpretation with the players.</w:t>
       </w:r>
     </w:p>
     <w:p>
@@ -5846,7 +6791,21 @@
         <w:rPr>
           <w:i/>
         </w:rPr>
-        <w:t xml:space="preserve"> model shows the Portland Saturday Market on a wet pre-Chirstmas Saturday. Strangely some of the stalls are not Portland but Aztec or Mayan in style. Standard Portland dress, t-shirts, shorts, and sandals, is mixed with Aztec and Mayan shoppers. It looks like a festive day.</w:t>
+        <w:t xml:space="preserve"> model shows the Portland Saturday Market on a wet pre-</w:t>
+      </w:r>
+      <w:proofErr w:type="spellStart"/>
+      <w:r>
+        <w:rPr>
+          <w:i/>
+        </w:rPr>
+        <w:t>Chirstmas</w:t>
+      </w:r>
+      <w:proofErr w:type="spellEnd"/>
+      <w:r>
+        <w:rPr>
+          <w:i/>
+        </w:rPr>
+        <w:t xml:space="preserve"> Saturday. Strangely some of the stalls are not Portland but Aztec or Mayan in style. Standard Portland dress, t-shirts, shorts, and sandals, is mixed with Aztec and Mayan shoppers. It looks like a festive day.</w:t>
       </w:r>
     </w:p>
     <w:p>
@@ -5903,18 +6862,76 @@
         <w:rPr>
           <w:rFonts w:cs="Garamond"/>
         </w:rPr>
-        <w:t xml:space="preserve">The Keeper can have the viewer roll Cthulhu Mythos with an advantage die. Any success costs one sanity point unless a sanity check is made: The figure is Nyarlathotep again. A spot hidden roll success will notice that the toga figure does look much like the figure for Portlandia at City Hall in Portland. A successful art or like check suggests computers were used to develop the mirrors that change the view. A history check will suggest that the inclusion of Mayan and Aztec themes suggests the end of the </w:t>
-      </w:r>
+        <w:t xml:space="preserve">The Keeper can have the viewer roll </w:t>
+      </w:r>
+      <w:proofErr w:type="spellStart"/>
       <w:r>
         <w:rPr>
           <w:rFonts w:cs="Garamond"/>
         </w:rPr>
+        <w:t>Cthulhu</w:t>
+      </w:r>
+      <w:proofErr w:type="spellEnd"/>
+      <w:r>
+        <w:rPr>
+          <w:rFonts w:cs="Garamond"/>
+        </w:rPr>
+        <w:t xml:space="preserve"> Mythos with an advantage die. Any success costs one sanity point unless a sanity check is made: The figure is </w:t>
+      </w:r>
+      <w:proofErr w:type="spellStart"/>
+      <w:r>
+        <w:rPr>
+          <w:rFonts w:cs="Garamond"/>
+        </w:rPr>
+        <w:t>Nyarlathotep</w:t>
+      </w:r>
+      <w:proofErr w:type="spellEnd"/>
+      <w:r>
+        <w:rPr>
+          <w:rFonts w:cs="Garamond"/>
+        </w:rPr>
+        <w:t xml:space="preserve"> again. A spot hidden roll success will notice that the toga figure does look much like the figure for </w:t>
+      </w:r>
+      <w:proofErr w:type="spellStart"/>
+      <w:r>
+        <w:rPr>
+          <w:rFonts w:cs="Garamond"/>
+        </w:rPr>
+        <w:t>Portlandia</w:t>
+      </w:r>
+      <w:proofErr w:type="spellEnd"/>
+      <w:r>
+        <w:rPr>
+          <w:rFonts w:cs="Garamond"/>
+        </w:rPr>
+        <w:t xml:space="preserve"> at City Hall in Portland. A successful art or like check suggests computers were used to develop the mirrors that change the view. A history check will suggest that the inclusion of Mayan and Aztec themes suggests the end of the </w:t>
+      </w:r>
+      <w:r>
+        <w:rPr>
+          <w:rFonts w:cs="Garamond"/>
+        </w:rPr>
         <w:t>Aztec calendar: December 21, 2012.</w:t>
       </w:r>
     </w:p>
     <w:p>
       <w:r>
-        <w:t xml:space="preserve">To explain plainly: Nyaralathotep is replaying Troy in Portland. On December 21, 2012 Portland will be destroyed by a shoggoth. </w:t>
+        <w:t xml:space="preserve">To explain plainly: </w:t>
+      </w:r>
+      <w:proofErr w:type="spellStart"/>
+      <w:r>
+        <w:t>Nyaralathotep</w:t>
+      </w:r>
+      <w:proofErr w:type="spellEnd"/>
+      <w:r>
+        <w:t xml:space="preserve"> is replaying Troy in Portland. On December 21, 2012 Portland will be destroyed by a </w:t>
+      </w:r>
+      <w:proofErr w:type="spellStart"/>
+      <w:r>
+        <w:t>shoggoth</w:t>
+      </w:r>
+      <w:proofErr w:type="spellEnd"/>
+      <w:r>
+        <w:t xml:space="preserve">. </w:t>
       </w:r>
     </w:p>
     <w:p>
@@ -5995,7 +7012,21 @@
         <w:rPr>
           <w:i/>
         </w:rPr>
-        <w:t xml:space="preserve"> Portland Police officer Edward Miller is investigating the case. He is an older man with low rank and he seems very organized. “I handle simple and impossible cases like Alfred Quacker’s death,” he says as he meets you in a conference room. It is plain and obviously seen better days. “Please tell me who you are and how you became interested in Alfred’s end,” he says looking you straight in the eye.</w:t>
+        <w:t xml:space="preserve"> Portland Police officer Edward Miller is investigating the case. He is an older man with low rank and he seems very organized. “I handle simple and impossible cases like Alfred </w:t>
+      </w:r>
+      <w:proofErr w:type="spellStart"/>
+      <w:r>
+        <w:rPr>
+          <w:i/>
+        </w:rPr>
+        <w:t>Quacker’s</w:t>
+      </w:r>
+      <w:proofErr w:type="spellEnd"/>
+      <w:r>
+        <w:rPr>
+          <w:i/>
+        </w:rPr>
+        <w:t xml:space="preserve"> death,” he says as he meets you in a conference room. It is plain and obviously seen better days. “Please tell me who you are and how you became interested in Alfred’s end,” he says looking you straight in the eye.</w:t>
       </w:r>
     </w:p>
     <w:p>
@@ -6427,7 +7458,21 @@
         <w:rPr>
           <w:i/>
         </w:rPr>
-        <w:t>. She looks angry and eyes flash as she writes on her laptop with an Ubunto symbol on its back. An old sign stating “Now Serving” with a number under it is near Mary.</w:t>
+        <w:t xml:space="preserve">. She looks angry and eyes flash as she writes on her laptop with an </w:t>
+      </w:r>
+      <w:proofErr w:type="spellStart"/>
+      <w:r>
+        <w:rPr>
+          <w:i/>
+        </w:rPr>
+        <w:t>Ubunto</w:t>
+      </w:r>
+      <w:proofErr w:type="spellEnd"/>
+      <w:r>
+        <w:rPr>
+          <w:i/>
+        </w:rPr>
+        <w:t xml:space="preserve"> symbol on its back. An old sign stating “Now Serving” with a number under it is near Mary.</w:t>
       </w:r>
     </w:p>
     <w:p>
@@ -6452,7 +7497,21 @@
         <w:rPr>
           <w:i/>
         </w:rPr>
-        <w:t>wall. A group of large computers are locked behind a strong cage of wire. Signs announce high voltage, explosives, toxic waste, radiation, bio hazards, and zombies risk from entering the cage. A chain is wrapped around the door locked with a padlock. Multiple other padlocks are also in use as is a keypad.</w:t>
+        <w:t xml:space="preserve">wall. A group of large computers are locked behind a strong cage of wire. Signs announce high voltage, explosives, toxic waste, radiation, </w:t>
+      </w:r>
+      <w:proofErr w:type="gramStart"/>
+      <w:r>
+        <w:rPr>
+          <w:i/>
+        </w:rPr>
+        <w:t>bio hazards</w:t>
+      </w:r>
+      <w:proofErr w:type="gramEnd"/>
+      <w:r>
+        <w:rPr>
+          <w:i/>
+        </w:rPr>
+        <w:t>, and zombies risk from entering the cage. A chain is wrapped around the door locked with a padlock. Multiple other padlocks are also in use as is a keypad.</w:t>
       </w:r>
     </w:p>
     <w:p>
@@ -6576,19 +7635,67 @@
     </w:p>
     <w:p>
       <w:r>
-        <w:t>Password for the local wifi network called GoldenApple is “Aphrodite1.” To get access to Linux server the guest must run ssh guest</w:t>
+        <w:t xml:space="preserve">Password for the local </w:t>
+      </w:r>
+      <w:proofErr w:type="spellStart"/>
+      <w:r>
+        <w:t>wifi</w:t>
+      </w:r>
+      <w:proofErr w:type="spellEnd"/>
+      <w:r>
+        <w:t xml:space="preserve"> network called </w:t>
+      </w:r>
+      <w:proofErr w:type="spellStart"/>
+      <w:r>
+        <w:t>GoldenApple</w:t>
+      </w:r>
+      <w:proofErr w:type="spellEnd"/>
+      <w:r>
+        <w:t xml:space="preserve"> is “Aphrodite1.” To get access to Linux server the guest must run </w:t>
+      </w:r>
+      <w:proofErr w:type="spellStart"/>
+      <w:r>
+        <w:t>ssh</w:t>
+      </w:r>
+      <w:proofErr w:type="spellEnd"/>
+      <w:r>
+        <w:t xml:space="preserve"> </w:t>
+      </w:r>
+      <w:proofErr w:type="spellStart"/>
+      <w:r>
+        <w:t>guest</w:t>
       </w:r>
       <w:r>
         <w:t>#</w:t>
       </w:r>
       <w:r>
-        <w:t xml:space="preserve">@GoldenApple </w:t>
+        <w:t>@GoldenApple</w:t>
+      </w:r>
+      <w:proofErr w:type="spellEnd"/>
+      <w:r>
+        <w:t xml:space="preserve"> </w:t>
       </w:r>
       <w:r>
         <w:t xml:space="preserve">(replacing # with a number) </w:t>
       </w:r>
       <w:r>
-        <w:t xml:space="preserve">using password “theFairest” to get a locked down virtual Ubuntu desktop that allows access to an Internet browser, light weight office like software, Tom’s Hittite </w:t>
+        <w:t>using password “</w:t>
+      </w:r>
+      <w:proofErr w:type="spellStart"/>
+      <w:r>
+        <w:t>theFairest</w:t>
+      </w:r>
+      <w:proofErr w:type="spellEnd"/>
+      <w:r>
+        <w:t xml:space="preserve">” to get a locked down virtual </w:t>
+      </w:r>
+      <w:proofErr w:type="spellStart"/>
+      <w:r>
+        <w:t>Ubuntu</w:t>
+      </w:r>
+      <w:proofErr w:type="spellEnd"/>
+      <w:r>
+        <w:t xml:space="preserve"> desktop that allows access to an Internet browser, light weight office like software, Tom’s Hittite </w:t>
       </w:r>
       <w:r>
         <w:t xml:space="preserve">word processor, </w:t>
@@ -6602,12 +7709,28 @@
     </w:p>
     <w:p>
       <w:r>
-        <w:t xml:space="preserve">Members of The Golden Apple may request multiple accounts that are safeguarded and backed up. Each member is allowed an account that represents themselves and is where they run gitmon for their code and store their writings. They are also allowed one testing account, created with a T_ in front of their name regular user name. They are also allowed on hacking account for attacking test computers that starts with an H_ in front of their regular user name. Mary Jones is administrator and runs a very tight-ship. All passwords are checked against a dictionary list and easy to break ones are rejected. Most members without perfect memories have a password wallet on their cell phone or laptop to record and generate usable passwords. </w:t>
-      </w:r>
-    </w:p>
-    <w:p>
-      <w:r>
-        <w:t xml:space="preserve">Tom’s user name is guests98 and Mary’s is guests99. Their accounts appear to be guest accounts unless some one notices the extra ‘s’ for the user id. These accounts are carefully protected and no normal security holes will grant access. The best way to grab the information is from the back-ups written to DVD every night. Mary and Tom’s use of guests user names has foiled all hacks so far. Like most </w:t>
+        <w:t xml:space="preserve">Members of The Golden Apple may request multiple accounts that are safeguarded and backed up. Each member is allowed an account that represents themselves and is where they run </w:t>
+      </w:r>
+      <w:proofErr w:type="spellStart"/>
+      <w:r>
+        <w:t>gitmon</w:t>
+      </w:r>
+      <w:proofErr w:type="spellEnd"/>
+      <w:r>
+        <w:t xml:space="preserve"> for their code and store their writings. They are also allowed one testing account, created with a T_ in front of their name regular user name. They are also allowed on hacking account for attacking test computers that starts with an H_ in front of their regular user name. Mary Jones is administrator and runs a very tight-ship. All passwords are checked against a dictionary list and easy to break ones are rejected. Most members without perfect memories have a password wallet on their cell phone or laptop to record and generate usable passwords. </w:t>
+      </w:r>
+    </w:p>
+    <w:p>
+      <w:r>
+        <w:t xml:space="preserve">Tom’s user name is guests98 and Mary’s is guests99. Their accounts appear to be guest accounts unless some one notices the extra ‘s’ for the user id. These accounts are carefully protected and no normal security holes will grant access. The best way to grab the information is from the back-ups written to DVD every night. Mary and Tom’s use of </w:t>
+      </w:r>
+      <w:proofErr w:type="gramStart"/>
+      <w:r>
+        <w:t>guests</w:t>
+      </w:r>
+      <w:proofErr w:type="gramEnd"/>
+      <w:r>
+        <w:t xml:space="preserve"> user names has foiled all hacks so far. Like most </w:t>
       </w:r>
       <w:r>
         <w:t xml:space="preserve">good </w:t>
@@ -6631,7 +7754,15 @@
         <w:t xml:space="preserve">Mary Jones supplies three weakened targets for the hackers to break into for practice. She hides on each a picture of golden apple with various </w:t>
       </w:r>
       <w:r>
-        <w:t xml:space="preserve">local politicians and celebrities’ imagies photo shopped into the image as if being judged by Paris with Paris holding an apple. Producing a printed copy of the photo for Mary is how to prove that the hacker actually broke into the system. </w:t>
+        <w:t xml:space="preserve">local politicians and celebrities’ </w:t>
+      </w:r>
+      <w:proofErr w:type="spellStart"/>
+      <w:r>
+        <w:t>imagies</w:t>
+      </w:r>
+      <w:proofErr w:type="spellEnd"/>
+      <w:r>
+        <w:t xml:space="preserve"> photo shopped into the image as if being judged by Paris with Paris holding an apple. Producing a printed copy of the photo for Mary is how to prove that the hacker actually broke into the system. </w:t>
       </w:r>
     </w:p>
     <w:p>
@@ -6699,7 +7830,15 @@
         <w:t xml:space="preserve">Weapons: </w:t>
       </w:r>
       <w:r>
-        <w:t>.38 Glock 75</w:t>
+        <w:t xml:space="preserve">.38 </w:t>
+      </w:r>
+      <w:proofErr w:type="spellStart"/>
+      <w:r>
+        <w:t>Glock</w:t>
+      </w:r>
+      <w:proofErr w:type="spellEnd"/>
+      <w:r>
+        <w:t xml:space="preserve"> 75</w:t>
       </w:r>
       <w:r>
         <w:t xml:space="preserve">%, </w:t>
@@ -6795,13 +7934,29 @@
     </w:p>
     <w:p>
       <w:r>
-        <w:t>Mary has a carry permit for the Glock and is a very good shot; she had a stalker once and has learned how to take care of herself.</w:t>
+        <w:t xml:space="preserve">Mary has a carry permit for the </w:t>
+      </w:r>
+      <w:proofErr w:type="spellStart"/>
+      <w:r>
+        <w:t>Glock</w:t>
+      </w:r>
+      <w:proofErr w:type="spellEnd"/>
+      <w:r>
+        <w:t xml:space="preserve"> and is a very good shot; she had a stalker once and has learned how to take care of herself.</w:t>
       </w:r>
       <w:r>
         <w:t xml:space="preserve"> </w:t>
       </w:r>
       <w:r>
-        <w:t xml:space="preserve">She carries a smallish laptop that runs Ubuntu. </w:t>
+        <w:t xml:space="preserve">She carries a smallish laptop that runs </w:t>
+      </w:r>
+      <w:proofErr w:type="spellStart"/>
+      <w:r>
+        <w:t>Ubuntu</w:t>
+      </w:r>
+      <w:proofErr w:type="spellEnd"/>
+      <w:r>
+        <w:t xml:space="preserve">. </w:t>
       </w:r>
       <w:r>
         <w:t>Mary’s appearance often gives her an advantage (she often should get an advantage die on charm and persuade). Mary is straight, so far.</w:t>
@@ -7070,7 +8225,21 @@
         <w:rPr>
           <w:i/>
         </w:rPr>
-        <w:t>The hacker space is filling up with more folks that seem to be waiting for something. A man walks in and everyone turns and Tom looks up. “Harry, good evening and are we on for tonight?” says Tom loudly so everyone can hear. “Yeeeessss,” stammers Harry. “We a”, then pause</w:t>
+        <w:t>The hacker space is filling up with more folks that seem to be waiting for something. A man walks in and everyone turns and Tom looks up. “Harry, good evening and are we on for tonight?” says Tom loudly so everyone can hear. “</w:t>
+      </w:r>
+      <w:proofErr w:type="spellStart"/>
+      <w:r>
+        <w:rPr>
+          <w:i/>
+        </w:rPr>
+        <w:t>Yeeeessss</w:t>
+      </w:r>
+      <w:proofErr w:type="spellEnd"/>
+      <w:r>
+        <w:rPr>
+          <w:i/>
+        </w:rPr>
+        <w:t>,” stammers Harry. “We a”, then pause</w:t>
       </w:r>
       <w:r>
         <w:rPr>
@@ -7094,7 +8263,21 @@
         <w:rPr>
           <w:i/>
         </w:rPr>
-        <w:t xml:space="preserve">Harry seems to stop for moment and then continues as if there was no pause, “ing lot around the corner. Five bucks!” and everyone heads out while some head to back room and carry out tent. </w:t>
+        <w:t>Harry seems to stop for moment and then continues as if there was no pause, “</w:t>
+      </w:r>
+      <w:proofErr w:type="spellStart"/>
+      <w:r>
+        <w:rPr>
+          <w:i/>
+        </w:rPr>
+        <w:t>ing</w:t>
+      </w:r>
+      <w:proofErr w:type="spellEnd"/>
+      <w:r>
+        <w:rPr>
+          <w:i/>
+        </w:rPr>
+        <w:t xml:space="preserve"> lot around the corner. Five bucks!” and everyone heads out while some head to back room and carry out tent. </w:t>
       </w:r>
       <w:r>
         <w:rPr>
@@ -7138,7 +8321,21 @@
         <w:rPr>
           <w:i/>
         </w:rPr>
-        <w:t>The hacker space is closed in a few minutes with everyone headed to the show: The Stars are Right. Harry has put together a planetarium show.</w:t>
+        <w:t xml:space="preserve">The hacker space is closed in a few minutes with everyone headed to the show: The Stars are </w:t>
+      </w:r>
+      <w:proofErr w:type="gramStart"/>
+      <w:r>
+        <w:rPr>
+          <w:i/>
+        </w:rPr>
+        <w:t>Right</w:t>
+      </w:r>
+      <w:proofErr w:type="gramEnd"/>
+      <w:r>
+        <w:rPr>
+          <w:i/>
+        </w:rPr>
+        <w:t>. Harry has put together a planetarium show.</w:t>
       </w:r>
     </w:p>
     <w:p>
@@ -7241,8 +8438,13 @@
       <w:r>
         <w:t xml:space="preserve">0%, </w:t>
       </w:r>
-      <w:r>
-        <w:t xml:space="preserve">Cthulhu Mythos 15%, </w:t>
+      <w:proofErr w:type="spellStart"/>
+      <w:r>
+        <w:t>Cthulhu</w:t>
+      </w:r>
+      <w:proofErr w:type="spellEnd"/>
+      <w:r>
+        <w:t xml:space="preserve"> Mythos 15%, </w:t>
       </w:r>
       <w:r>
         <w:t>Dodge 30%, Drive Auto 20%, Electrical Repair 70%, Fast Talk 5%, First Aid 30%, History 20% (knowledge of Portland a</w:t>
@@ -7283,7 +8485,15 @@
         <w:t>Tom Black carries no</w:t>
       </w:r>
       <w:r>
-        <w:t xml:space="preserve"> weapons. He usually has a laptop with him that runs Microsft Windows</w:t>
+        <w:t xml:space="preserve"> weapons. He usually has a laptop with him that runs </w:t>
+      </w:r>
+      <w:proofErr w:type="spellStart"/>
+      <w:r>
+        <w:t>Microsft</w:t>
+      </w:r>
+      <w:proofErr w:type="spellEnd"/>
+      <w:r>
+        <w:t xml:space="preserve"> Windows</w:t>
       </w:r>
       <w:r>
         <w:rPr>
@@ -7292,10 +8502,34 @@
         <w:footnoteReference w:id="17"/>
       </w:r>
       <w:r>
-        <w:t xml:space="preserve"> and Ubuntu on a virtual window. The other hackers are unimpressed.</w:t>
-      </w:r>
-      <w:r>
-        <w:t xml:space="preserve"> Tom takes Krav Maga and thus receives an additional damage in brawling.</w:t>
+        <w:t xml:space="preserve"> and </w:t>
+      </w:r>
+      <w:proofErr w:type="spellStart"/>
+      <w:r>
+        <w:t>Ubuntu</w:t>
+      </w:r>
+      <w:proofErr w:type="spellEnd"/>
+      <w:r>
+        <w:t xml:space="preserve"> on a virtual window. The other hackers are unimpressed.</w:t>
+      </w:r>
+      <w:r>
+        <w:t xml:space="preserve"> Tom takes </w:t>
+      </w:r>
+      <w:proofErr w:type="spellStart"/>
+      <w:r>
+        <w:t>Krav</w:t>
+      </w:r>
+      <w:proofErr w:type="spellEnd"/>
+      <w:r>
+        <w:t xml:space="preserve"> </w:t>
+      </w:r>
+      <w:proofErr w:type="spellStart"/>
+      <w:r>
+        <w:t>Maga</w:t>
+      </w:r>
+      <w:proofErr w:type="spellEnd"/>
+      <w:r>
+        <w:t xml:space="preserve"> and thus receives an additional damage in brawling.</w:t>
       </w:r>
     </w:p>
     <w:p>
@@ -7558,7 +8792,15 @@
         <w:t>Charm 50%, Climb 20%, Credit Rating 5</w:t>
       </w:r>
       <w:r>
-        <w:t>%, Cthulhu Mytho</w:t>
+        <w:t xml:space="preserve">%, </w:t>
+      </w:r>
+      <w:proofErr w:type="spellStart"/>
+      <w:r>
+        <w:t>Cthulhu</w:t>
+      </w:r>
+      <w:proofErr w:type="spellEnd"/>
+      <w:r>
+        <w:t xml:space="preserve"> Mytho</w:t>
       </w:r>
       <w:r>
         <w:t>s 75%, Dodge 2</w:t>
@@ -7623,15 +8865,28 @@
         <w:t xml:space="preserve">Curse of the Stone, </w:t>
       </w:r>
       <w:r>
-        <w:t>Summon/Bind Dimensional Shambler</w:t>
-      </w:r>
+        <w:t xml:space="preserve">Summon/Bind Dimensional </w:t>
+      </w:r>
+      <w:proofErr w:type="spellStart"/>
+      <w:r>
+        <w:t>Shambler</w:t>
+      </w:r>
+      <w:proofErr w:type="spellEnd"/>
       <w:r>
         <w:t>, Wrack</w:t>
       </w:r>
     </w:p>
     <w:p>
       <w:r>
-        <w:t>Harry carries a magically charged pure copper dagger that he can use to cast spells using its stored power. It is an enchanted dagger (per the spell). It currently contains 256 points of power. Harry also carries a hidden .38 in his coat. This being Portland nobody notices heavy coats. It is illegal to carry the gun without a permit. Harry also carries a small laptop computer running Ubuntu and contains stolen copies of the translations without the revis</w:t>
+        <w:t xml:space="preserve">Harry carries a magically charged pure copper dagger that he can use to cast spells using its stored power. It is an enchanted dagger (per the spell). It currently contains 256 points of power. Harry also carries a hidden .38 in his coat. This being Portland nobody notices heavy coats. It is illegal to carry the gun without a permit. Harry also carries a small laptop computer running </w:t>
+      </w:r>
+      <w:proofErr w:type="spellStart"/>
+      <w:r>
+        <w:t>Ubuntu</w:t>
+      </w:r>
+      <w:proofErr w:type="spellEnd"/>
+      <w:r>
+        <w:t xml:space="preserve"> and contains stolen copies of the translations without the revis</w:t>
       </w:r>
       <w:r>
         <w:t>ions that make them less useful.</w:t>
@@ -8057,7 +9312,14 @@
         <w:rPr>
           <w:i/>
         </w:rPr>
-        <w:t xml:space="preserve"> thugs appear out of the dark. They are very happy to see you have given them an opening to the shop. “You’ll take the fall,” one of the figures says as a flash of a camera goes off. “We get the mode</w:t>
+        <w:t xml:space="preserve"> thugs appear out of the dark. They are very happy to see you have given them an opening to the shop. “You’ll take the fall,” one of the figures says as a flash of a camera goes off. “We get the </w:t>
+      </w:r>
+      <w:proofErr w:type="spellStart"/>
+      <w:r>
+        <w:rPr>
+          <w:i/>
+        </w:rPr>
+        <w:t>mode</w:t>
       </w:r>
       <w:r>
         <w:rPr>
@@ -8069,7 +9331,14 @@
         <w:rPr>
           <w:i/>
         </w:rPr>
-        <w:t>l!” another man says with a snort. They have long knives and are closing.</w:t>
+        <w:t>l</w:t>
+      </w:r>
+      <w:proofErr w:type="spellEnd"/>
+      <w:r>
+        <w:rPr>
+          <w:i/>
+        </w:rPr>
+        <w:t>!” another man says with a snort. They have long knives and are closing.</w:t>
       </w:r>
     </w:p>
     <w:p>
@@ -8340,16 +9609,40 @@
     </w:p>
     <w:p>
       <w:r>
-        <w:t>A dimensional shambler has been bound to the park by LNL by accident. One of their ceremonies went wrong and LNL unknowingly summoned and bound a dim</w:t>
-      </w:r>
-      <w:r>
-        <w:t>ensional shambler to the park every</w:t>
-      </w:r>
-      <w:r>
-        <w:t xml:space="preserve"> sundown. The strange configuration of stones in the park was what attached the dimensional shamb</w:t>
-      </w:r>
-      <w:r>
-        <w:t>ler and now binds it.</w:t>
+        <w:t xml:space="preserve">A dimensional </w:t>
+      </w:r>
+      <w:proofErr w:type="spellStart"/>
+      <w:r>
+        <w:t>shambler</w:t>
+      </w:r>
+      <w:proofErr w:type="spellEnd"/>
+      <w:r>
+        <w:t xml:space="preserve"> has been bound to the park by LNL by accident. One of their ceremonies went wrong and LNL unknowingly summoned and bound a dim</w:t>
+      </w:r>
+      <w:r>
+        <w:t xml:space="preserve">ensional </w:t>
+      </w:r>
+      <w:proofErr w:type="spellStart"/>
+      <w:r>
+        <w:t>shambler</w:t>
+      </w:r>
+      <w:proofErr w:type="spellEnd"/>
+      <w:r>
+        <w:t xml:space="preserve"> to the park every</w:t>
+      </w:r>
+      <w:r>
+        <w:t xml:space="preserve"> sundown. The strange configuration of stones in the park was what attached the dimensional </w:t>
+      </w:r>
+      <w:proofErr w:type="spellStart"/>
+      <w:r>
+        <w:t>shamb</w:t>
+      </w:r>
+      <w:r>
+        <w:t>ler</w:t>
+      </w:r>
+      <w:proofErr w:type="spellEnd"/>
+      <w:r>
+        <w:t xml:space="preserve"> and now binds it.</w:t>
       </w:r>
     </w:p>
     <w:p>
@@ -8357,7 +9650,15 @@
         <w:t>The creature is unhappy and will attack anyone that performs any spells or spell like technology in the evening. It will take out it frustration on anyone that could have locked it to Jamison Square. It can sense that there is an event coming and it does not want to be here when the end comes.</w:t>
       </w:r>
       <w:r>
-        <w:t xml:space="preserve"> The binding can be broken by a Summon Dimensional Shambler spell cast on the stones. </w:t>
+        <w:t xml:space="preserve"> The binding can be broken by a Summon Dimensional </w:t>
+      </w:r>
+      <w:proofErr w:type="spellStart"/>
+      <w:r>
+        <w:t>Shambler</w:t>
+      </w:r>
+      <w:proofErr w:type="spellEnd"/>
+      <w:r>
+        <w:t xml:space="preserve"> spell cast on the stones. </w:t>
       </w:r>
       <w:r>
         <w:t xml:space="preserve">The creature understands </w:t>
@@ -8365,8 +9666,13 @@
       <w:r>
         <w:t xml:space="preserve">only </w:t>
       </w:r>
-      <w:r>
-        <w:t>basic Engl</w:t>
+      <w:proofErr w:type="gramStart"/>
+      <w:r>
+        <w:t>basic</w:t>
+      </w:r>
+      <w:proofErr w:type="gramEnd"/>
+      <w:r>
+        <w:t xml:space="preserve"> Engl</w:t>
       </w:r>
       <w:r>
         <w:t>ish and Spanish</w:t>
@@ -8424,7 +9730,21 @@
         <w:rPr>
           <w:b/>
         </w:rPr>
-        <w:t>Dimensional Shambler, trapped at park</w:t>
+        <w:t xml:space="preserve">Dimensional </w:t>
+      </w:r>
+      <w:proofErr w:type="spellStart"/>
+      <w:r>
+        <w:rPr>
+          <w:b/>
+        </w:rPr>
+        <w:t>Shambler</w:t>
+      </w:r>
+      <w:proofErr w:type="spellEnd"/>
+      <w:r>
+        <w:rPr>
+          <w:b/>
+        </w:rPr>
+        <w:t>, trapped at park</w:t>
       </w:r>
     </w:p>
     <w:p>
@@ -8498,7 +9818,15 @@
         <w:t xml:space="preserve">Weapons: </w:t>
       </w:r>
       <w:r>
-        <w:t>Fighting (Brawl) 30%, damage 1d8+1d6 (average damage 8), can make both foreclaws attacks at the same time and same time</w:t>
+        <w:t xml:space="preserve">Fighting (Brawl) 30%, damage 1d8+1d6 (average damage 8), can make both </w:t>
+      </w:r>
+      <w:proofErr w:type="spellStart"/>
+      <w:r>
+        <w:t>foreclaws</w:t>
+      </w:r>
+      <w:proofErr w:type="spellEnd"/>
+      <w:r>
+        <w:t xml:space="preserve"> attacks at the same time and same time</w:t>
       </w:r>
     </w:p>
     <w:p>
@@ -8962,7 +10290,15 @@
         <w:t xml:space="preserve">Weapons: </w:t>
       </w:r>
       <w:r>
-        <w:t>.38 Glock 75%, damage 1d10 (average damage 5)</w:t>
+        <w:t xml:space="preserve">.38 </w:t>
+      </w:r>
+      <w:proofErr w:type="spellStart"/>
+      <w:r>
+        <w:t>Glock</w:t>
+      </w:r>
+      <w:proofErr w:type="spellEnd"/>
+      <w:r>
+        <w:t xml:space="preserve"> 75%, damage 1d10 (average damage 5)</w:t>
       </w:r>
     </w:p>
     <w:p>
@@ -9024,7 +10360,15 @@
         <w:t>Skills:</w:t>
       </w:r>
       <w:r>
-        <w:t xml:space="preserve"> Climb 20%, Credit rating 10%, Cthulhu Mythos 45%, Dodge 30%, Fighting (Brawl) 64%, Jump 20%, Listen 30%, Occult 30%, Stealth 60%, Spot Hidden 35%, Track 10%, Throw 25%</w:t>
+        <w:t xml:space="preserve"> Climb 20%, Credit rating 10%, </w:t>
+      </w:r>
+      <w:proofErr w:type="spellStart"/>
+      <w:r>
+        <w:t>Cthulhu</w:t>
+      </w:r>
+      <w:proofErr w:type="spellEnd"/>
+      <w:r>
+        <w:t xml:space="preserve"> Mythos 45%, Dodge 30%, Fighting (Brawl) 64%, Jump 20%, Listen 30%, Occult 30%, Stealth 60%, Spot Hidden 35%, Track 10%, Throw 25%</w:t>
       </w:r>
     </w:p>
     <w:p>
@@ -9041,7 +10385,14 @@
         <w:rPr>
           <w:i/>
         </w:rPr>
-        <w:t>Summon dimensional s</w:t>
+        <w:t xml:space="preserve">Summon dimensional </w:t>
+      </w:r>
+      <w:proofErr w:type="spellStart"/>
+      <w:r>
+        <w:rPr>
+          <w:i/>
+        </w:rPr>
+        <w:t>s</w:t>
       </w:r>
       <w:r>
         <w:rPr>
@@ -9049,6 +10400,7 @@
         </w:rPr>
         <w:t>hambler</w:t>
       </w:r>
+      <w:proofErr w:type="spellEnd"/>
     </w:p>
     <w:p>
       <w:r>
@@ -9058,7 +10410,15 @@
         <w:t>Equipment:</w:t>
       </w:r>
       <w:r>
-        <w:t xml:space="preserve"> .38 Glock, </w:t>
+        <w:t xml:space="preserve"> .38 </w:t>
+      </w:r>
+      <w:proofErr w:type="spellStart"/>
+      <w:r>
+        <w:t>Glock</w:t>
+      </w:r>
+      <w:proofErr w:type="spellEnd"/>
+      <w:r>
+        <w:t xml:space="preserve">, </w:t>
       </w:r>
       <w:r>
         <w:rPr>
@@ -9093,7 +10453,15 @@
         <w:t>, t-shirt with shorts and sandals</w:t>
       </w:r>
       <w:r>
-        <w:t>. Given a chance they will summon a dimensional shambler to fight on their side.</w:t>
+        <w:t xml:space="preserve">. Given a chance they will summon a dimensional </w:t>
+      </w:r>
+      <w:proofErr w:type="spellStart"/>
+      <w:r>
+        <w:t>shambler</w:t>
+      </w:r>
+      <w:proofErr w:type="spellEnd"/>
+      <w:r>
+        <w:t xml:space="preserve"> to fight on their side.</w:t>
       </w:r>
       <w:r>
         <w:t xml:space="preserve"> Usually they let the thugs fight it out or shoot it out while they summon the creature. </w:t>
@@ -9133,7 +10501,21 @@
         <w:rPr>
           <w:b/>
         </w:rPr>
-        <w:t>Dimensional Shambler, summoned</w:t>
+        <w:t xml:space="preserve">Dimensional </w:t>
+      </w:r>
+      <w:proofErr w:type="spellStart"/>
+      <w:r>
+        <w:rPr>
+          <w:b/>
+        </w:rPr>
+        <w:t>Shambler</w:t>
+      </w:r>
+      <w:proofErr w:type="spellEnd"/>
+      <w:r>
+        <w:rPr>
+          <w:b/>
+        </w:rPr>
+        <w:t>, summoned</w:t>
       </w:r>
     </w:p>
     <w:p>
@@ -9210,7 +10592,15 @@
         <w:t>Fighting (Brawl) 50</w:t>
       </w:r>
       <w:r>
-        <w:t>%, damage 1d8+1d6 (average damage 8), can make both foreclaws attacks at the same time and same time</w:t>
+        <w:t xml:space="preserve">%, damage 1d8+1d6 (average damage 8), can make both </w:t>
+      </w:r>
+      <w:proofErr w:type="spellStart"/>
+      <w:r>
+        <w:t>foreclaws</w:t>
+      </w:r>
+      <w:proofErr w:type="spellEnd"/>
+      <w:r>
+        <w:t xml:space="preserve"> attacks at the same time and same time</w:t>
       </w:r>
     </w:p>
     <w:p>
@@ -9241,8 +10631,13 @@
         <w:t>The su</w:t>
       </w:r>
       <w:r>
-        <w:t>mmoned dimensional shambler</w:t>
-      </w:r>
+        <w:t xml:space="preserve">mmoned dimensional </w:t>
+      </w:r>
+      <w:proofErr w:type="spellStart"/>
+      <w:r>
+        <w:t>shambler</w:t>
+      </w:r>
+      <w:proofErr w:type="spellEnd"/>
       <w:r>
         <w:t xml:space="preserve"> understand</w:t>
       </w:r>
@@ -9256,7 +10651,23 @@
         <w:t>—it is attacking</w:t>
       </w:r>
       <w:r>
-        <w:t>. The cultist that summoned it knows that the dimensional shamblers are not that intelligent and so the cultist use simple hand gestures to point out what is wanted. The dimensional shamblers can be dismissed back to their plane with a simple wave.</w:t>
+        <w:t xml:space="preserve">. The cultist that summoned it knows that the dimensional </w:t>
+      </w:r>
+      <w:proofErr w:type="spellStart"/>
+      <w:r>
+        <w:t>shamblers</w:t>
+      </w:r>
+      <w:proofErr w:type="spellEnd"/>
+      <w:r>
+        <w:t xml:space="preserve"> are not that intelligent and so the cultist use simple hand gestures to point out what is wanted. The dimensional </w:t>
+      </w:r>
+      <w:proofErr w:type="spellStart"/>
+      <w:r>
+        <w:t>shamblers</w:t>
+      </w:r>
+      <w:proofErr w:type="spellEnd"/>
+      <w:r>
+        <w:t xml:space="preserve"> can be dismissed back to their plane with a simple wave.</w:t>
       </w:r>
     </w:p>
     <w:p>
@@ -9297,9 +10708,11 @@
       <w:r>
         <w:t xml:space="preserve"> have a clear view of the front. Before all is a huge electronic display of various sized screens formed into a model of a huge creature made of wires and framework to hold all of the displays. The displays are all running and show various CCTV from all over Portland and the local area. Flashing word board displays are intermixed apparently connected to various news agencies spilling out the worst news of current events. The altar is a first hard to recognize as an image of </w:t>
       </w:r>
+      <w:proofErr w:type="spellStart"/>
       <w:r>
         <w:t>Nyarlathotep</w:t>
       </w:r>
+      <w:proofErr w:type="spellEnd"/>
       <w:r>
         <w:t xml:space="preserve"> acting </w:t>
       </w:r>
@@ -9312,7 +10725,23 @@
     </w:p>
     <w:p>
       <w:r>
-        <w:t>The temple is the home of their leader: Kirk McBane. He is a dangerous and evil man. Mr. McBane is unaware of the plot in the story. He and the cultists are just pawns as events from the past move to the now in Portland. Kirk’s plan is to just gain power and keep LNL hidden while it gains influence and magical resources.</w:t>
+        <w:t xml:space="preserve">The temple is the home of their leader: Kirk </w:t>
+      </w:r>
+      <w:proofErr w:type="spellStart"/>
+      <w:r>
+        <w:t>McBane</w:t>
+      </w:r>
+      <w:proofErr w:type="spellEnd"/>
+      <w:r>
+        <w:t xml:space="preserve">. He is a dangerous and evil man. Mr. </w:t>
+      </w:r>
+      <w:proofErr w:type="spellStart"/>
+      <w:r>
+        <w:t>McBane</w:t>
+      </w:r>
+      <w:proofErr w:type="spellEnd"/>
+      <w:r>
+        <w:t xml:space="preserve"> is unaware of the plot in the story. He and the cultists are just pawns as events from the past move to the now in Portland. Kirk’s plan is to just gain power and keep LNL hidden while it gains influence and magical resources.</w:t>
       </w:r>
     </w:p>
     <w:p>
@@ -9320,7 +10749,23 @@
         <w:t xml:space="preserve">When starting this scenario the status of Kirk is determined by making an opposed </w:t>
       </w:r>
       <w:r>
-        <w:t>luck roll. The players picking one person to roll their luck against Mr. McBane’s 85% score to determine how prepared he is for the investigators and agents. If he has greatly beat them he is waiting for them with a group of thugs just with-in calling range. If he has only equals their luck then he is not prepared but is also not surprised and thugs can reach him quickly while he extemp</w:t>
+        <w:t xml:space="preserve">luck roll. The players picking one person to roll their luck against Mr. </w:t>
+      </w:r>
+      <w:proofErr w:type="spellStart"/>
+      <w:r>
+        <w:t>McBane’s</w:t>
+      </w:r>
+      <w:proofErr w:type="spellEnd"/>
+      <w:r>
+        <w:t xml:space="preserve"> 85% score to determine how prepared he is for the investigators and agents. If he has greatly beat them he is waiting for them with a group of </w:t>
+      </w:r>
+      <w:proofErr w:type="gramStart"/>
+      <w:r>
+        <w:t>thugs</w:t>
+      </w:r>
+      <w:proofErr w:type="gramEnd"/>
+      <w:r>
+        <w:t xml:space="preserve"> just with-in calling range. If he has only equals their luck then he is not prepared but is also not surprised and thugs can reach him quickly while he extemp</w:t>
       </w:r>
       <w:r>
         <w:t>orizes until help arrives. If the players</w:t>
@@ -9329,8 +10774,13 @@
         <w:t xml:space="preserve"> seriousl</w:t>
       </w:r>
       <w:r>
-        <w:t>y beat Kirk McBane</w:t>
-      </w:r>
+        <w:t xml:space="preserve">y beat Kirk </w:t>
+      </w:r>
+      <w:proofErr w:type="spellStart"/>
+      <w:r>
+        <w:t>McBane</w:t>
+      </w:r>
+      <w:proofErr w:type="spellEnd"/>
       <w:r>
         <w:t xml:space="preserve"> then he is asleep in his bed when the</w:t>
       </w:r>
@@ -9459,17 +10909,49 @@
         <w:t>SAN 1/1d4</w:t>
       </w:r>
       <w:r>
-        <w:t>). It is thus possible that the agents and investigators may just see it as strange art. A successful Cthulhu Mythos check will grant the knowledge that this is a modern Nyarlathotep altar to the end of the world. An Occult check that is good success grants the knowledge.</w:t>
-      </w:r>
-    </w:p>
-    <w:p>
-      <w:r>
-        <w:t xml:space="preserve">The altar runs on power that is hard wired into it as is its computers and Internet connection. WIFI is produced by the altar and available in the room! Password is “LNL2012”. Should the players wish to make alterations or changes to the altar (such as installing a webcam and posting the video back to the Internet would require basic success for Electrical Repair and a good success Computer Use check) the Keeper should allow it with all the appropriate checks. There are some traps and high voltage for the unwary; Kirk McBane has plenty of time on his hands. A failed check would be well likely to be shocking. </w:t>
-      </w:r>
-    </w:p>
-    <w:p>
-      <w:r>
-        <w:t>A star vampire has been bound to the altar and will attack if the investigators and agents try to damage the altar. It has a high intelligence so it can easily understand what the player’s characters are doing. So to give examples, if the characters try to shutdown the screens this will initiate an attack, but in contrast adding a webcam to the electronics will be undisturbed. Kirk McBane can also order the star vampire to attack but is loath to do so. The star vampire is bound for only so many battles—Kirk uses it as a last resort.</w:t>
+        <w:t xml:space="preserve">). It is thus possible that the agents and investigators may just see it as strange art. A successful </w:t>
+      </w:r>
+      <w:proofErr w:type="spellStart"/>
+      <w:r>
+        <w:t>Cthulhu</w:t>
+      </w:r>
+      <w:proofErr w:type="spellEnd"/>
+      <w:r>
+        <w:t xml:space="preserve"> Mythos check will grant the knowledge that this is a modern </w:t>
+      </w:r>
+      <w:proofErr w:type="spellStart"/>
+      <w:r>
+        <w:t>Nyarlathotep</w:t>
+      </w:r>
+      <w:proofErr w:type="spellEnd"/>
+      <w:r>
+        <w:t xml:space="preserve"> altar to the end of the world. An Occult check that is good success grants the knowledge.</w:t>
+      </w:r>
+    </w:p>
+    <w:p>
+      <w:r>
+        <w:t xml:space="preserve">The altar runs on power that is hard wired into it as is its computers and Internet connection. WIFI is produced by the altar and available in the room! Password is “LNL2012”. Should the players wish to make alterations or changes to the altar (such as installing a webcam and posting the video back to the Internet would require basic success for Electrical Repair and a good success Computer Use check) the Keeper should allow it with all the appropriate checks. There are some traps and high voltage for the unwary; Kirk </w:t>
+      </w:r>
+      <w:proofErr w:type="spellStart"/>
+      <w:r>
+        <w:t>McBane</w:t>
+      </w:r>
+      <w:proofErr w:type="spellEnd"/>
+      <w:r>
+        <w:t xml:space="preserve"> has plenty of time on his hands. A failed check would be well likely to be shocking. </w:t>
+      </w:r>
+    </w:p>
+    <w:p>
+      <w:r>
+        <w:t xml:space="preserve">A star vampire has been bound to the altar and will attack if the investigators and agents try to damage the altar. It has a high intelligence so it can easily understand what the player’s characters are doing. So to give examples, if the characters try to shutdown the screens this will initiate an attack, but in contrast adding a webcam to the electronics will be undisturbed. Kirk </w:t>
+      </w:r>
+      <w:proofErr w:type="spellStart"/>
+      <w:r>
+        <w:t>McBane</w:t>
+      </w:r>
+      <w:proofErr w:type="spellEnd"/>
+      <w:r>
+        <w:t xml:space="preserve"> can also order the star vampire to attack but is loath to do so. The star vampire is bound for only so many battles—Kirk uses it as a last resort.</w:t>
       </w:r>
     </w:p>
     <w:p>
@@ -9478,16 +10960,37 @@
       </w:pPr>
       <w:bookmarkStart w:id="57" w:name="_Toc265069350"/>
       <w:r>
-        <w:t>Mr. McBane</w:t>
+        <w:t xml:space="preserve">Mr. </w:t>
+      </w:r>
+      <w:proofErr w:type="spellStart"/>
+      <w:r>
+        <w:t>McBane</w:t>
       </w:r>
       <w:bookmarkEnd w:id="57"/>
-    </w:p>
-    <w:p>
-      <w:r>
-        <w:t xml:space="preserve">Kirk McBane has a small room off of the stage that is lightly heated. </w:t>
-      </w:r>
-      <w:r>
-        <w:t xml:space="preserve">He has a nice laptop that connects into the WIFI. When not leading worship of Nyarlathotep or other evil cult activities, Kirk maintains the premier Sherlock Holmes websites and answers questions and argues on various forums. Kirk imagines himself as </w:t>
+      <w:proofErr w:type="spellEnd"/>
+    </w:p>
+    <w:p>
+      <w:r>
+        <w:t xml:space="preserve">Kirk </w:t>
+      </w:r>
+      <w:proofErr w:type="spellStart"/>
+      <w:r>
+        <w:t>McBane</w:t>
+      </w:r>
+      <w:proofErr w:type="spellEnd"/>
+      <w:r>
+        <w:t xml:space="preserve"> has a small room off of the stage that is lightly heated. </w:t>
+      </w:r>
+      <w:r>
+        <w:t xml:space="preserve">He has a nice laptop that connects into the WIFI. When not leading worship of </w:t>
+      </w:r>
+      <w:proofErr w:type="spellStart"/>
+      <w:r>
+        <w:t>Nyarlathotep</w:t>
+      </w:r>
+      <w:proofErr w:type="spellEnd"/>
+      <w:r>
+        <w:t xml:space="preserve"> or other evil cult activities, Kirk maintains the premier Sherlock Holmes websites and answers questions and argues on various forums. Kirk imagines himself as </w:t>
       </w:r>
       <w:r>
         <w:t>Moriarty</w:t>
@@ -9496,7 +10999,15 @@
         <w:t xml:space="preserve">, Holmes’ nemesis. He dresses in dark but nice suits and is always polite and charming. Like Moriarty he is willing to kill and </w:t>
       </w:r>
       <w:r>
-        <w:t>intimidate as needed. Mr. McBane has placed microphones in the temple and should he use key phrases a group of thugs (see above</w:t>
+        <w:t xml:space="preserve">intimidate as needed. Mr. </w:t>
+      </w:r>
+      <w:proofErr w:type="spellStart"/>
+      <w:r>
+        <w:t>McBane</w:t>
+      </w:r>
+      <w:proofErr w:type="spellEnd"/>
+      <w:r>
+        <w:t xml:space="preserve"> has placed microphones in the temple and should he use key phrases a group of thugs (see above</w:t>
       </w:r>
       <w:r>
         <w:t xml:space="preserve"> for the same group: </w:t>
@@ -9569,13 +11080,26 @@
         <w:fldChar w:fldCharType="separate"/>
       </w:r>
       <w:r>
-        <w:t>Kirk McBane’s Notes</w:t>
+        <w:t xml:space="preserve">Kirk </w:t>
+      </w:r>
+      <w:proofErr w:type="spellStart"/>
+      <w:r>
+        <w:t>McBane’s</w:t>
+      </w:r>
+      <w:proofErr w:type="spellEnd"/>
+      <w:r>
+        <w:t xml:space="preserve"> Notes</w:t>
       </w:r>
       <w:r>
         <w:fldChar w:fldCharType="end"/>
       </w:r>
-      <w:r>
-        <w:t xml:space="preserve"> ). </w:t>
+      <w:proofErr w:type="gramStart"/>
+      <w:r>
+        <w:t xml:space="preserve"> )</w:t>
+      </w:r>
+      <w:proofErr w:type="gramEnd"/>
+      <w:r>
+        <w:t xml:space="preserve">. </w:t>
       </w:r>
     </w:p>
     <w:p>
@@ -9584,7 +11108,15 @@
       </w:pPr>
       <w:bookmarkStart w:id="58" w:name="_Toc265069351"/>
       <w:r>
-        <w:t>Mr. McBane’s Safe</w:t>
+        <w:t xml:space="preserve">Mr. </w:t>
+      </w:r>
+      <w:proofErr w:type="spellStart"/>
+      <w:r>
+        <w:t>McBane’s</w:t>
+      </w:r>
+      <w:proofErr w:type="spellEnd"/>
+      <w:r>
+        <w:t xml:space="preserve"> Safe</w:t>
       </w:r>
       <w:bookmarkEnd w:id="58"/>
     </w:p>
@@ -9632,7 +11164,15 @@
         <w:t xml:space="preserve">So unless the character that opens the safe is checking for a trap when opening the safe the bomb will be triggered and a count down will start. As this is a rush there is a disadvantage die to “disarm” it—the skill to use is at the Keeper’s discretion but Repair Electrical Device is good. It is simple to avoid the “bomb” as a string is attached to the door that can be easily cut—simple success at Spot Hidden will detect the trap. It is by the way a quite convincing model of a bomb; the Keeper may have any military or other knowledge check to recognize it as an alarm clock. If the alarm “explodes” this is a signal to the star vampire to attack. </w:t>
       </w:r>
       <w:r>
-        <w:t xml:space="preserve">It will likely be heard laughing; it will produce a strange tittering sound that is like combing that sound of a bird and a bell. Inside the safe is $563, €345, a spare Glock, </w:t>
+        <w:t xml:space="preserve">It will likely be heard laughing; it will produce a strange tittering sound that is like combing that sound of a bird and a bell. Inside the safe is $563, €345, a spare </w:t>
+      </w:r>
+      <w:proofErr w:type="spellStart"/>
+      <w:r>
+        <w:t>Glock</w:t>
+      </w:r>
+      <w:proofErr w:type="spellEnd"/>
+      <w:r>
+        <w:t xml:space="preserve">, </w:t>
       </w:r>
       <w:r>
         <w:t>a pure iron dagger that is blessed</w:t>
@@ -9644,7 +11184,15 @@
         <w:footnoteReference w:id="24"/>
       </w:r>
       <w:r>
-        <w:t xml:space="preserve">, silver pullets also blessed for Glock, the Fez of the Leaders of New Light (see below in </w:t>
+        <w:t xml:space="preserve">, silver pullets also blessed for </w:t>
+      </w:r>
+      <w:proofErr w:type="spellStart"/>
+      <w:r>
+        <w:t>Glock</w:t>
+      </w:r>
+      <w:proofErr w:type="spellEnd"/>
+      <w:r>
+        <w:t xml:space="preserve">, the Fez of the Leaders of New Light (see below in </w:t>
       </w:r>
       <w:r>
         <w:fldChar w:fldCharType="begin"/>
@@ -9678,12 +11226,26 @@
         <w:rPr>
           <w:b/>
         </w:rPr>
-        <w:t>Kirk McBane, 120 years of age</w:t>
-      </w:r>
+        <w:t xml:space="preserve">Kirk </w:t>
+      </w:r>
+      <w:proofErr w:type="spellStart"/>
       <w:r>
         <w:rPr>
           <w:b/>
         </w:rPr>
+        <w:t>McBane</w:t>
+      </w:r>
+      <w:proofErr w:type="spellEnd"/>
+      <w:r>
+        <w:rPr>
+          <w:b/>
+        </w:rPr>
+        <w:t>, 120 years of age</w:t>
+      </w:r>
+      <w:r>
+        <w:rPr>
+          <w:b/>
+        </w:rPr>
         <w:t>—appears 50</w:t>
       </w:r>
       <w:r>
@@ -9756,7 +11318,15 @@
         <w:t xml:space="preserve">Weapons: </w:t>
       </w:r>
       <w:r>
-        <w:t>.38 Glock 75%, damage 1d10 (average damage 5)</w:t>
+        <w:t xml:space="preserve">.38 </w:t>
+      </w:r>
+      <w:proofErr w:type="spellStart"/>
+      <w:r>
+        <w:t>Glock</w:t>
+      </w:r>
+      <w:proofErr w:type="spellEnd"/>
+      <w:r>
+        <w:t xml:space="preserve"> 75%, damage 1d10 (average damage 5)</w:t>
       </w:r>
     </w:p>
     <w:p>
@@ -9865,13 +11435,48 @@
         <w:rPr>
           <w:i/>
         </w:rPr>
-        <w:t>Contact Nyarlathotep, grasp of Cthulhu, steal life, summon / bind star vampire, s</w:t>
-      </w:r>
-      <w:r>
-        <w:rPr>
-          <w:i/>
-        </w:rPr>
-        <w:t>ummon dimensional s</w:t>
+        <w:t xml:space="preserve">Contact </w:t>
+      </w:r>
+      <w:proofErr w:type="spellStart"/>
+      <w:r>
+        <w:rPr>
+          <w:i/>
+        </w:rPr>
+        <w:t>Nyarlathotep</w:t>
+      </w:r>
+      <w:proofErr w:type="spellEnd"/>
+      <w:r>
+        <w:rPr>
+          <w:i/>
+        </w:rPr>
+        <w:t xml:space="preserve">, grasp of </w:t>
+      </w:r>
+      <w:proofErr w:type="spellStart"/>
+      <w:r>
+        <w:rPr>
+          <w:i/>
+        </w:rPr>
+        <w:t>Cthulhu</w:t>
+      </w:r>
+      <w:proofErr w:type="spellEnd"/>
+      <w:r>
+        <w:rPr>
+          <w:i/>
+        </w:rPr>
+        <w:t>, steal life, summon / bind star vampire, s</w:t>
+      </w:r>
+      <w:r>
+        <w:rPr>
+          <w:i/>
+        </w:rPr>
+        <w:t xml:space="preserve">ummon dimensional </w:t>
+      </w:r>
+      <w:proofErr w:type="spellStart"/>
+      <w:r>
+        <w:rPr>
+          <w:i/>
+        </w:rPr>
+        <w:t>s</w:t>
       </w:r>
       <w:r>
         <w:rPr>
@@ -9879,6 +11484,7 @@
         </w:rPr>
         <w:t>hambler</w:t>
       </w:r>
+      <w:proofErr w:type="spellEnd"/>
       <w:r>
         <w:rPr>
           <w:i/>
@@ -9894,7 +11500,15 @@
         <w:t>Equipment:</w:t>
       </w:r>
       <w:r>
-        <w:t xml:space="preserve"> .38 Glock, </w:t>
+        <w:t xml:space="preserve"> .38 </w:t>
+      </w:r>
+      <w:proofErr w:type="spellStart"/>
+      <w:r>
+        <w:t>Glock</w:t>
+      </w:r>
+      <w:proofErr w:type="spellEnd"/>
+      <w:r>
+        <w:t xml:space="preserve">, </w:t>
       </w:r>
       <w:r>
         <w:rPr>
@@ -9908,7 +11522,15 @@
     </w:p>
     <w:p>
       <w:r>
-        <w:t>Kirk McBane has</w:t>
+        <w:t xml:space="preserve">Kirk </w:t>
+      </w:r>
+      <w:proofErr w:type="spellStart"/>
+      <w:r>
+        <w:t>McBane</w:t>
+      </w:r>
+      <w:proofErr w:type="spellEnd"/>
+      <w:r>
+        <w:t xml:space="preserve"> has</w:t>
       </w:r>
       <w:r>
         <w:t xml:space="preserve"> a unique item: </w:t>
@@ -9941,8 +11563,16 @@
         <w:rPr>
           <w:i/>
         </w:rPr>
-        <w:t>grasp of Cthulhu</w:t>
-      </w:r>
+        <w:t xml:space="preserve">grasp of </w:t>
+      </w:r>
+      <w:proofErr w:type="spellStart"/>
+      <w:r>
+        <w:rPr>
+          <w:i/>
+        </w:rPr>
+        <w:t>Cthulhu</w:t>
+      </w:r>
+      <w:proofErr w:type="spellEnd"/>
       <w:r>
         <w:t xml:space="preserve"> spell if given a chance.</w:t>
       </w:r>
@@ -10286,7 +11916,21 @@
         <w:rPr>
           <w:i/>
         </w:rPr>
-        <w:t>a dictionary to a strange language we have never found before. The second text, repaired now and readable in a 3-D copy, is in the strange language. I believe some folks at the Golden Apple are trying to write a computer program to understand it.” The student pauses for questions. “The last text is intriguing as it lists warriors and locations in the city and something called “old warriors.” The student says with a smile. “Some of use think it is a list of weapons and troops from some great war—maybe the Trojan War—we don’t know where these findings came from,” says the student with a glint in her eye.</w:t>
+        <w:t xml:space="preserve">a dictionary to a strange language we have never found before. The second text, repaired now and readable in a 3-D copy, is in the strange language. I believe some folks at the Golden Apple are trying to write a computer program to understand it.” The student pauses for questions. “The last text is intriguing as it lists warriors and locations in the city and something called “old warriors.” The student says with a smile. “Some of use think it is a list of weapons and troops from some </w:t>
+      </w:r>
+      <w:proofErr w:type="gramStart"/>
+      <w:r>
+        <w:rPr>
+          <w:i/>
+        </w:rPr>
+        <w:t>great war</w:t>
+      </w:r>
+      <w:proofErr w:type="gramEnd"/>
+      <w:r>
+        <w:rPr>
+          <w:i/>
+        </w:rPr>
+        <w:t>—maybe the Trojan War—we don’t know where these findings came from,” says the student with a glint in her eye.</w:t>
       </w:r>
     </w:p>
     <w:p>
@@ -10324,7 +11968,21 @@
         <w:rPr>
           <w:b/>
         </w:rPr>
-        <w:t>Ryan Brown, Age 32, Untenured lecturer</w:t>
+        <w:t xml:space="preserve">Ryan Brown, Age 32, </w:t>
+      </w:r>
+      <w:proofErr w:type="gramStart"/>
+      <w:r>
+        <w:rPr>
+          <w:b/>
+        </w:rPr>
+        <w:t>Untenured</w:t>
+      </w:r>
+      <w:proofErr w:type="gramEnd"/>
+      <w:r>
+        <w:rPr>
+          <w:b/>
+        </w:rPr>
+        <w:t xml:space="preserve"> lecturer</w:t>
       </w:r>
     </w:p>
     <w:p>
@@ -10391,7 +12049,15 @@
         <w:t>Skills:</w:t>
       </w:r>
       <w:r>
-        <w:t xml:space="preserve"> Accounting 5%, Anthropology 1%, Appraise 15%, Archaeology 1%, Art/Craft 5%, Charm 60%, Climb 20%, Credit Rating 30%, Cthulhu Mythos 0%, Dodge 30%, Drive Auto 20%, Electrical Repair 20%, Fast Talk 5%, First Aid 30%, History 80% (knowledge of Portland and areas 40%), Intimidate 15%, Jump 20%, Language (own English) 60%, Language Cuneiform 60%, Language Hittite 80%, Language Greek and Ancient 60%, Law 5%, Library Use 40%, Listen 20%, Locksmith 5%, Mech. Repair 20%, Persuade 46%, Psychology 10%, Spot Hidden 25%, Stealth 20%, Throw 20%,</w:t>
+        <w:t xml:space="preserve"> Accounting 5%, Anthropology 1%, Appraise 15%, Archaeology 1%, Art/Craft 5%, Charm 60%, Climb 20%, Credit Rating 30%, </w:t>
+      </w:r>
+      <w:proofErr w:type="spellStart"/>
+      <w:r>
+        <w:t>Cthulhu</w:t>
+      </w:r>
+      <w:proofErr w:type="spellEnd"/>
+      <w:r>
+        <w:t xml:space="preserve"> Mythos 0%, Dodge 30%, Drive Auto 20%, Electrical Repair 20%, Fast Talk 5%, First Aid 30%, History 80% (knowledge of Portland and areas 40%), Intimidate 15%, Jump 20%, Language (own English) 60%, Language Cuneiform 60%, Language Hittite 80%, Language Greek and Ancient 60%, Law 5%, Library Use 40%, Listen 20%, Locksmith 5%, Mech. Repair 20%, Persuade 46%, Psychology 10%, Spot Hidden 25%, Stealth 20%, Throw 20%,</w:t>
       </w:r>
       <w:r>
         <w:t xml:space="preserve"> </w:t>
@@ -10415,7 +12081,15 @@
     </w:p>
     <w:p>
       <w:r>
-        <w:t>A pad lock is on the cabinet. The two intact clay tablets are wrapped and boxed. The fragments of the other are loose in a box filled with cotton to stop them breaking up. The clay Greek text is set out without any protection. A ziplock bag holds the earring. There are three models of each text that are printed 3-D scans. Breaking in and stealing the items should not be difficult and should use simple success to get passed the locked door and pad lock.</w:t>
+        <w:t xml:space="preserve">A pad lock is on the cabinet. The two intact clay tablets are wrapped and boxed. The fragments of the other are loose in a box filled with cotton to stop them breaking up. The clay Greek text is set out without any protection. A </w:t>
+      </w:r>
+      <w:proofErr w:type="spellStart"/>
+      <w:r>
+        <w:t>ziplock</w:t>
+      </w:r>
+      <w:proofErr w:type="spellEnd"/>
+      <w:r>
+        <w:t xml:space="preserve"> bag holds the earring. There are three models of each text that are printed 3-D scans. Breaking in and stealing the items should not be difficult and should use simple success to get passed the locked door and pad lock.</w:t>
       </w:r>
     </w:p>
     <w:p>
@@ -10430,7 +12104,31 @@
     </w:p>
     <w:p>
       <w:r>
-        <w:t>The earring is part of Priam’s Treasure. A great success at Appraise or History will recognize the item as something very ancient. Someone wearing the earring can command the shoggoth known as the Old Warrior once per monthly cycle; they will not know this. If the earring is given to Helen (Nyarlathotep) the link between the times</w:t>
+        <w:t xml:space="preserve">The earring is part of </w:t>
+      </w:r>
+      <w:proofErr w:type="spellStart"/>
+      <w:r>
+        <w:t>Priam’s</w:t>
+      </w:r>
+      <w:proofErr w:type="spellEnd"/>
+      <w:r>
+        <w:t xml:space="preserve"> Treasure. A great success at Appraise or History will recognize the item as something very ancient. Someone wearing the earring can command the </w:t>
+      </w:r>
+      <w:proofErr w:type="spellStart"/>
+      <w:r>
+        <w:t>shoggoth</w:t>
+      </w:r>
+      <w:proofErr w:type="spellEnd"/>
+      <w:r>
+        <w:t xml:space="preserve"> known as the Old Warrior once per monthly cycle; they will not know this. If the earring is given to Helen (</w:t>
+      </w:r>
+      <w:proofErr w:type="spellStart"/>
+      <w:r>
+        <w:t>Nyarlathotep</w:t>
+      </w:r>
+      <w:proofErr w:type="spellEnd"/>
+      <w:r>
+        <w:t>) the link between the times</w:t>
       </w:r>
       <w:r>
         <w:t xml:space="preserve"> is broken, t</w:t>
@@ -10439,7 +12137,15 @@
         <w:t>he Old Warrior return to burn in Troy</w:t>
       </w:r>
       <w:r>
-        <w:t>’s flames. Helen (Nyarlathotep) smiles, “The stars are not right after all,” says with a laugh, and disappears. The adventure ends.</w:t>
+        <w:t>’s flames. Helen (</w:t>
+      </w:r>
+      <w:proofErr w:type="spellStart"/>
+      <w:r>
+        <w:t>Nyarlathotep</w:t>
+      </w:r>
+      <w:proofErr w:type="spellEnd"/>
+      <w:r>
+        <w:t>) smiles, “The stars are not right after all,” says with a laugh, and disappears. The adventure ends.</w:t>
       </w:r>
     </w:p>
     <w:p>
@@ -10460,7 +12166,23 @@
     </w:p>
     <w:p>
       <w:r>
-        <w:t>The meeting is about to end when suddenly everything gets dark and something is head coming. The walls and angles in the room suddenly seem dark and there is a sound like a dog’s hunting call. A hound of Tindalos has followed the trace from time from Troy to Portland. It is following the earring’s power. It will kill all in the room that touched the earring. All the students and Professor Brown had handled the earring. The investigators or agents may have touched it. The earring glows with power in the presence of the hound of Tindalos. It will not touch the earring. It will leave the earring after it kills everyone. It is the path through time that attached it, not the earring.</w:t>
+        <w:t xml:space="preserve">The meeting is about to end when suddenly everything gets dark and something is head coming. The walls and angles in the room suddenly seem dark and there is a sound like a dog’s hunting call. A hound of </w:t>
+      </w:r>
+      <w:proofErr w:type="spellStart"/>
+      <w:r>
+        <w:t>Tindalos</w:t>
+      </w:r>
+      <w:proofErr w:type="spellEnd"/>
+      <w:r>
+        <w:t xml:space="preserve"> has followed the trace from time from Troy to Portland. It is following the earring’s power. It will kill all in the room that touched the earring. All the students and Professor Brown had handled the earring. The investigators or agents may have touched it. The earring glows with power in the presence of the hound of </w:t>
+      </w:r>
+      <w:proofErr w:type="spellStart"/>
+      <w:r>
+        <w:t>Tindalos</w:t>
+      </w:r>
+      <w:proofErr w:type="spellEnd"/>
+      <w:r>
+        <w:t>. It will not touch the earring. It will leave the earring after it kills everyone. It is the path through time that attached it, not the earring.</w:t>
       </w:r>
     </w:p>
     <w:p>
@@ -10497,12 +12219,40 @@
         <w:rPr>
           <w:b/>
         </w:rPr>
-        <w:t>Hound of Tindalos, Scavangers of Time</w:t>
-      </w:r>
+        <w:t xml:space="preserve">Hound of </w:t>
+      </w:r>
+      <w:proofErr w:type="spellStart"/>
       <w:r>
         <w:rPr>
           <w:b/>
         </w:rPr>
+        <w:t>Tindalos</w:t>
+      </w:r>
+      <w:proofErr w:type="spellEnd"/>
+      <w:r>
+        <w:rPr>
+          <w:b/>
+        </w:rPr>
+        <w:t xml:space="preserve">, </w:t>
+      </w:r>
+      <w:proofErr w:type="spellStart"/>
+      <w:r>
+        <w:rPr>
+          <w:b/>
+        </w:rPr>
+        <w:t>Scavangers</w:t>
+      </w:r>
+      <w:proofErr w:type="spellEnd"/>
+      <w:r>
+        <w:rPr>
+          <w:b/>
+        </w:rPr>
+        <w:t xml:space="preserve"> of Time</w:t>
+      </w:r>
+      <w:r>
+        <w:rPr>
+          <w:b/>
+        </w:rPr>
         <w:t>, slight variations</w:t>
       </w:r>
     </w:p>
@@ -10588,7 +12338,15 @@
     </w:p>
     <w:p>
       <w:r>
-        <w:t>Tongue 90%, damage 1d3 POW draining (permanent) per hit.</w:t>
+        <w:t>Tongue 90%</w:t>
+      </w:r>
+      <w:proofErr w:type="gramStart"/>
+      <w:r>
+        <w:t>,</w:t>
+      </w:r>
+      <w:proofErr w:type="gramEnd"/>
+      <w:r>
+        <w:t xml:space="preserve"> damage 1d3 POW draining (permanent) per hit.</w:t>
       </w:r>
     </w:p>
     <w:p>
@@ -10721,14 +12479,24 @@
         <w:pStyle w:val="Heading1"/>
       </w:pPr>
       <w:bookmarkStart w:id="64" w:name="_Toc265069357"/>
+      <w:proofErr w:type="spellStart"/>
       <w:r>
         <w:t>Nyarlathotep</w:t>
       </w:r>
       <w:bookmarkEnd w:id="64"/>
-    </w:p>
-    <w:p>
-      <w:r>
-        <w:t>The great god was summoned across time to Portland by the use of the 3-D models of the Trojan War text and the existence of the earring in Portland. Nyarlathotep resumes its shape as Helen again as she crosses the time to now in Portland. The LNL are unaware of this but sensitive artists like Alfred are affected. Alfred finds Helen who summons horrors to drown Alfred.</w:t>
+      <w:proofErr w:type="spellEnd"/>
+    </w:p>
+    <w:p>
+      <w:r>
+        <w:t xml:space="preserve">The great god was summoned across time to Portland by the use of the 3-D models of the Trojan War text and the existence of the earring in Portland. </w:t>
+      </w:r>
+      <w:proofErr w:type="spellStart"/>
+      <w:r>
+        <w:t>Nyarlathotep</w:t>
+      </w:r>
+      <w:proofErr w:type="spellEnd"/>
+      <w:r>
+        <w:t xml:space="preserve"> resumes its shape as Helen again as she crosses the time to now in Portland. The LNL are unaware of this but sensitive artists like Alfred are affected. Alfred finds Helen who summons horrors to drown Alfred.</w:t>
       </w:r>
     </w:p>
     <w:p>
@@ -10763,13 +12531,29 @@
     </w:p>
     <w:p>
       <w:r>
-        <w:t>The mast of the USS Oregon has been touched by Nyarlathotep and is now a haunted place</w:t>
+        <w:t xml:space="preserve">The mast of the USS Oregon has been touched by </w:t>
+      </w:r>
+      <w:proofErr w:type="spellStart"/>
+      <w:r>
+        <w:t>Nyarlathotep</w:t>
+      </w:r>
+      <w:proofErr w:type="spellEnd"/>
+      <w:r>
+        <w:t xml:space="preserve"> and is now a haunted place</w:t>
       </w:r>
       <w:r>
         <w:t>.</w:t>
       </w:r>
       <w:r>
-        <w:t xml:space="preserve"> Any mythos spell or ritual preformed here has a much better chance to working; the performer gets an advantage die. Unfortunately, a failure will be much worse. Nyarlathotep is a fickle master!</w:t>
+        <w:t xml:space="preserve"> Any mythos spell or ritual preformed here has a much better chance to working; the performer gets an advantage die. Unfortunately, a failure will be much worse. </w:t>
+      </w:r>
+      <w:proofErr w:type="spellStart"/>
+      <w:r>
+        <w:t>Nyarlathotep</w:t>
+      </w:r>
+      <w:proofErr w:type="spellEnd"/>
+      <w:r>
+        <w:t xml:space="preserve"> is a fickle master!</w:t>
       </w:r>
     </w:p>
     <w:p>
@@ -10940,11 +12724,19 @@
       <w:r>
         <w:t xml:space="preserve">It is able to apply pretend to be human. It has actually loaded it special food into the water pipe with various local flavors. The water pipe is also a </w:t>
       </w:r>
-      <w:r>
-        <w:rPr>
-          <w:i/>
-        </w:rPr>
-        <w:t>pipes of madness</w:t>
+      <w:proofErr w:type="gramStart"/>
+      <w:r>
+        <w:rPr>
+          <w:i/>
+        </w:rPr>
+        <w:t>pipes</w:t>
+      </w:r>
+      <w:proofErr w:type="gramEnd"/>
+      <w:r>
+        <w:rPr>
+          <w:i/>
+        </w:rPr>
+        <w:t xml:space="preserve"> of madness</w:t>
       </w:r>
       <w:r>
         <w:t xml:space="preserve"> and can be easily played by the Mi-go causing all the hearers to loose 5 points of sanity and roll to SAN to not go temporary insane. The </w:t>
@@ -10977,7 +12769,15 @@
     </w:p>
     <w:p>
       <w:r>
-        <w:t>A taste from Dreaming’s pipe will have very odd impact on humans. Dreaming will share if asked. If the user makes a luck roll when using the pipe then the character regains 1d4 SAN points. A failure causes an uncontrolled coughing fit that does one point of damage.</w:t>
+        <w:t xml:space="preserve">A taste from </w:t>
+      </w:r>
+      <w:proofErr w:type="spellStart"/>
+      <w:r>
+        <w:t>Dreaming’s</w:t>
+      </w:r>
+      <w:proofErr w:type="spellEnd"/>
+      <w:r>
+        <w:t xml:space="preserve"> pipe will have very odd impact on humans. Dreaming will share if asked. If the user makes a luck roll when using the pipe then the character regains 1d4 SAN points. A failure causes an uncontrolled coughing fit that does one point of damage.</w:t>
       </w:r>
     </w:p>
     <w:p>
@@ -11008,10 +12808,42 @@
     </w:p>
     <w:p>
       <w:r>
-        <w:t>“Maybe you should consider the past more. I understand folks read the past in PSU. Maybe some Hittite? Strange people—not the PSU folks—but the Hittites. Mostly forgotten and remembered as Greeks</w:t>
-      </w:r>
-      <w:r>
-        <w:t xml:space="preserve"> now. The movie was just wrong! Peter did a grand job and I could almost see Priam again,” as he pretends to brush away a tear.</w:t>
+        <w:t xml:space="preserve">“Maybe you should consider the past more. I understand folks read the past in PSU. </w:t>
+      </w:r>
+      <w:proofErr w:type="gramStart"/>
+      <w:r>
+        <w:t>Maybe some Hittite?</w:t>
+      </w:r>
+      <w:proofErr w:type="gramEnd"/>
+      <w:r>
+        <w:t xml:space="preserve"> </w:t>
+      </w:r>
+      <w:proofErr w:type="gramStart"/>
+      <w:r>
+        <w:t>Strange people—not the PSU folks—but the Hittites.</w:t>
+      </w:r>
+      <w:proofErr w:type="gramEnd"/>
+      <w:r>
+        <w:t xml:space="preserve"> </w:t>
+      </w:r>
+      <w:proofErr w:type="gramStart"/>
+      <w:r>
+        <w:t>Mostly forgotten and remembered as Greeks</w:t>
+      </w:r>
+      <w:r>
+        <w:t xml:space="preserve"> now.</w:t>
+      </w:r>
+      <w:proofErr w:type="gramEnd"/>
+      <w:r>
+        <w:t xml:space="preserve"> The movie was just wrong! Peter did a grand job and I could almost see </w:t>
+      </w:r>
+      <w:proofErr w:type="spellStart"/>
+      <w:r>
+        <w:t>Priam</w:t>
+      </w:r>
+      <w:proofErr w:type="spellEnd"/>
+      <w:r>
+        <w:t xml:space="preserve"> again,” as he pretends to brush away a tear.</w:t>
       </w:r>
     </w:p>
     <w:p>
@@ -11202,7 +13034,15 @@
         <w:t>Spells:</w:t>
       </w:r>
       <w:r>
-        <w:t xml:space="preserve"> Contact Nyarlathotep, Pipes of Madness</w:t>
+        <w:t xml:space="preserve"> Contact </w:t>
+      </w:r>
+      <w:proofErr w:type="spellStart"/>
+      <w:r>
+        <w:t>Nyarlathotep</w:t>
+      </w:r>
+      <w:proofErr w:type="spellEnd"/>
+      <w:r>
+        <w:t>, Pipes of Madness</w:t>
       </w:r>
     </w:p>
     <w:p>
@@ -11246,7 +13086,15 @@
         <w:t xml:space="preserve"> </w:t>
       </w:r>
       <w:r>
-        <w:t>The Keeper may direct the players here as needed. Here Ed and Helen (called Ellen) have a presences here. This is also the scene for the sniper that jumps off the roof.</w:t>
+        <w:t xml:space="preserve">The Keeper may direct the players here as needed. Here Ed and Helen (called Ellen) have </w:t>
+      </w:r>
+      <w:proofErr w:type="gramStart"/>
+      <w:r>
+        <w:t>a presences</w:t>
+      </w:r>
+      <w:proofErr w:type="gramEnd"/>
+      <w:r>
+        <w:t xml:space="preserve"> here. This is also the scene for the sniper that jumps off the roof.</w:t>
       </w:r>
     </w:p>
     <w:p>
@@ -11336,7 +13184,15 @@
     </w:p>
     <w:p>
       <w:r>
-        <w:t xml:space="preserve">Helen is one of the 999 forms of Nyarlathotep is indeed here. Here name is changed to Ellen (the ‘H” sound is a breathing sound so Helen and Ellen are really the same name). She is a lesser booth that has a miniature and cheap planetarium running. She tells fortunes. While still incredibly beautiful </w:t>
+        <w:t xml:space="preserve">Helen is one of the 999 forms of </w:t>
+      </w:r>
+      <w:proofErr w:type="spellStart"/>
+      <w:r>
+        <w:t>Nyarlathotep</w:t>
+      </w:r>
+      <w:proofErr w:type="spellEnd"/>
+      <w:r>
+        <w:t xml:space="preserve"> is indeed here. Here name is changed to Ellen (the ‘H” sound is a breathing sound so Helen and Ellen are really the same name). She is a lesser booth that has a miniature and cheap planetarium running. She tells fortunes. While still incredibly beautiful </w:t>
       </w:r>
       <w:r>
         <w:t>she</w:t>
@@ -11449,7 +13305,15 @@
         <w:t xml:space="preserve">. </w:t>
       </w:r>
       <w:r>
-        <w:t xml:space="preserve">Depending on the game style being played even romantic encounters are possible. </w:t>
+        <w:t xml:space="preserve">Depending on the game style being played even romantic encounters </w:t>
+      </w:r>
+      <w:proofErr w:type="gramStart"/>
+      <w:r>
+        <w:t>are</w:t>
+      </w:r>
+      <w:proofErr w:type="gramEnd"/>
+      <w:r>
+        <w:t xml:space="preserve"> possible. </w:t>
       </w:r>
       <w:r>
         <w:t xml:space="preserve">She is impossible to hit unless the players </w:t>
@@ -11502,8 +13366,16 @@
         <w:rPr>
           <w:b/>
         </w:rPr>
-        <w:t>, one of the many forms of Nyarlathotep</w:t>
-      </w:r>
+        <w:t xml:space="preserve">, one of the many forms of </w:t>
+      </w:r>
+      <w:proofErr w:type="spellStart"/>
+      <w:r>
+        <w:rPr>
+          <w:b/>
+        </w:rPr>
+        <w:t>Nyarlathotep</w:t>
+      </w:r>
+      <w:proofErr w:type="spellEnd"/>
     </w:p>
     <w:p>
       <w:r>
@@ -11628,7 +13500,15 @@
         <w:t>her</w:t>
       </w:r>
       <w:r>
-        <w:t xml:space="preserve"> players roll the appropriate opposed check and often will only succeed if they make a great success and she makes less. Any creature with the earring from the treasure of Priam will be immune to her charms and automatically resist her. </w:t>
+        <w:t xml:space="preserve"> players roll the appropriate opposed check and often will only succeed if they make a great success and she makes less. Any creature with the earring from the treasure of </w:t>
+      </w:r>
+      <w:proofErr w:type="spellStart"/>
+      <w:r>
+        <w:t>Priam</w:t>
+      </w:r>
+      <w:proofErr w:type="spellEnd"/>
+      <w:r>
+        <w:t xml:space="preserve"> will be immune to her charms and automatically resist her. </w:t>
       </w:r>
     </w:p>
     <w:p>
@@ -11648,7 +13528,15 @@
         <w:t>llen</w:t>
       </w:r>
       <w:r>
-        <w:t>. Seeing her as Nyarlathotep 1d10 / 1d100</w:t>
+        <w:t xml:space="preserve">. Seeing her as </w:t>
+      </w:r>
+      <w:proofErr w:type="spellStart"/>
+      <w:r>
+        <w:t>Nyarlathotep</w:t>
+      </w:r>
+      <w:proofErr w:type="spellEnd"/>
+      <w:r>
+        <w:t xml:space="preserve"> 1d10 / 1d100</w:t>
       </w:r>
     </w:p>
     <w:p>
@@ -11715,8 +13603,13 @@
       <w:r>
         <w:t xml:space="preserve"> 27 (this one has extra life in it from working for the </w:t>
       </w:r>
-      <w:r>
-        <w:t>Nyarlathotep)</w:t>
+      <w:proofErr w:type="spellStart"/>
+      <w:r>
+        <w:t>Nyarlathotep</w:t>
+      </w:r>
+      <w:proofErr w:type="spellEnd"/>
+      <w:r>
+        <w:t>)</w:t>
       </w:r>
     </w:p>
     <w:p>
@@ -11787,8 +13680,13 @@
       <w:r>
         <w:t xml:space="preserve"> (again strengthened by </w:t>
       </w:r>
-      <w:r>
-        <w:t>Nyarlathotep)</w:t>
+      <w:proofErr w:type="spellStart"/>
+      <w:r>
+        <w:t>Nyarlathotep</w:t>
+      </w:r>
+      <w:proofErr w:type="spellEnd"/>
+      <w:r>
+        <w:t>)</w:t>
       </w:r>
       <w:r>
         <w:t xml:space="preserve"> and like damage only do ½ damage to star vampires (that means divide the damag</w:t>
@@ -12049,7 +13947,15 @@
         <w:t xml:space="preserve">Weapons: </w:t>
       </w:r>
       <w:r>
-        <w:t>.38 Glock 75%, damage 1d10 (average damage 5)</w:t>
+        <w:t xml:space="preserve">.38 </w:t>
+      </w:r>
+      <w:proofErr w:type="spellStart"/>
+      <w:r>
+        <w:t>Glock</w:t>
+      </w:r>
+      <w:proofErr w:type="spellEnd"/>
+      <w:r>
+        <w:t xml:space="preserve"> 75%, damage 1d10 (average damage 5)</w:t>
       </w:r>
     </w:p>
     <w:p>
@@ -12160,8 +14066,13 @@
       <w:r>
         <w:t xml:space="preserve">Unfortunately for the sniper that Ed and Dick placed on the roof it saw Ellen through the eyepiece. The realization of the horror of seeing </w:t>
       </w:r>
-      <w:r>
-        <w:t>Nyarlathotep in its true form drove the sniper insane and he jumped to his death. The gun is for the taking if the agents and investigators move quickly. If the Keeper is feeling supportive then have Ed show up at the mess in the booths and say to the agents and investigators, “Go to the roof and take what you find there before it falls into other agents’ hands.”</w:t>
+      <w:proofErr w:type="spellStart"/>
+      <w:r>
+        <w:t>Nyarlathotep</w:t>
+      </w:r>
+      <w:proofErr w:type="spellEnd"/>
+      <w:r>
+        <w:t xml:space="preserve"> in its true form drove the sniper insane and he jumped to his death. The gun is for the taking if the agents and investigators move quickly. If the Keeper is feeling supportive then have Ed show up at the mess in the booths and say to the agents and investigators, “Go to the roof and take what you find there before it falls into other agents’ hands.”</w:t>
       </w:r>
     </w:p>
     <w:p>
@@ -12385,7 +14296,15 @@
         <w:t xml:space="preserve">Weapons: </w:t>
       </w:r>
       <w:r>
-        <w:t>.38 Glock 8</w:t>
+        <w:t xml:space="preserve">.38 </w:t>
+      </w:r>
+      <w:proofErr w:type="spellStart"/>
+      <w:r>
+        <w:t>Glock</w:t>
+      </w:r>
+      <w:proofErr w:type="spellEnd"/>
+      <w:r>
+        <w:t xml:space="preserve"> 8</w:t>
       </w:r>
       <w:r>
         <w:t>5%, damage 1d10 (average damage 5)</w:t>
@@ -12409,7 +14328,15 @@
         <w:t>Skills:</w:t>
       </w:r>
       <w:r>
-        <w:t xml:space="preserve"> Climb 20%, Credit rating 10%, Cthulhu Mythos 25%, Dodge 60%, Fighting (Brawl) 64%, Jump 20%, Listen 30%, Occult 30%, Stealth 60%, Spot Hidden 35%, Track 10%, Throw 25%</w:t>
+        <w:t xml:space="preserve"> Climb 20%, Credit rating 10%, </w:t>
+      </w:r>
+      <w:proofErr w:type="spellStart"/>
+      <w:r>
+        <w:t>Cthulhu</w:t>
+      </w:r>
+      <w:proofErr w:type="spellEnd"/>
+      <w:r>
+        <w:t xml:space="preserve"> Mythos 25%, Dodge 60%, Fighting (Brawl) 64%, Jump 20%, Listen 30%, Occult 30%, Stealth 60%, Spot Hidden 35%, Track 10%, Throw 25%</w:t>
       </w:r>
     </w:p>
     <w:p>
@@ -12442,12 +14369,28 @@
         <w:t>Equipment:</w:t>
       </w:r>
       <w:r>
-        <w:t xml:space="preserve"> .38 Glock and throwing knife.</w:t>
-      </w:r>
-    </w:p>
-    <w:p>
-      <w:r>
-        <w:t xml:space="preserve">The cultists carry no identification when they enter the tunnels and are in local Pacific Northwest casual, t-shirt with shorts and sandals. Given a chance they will summon a dimensional shambler to fight on their side. Usually they let the thugs fight it out or shoot it out while they summon the creature. The cultists have a unique item: </w:t>
+        <w:t xml:space="preserve"> .38 </w:t>
+      </w:r>
+      <w:proofErr w:type="spellStart"/>
+      <w:r>
+        <w:t>Glock</w:t>
+      </w:r>
+      <w:proofErr w:type="spellEnd"/>
+      <w:r>
+        <w:t xml:space="preserve"> and throwing knife.</w:t>
+      </w:r>
+    </w:p>
+    <w:p>
+      <w:r>
+        <w:t xml:space="preserve">The cultists carry no identification when they enter the tunnels and are in local Pacific Northwest casual, t-shirt with shorts and sandals. Given a chance they will summon a dimensional </w:t>
+      </w:r>
+      <w:proofErr w:type="spellStart"/>
+      <w:r>
+        <w:t>shambler</w:t>
+      </w:r>
+      <w:proofErr w:type="spellEnd"/>
+      <w:r>
+        <w:t xml:space="preserve"> to fight on their side. Usually they let the thugs fight it out or shoot it out while they summon the creature. The cultists have a unique item: </w:t>
       </w:r>
       <w:r>
         <w:rPr>
@@ -12568,7 +14511,15 @@
         <w:t>indescribable</w:t>
       </w:r>
       <w:r>
-        <w:t xml:space="preserve">. It is the Old Warrior, a shoggoth large enough to consume a city. </w:t>
+        <w:t xml:space="preserve">. It is the Old Warrior, a </w:t>
+      </w:r>
+      <w:proofErr w:type="spellStart"/>
+      <w:r>
+        <w:t>shoggoth</w:t>
+      </w:r>
+      <w:proofErr w:type="spellEnd"/>
+      <w:r>
+        <w:t xml:space="preserve"> large enough to consume a city. </w:t>
       </w:r>
     </w:p>
     <w:p>
@@ -12625,7 +14576,15 @@
         <w:t xml:space="preserve"> show up attempt to explode it</w:t>
       </w:r>
       <w:r>
-        <w:t>. It will fail to set-off the explosives, “the signal is blocked—have to get closer.” It up to the players to get Ed closer. The explosion will kill the</w:t>
+        <w:t xml:space="preserve">. It will fail to set-off the explosives, “the signal is blocked—have to get closer.” </w:t>
+      </w:r>
+      <w:proofErr w:type="gramStart"/>
+      <w:r>
+        <w:t>It up to the players to get Ed closer.</w:t>
+      </w:r>
+      <w:proofErr w:type="gramEnd"/>
+      <w:r>
+        <w:t xml:space="preserve"> The explosion will kill the</w:t>
       </w:r>
       <w:r>
         <w:t xml:space="preserve"> Old Warrior and Ed will also be too close. The explosion does 20 points of damage</w:t>
@@ -12642,10 +14601,18 @@
         <w:t xml:space="preserve">If the </w:t>
       </w:r>
       <w:r>
-        <w:t>explosion goes off then parts of s</w:t>
-      </w:r>
-      <w:r>
-        <w:t xml:space="preserve">hoggoth fly through the air and cover the area. This will remind </w:t>
+        <w:t xml:space="preserve">explosion goes off then parts of </w:t>
+      </w:r>
+      <w:proofErr w:type="spellStart"/>
+      <w:r>
+        <w:t>s</w:t>
+      </w:r>
+      <w:r>
+        <w:t>hoggoth</w:t>
+      </w:r>
+      <w:proofErr w:type="spellEnd"/>
+      <w:r>
+        <w:t xml:space="preserve"> fly through the air and cover the area. This will remind </w:t>
       </w:r>
       <w:r>
         <w:t>everyone of the exploding whale from years back</w:t>
@@ -12657,7 +14624,15 @@
         <w:footnoteReference w:id="29"/>
       </w:r>
       <w:r>
-        <w:t xml:space="preserve">. Ed will be slain by a huge pile of shoggoth that hits him. </w:t>
+        <w:t xml:space="preserve">. Ed will be slain by a huge pile of </w:t>
+      </w:r>
+      <w:proofErr w:type="spellStart"/>
+      <w:r>
+        <w:t>shoggoth</w:t>
+      </w:r>
+      <w:proofErr w:type="spellEnd"/>
+      <w:r>
+        <w:t xml:space="preserve"> that hits him. </w:t>
       </w:r>
     </w:p>
     <w:p>
@@ -12670,7 +14645,21 @@
         <w:rPr>
           <w:b/>
         </w:rPr>
-        <w:t xml:space="preserve">The Old Warrior, Shoggoth </w:t>
+        <w:t xml:space="preserve">The Old Warrior, </w:t>
+      </w:r>
+      <w:proofErr w:type="spellStart"/>
+      <w:r>
+        <w:rPr>
+          <w:b/>
+        </w:rPr>
+        <w:t>Shoggoth</w:t>
+      </w:r>
+      <w:proofErr w:type="spellEnd"/>
+      <w:r>
+        <w:rPr>
+          <w:b/>
+        </w:rPr>
+        <w:t xml:space="preserve"> </w:t>
       </w:r>
     </w:p>
     <w:p>
@@ -12781,7 +14770,15 @@
         <w:t xml:space="preserve"> Listen 2</w:t>
       </w:r>
       <w:r>
-        <w:t>0%, Spot Hidden 5%, Track 10%, Throw 1</w:t>
+        <w:t xml:space="preserve">0%, Spot Hidden 5%, Track 10%, </w:t>
+      </w:r>
+      <w:proofErr w:type="gramStart"/>
+      <w:r>
+        <w:t>Throw</w:t>
+      </w:r>
+      <w:proofErr w:type="gramEnd"/>
+      <w:r>
+        <w:t xml:space="preserve"> 1</w:t>
       </w:r>
       <w:r>
         <w:t>%</w:t>
@@ -12856,13 +14853,55 @@
         <w:rPr>
           <w:i/>
         </w:rPr>
-        <w:t>The two small boxes are wrapped in small LBGT flags and Cascadia patches. Ed was slain in the explosion; crushed by the remains</w:t>
-      </w:r>
-      <w:r>
-        <w:rPr>
-          <w:i/>
-        </w:rPr>
-        <w:t xml:space="preserve"> of the shoggoth when it fell on him. The news is repeating the nearly hard to believe story of a gas leak that filled a whale carcass that the LBGT was dragging up to point out the affects of plastic on the oceans. Seems that a propane tank was leaking and the gas, which is heavier than air, flowed into the river and filled the hidden whale. Dick was injured trying to escape when the shoggoth attacked and then had a heart attack when told of Ed’s death.</w:t>
+        <w:t xml:space="preserve">The two small boxes are wrapped in small LBGT flags and </w:t>
+      </w:r>
+      <w:proofErr w:type="spellStart"/>
+      <w:r>
+        <w:rPr>
+          <w:i/>
+        </w:rPr>
+        <w:t>Cascadia</w:t>
+      </w:r>
+      <w:proofErr w:type="spellEnd"/>
+      <w:r>
+        <w:rPr>
+          <w:i/>
+        </w:rPr>
+        <w:t xml:space="preserve"> patches. Ed was slain in the explosion; crushed by the remains</w:t>
+      </w:r>
+      <w:r>
+        <w:rPr>
+          <w:i/>
+        </w:rPr>
+        <w:t xml:space="preserve"> of the </w:t>
+      </w:r>
+      <w:proofErr w:type="spellStart"/>
+      <w:r>
+        <w:rPr>
+          <w:i/>
+        </w:rPr>
+        <w:t>shoggoth</w:t>
+      </w:r>
+      <w:proofErr w:type="spellEnd"/>
+      <w:r>
+        <w:rPr>
+          <w:i/>
+        </w:rPr>
+        <w:t xml:space="preserve"> when it fell on him. The news is repeating the nearly hard to believe story of a gas leak that filled a whale carcass that the LBGT was dragging up to point out the affects of plastic on the oceans. Seems that a propane tank was leaking and the gas, which is heavier than air, flowed into the river and filled the hidden whale. Dick was injured trying to escape when the </w:t>
+      </w:r>
+      <w:proofErr w:type="spellStart"/>
+      <w:r>
+        <w:rPr>
+          <w:i/>
+        </w:rPr>
+        <w:t>shoggoth</w:t>
+      </w:r>
+      <w:proofErr w:type="spellEnd"/>
+      <w:r>
+        <w:rPr>
+          <w:i/>
+        </w:rPr>
+        <w:t xml:space="preserve"> attacked and then had a heart attack when told of Ed’s death.</w:t>
       </w:r>
     </w:p>
     <w:p>
@@ -12942,7 +14981,21 @@
         <w:rPr>
           <w:i/>
         </w:rPr>
-        <w:t>The newspaper says that Dick was released with a warning and also with the LGBT retrieving the lost kegs from river. It appears that Dick and Ed are running part of the Saturday Market. Dick see you later on 21 of December at the Saturday Market, “Good work! Try the food here—it is great!” And then he smiles, “Good work—it is over.”</w:t>
+        <w:t xml:space="preserve">The newspaper says that Dick was released with a warning and also with the LGBT retrieving the lost kegs from river. It appears that Dick and Ed are running part of the Saturday Market. Dick </w:t>
+      </w:r>
+      <w:proofErr w:type="gramStart"/>
+      <w:r>
+        <w:rPr>
+          <w:i/>
+        </w:rPr>
+        <w:t>see</w:t>
+      </w:r>
+      <w:proofErr w:type="gramEnd"/>
+      <w:r>
+        <w:rPr>
+          <w:i/>
+        </w:rPr>
+        <w:t xml:space="preserve"> you later on 21 of December at the Saturday Market, “Good work! Try the food here—it is great!” And then he smiles, “Good work—it is over.”</w:t>
       </w:r>
     </w:p>
     <w:p>
@@ -12977,9 +15030,11 @@
       <w:r>
         <w:t xml:space="preserve">Local </w:t>
       </w:r>
+      <w:proofErr w:type="gramStart"/>
       <w:r>
         <w:t>paper write</w:t>
       </w:r>
+      <w:proofErr w:type="gramEnd"/>
       <w:r>
         <w:t xml:space="preserve"> up:</w:t>
       </w:r>
@@ -13140,7 +15195,35 @@
         <w:rPr>
           <w:i/>
         </w:rPr>
-        <w:t>“Time reaches out from my time to meet this time,” says the voices as she jumps down from the mast and walks to me. She takes my hand and kisses me with passion that I strongly react to even when I am not her type. Stunned and confused she walks to the river and points. The water is perfectly clear and lighted below is at first a sunken ship of older design, likely the USS Oregon of the past, but it quivers and changes shape. The guns, masts, and deck items become masses of quivering tenticales. The portholes be come huge eyes and mouths full of pointy teeth like a shark. The creature breaks through the water. “She was not burned, but trapped in time—Odysseus failed!” they say in their combined joyful if not mantic voice. “The old warrior comes to take her revenge,” you hear only the male voice say.</w:t>
+        <w:t xml:space="preserve">“Time reaches out from my time to meet this time,” says the voices as she jumps down from the mast and walks to me. She takes my hand and kisses me with passion that I strongly react to even when I am not her type. Stunned and confused she walks to the river and points. The water is perfectly clear and lighted below is at first a sunken ship of older design, likely the USS Oregon of the past, but it quivers and changes shape. The guns, masts, and deck items become masses of quivering </w:t>
+      </w:r>
+      <w:proofErr w:type="spellStart"/>
+      <w:r>
+        <w:rPr>
+          <w:i/>
+        </w:rPr>
+        <w:t>tenticales</w:t>
+      </w:r>
+      <w:proofErr w:type="spellEnd"/>
+      <w:r>
+        <w:rPr>
+          <w:i/>
+        </w:rPr>
+        <w:t xml:space="preserve">. The portholes </w:t>
+      </w:r>
+      <w:proofErr w:type="gramStart"/>
+      <w:r>
+        <w:rPr>
+          <w:i/>
+        </w:rPr>
+        <w:t>be</w:t>
+      </w:r>
+      <w:proofErr w:type="gramEnd"/>
+      <w:r>
+        <w:rPr>
+          <w:i/>
+        </w:rPr>
+        <w:t xml:space="preserve"> come huge eyes and mouths full of pointy teeth like a shark. The creature breaks through the water. “She was not burned, but trapped in time—Odysseus failed!” they say in their combined joyful if not mantic voice. “The old warrior comes to take her revenge,” you hear only the male voice say.</w:t>
       </w:r>
     </w:p>
     <w:p>
@@ -13415,7 +15498,15 @@
       <w:bookmarkStart w:id="85" w:name="_Ref265062776"/>
       <w:bookmarkStart w:id="86" w:name="_Toc265069373"/>
       <w:r>
-        <w:t>Kirk McBane’s Notes</w:t>
+        <w:t xml:space="preserve">Kirk </w:t>
+      </w:r>
+      <w:proofErr w:type="spellStart"/>
+      <w:r>
+        <w:t>McBane’s</w:t>
+      </w:r>
+      <w:proofErr w:type="spellEnd"/>
+      <w:r>
+        <w:t xml:space="preserve"> Notes</w:t>
       </w:r>
       <w:bookmarkEnd w:id="83"/>
       <w:bookmarkEnd w:id="85"/>
@@ -13623,7 +15714,15 @@
         </w:pBdr>
       </w:pPr>
       <w:r>
-        <w:t xml:space="preserve">Helen is the death of Troy. She was not born and contained a spirit of ancient evil that is before the times of gods we know. Stolen from her marriage to Greece she fought against her adopted home summoning titans of power before the titans. It is only the power given to man from the titans finally end the horrors—burning that which may have existed before even the black Kronos. </w:t>
+        <w:t xml:space="preserve">Helen is the death of Troy. She was not born and contained a spirit of ancient evil that is before the times of gods we know. Stolen from her marriage to Greece she fought against her adopted home summoning titans of power before the titans. It is only the power given to man from the titans finally end the horrors—burning that which may have existed before even the black </w:t>
+      </w:r>
+      <w:proofErr w:type="spellStart"/>
+      <w:r>
+        <w:t>Kronos</w:t>
+      </w:r>
+      <w:proofErr w:type="spellEnd"/>
+      <w:r>
+        <w:t xml:space="preserve">. </w:t>
       </w:r>
     </w:p>
     <w:p>
@@ -13745,13 +15844,91 @@
       <w:r>
         <w:t>The story of Troy is being retold, as it should have been. I burned Troy to stop Helen and her old warriors. I will try to tell a story that will make heroes of the fallen to be remembered as long as there is memory. The Age of Bronze is now being replaced by iron. Before I enter the dust that all must I will see that the story lasts and outlasts Helen. She will be remembered only as a plaything of kings!</w:t>
       </w:r>
-    </w:p>
-    <w:p>
-      <w:pPr>
-        <w:pStyle w:val="Heading1"/>
-      </w:pPr>
       <w:bookmarkStart w:id="91" w:name="_Ref260429984"/>
       <w:bookmarkStart w:id="92" w:name="_Toc265069376"/>
+    </w:p>
+    <w:p>
+      <w:pPr>
+        <w:pStyle w:val="Heading2"/>
+      </w:pPr>
+      <w:r>
+        <w:t>USS Oregon</w:t>
+      </w:r>
+    </w:p>
+    <w:p>
+      <w:r>
+        <w:t xml:space="preserve">The </w:t>
+      </w:r>
+      <w:proofErr w:type="spellStart"/>
+      <w:r>
+        <w:t>shoggoth</w:t>
+      </w:r>
+      <w:proofErr w:type="spellEnd"/>
+      <w:r>
+        <w:t xml:space="preserve"> Warrior appears as a transparent version of the USS Oregon. Here is a handout of the ship. Imagine it in black and white glowing in the night</w:t>
+      </w:r>
+      <w:r>
+        <w:rPr>
+          <w:rStyle w:val="FootnoteReference"/>
+        </w:rPr>
+        <w:footnoteReference w:id="30"/>
+      </w:r>
+      <w:r>
+        <w:t>.</w:t>
+      </w:r>
+      <w:r>
+        <w:t xml:space="preserve"> </w:t>
+      </w:r>
+    </w:p>
+    <w:p>
+      <w:r>
+        <w:rPr>
+          <w:noProof/>
+        </w:rPr>
+        <w:drawing>
+          <wp:inline distT="0" distB="0" distL="0" distR="0">
+            <wp:extent cx="5486400" cy="2520950"/>
+            <wp:effectExtent l="25400" t="0" r="0" b="0"/>
+            <wp:docPr id="12" name="Picture 11" descr="USS Oregon.jpg"/>
+            <wp:cNvGraphicFramePr>
+              <a:graphicFrameLocks xmlns:a="http://schemas.openxmlformats.org/drawingml/2006/main" noChangeAspect="1"/>
+            </wp:cNvGraphicFramePr>
+            <a:graphic xmlns:a="http://schemas.openxmlformats.org/drawingml/2006/main">
+              <a:graphicData uri="http://schemas.openxmlformats.org/drawingml/2006/picture">
+                <pic:pic xmlns:pic="http://schemas.openxmlformats.org/drawingml/2006/picture">
+                  <pic:nvPicPr>
+                    <pic:cNvPr id="0" name="USS Oregon.jpg"/>
+                    <pic:cNvPicPr/>
+                  </pic:nvPicPr>
+                  <pic:blipFill>
+                    <a:blip r:embed="rId17"/>
+                    <a:stretch>
+                      <a:fillRect/>
+                    </a:stretch>
+                  </pic:blipFill>
+                  <pic:spPr>
+                    <a:xfrm>
+                      <a:off x="0" y="0"/>
+                      <a:ext cx="5486400" cy="2520950"/>
+                    </a:xfrm>
+                    <a:prstGeom prst="rect">
+                      <a:avLst/>
+                    </a:prstGeom>
+                  </pic:spPr>
+                </pic:pic>
+              </a:graphicData>
+            </a:graphic>
+          </wp:inline>
+        </w:drawing>
+      </w:r>
+    </w:p>
+    <w:p>
+      <w:pPr>
+        <w:pStyle w:val="Heading1"/>
+      </w:pPr>
+      <w:r>
+        <w:t xml:space="preserve">The </w:t>
+      </w:r>
       <w:r>
         <w:t>Unique Items</w:t>
       </w:r>
@@ -13782,7 +15959,15 @@
         <w:t>LNL copper dagger</w:t>
       </w:r>
       <w:r>
-        <w:t xml:space="preserve"> is used to summon dimensional shamblers </w:t>
+        <w:t xml:space="preserve"> is used to summon dimensional </w:t>
+      </w:r>
+      <w:proofErr w:type="spellStart"/>
+      <w:r>
+        <w:t>shamblers</w:t>
+      </w:r>
+      <w:proofErr w:type="spellEnd"/>
+      <w:r>
+        <w:t xml:space="preserve"> </w:t>
       </w:r>
       <w:r>
         <w:t xml:space="preserve">in combat situations </w:t>
@@ -13833,8 +16018,16 @@
         <w:rPr>
           <w:i/>
         </w:rPr>
-        <w:t>summon dimensional shambler</w:t>
-      </w:r>
+        <w:t xml:space="preserve">summon dimensional </w:t>
+      </w:r>
+      <w:proofErr w:type="spellStart"/>
+      <w:r>
+        <w:rPr>
+          <w:i/>
+        </w:rPr>
+        <w:t>shambler</w:t>
+      </w:r>
+      <w:proofErr w:type="spellEnd"/>
       <w:r>
         <w:t>.</w:t>
       </w:r>
@@ -13874,8 +16067,13 @@
       <w:r>
         <w:t xml:space="preserve"> can share any information gained by wearing the Fez of by speaking, writing, and so on thusly preserving the knowledge. </w:t>
       </w:r>
-      <w:r>
-        <w:t>Sanity losses caused by the knowledge that is forgotten is also regained.</w:t>
+      <w:proofErr w:type="gramStart"/>
+      <w:r>
+        <w:t>Sanity losses</w:t>
+      </w:r>
+      <w:proofErr w:type="gramEnd"/>
+      <w:r>
+        <w:t xml:space="preserve"> caused by the knowledge that is forgotten is also regained.</w:t>
       </w:r>
     </w:p>
     <w:p>
@@ -13899,7 +16097,7 @@
         <w:rPr>
           <w:rStyle w:val="FootnoteReference"/>
         </w:rPr>
-        <w:footnoteReference w:id="30"/>
+        <w:footnoteReference w:id="31"/>
       </w:r>
       <w:r>
         <w:t xml:space="preserve"> that has</w:t>
@@ -13996,18 +16194,22 @@
       <w:r>
         <w:t xml:space="preserve">for gods like </w:t>
       </w:r>
+      <w:proofErr w:type="spellStart"/>
       <w:r>
         <w:t>Nyarlathotep</w:t>
       </w:r>
+      <w:proofErr w:type="spellEnd"/>
       <w:r>
         <w:t xml:space="preserve"> is seen in its true form</w:t>
       </w:r>
       <w:r>
         <w:t xml:space="preserve"> even when hidden in flesh versions. This is very useful but means certain sanity loss for the user of the strange gun and in the case of viewing </w:t>
       </w:r>
+      <w:proofErr w:type="spellStart"/>
       <w:r>
         <w:t>Nyarlathotep</w:t>
       </w:r>
+      <w:proofErr w:type="spellEnd"/>
       <w:r>
         <w:t xml:space="preserve"> could be a huge sanity loss. A critical hit </w:t>
       </w:r>
@@ -14174,7 +16376,7 @@
         <w:rPr>
           <w:rStyle w:val="FootnoteReference"/>
         </w:rPr>
-        <w:footnoteReference w:id="31"/>
+        <w:footnoteReference w:id="32"/>
       </w:r>
       <w:r>
         <w:t xml:space="preserve"> of a girl in a robe standing before a Greek styled temple is set in bronze that is green with age. The cameo is cut from sea shell from the shores of ancient Greece and set in the bronze recast from Trojan weapons from the war. The cameo is an image of legendary Cassandra. Anyone who wears the cameo, like the legendary Cassandra, no longer is believed by anyone. The wearer will be ignored and treated politely as someone with a mental illness. Any facts, no matter the proof supplied by the wearer, supplied by the wearer of the </w:t>
@@ -18903,8 +21105,8 @@
       </w:r>
     </w:p>
     <w:sectPr>
-      <w:footerReference w:type="even" r:id="rId17"/>
-      <w:footerReference w:type="default" r:id="rId18"/>
+      <w:footerReference w:type="even" r:id="rId18"/>
+      <w:footerReference w:type="default" r:id="rId19"/>
       <w:pgSz w:w="12240" w:h="15840"/>
       <w:pgMar w:top="1440" w:right="1800" w:bottom="1440" w:left="1800" w:gutter="0"/>
     </w:sectPr>
@@ -19130,9 +21332,11 @@
           <w:t>http://www.cerhas.uc.edu/troy/</w:t>
         </w:r>
       </w:hyperlink>
+      <w:proofErr w:type="gramStart"/>
       <w:r>
         <w:t xml:space="preserve"> .</w:t>
       </w:r>
+      <w:proofErr w:type="gramEnd"/>
     </w:p>
   </w:footnote>
   <w:footnote w:id="3">
@@ -19201,13 +21405,25 @@
         <w:t xml:space="preserve"> and are lost in the trash</w:t>
       </w:r>
       <w:r>
-        <w:t xml:space="preserve">—that maybe some digger found them and as it was not gold </w:t>
-      </w:r>
-      <w:r>
-        <w:t xml:space="preserve">and </w:t>
-      </w:r>
-      <w:r>
-        <w:t>they just tossed them</w:t>
+        <w:t>—t</w:t>
+      </w:r>
+      <w:r>
+        <w:t>hat maybe some digger found clay tablets</w:t>
+      </w:r>
+      <w:r>
+        <w:t xml:space="preserve"> and as it was not gold</w:t>
+      </w:r>
+      <w:r>
+        <w:t>,</w:t>
+      </w:r>
+      <w:r>
+        <w:t xml:space="preserve"> </w:t>
+      </w:r>
+      <w:r>
+        <w:t>he or she</w:t>
+      </w:r>
+      <w:r>
+        <w:t xml:space="preserve"> just tossed them</w:t>
       </w:r>
       <w:r>
         <w:t xml:space="preserve"> on the trash.</w:t>
@@ -19393,9 +21609,11 @@
           <w:t>http://en.wikipedia.org/wiki/Pearl_District,_Portland,_Oregon</w:t>
         </w:r>
       </w:hyperlink>
+      <w:proofErr w:type="gramStart"/>
       <w:r>
         <w:t xml:space="preserve"> .</w:t>
       </w:r>
+      <w:proofErr w:type="gramEnd"/>
     </w:p>
   </w:footnote>
   <w:footnote w:id="12">
@@ -19431,9 +21649,11 @@
           <w:t>http://en.wikipedia.org/wiki/Planetarium_projector</w:t>
         </w:r>
       </w:hyperlink>
+      <w:proofErr w:type="gramStart"/>
       <w:r>
         <w:t xml:space="preserve"> .</w:t>
       </w:r>
+      <w:proofErr w:type="gramEnd"/>
     </w:p>
   </w:footnote>
   <w:footnote w:id="13">
@@ -19448,15 +21668,31 @@
         <w:footnoteRef/>
       </w:r>
       <w:r>
-        <w:t xml:space="preserve"> Cascadia definition: </w:t>
+        <w:t xml:space="preserve"> </w:t>
+      </w:r>
+      <w:proofErr w:type="spellStart"/>
+      <w:r>
+        <w:t>Cascadia</w:t>
+      </w:r>
+      <w:proofErr w:type="spellEnd"/>
+      <w:r>
+        <w:t xml:space="preserve"> definition: </w:t>
       </w:r>
       <w:hyperlink r:id="rId14" w:history="1">
         <w:r>
           <w:rPr>
             <w:rStyle w:val="Hyperlink"/>
           </w:rPr>
-          <w:t>http://en.wikipedia.org/wiki/Cascadia_(independence_movement</w:t>
+          <w:t>http://en.wikipedia.org/wiki/Cascadia_(</w:t>
         </w:r>
+        <w:proofErr w:type="spellStart"/>
+        <w:r>
+          <w:rPr>
+            <w:rStyle w:val="Hyperlink"/>
+          </w:rPr>
+          <w:t>independence_movement</w:t>
+        </w:r>
+        <w:proofErr w:type="spellEnd"/>
       </w:hyperlink>
       <w:r>
         <w:t>)</w:t>
@@ -19469,12 +21705,22 @@
           <w:rPr>
             <w:rStyle w:val="Hyperlink"/>
           </w:rPr>
-          <w:t>http://en.wikipedia.org/wiki/File:Flag_of_Cascadia.svg</w:t>
+          <w:t>http://</w:t>
         </w:r>
+        <w:proofErr w:type="spellStart"/>
+        <w:r>
+          <w:rPr>
+            <w:rStyle w:val="Hyperlink"/>
+          </w:rPr>
+          <w:t>en.wikipedia.org/wiki/File:Flag_of_Cascadia.svg</w:t>
+        </w:r>
+        <w:proofErr w:type="spellEnd"/>
       </w:hyperlink>
+      <w:proofErr w:type="gramStart"/>
       <w:r>
         <w:t xml:space="preserve"> .</w:t>
       </w:r>
+      <w:proofErr w:type="gramEnd"/>
     </w:p>
   </w:footnote>
   <w:footnote w:id="14">
@@ -19500,10 +21746,18 @@
         </w:r>
       </w:hyperlink>
       <w:r>
-        <w:t xml:space="preserve"> for more information on the Fox Tower. The owners of the Fox Tower </w:t>
-      </w:r>
-      <w:r>
-        <w:t>makes no representation or warranty as to the quality, viability, or suitability for purpose of this product.</w:t>
+        <w:t xml:space="preserve"> for more information on the Fox Tower. The </w:t>
+      </w:r>
+      <w:proofErr w:type="gramStart"/>
+      <w:r>
+        <w:t xml:space="preserve">owners of the Fox Tower </w:t>
+      </w:r>
+      <w:r>
+        <w:t>makes</w:t>
+      </w:r>
+      <w:proofErr w:type="gramEnd"/>
+      <w:r>
+        <w:t xml:space="preserve"> no representation or warranty as to the quality, viability, or suitability for purpose of this product.</w:t>
       </w:r>
       <w:r>
         <w:t xml:space="preserve"> Image is from </w:t>
@@ -19516,9 +21770,11 @@
           <w:t>http://upload.wikimedia.org/wikipedia/commons/thumb/b/b7/Fox_Tower_Portland_Oregon.JPG/450px-Fox_Tower_Portland_Oregon.JPG</w:t>
         </w:r>
       </w:hyperlink>
+      <w:proofErr w:type="gramStart"/>
       <w:r>
         <w:t xml:space="preserve"> .</w:t>
       </w:r>
+      <w:proofErr w:type="gramEnd"/>
     </w:p>
   </w:footnote>
   <w:footnote w:id="15">
@@ -19556,12 +21812,22 @@
           <w:rPr>
             <w:rStyle w:val="Hyperlink"/>
           </w:rPr>
-          <w:t>http://en.wikipedia.org/wiki/File:Richard_Nixon.jpg</w:t>
+          <w:t>http://</w:t>
         </w:r>
+        <w:proofErr w:type="spellStart"/>
+        <w:r>
+          <w:rPr>
+            <w:rStyle w:val="Hyperlink"/>
+          </w:rPr>
+          <w:t>en.wikipedia.org/wiki/File:Richard_Nixon.jpg</w:t>
+        </w:r>
+        <w:proofErr w:type="spellEnd"/>
       </w:hyperlink>
+      <w:proofErr w:type="gramStart"/>
       <w:r>
         <w:t xml:space="preserve"> .</w:t>
       </w:r>
+      <w:proofErr w:type="gramEnd"/>
     </w:p>
   </w:footnote>
   <w:footnote w:id="16">
@@ -19583,12 +21849,22 @@
           <w:rPr>
             <w:rStyle w:val="Hyperlink"/>
           </w:rPr>
-          <w:t>http://en.wikipedia.org/wiki/File:Portlandia_sculpture.jpg</w:t>
+          <w:t>http://</w:t>
         </w:r>
+        <w:proofErr w:type="spellStart"/>
+        <w:r>
+          <w:rPr>
+            <w:rStyle w:val="Hyperlink"/>
+          </w:rPr>
+          <w:t>en.wikipedia.org/wiki/File:Portlandia_sculpture.jpg</w:t>
+        </w:r>
+        <w:proofErr w:type="spellEnd"/>
       </w:hyperlink>
+      <w:proofErr w:type="gramStart"/>
       <w:r>
         <w:t xml:space="preserve"> .</w:t>
       </w:r>
+      <w:proofErr w:type="gramEnd"/>
     </w:p>
   </w:footnote>
   <w:footnote w:id="17">
@@ -19626,15 +21902,25 @@
           <w:rPr>
             <w:rStyle w:val="Hyperlink"/>
           </w:rPr>
-          <w:t>http://en.wikipedia.org/wiki/Neo_(The_Matrix</w:t>
+          <w:t>http://en.wikipedia.org/wiki/Neo_(</w:t>
         </w:r>
+        <w:proofErr w:type="spellStart"/>
+        <w:r>
+          <w:rPr>
+            <w:rStyle w:val="Hyperlink"/>
+          </w:rPr>
+          <w:t>The_Matrix</w:t>
+        </w:r>
+        <w:proofErr w:type="spellEnd"/>
       </w:hyperlink>
+      <w:proofErr w:type="gramStart"/>
       <w:r>
         <w:t>)</w:t>
       </w:r>
       <w:r>
         <w:t xml:space="preserve"> .</w:t>
       </w:r>
+      <w:proofErr w:type="gramEnd"/>
     </w:p>
   </w:footnote>
   <w:footnote w:id="19">
@@ -19659,9 +21945,11 @@
           <w:t>http://en.wikipedia.org/wiki/Script_kiddie</w:t>
         </w:r>
       </w:hyperlink>
+      <w:proofErr w:type="gramStart"/>
       <w:r>
         <w:t xml:space="preserve"> .</w:t>
       </w:r>
+      <w:proofErr w:type="gramEnd"/>
     </w:p>
   </w:footnote>
   <w:footnote w:id="20">
@@ -19686,12 +21974,14 @@
           <w:t>http://en.wikipedia.org/wiki/Honeypot_(computing</w:t>
         </w:r>
       </w:hyperlink>
+      <w:proofErr w:type="gramStart"/>
       <w:r>
         <w:t>)</w:t>
       </w:r>
       <w:r>
         <w:t xml:space="preserve"> .</w:t>
       </w:r>
+      <w:proofErr w:type="gramEnd"/>
     </w:p>
   </w:footnote>
   <w:footnote w:id="21">
@@ -19833,8 +22123,16 @@
         <w:rPr>
           <w:u w:val="single"/>
         </w:rPr>
-        <w:t>Shadows of Yog-Sothoth</w:t>
-      </w:r>
+        <w:t xml:space="preserve">Shadows of </w:t>
+      </w:r>
+      <w:proofErr w:type="spellStart"/>
+      <w:r>
+        <w:rPr>
+          <w:u w:val="single"/>
+        </w:rPr>
+        <w:t>Yog-Sothoth</w:t>
+      </w:r>
+      <w:proofErr w:type="spellEnd"/>
       <w:r>
         <w:t xml:space="preserve"> supplement in 1982 from Chaos, Inc. in the “Worm that Walks” story. Thought is would be fun to bring it back.</w:t>
       </w:r>
@@ -19862,9 +22160,11 @@
           <w:t>http://theportlandtarot.com</w:t>
         </w:r>
       </w:hyperlink>
+      <w:proofErr w:type="gramStart"/>
       <w:r>
         <w:t xml:space="preserve"> .</w:t>
       </w:r>
+      <w:proofErr w:type="gramEnd"/>
     </w:p>
   </w:footnote>
   <w:footnote w:id="28">
@@ -19889,9 +22189,11 @@
           <w:t>http://en.wikipedia.org/wiki/J._Edgar_Hoover#mediaviewer/File:Hoover-JEdgar-LOC.jpg</w:t>
         </w:r>
       </w:hyperlink>
+      <w:proofErr w:type="gramStart"/>
       <w:r>
         <w:t xml:space="preserve"> .</w:t>
       </w:r>
+      <w:proofErr w:type="gramEnd"/>
     </w:p>
   </w:footnote>
   <w:footnote w:id="29">
@@ -19916,12 +22218,38 @@
           <w:t>http://en.wikipedia.org/wiki/Exploding_whale</w:t>
         </w:r>
       </w:hyperlink>
+      <w:proofErr w:type="gramStart"/>
       <w:r>
         <w:t xml:space="preserve"> .</w:t>
       </w:r>
+      <w:proofErr w:type="gramEnd"/>
     </w:p>
   </w:footnote>
   <w:footnote w:id="30">
+    <w:p>
+      <w:pPr>
+        <w:pStyle w:val="FootnoteText"/>
+      </w:pPr>
+      <w:r>
+        <w:rPr>
+          <w:rStyle w:val="FootnoteReference"/>
+        </w:rPr>
+        <w:footnoteRef/>
+      </w:r>
+      <w:r>
+        <w:t xml:space="preserve"> This is an </w:t>
+      </w:r>
+      <w:proofErr w:type="spellStart"/>
+      <w:r>
+        <w:t>offical</w:t>
+      </w:r>
+      <w:proofErr w:type="spellEnd"/>
+      <w:r>
+        <w:t xml:space="preserve"> navy photograph known as NH 62591.</w:t>
+      </w:r>
+    </w:p>
+  </w:footnote>
+  <w:footnote w:id="31">
     <w:p>
       <w:pPr>
         <w:pStyle w:val="FootnoteText"/>
@@ -19948,7 +22276,7 @@
       </w:r>
     </w:p>
   </w:footnote>
-  <w:footnote w:id="31">
+  <w:footnote w:id="32">
     <w:p>
       <w:pPr>
         <w:pStyle w:val="FootnoteText"/>
@@ -21504,7 +23832,7 @@
 </file>
 
 <file path=customXml/itemProps1.xml><?xml version="1.0" encoding="utf-8"?>
-<ds:datastoreItem xmlns:ds="http://schemas.openxmlformats.org/officeDocument/2006/customXml" ds:itemID="{14291E4C-131A-2042-B253-BBC0A74F35DE}">
+<ds:datastoreItem xmlns:ds="http://schemas.openxmlformats.org/officeDocument/2006/customXml" ds:itemID="{C54D88C9-C4BE-2C4E-AA6B-23715662100F}">
   <ds:schemaRefs>
     <ds:schemaRef ds:uri="http://schemas.openxmlformats.org/officeDocument/2006/bibliography"/>
   </ds:schemaRefs>

</xml_diff>

<commit_message>
Revised to page 17
</commit_message>
<xml_diff>
--- a/Portland at the End.docx
+++ b/Portland at the End.docx
@@ -1311,7 +1311,10 @@
         <w:t>late 1800s</w:t>
       </w:r>
       <w:r>
-        <w:t xml:space="preserve"> do the stones of </w:t>
+        <w:t xml:space="preserve"> that </w:t>
+      </w:r>
+      <w:r>
+        <w:t xml:space="preserve">the stones of </w:t>
       </w:r>
       <w:r>
         <w:t xml:space="preserve">ancient </w:t>
@@ -1323,10 +1326,7 @@
         <w:t xml:space="preserve"> Greece and Troy </w:t>
       </w:r>
       <w:r>
-        <w:t>are seen</w:t>
-      </w:r>
-      <w:r>
-        <w:t xml:space="preserve"> again.</w:t>
+        <w:t>are seen again.</w:t>
       </w:r>
     </w:p>
     <w:p>
@@ -1739,11 +1739,9 @@
       <w:r>
         <w:t xml:space="preserve">—the symbol of </w:t>
       </w:r>
-      <w:proofErr w:type="gramStart"/>
-      <w:r>
-        <w:t>war time</w:t>
-      </w:r>
-      <w:proofErr w:type="gramEnd"/>
+      <w:r>
+        <w:t>wartime</w:t>
+      </w:r>
       <w:r>
         <w:t xml:space="preserve"> Troy</w:t>
       </w:r>
@@ -3968,7 +3966,16 @@
     </w:p>
     <w:p>
       <w:r>
-        <w:t xml:space="preserve">The Golden Apple is a hacker space </w:t>
+        <w:t>The Golden Apple</w:t>
+      </w:r>
+      <w:r>
+        <w:rPr>
+          <w:rStyle w:val="FootnoteReference"/>
+        </w:rPr>
+        <w:footnoteReference w:id="11"/>
+      </w:r>
+      <w:r>
+        <w:t xml:space="preserve"> is a hacker space </w:t>
       </w:r>
       <w:r>
         <w:t xml:space="preserve">in a run down </w:t>
@@ -3995,19 +4002,25 @@
         <w:rPr>
           <w:rStyle w:val="FootnoteReference"/>
         </w:rPr>
-        <w:footnoteReference w:id="11"/>
-      </w:r>
-      <w:r>
-        <w:t>. They</w:t>
-      </w:r>
-      <w:r>
-        <w:t xml:space="preserve"> are a loose group of geeks, hackers, </w:t>
+        <w:footnoteReference w:id="12"/>
+      </w:r>
+      <w:r>
+        <w:t>. The Golden Apply is made up of a group</w:t>
+      </w:r>
+      <w:r>
+        <w:t xml:space="preserve"> of geeks, hackers, </w:t>
       </w:r>
       <w:r>
         <w:t>script-kitties and want-to-be Matrix guys and gals</w:t>
       </w:r>
       <w:r>
-        <w:t xml:space="preserve"> who like to pretend to be hackers. The Golden Apple is a rented space in</w:t>
+        <w:t xml:space="preserve"> who like to pretend to be hackers</w:t>
+      </w:r>
+      <w:r>
+        <w:t>—they look good in their close fitting outfits</w:t>
+      </w:r>
+      <w:r>
+        <w:t>. The Golden Apple is a rented space in</w:t>
       </w:r>
       <w:r>
         <w:t xml:space="preserve"> a poorly maintained set of buildings</w:t>
@@ -4045,16 +4058,34 @@
         <w:t>has no</w:t>
       </w:r>
       <w:r>
-        <w:t xml:space="preserve"> working financial model to support the group’s desires to have open-to-use computer equipment and meeting spaces. </w:t>
-      </w:r>
-      <w:r>
-        <w:t xml:space="preserve">The organization is full of small groups of associates who know each other. Each small group “eyes” another group with suspicion as hackers often hack each other’s stuff. The lack of a single leader, vision, and income other than membership fees and recovering second-hand computer hardware usually brings a quick end to a </w:t>
+        <w:t xml:space="preserve"> working financial model</w:t>
+      </w:r>
+      <w:r>
+        <w:t xml:space="preserve"> or even plan</w:t>
+      </w:r>
+      <w:r>
+        <w:t xml:space="preserve"> to support the group’s desires to have open-to-use computer equipment and meeting spaces. </w:t>
+      </w:r>
+      <w:r>
+        <w:t xml:space="preserve">The organization is </w:t>
+      </w:r>
+      <w:r>
+        <w:t>composed of</w:t>
+      </w:r>
+      <w:r>
+        <w:t xml:space="preserve"> small groups of associates who know each other. Each small group “eyes” another group with suspicion as hackers often hack each other’s stuff. The lack of a single leader, vision, and income other than membership fees and recovering second-hand computer hardware usually brings a quick end to a </w:t>
       </w:r>
       <w:r>
         <w:t xml:space="preserve">most </w:t>
       </w:r>
       <w:r>
-        <w:t>hacker space.</w:t>
+        <w:t>hacker space</w:t>
+      </w:r>
+      <w:r>
+        <w:t>s</w:t>
+      </w:r>
+      <w:r>
+        <w:t>.</w:t>
       </w:r>
       <w:r>
         <w:t xml:space="preserve"> The Golden Apple is resisting that trend.</w:t>
@@ -4083,13 +4114,27 @@
         <w:t>art people who have avoided being</w:t>
       </w:r>
       <w:r>
-        <w:t xml:space="preserve"> hacks</w:t>
+        <w:t xml:space="preserve"> hacked</w:t>
       </w:r>
       <w:r>
         <w:t xml:space="preserve"> or z0ned</w:t>
       </w:r>
       <w:r>
-        <w:t xml:space="preserve">. A member can log-in to a clean and safe to use Linux server and cut whatever code they wish be it Ruby on Rails or a </w:t>
+        <w:t xml:space="preserve"> by various unsavory folks</w:t>
+      </w:r>
+      <w:r>
+        <w:t xml:space="preserve">. </w:t>
+      </w:r>
+      <w:proofErr w:type="gramStart"/>
+      <w:r>
+        <w:t>A member can</w:t>
+      </w:r>
+      <w:proofErr w:type="gramEnd"/>
+      <w:r>
+        <w:t xml:space="preserve"> log-in to a clean and safe to use Linux server and cut whatever code they wish</w:t>
+      </w:r>
+      <w:r>
+        <w:t xml:space="preserve">, be it Ruby on Rails or </w:t>
       </w:r>
       <w:r>
         <w:t xml:space="preserve">writing a </w:t>
@@ -4192,31 +4237,73 @@
         <w:t>The Golden Apple</w:t>
       </w:r>
       <w:r>
-        <w:t xml:space="preserve"> recently purchased a second hand and old fashion projector for a planetarium</w:t>
+        <w:t xml:space="preserve"> recently </w:t>
+      </w:r>
+      <w:r>
+        <w:t>purchased a second hand and old-</w:t>
+      </w:r>
+      <w:r>
+        <w:t>fashion</w:t>
+      </w:r>
+      <w:r>
+        <w:t>ed</w:t>
+      </w:r>
+      <w:r>
+        <w:t xml:space="preserve"> </w:t>
+      </w:r>
+      <w:r>
+        <w:t>mechanical planetarium</w:t>
       </w:r>
       <w:r>
         <w:rPr>
           <w:rStyle w:val="FootnoteReference"/>
         </w:rPr>
-        <w:footnoteReference w:id="12"/>
-      </w:r>
-      <w:r>
-        <w:t xml:space="preserve"> and got it working </w:t>
-      </w:r>
-      <w:r>
-        <w:t xml:space="preserve">in </w:t>
-      </w:r>
-      <w:r>
-        <w:t xml:space="preserve">a large area. </w:t>
-      </w:r>
-      <w:r>
-        <w:t>They rebuilt it into a robot that can move around a room. It makes quite an impression as this strange</w:t>
-      </w:r>
-      <w:r>
-        <w:t xml:space="preserve"> device rolls in on tracks and begins to project the stars. They also use it to reflect on to the dome with a backlight when they want to create a vision of an alien ship for science fiction shows.</w:t>
-      </w:r>
-      <w:r>
-        <w:t xml:space="preserve"> The also added some lasers to do images. </w:t>
+        <w:footnoteReference w:id="13"/>
+      </w:r>
+      <w:r>
+        <w:t>projector</w:t>
+      </w:r>
+      <w:r>
+        <w:t xml:space="preserve">. </w:t>
+      </w:r>
+      <w:r>
+        <w:t>The members</w:t>
+      </w:r>
+      <w:r>
+        <w:t xml:space="preserve"> rebuilt it int</w:t>
+      </w:r>
+      <w:r>
+        <w:t>o a robot that can move around</w:t>
+      </w:r>
+      <w:r>
+        <w:t>. It makes quite an impression as this strange</w:t>
+      </w:r>
+      <w:r>
+        <w:t xml:space="preserve"> device rolls in on </w:t>
+      </w:r>
+      <w:r>
+        <w:t>“tank-</w:t>
+      </w:r>
+      <w:r>
+        <w:t>tracks</w:t>
+      </w:r>
+      <w:r>
+        <w:t>”</w:t>
+      </w:r>
+      <w:r>
+        <w:t xml:space="preserve"> and begins to project the stars. </w:t>
+      </w:r>
+      <w:r>
+        <w:t xml:space="preserve">Like many planetarium shows it also now </w:t>
+      </w:r>
+      <w:r>
+        <w:t>some lasers</w:t>
+      </w:r>
+      <w:r>
+        <w:t xml:space="preserve"> that can be controlled remotely to project and paint imagines on a screen</w:t>
+      </w:r>
+      <w:r>
+        <w:t xml:space="preserve"> </w:t>
       </w:r>
     </w:p>
     <w:p>
@@ -4239,10 +4326,13 @@
         <w:t xml:space="preserve">. </w:t>
       </w:r>
       <w:r>
-        <w:t>It can be assembled on a framework and is very mobile. They have done af</w:t>
-      </w:r>
-      <w:r>
-        <w:t xml:space="preserve">ter dark shows in parking lots by just setting </w:t>
+        <w:t xml:space="preserve">It can be assembled on a framework and is very mobile. They have done </w:t>
+      </w:r>
+      <w:r>
+        <w:t>after dark</w:t>
+      </w:r>
+      <w:r>
+        <w:t xml:space="preserve"> shows in parking lots by just setting </w:t>
       </w:r>
       <w:r>
         <w:t>up folding chairs</w:t>
@@ -4281,10 +4371,66 @@
     </w:p>
     <w:p>
       <w:r>
-        <w:t>Mary is the “cop” and director for The Golden Apple. She writes how to books and blogs and makes a lot of money from e-books. The Golden Apple is her lab for computer books and tech writing. Mary has setup all the servers and has ensure</w:t>
-      </w:r>
-      <w:r>
-        <w:t>s</w:t>
+        <w:t>Ma</w:t>
+      </w:r>
+      <w:r>
+        <w:t>ry is the “cop” and director of</w:t>
+      </w:r>
+      <w:r>
+        <w:t xml:space="preserve"> The Golden Apple. She writes </w:t>
+      </w:r>
+      <w:r>
+        <w:t>“</w:t>
+      </w:r>
+      <w:r>
+        <w:t>how to</w:t>
+      </w:r>
+      <w:r>
+        <w:t>”</w:t>
+      </w:r>
+      <w:r>
+        <w:t xml:space="preserve"> books and </w:t>
+      </w:r>
+      <w:r>
+        <w:t xml:space="preserve">composes helpful </w:t>
+      </w:r>
+      <w:r>
+        <w:t xml:space="preserve">blogs and makes a lot of money from </w:t>
+      </w:r>
+      <w:r>
+        <w:t xml:space="preserve">her sales of her </w:t>
+      </w:r>
+      <w:r>
+        <w:t xml:space="preserve">e-books. The Golden Apple is her lab for </w:t>
+      </w:r>
+      <w:r>
+        <w:t xml:space="preserve">developing new </w:t>
+      </w:r>
+      <w:r>
+        <w:t xml:space="preserve">computer books and tech writing. </w:t>
+      </w:r>
+      <w:r>
+        <w:t xml:space="preserve">Ms. Jones tries out her books on the lab </w:t>
+      </w:r>
+      <w:proofErr w:type="spellStart"/>
+      <w:r>
+        <w:t>newbies</w:t>
+      </w:r>
+      <w:proofErr w:type="spellEnd"/>
+      <w:r>
+        <w:t xml:space="preserve">. </w:t>
+      </w:r>
+      <w:r>
+        <w:t xml:space="preserve">Mary has setup all the servers and </w:t>
+      </w:r>
+      <w:r>
+        <w:t xml:space="preserve">she </w:t>
+      </w:r>
+      <w:r>
+        <w:t>has ensure</w:t>
+      </w:r>
+      <w:r>
+        <w:t>d</w:t>
       </w:r>
       <w:r>
         <w:t xml:space="preserve"> that none are weakly defended or broken. </w:t>
@@ -4295,7 +4441,21 @@
     </w:p>
     <w:p>
       <w:r>
-        <w:t xml:space="preserve">Mary is curvy twenty-something that wears clothing just a bit too tight and just a bit too low or short. Her hair is black with a streak of a color that seems to match her outfit. She likes mixed bright colors and black leather. Mary’s eyes are always angry and her manner is always of someone too busy to worry about your little problems. Mary is straight, to the disappointment of many hacker girls, but never has a boyfriend. </w:t>
+        <w:t xml:space="preserve">Mary is </w:t>
+      </w:r>
+      <w:r>
+        <w:t xml:space="preserve">a pretty and </w:t>
+      </w:r>
+      <w:r>
+        <w:t xml:space="preserve">curvy twenty-something that wears clothing just a bit too tight and just a bit too low or short. Her hair is black with a streak of a color that seems to match her outfit. She likes mixed bright colors and black leather. Mary’s eyes are always angry and her manner is always of someone too busy to worry about your little problems. </w:t>
+      </w:r>
+      <w:r>
+        <w:t>Mary is helpful for those who are truly lost or need help, but she expects those who claim to be hackers to be a bit more skilled and than the usually are.</w:t>
+      </w:r>
+    </w:p>
+    <w:p>
+      <w:r>
+        <w:t xml:space="preserve">Mary is straight, to the disappointment of many hacker girls, but never has a boyfriend. </w:t>
       </w:r>
       <w:r>
         <w:t xml:space="preserve">Despite never having a boyfriend, </w:t>
@@ -4307,7 +4467,13 @@
         <w:t xml:space="preserve"> sleeps alone on a weekend; she </w:t>
       </w:r>
       <w:r>
-        <w:t>always throws the boy or man, sometimes a much older man, to the curb the next morning. She never eats breakfast with the previous night</w:t>
+        <w:t xml:space="preserve">always throws the </w:t>
+      </w:r>
+      <w:r>
+        <w:t xml:space="preserve">new </w:t>
+      </w:r>
+      <w:r>
+        <w:t>boy or man, sometimes a much older man, to the curb the next morning. She never eats breakfast with the previous night</w:t>
       </w:r>
       <w:r>
         <w:t>’s</w:t>
@@ -4321,12 +4487,21 @@
     </w:p>
     <w:p>
       <w:r>
-        <w:t>Mary keeps the books in Quicken Online and pays the rent and bills. She works with the other members to build new systems. Mary submits perfect set of accounting reports every month to the members. Nobody reads it, unless hoping for a weekend with Mary, as they know it will be perfect.</w:t>
-      </w:r>
-    </w:p>
-    <w:p>
-      <w:r>
-        <w:t>Mary lives in a nice apartment in the Pearl District by herself. She seldom has guests.</w:t>
+        <w:t>Mary keeps the books in Quicken Online and pays the rent and bills. She works with the other members to build new systems. Mary submits perfect set of accounting reports every month to the members. Nobody reads it, unless hoping for a weekend with Mary</w:t>
+      </w:r>
+      <w:r>
+        <w:t xml:space="preserve"> by trying to ask her meaningful questions (usually a mistake)</w:t>
+      </w:r>
+      <w:r>
+        <w:t>, as they know it will be perfect.</w:t>
+      </w:r>
+    </w:p>
+    <w:p>
+      <w:r>
+        <w:t>Mary lives in a nice apartment in the Pearl District by hersel</w:t>
+      </w:r>
+      <w:r>
+        <w:t>f. She seldom has guests not on the weekend.</w:t>
       </w:r>
     </w:p>
     <w:p>
@@ -4347,12 +4522,15 @@
         <w:t xml:space="preserve">only </w:t>
       </w:r>
       <w:r>
-        <w:t>surviving founding member of The Golden Apple</w:t>
+        <w:t>founding member of The Golden Apple</w:t>
       </w:r>
       <w:r>
         <w:t xml:space="preserve"> other than Mary</w:t>
       </w:r>
       <w:r>
+        <w:t xml:space="preserve"> still associated with the organization</w:t>
+      </w:r>
+      <w:r>
         <w:t xml:space="preserve">. </w:t>
       </w:r>
       <w:r>
@@ -4362,7 +4540,13 @@
         <w:t>wn out b</w:t>
       </w:r>
       <w:r>
-        <w:t xml:space="preserve">y Mary for hacking or </w:t>
+        <w:t xml:space="preserve">y Mary for hacking </w:t>
+      </w:r>
+      <w:r>
+        <w:t xml:space="preserve">something they should not have (according to Mary) </w:t>
+      </w:r>
+      <w:r>
+        <w:t xml:space="preserve">or </w:t>
       </w:r>
       <w:proofErr w:type="spellStart"/>
       <w:r>
@@ -4386,7 +4570,13 @@
       </w:r>
       <w:proofErr w:type="spellEnd"/>
       <w:r>
-        <w:t xml:space="preserve"> and not a real hacker. He can write a mean script</w:t>
+        <w:t xml:space="preserve">; </w:t>
+      </w:r>
+      <w:r>
+        <w:t xml:space="preserve">he is </w:t>
+      </w:r>
+      <w:r>
+        <w:t>not a real hacker. He can write a mean script</w:t>
       </w:r>
       <w:r>
         <w:t xml:space="preserve"> and is actually a good programmer</w:t>
@@ -4419,12 +4609,24 @@
         <w:t xml:space="preserve">locally and the stories </w:t>
       </w:r>
       <w:r>
-        <w:t xml:space="preserve">have been and well received. </w:t>
-      </w:r>
-    </w:p>
-    <w:p>
-      <w:r>
-        <w:t xml:space="preserve">Lately he has been at The Golden Apple most evening, his regular job being an accounts payable cleric for the city of Portland, working on his new found hobby: Ancient Hittite. He has written a basic word processor </w:t>
+        <w:t xml:space="preserve">have been </w:t>
+      </w:r>
+      <w:r>
+        <w:t xml:space="preserve">well received. </w:t>
+      </w:r>
+    </w:p>
+    <w:p>
+      <w:r>
+        <w:t xml:space="preserve">Lately Mr. Black </w:t>
+      </w:r>
+      <w:r>
+        <w:t xml:space="preserve">has been at The Golden Apple most evening, his regular job being an accounts payable cleric for the city of Portland, working on his new </w:t>
+      </w:r>
+      <w:r>
+        <w:t>found hobby: Ancient Hittite. Tom</w:t>
+      </w:r>
+      <w:r>
+        <w:t xml:space="preserve"> has written a basic word processor </w:t>
       </w:r>
       <w:r>
         <w:t xml:space="preserve">for Linux systems that works </w:t>
@@ -4445,12 +4647,27 @@
         <w:t>considering him for a weekend.</w:t>
       </w:r>
       <w:r>
-        <w:t xml:space="preserve"> Mary is not sure what to do with a Hittite based word processor, but it is the kind of “hack” that gives them some street credit.</w:t>
-      </w:r>
-    </w:p>
-    <w:p>
-      <w:r>
-        <w:t>Tom joined the Hittite Club at Portland State. He has used digital scanning and editing to capture the cuneifor</w:t>
+        <w:t xml:space="preserve"> Mary is not sure what to do with a Hittite based word proces</w:t>
+      </w:r>
+      <w:r>
+        <w:t>sor, but it is the kind of “app</w:t>
+      </w:r>
+      <w:r>
+        <w:t>” that gives them some street credit.</w:t>
+      </w:r>
+    </w:p>
+    <w:p>
+      <w:r>
+        <w:t>Tom joined the Hittite Club at Portland State</w:t>
+      </w:r>
+      <w:r>
+        <w:rPr>
+          <w:rStyle w:val="FootnoteReference"/>
+        </w:rPr>
+        <w:footnoteReference w:id="14"/>
+      </w:r>
+      <w:r>
+        <w:t>. He has used digital scanning and editing to capture the cuneifor</w:t>
       </w:r>
       <w:r>
         <w:t>m text from the “Treasure Chest</w:t>
@@ -4477,26 +4694,56 @@
         <w:fldChar w:fldCharType="end"/>
       </w:r>
       <w:r>
-        <w:t>). These items have been then translated to Hittite and the text shared in the club to translate. Tom has discovered that one time is dictionary for another language and has been working on re-translating the translation.</w:t>
-      </w:r>
-    </w:p>
-    <w:p>
-      <w:r>
-        <w:t>Tom has recently had strange dreams.</w:t>
+        <w:t xml:space="preserve">). These items have been then translated to Hittite and the text shared in the club to translate. Tom </w:t>
+      </w:r>
+      <w:r>
+        <w:t>has discovered that one item</w:t>
+      </w:r>
+      <w:r>
+        <w:t xml:space="preserve"> is </w:t>
+      </w:r>
+      <w:r>
+        <w:t xml:space="preserve">a </w:t>
+      </w:r>
+      <w:r>
+        <w:t>dictionary for another language and has been working on re-translating the translation.</w:t>
+      </w:r>
+    </w:p>
+    <w:p>
+      <w:r>
+        <w:t>Mr. Black is having</w:t>
+      </w:r>
+      <w:r>
+        <w:t xml:space="preserve"> strange dreams.</w:t>
       </w:r>
       <w:r>
         <w:t xml:space="preserve"> He dreamed</w:t>
       </w:r>
       <w:r>
-        <w:t xml:space="preserve"> about the text and the strange dreams of a dark figure that demanded he read the text out loud. He could not. The dark figure laughs and he wakes up tired and frightened. Tom is purchased a collection of books from the Internet and Powell’s in Portland</w:t>
-      </w:r>
-      <w:r>
-        <w:t xml:space="preserve"> on reading ancient languages. He has begun to understand the scripts.</w:t>
-      </w:r>
-    </w:p>
-    <w:p>
-      <w:r>
-        <w:t xml:space="preserve">Tom has befriended by Harry Kong who is an agent of a local Mythos based cult. Tom is a bit flattered by </w:t>
+        <w:t xml:space="preserve"> about the text and the strange dreams of a dark figure that demanded he read the text out loud. He could not. The dark figure laughs and he wakes</w:t>
+      </w:r>
+      <w:r>
+        <w:t xml:space="preserve"> up tired and frightened. Tom</w:t>
+      </w:r>
+      <w:r>
+        <w:t xml:space="preserve"> purchased a collection of books from the Internet and Powell’s in Portland</w:t>
+      </w:r>
+      <w:r>
+        <w:t xml:space="preserve"> on reading ancient languages. He has </w:t>
+      </w:r>
+      <w:r>
+        <w:t>begun to understand the texts.</w:t>
+      </w:r>
+    </w:p>
+    <w:p>
+      <w:r>
+        <w:t>Tom has befriended by Harry Kong who</w:t>
+      </w:r>
+      <w:r>
+        <w:t>, unknown to Tom,</w:t>
+      </w:r>
+      <w:r>
+        <w:t xml:space="preserve"> is an agent of a local Mythos based cult. Tom is a bit flattered by </w:t>
       </w:r>
       <w:proofErr w:type="spellStart"/>
       <w:r>
@@ -4504,7 +4751,19 @@
       </w:r>
       <w:proofErr w:type="spellEnd"/>
       <w:r>
-        <w:t xml:space="preserve"> comments on his work. He has shared some of his translations with Harry. </w:t>
+        <w:t xml:space="preserve"> </w:t>
+      </w:r>
+      <w:r>
+        <w:t>positive comments on his work. Harry</w:t>
+      </w:r>
+      <w:r>
+        <w:t xml:space="preserve"> has</w:t>
+      </w:r>
+      <w:r>
+        <w:t xml:space="preserve"> used his Mythos knowledge to help</w:t>
+      </w:r>
+      <w:r>
+        <w:t xml:space="preserve">. </w:t>
       </w:r>
     </w:p>
     <w:p>
@@ -4527,10 +4786,19 @@
         <w:t>Harry is a member Leaders of the Light cult</w:t>
       </w:r>
       <w:r>
-        <w:t xml:space="preserve"> that believe that the end is near and that those who help bring the end will be the new leaders of the world. He has joined The Golden Apple to recruit some new members.</w:t>
-      </w:r>
-      <w:r>
-        <w:t xml:space="preserve"> There he has learned basic hacking and social engineering skills. Mary has supplied the hacker space with books, tools, and example locks for picking. Her works are also on the shelf. Mary considers him to be in the “creep” category.</w:t>
+        <w:t xml:space="preserve"> that believe that the end is near and that those who help bring the end will be the new leaders of the </w:t>
+      </w:r>
+      <w:r>
+        <w:t>new world. Mr. Kong</w:t>
+      </w:r>
+      <w:r>
+        <w:t xml:space="preserve"> has joined The Golden Apple to recruit some new members.</w:t>
+      </w:r>
+      <w:r>
+        <w:t xml:space="preserve"> There he has learned basic hacking and social engineering skills. Mary has supplied the hacker space with books, tools, and example locks for picking. Her works are also</w:t>
+      </w:r>
+      <w:r>
+        <w:t xml:space="preserve"> on the shelf. Mary considers Harry Kong to be in the “creep” category and avoids him.</w:t>
       </w:r>
     </w:p>
     <w:p>
@@ -4545,7 +4813,7 @@
     </w:p>
     <w:p>
       <w:r>
-        <w:t>Harry lives in the tunnels.</w:t>
+        <w:t>Harry lives in the tunnels in the temple.</w:t>
       </w:r>
     </w:p>
     <w:p>
@@ -4668,10 +4936,22 @@
         <w:rPr>
           <w:rStyle w:val="FootnoteReference"/>
         </w:rPr>
-        <w:footnoteReference w:id="13"/>
-      </w:r>
-      <w:r>
-        <w:t xml:space="preserve"> branch of a secret spy-like organization based in Portland that is trying to save the world. “The Agency” has been wrecked by the discovery of insanity destroying secrets that, when learned, drove much of the controlling hierarchy insane. Now the organization is by broken-up into separate cells that have one contact to the organization and do not know the other cells. In effect the investigators operating without help and much support. The Keeper can use The Agency as a hook to the adventure, as done here, and also have it suddenly step and create a cover story. The usual is a “gas explosion” that covers for the manifestation of some horror. The Keeper should avoid using The Agency in place of the investigators doing the role-playing, but should the investigators miss some critical event or information The Agency might supply it. If the investigators are not part of the </w:t>
+        <w:footnoteReference w:id="15"/>
+      </w:r>
+      <w:r>
+        <w:t xml:space="preserve"> branch of a secret spy-like organization based in Portland that is trying to save the world. “The Agency” has been wrecked by the discovery of insanity destroying secrets that, when learned, drove much of the controlling hierarchy ins</w:t>
+      </w:r>
+      <w:r>
+        <w:t xml:space="preserve">ane. Now the organization is </w:t>
+      </w:r>
+      <w:r>
+        <w:t xml:space="preserve">broken-up into separate cells that have one contact to the organization and do not know the other cells. In effect the investigators operating without help and much support. The Keeper can use The Agency as a hook to the adventure, as done here, and also have it suddenly step </w:t>
+      </w:r>
+      <w:r>
+        <w:t xml:space="preserve">in </w:t>
+      </w:r>
+      <w:r>
+        <w:t xml:space="preserve">and create a cover story. The usual is a “gas explosion” that covers for the manifestation of some horror. The Keeper should avoid using The Agency in place of the investigators doing the role-playing, but should the investigators miss some critical event or information The Agency might supply it. If the investigators are not part of the </w:t>
       </w:r>
       <w:proofErr w:type="spellStart"/>
       <w:r>
@@ -4696,6 +4976,9 @@
       </w:r>
       <w:r>
         <w:t xml:space="preserve">He has faked his death and is now hidden in plain sight in Portland, Oregon. </w:t>
+      </w:r>
+      <w:r>
+        <w:t>This is 2012 and so his friend is Ed.</w:t>
       </w:r>
     </w:p>
     <w:p>
@@ -4732,10 +5015,22 @@
         <w:t>Hoover often in drag</w:t>
       </w:r>
       <w:r>
-        <w:t>, and they are known as Rich and Jay</w:t>
-      </w:r>
-      <w:r>
-        <w:t>. Nobody really notices their resembles to the suppose late President and Director due to their age, the Pacific Northwest attire, their modern body language, and of course a bit of magic.</w:t>
+        <w:t>, and they are known as Dick and Ed</w:t>
+      </w:r>
+      <w:r>
+        <w:t>. Nobody really notices</w:t>
+      </w:r>
+      <w:r>
+        <w:t xml:space="preserve"> their resembles to the </w:t>
+      </w:r>
+      <w:r>
+        <w:t xml:space="preserve">late President and </w:t>
+      </w:r>
+      <w:r>
+        <w:t xml:space="preserve">late </w:t>
+      </w:r>
+      <w:r>
+        <w:t>Director due to their age, the Pacific Northwest attire, their modern body language, and of course a bit of magic.</w:t>
       </w:r>
       <w:r>
         <w:t xml:space="preserve"> President Nixon and Director Hoover are not against using LBGT </w:t>
@@ -4745,6 +5040,9 @@
       </w:r>
       <w:r>
         <w:t>to help stop any extra-universe threat to Portland.</w:t>
+      </w:r>
+      <w:r>
+        <w:t xml:space="preserve"> They are also a couple.</w:t>
       </w:r>
     </w:p>
     <w:p>
@@ -4884,7 +5182,7 @@
           <w:rStyle w:val="FootnoteReference"/>
           <w:i/>
         </w:rPr>
-        <w:footnoteReference w:id="14"/>
+        <w:footnoteReference w:id="16"/>
       </w:r>
       <w:r>
         <w:rPr>
@@ -5391,7 +5689,7 @@
         <w:rPr>
           <w:rStyle w:val="FootnoteReference"/>
         </w:rPr>
-        <w:footnoteReference w:id="15"/>
+        <w:footnoteReference w:id="17"/>
       </w:r>
     </w:p>
     <w:p>
@@ -6289,7 +6587,7 @@
         <w:rPr>
           <w:rStyle w:val="FootnoteReference"/>
         </w:rPr>
-        <w:footnoteReference w:id="16"/>
+        <w:footnoteReference w:id="18"/>
       </w:r>
       <w:r>
         <w:t xml:space="preserve"> at City Hall in Portland. A successful occult roll would suggest this model might be useable in a spell to bring about what is pictured. A successful art or like check suggests this is a carefully constructed work with many </w:t>
@@ -8499,7 +8797,7 @@
         <w:rPr>
           <w:rStyle w:val="FootnoteReference"/>
         </w:rPr>
-        <w:footnoteReference w:id="17"/>
+        <w:footnoteReference w:id="19"/>
       </w:r>
       <w:r>
         <w:t xml:space="preserve"> and </w:t>
@@ -8549,7 +8847,7 @@
         <w:rPr>
           <w:rStyle w:val="FootnoteReference"/>
         </w:rPr>
-        <w:footnoteReference w:id="18"/>
+        <w:footnoteReference w:id="20"/>
       </w:r>
       <w:r>
         <w:t xml:space="preserve"> or a script-kitty</w:t>
@@ -8558,7 +8856,7 @@
         <w:rPr>
           <w:rStyle w:val="FootnoteReference"/>
         </w:rPr>
-        <w:footnoteReference w:id="19"/>
+        <w:footnoteReference w:id="21"/>
       </w:r>
       <w:r>
         <w:t xml:space="preserve"> (using “kitty” to suggest he is a pet for Mary).  Tom’s work is now fully supported with a few of the hackers learning Hittite instead of Ruby!</w:t>
@@ -8914,7 +9212,7 @@
         <w:rPr>
           <w:rStyle w:val="FootnoteReference"/>
         </w:rPr>
-        <w:footnoteReference w:id="20"/>
+        <w:footnoteReference w:id="22"/>
       </w:r>
       <w:r>
         <w:t>.</w:t>
@@ -9355,7 +9653,7 @@
         <w:rPr>
           <w:rStyle w:val="FootnoteReference"/>
         </w:rPr>
-        <w:footnoteReference w:id="21"/>
+        <w:footnoteReference w:id="23"/>
       </w:r>
       <w:r>
         <w:t xml:space="preserve"> rules</w:t>
@@ -9532,7 +9830,7 @@
         <w:rPr>
           <w:rStyle w:val="FootnoteReference"/>
         </w:rPr>
-        <w:footnoteReference w:id="22"/>
+        <w:footnoteReference w:id="24"/>
       </w:r>
       <w:r>
         <w:t xml:space="preserve"> followed by a glare.</w:t>
@@ -9568,7 +9866,7 @@
         <w:rPr>
           <w:rStyle w:val="FootnoteReference"/>
         </w:rPr>
-        <w:footnoteReference w:id="23"/>
+        <w:footnoteReference w:id="25"/>
       </w:r>
       <w:r>
         <w:t>.</w:t>
@@ -11181,7 +11479,7 @@
         <w:rPr>
           <w:rStyle w:val="FootnoteReference"/>
         </w:rPr>
-        <w:footnoteReference w:id="24"/>
+        <w:footnoteReference w:id="26"/>
       </w:r>
       <w:r>
         <w:t xml:space="preserve">, silver pullets also blessed for </w:t>
@@ -12603,7 +12901,7 @@
         <w:rPr>
           <w:rStyle w:val="FootnoteReference"/>
         </w:rPr>
-        <w:footnoteReference w:id="25"/>
+        <w:footnoteReference w:id="27"/>
       </w:r>
     </w:p>
     <w:p>
@@ -12716,7 +13014,7 @@
         <w:rPr>
           <w:rStyle w:val="FootnoteReference"/>
         </w:rPr>
-        <w:footnoteReference w:id="26"/>
+        <w:footnoteReference w:id="28"/>
       </w:r>
       <w:r>
         <w:t xml:space="preserve"> </w:t>
@@ -13279,7 +13577,7 @@
           <w:rStyle w:val="FootnoteReference"/>
           <w:i/>
         </w:rPr>
-        <w:footnoteReference w:id="27"/>
+        <w:footnoteReference w:id="29"/>
       </w:r>
       <w:r>
         <w:rPr>
@@ -13829,7 +14127,7 @@
         <w:rPr>
           <w:rStyle w:val="FootnoteReference"/>
         </w:rPr>
-        <w:footnoteReference w:id="28"/>
+        <w:footnoteReference w:id="30"/>
       </w:r>
       <w:r>
         <w:t xml:space="preserve"> is now playing an old queen telling futures, poorly, in a tent. He is known as an old queen and his tent is LGBT colors. He/she sits at a cheap table with a deck of regular red Bicycle cards, a bit worn. He is here on the lookout and does really bad job at fortune telling. Everyone knows he is a fraud but also knows he is good with a gun and is actually part of security for the Saturday Market. He also has a remote control detonator hidden here for the barrels that will be dropped in the river by his partner Dick (Nixon).</w:t>
@@ -14621,7 +14919,7 @@
         <w:rPr>
           <w:rStyle w:val="FootnoteReference"/>
         </w:rPr>
-        <w:footnoteReference w:id="29"/>
+        <w:footnoteReference w:id="31"/>
       </w:r>
       <w:r>
         <w:t xml:space="preserve">. Ed will be slain by a huge pile of </w:t>
@@ -15871,7 +16169,7 @@
         <w:rPr>
           <w:rStyle w:val="FootnoteReference"/>
         </w:rPr>
-        <w:footnoteReference w:id="30"/>
+        <w:footnoteReference w:id="32"/>
       </w:r>
       <w:r>
         <w:t>.</w:t>
@@ -16097,7 +16395,7 @@
         <w:rPr>
           <w:rStyle w:val="FootnoteReference"/>
         </w:rPr>
-        <w:footnoteReference w:id="31"/>
+        <w:footnoteReference w:id="33"/>
       </w:r>
       <w:r>
         <w:t xml:space="preserve"> that has</w:t>
@@ -16376,7 +16674,7 @@
         <w:rPr>
           <w:rStyle w:val="FootnoteReference"/>
         </w:rPr>
-        <w:footnoteReference w:id="32"/>
+        <w:footnoteReference w:id="34"/>
       </w:r>
       <w:r>
         <w:t xml:space="preserve"> of a girl in a robe standing before a Greek styled temple is set in bronze that is green with age. The cameo is cut from sea shell from the shores of ancient Greece and set in the bronze recast from Trojan weapons from the war. The cameo is an image of legendary Cassandra. Anyone who wears the cameo, like the legendary Cassandra, no longer is believed by anyone. The wearer will be ignored and treated politely as someone with a mental illness. Any facts, no matter the proof supplied by the wearer, supplied by the wearer of the </w:t>
@@ -21152,7 +21450,7 @@
         <w:rFonts w:ascii="Cracked" w:hAnsi="Cracked"/>
         <w:noProof/>
       </w:rPr>
-      <w:t>12</w:t>
+      <w:t>18</w:t>
     </w:r>
     <w:r>
       <w:rPr>
@@ -21215,7 +21513,7 @@
         <w:rFonts w:ascii="Cracked" w:hAnsi="Cracked"/>
         <w:noProof/>
       </w:rPr>
-      <w:t>13</w:t>
+      <w:t>17</w:t>
     </w:r>
     <w:r>
       <w:rPr>
@@ -21599,6 +21897,22 @@
         <w:footnoteRef/>
       </w:r>
       <w:r>
+        <w:t xml:space="preserve"> The name “The Golden Apple” is a creation of the author as is the hacker space described.</w:t>
+      </w:r>
+    </w:p>
+  </w:footnote>
+  <w:footnote w:id="12">
+    <w:p>
+      <w:pPr>
+        <w:pStyle w:val="FootnoteText"/>
+      </w:pPr>
+      <w:r>
+        <w:rPr>
+          <w:rStyle w:val="FootnoteReference"/>
+        </w:rPr>
+        <w:footnoteRef/>
+      </w:r>
+      <w:r>
         <w:t xml:space="preserve"> More information is found in Wikipedia at </w:t>
       </w:r>
       <w:hyperlink r:id="rId11" w:history="1">
@@ -21616,7 +21930,7 @@
       <w:proofErr w:type="gramEnd"/>
     </w:p>
   </w:footnote>
-  <w:footnote w:id="12">
+  <w:footnote w:id="13">
     <w:p>
       <w:pPr>
         <w:pStyle w:val="FootnoteText"/>
@@ -21656,7 +21970,23 @@
       <w:proofErr w:type="gramEnd"/>
     </w:p>
   </w:footnote>
-  <w:footnote w:id="13">
+  <w:footnote w:id="14">
+    <w:p>
+      <w:pPr>
+        <w:pStyle w:val="FootnoteText"/>
+      </w:pPr>
+      <w:r>
+        <w:rPr>
+          <w:rStyle w:val="FootnoteReference"/>
+        </w:rPr>
+        <w:footnoteRef/>
+      </w:r>
+      <w:r>
+        <w:t xml:space="preserve"> The author uses Portland State as it is in Portland. This is not used with permission and is meant to fit the setting and nothing more.</w:t>
+      </w:r>
+    </w:p>
+  </w:footnote>
+  <w:footnote w:id="15">
     <w:p>
       <w:pPr>
         <w:pStyle w:val="FootnoteText"/>
@@ -21705,16 +22035,8 @@
           <w:rPr>
             <w:rStyle w:val="Hyperlink"/>
           </w:rPr>
-          <w:t>http://</w:t>
+          <w:t>http://en.wikipedia.org/wiki/File:Flag_of_Cascadia.svg</w:t>
         </w:r>
-        <w:proofErr w:type="spellStart"/>
-        <w:r>
-          <w:rPr>
-            <w:rStyle w:val="Hyperlink"/>
-          </w:rPr>
-          <w:t>en.wikipedia.org/wiki/File:Flag_of_Cascadia.svg</w:t>
-        </w:r>
-        <w:proofErr w:type="spellEnd"/>
       </w:hyperlink>
       <w:proofErr w:type="gramStart"/>
       <w:r>
@@ -21723,7 +22045,7 @@
       <w:proofErr w:type="gramEnd"/>
     </w:p>
   </w:footnote>
-  <w:footnote w:id="14">
+  <w:footnote w:id="16">
     <w:p>
       <w:pPr>
         <w:pStyle w:val="FootnoteText"/>
@@ -21777,7 +22099,7 @@
       <w:proofErr w:type="gramEnd"/>
     </w:p>
   </w:footnote>
-  <w:footnote w:id="15">
+  <w:footnote w:id="17">
     <w:p>
       <w:pPr>
         <w:pStyle w:val="Header"/>
@@ -21830,7 +22152,7 @@
       <w:proofErr w:type="gramEnd"/>
     </w:p>
   </w:footnote>
-  <w:footnote w:id="16">
+  <w:footnote w:id="18">
     <w:p>
       <w:pPr>
         <w:pStyle w:val="FootnoteText"/>
@@ -21867,7 +22189,7 @@
       <w:proofErr w:type="gramEnd"/>
     </w:p>
   </w:footnote>
-  <w:footnote w:id="17">
+  <w:footnote w:id="19">
     <w:p>
       <w:pPr>
         <w:pStyle w:val="FootnoteText"/>
@@ -21883,7 +22205,7 @@
       </w:r>
     </w:p>
   </w:footnote>
-  <w:footnote w:id="18">
+  <w:footnote w:id="20">
     <w:p>
       <w:pPr>
         <w:pStyle w:val="FootnoteText"/>
@@ -21923,7 +22245,7 @@
       <w:proofErr w:type="gramEnd"/>
     </w:p>
   </w:footnote>
-  <w:footnote w:id="19">
+  <w:footnote w:id="21">
     <w:p>
       <w:pPr>
         <w:pStyle w:val="FootnoteText"/>
@@ -21952,7 +22274,7 @@
       <w:proofErr w:type="gramEnd"/>
     </w:p>
   </w:footnote>
-  <w:footnote w:id="20">
+  <w:footnote w:id="22">
     <w:p>
       <w:pPr>
         <w:pStyle w:val="FootnoteText"/>
@@ -21984,7 +22306,7 @@
       <w:proofErr w:type="gramEnd"/>
     </w:p>
   </w:footnote>
-  <w:footnote w:id="21">
+  <w:footnote w:id="23">
     <w:p>
       <w:pPr>
         <w:pStyle w:val="FootnoteText"/>
@@ -22009,7 +22331,7 @@
       </w:r>
     </w:p>
   </w:footnote>
-  <w:footnote w:id="22">
+  <w:footnote w:id="24">
     <w:p>
       <w:pPr>
         <w:pStyle w:val="FootnoteText"/>
@@ -22046,7 +22368,7 @@
       </w:r>
     </w:p>
   </w:footnote>
-  <w:footnote w:id="23">
+  <w:footnote w:id="25">
     <w:p>
       <w:pPr>
         <w:pStyle w:val="FootnoteText"/>
@@ -22073,7 +22395,7 @@
       </w:r>
     </w:p>
   </w:footnote>
-  <w:footnote w:id="24">
+  <w:footnote w:id="26">
     <w:p>
       <w:pPr>
         <w:pStyle w:val="FootnoteText"/>
@@ -22086,59 +22408,59 @@
       </w:r>
       <w:r>
         <w:t xml:space="preserve"> Blessed weapons are capable of damaging and evening killing entities that cannot be harmed by ordinary weapons.</w:t>
-      </w:r>
-    </w:p>
-  </w:footnote>
-  <w:footnote w:id="25">
-    <w:p>
-      <w:pPr>
-        <w:pStyle w:val="FootnoteText"/>
-      </w:pPr>
-      <w:r>
-        <w:rPr>
-          <w:rStyle w:val="FootnoteReference"/>
-        </w:rPr>
-        <w:footnoteRef/>
-      </w:r>
-      <w:r>
-        <w:t xml:space="preserve"> And disturbing a bicycle user in anyway will likely get someone thrashed. Portlanders do not take kindly to folks messing with their favorite transportation. </w:t>
-      </w:r>
-    </w:p>
-  </w:footnote>
-  <w:footnote w:id="26">
-    <w:p>
-      <w:pPr>
-        <w:pStyle w:val="FootnoteText"/>
-      </w:pPr>
-      <w:r>
-        <w:rPr>
-          <w:rStyle w:val="FootnoteReference"/>
-        </w:rPr>
-        <w:footnoteRef/>
-      </w:r>
-      <w:r>
-        <w:t xml:space="preserve"> This idea of a Mi-go in a wheelchair first appears in </w:t>
-      </w:r>
-      <w:r>
-        <w:rPr>
-          <w:u w:val="single"/>
-        </w:rPr>
-        <w:t xml:space="preserve">Shadows of </w:t>
-      </w:r>
-      <w:proofErr w:type="spellStart"/>
-      <w:r>
-        <w:rPr>
-          <w:u w:val="single"/>
-        </w:rPr>
-        <w:t>Yog-Sothoth</w:t>
-      </w:r>
-      <w:proofErr w:type="spellEnd"/>
-      <w:r>
-        <w:t xml:space="preserve"> supplement in 1982 from Chaos, Inc. in the “Worm that Walks” story. Thought is would be fun to bring it back.</w:t>
       </w:r>
     </w:p>
   </w:footnote>
   <w:footnote w:id="27">
+    <w:p>
+      <w:pPr>
+        <w:pStyle w:val="FootnoteText"/>
+      </w:pPr>
+      <w:r>
+        <w:rPr>
+          <w:rStyle w:val="FootnoteReference"/>
+        </w:rPr>
+        <w:footnoteRef/>
+      </w:r>
+      <w:r>
+        <w:t xml:space="preserve"> And disturbing a bicycle user in anyway will likely get someone thrashed. Portlanders do not take kindly to folks messing with their favorite transportation. </w:t>
+      </w:r>
+    </w:p>
+  </w:footnote>
+  <w:footnote w:id="28">
+    <w:p>
+      <w:pPr>
+        <w:pStyle w:val="FootnoteText"/>
+      </w:pPr>
+      <w:r>
+        <w:rPr>
+          <w:rStyle w:val="FootnoteReference"/>
+        </w:rPr>
+        <w:footnoteRef/>
+      </w:r>
+      <w:r>
+        <w:t xml:space="preserve"> This idea of a Mi-go in a wheelchair first appears in </w:t>
+      </w:r>
+      <w:r>
+        <w:rPr>
+          <w:u w:val="single"/>
+        </w:rPr>
+        <w:t xml:space="preserve">Shadows of </w:t>
+      </w:r>
+      <w:proofErr w:type="spellStart"/>
+      <w:r>
+        <w:rPr>
+          <w:u w:val="single"/>
+        </w:rPr>
+        <w:t>Yog-Sothoth</w:t>
+      </w:r>
+      <w:proofErr w:type="spellEnd"/>
+      <w:r>
+        <w:t xml:space="preserve"> supplement in 1982 from Chaos, Inc. in the “Worm that Walks” story. Thought is would be fun to bring it back.</w:t>
+      </w:r>
+    </w:p>
+  </w:footnote>
+  <w:footnote w:id="29">
     <w:p>
       <w:pPr>
         <w:pStyle w:val="FootnoteText"/>
@@ -22167,7 +22489,7 @@
       <w:proofErr w:type="gramEnd"/>
     </w:p>
   </w:footnote>
-  <w:footnote w:id="28">
+  <w:footnote w:id="30">
     <w:p>
       <w:pPr>
         <w:pStyle w:val="FootnoteText"/>
@@ -22196,7 +22518,7 @@
       <w:proofErr w:type="gramEnd"/>
     </w:p>
   </w:footnote>
-  <w:footnote w:id="29">
+  <w:footnote w:id="31">
     <w:p>
       <w:pPr>
         <w:pStyle w:val="FootnoteText"/>
@@ -22225,7 +22547,7 @@
       <w:proofErr w:type="gramEnd"/>
     </w:p>
   </w:footnote>
-  <w:footnote w:id="30">
+  <w:footnote w:id="32">
     <w:p>
       <w:pPr>
         <w:pStyle w:val="FootnoteText"/>
@@ -22249,7 +22571,7 @@
       </w:r>
     </w:p>
   </w:footnote>
-  <w:footnote w:id="31">
+  <w:footnote w:id="33">
     <w:p>
       <w:pPr>
         <w:pStyle w:val="FootnoteText"/>
@@ -22276,7 +22598,7 @@
       </w:r>
     </w:p>
   </w:footnote>
-  <w:footnote w:id="32">
+  <w:footnote w:id="34">
     <w:p>
       <w:pPr>
         <w:pStyle w:val="FootnoteText"/>
@@ -23832,7 +24154,7 @@
 </file>
 
 <file path=customXml/itemProps1.xml><?xml version="1.0" encoding="utf-8"?>
-<ds:datastoreItem xmlns:ds="http://schemas.openxmlformats.org/officeDocument/2006/customXml" ds:itemID="{C54D88C9-C4BE-2C4E-AA6B-23715662100F}">
+<ds:datastoreItem xmlns:ds="http://schemas.openxmlformats.org/officeDocument/2006/customXml" ds:itemID="{E1FCF43E-CEC6-0947-9604-0CEDE14BEAA1}">
   <ds:schemaRefs>
     <ds:schemaRef ds:uri="http://schemas.openxmlformats.org/officeDocument/2006/bibliography"/>
   </ds:schemaRefs>

</xml_diff>

<commit_message>
Revised to page 20
</commit_message>
<xml_diff>
--- a/Portland at the End.docx
+++ b/Portland at the End.docx
@@ -5006,6 +5006,9 @@
       </w:r>
       <w:proofErr w:type="spellEnd"/>
       <w:r>
+        <w:t xml:space="preserve"> (instead of LGBT)</w:t>
+      </w:r>
+      <w:r>
         <w:t xml:space="preserve">. This group is known for throwing fun parties, protesting politely against anti-gay biases, and for having many old queens. J. Edgar Hoover is also a member. Both he and President Nixon are seen often together with </w:t>
       </w:r>
       <w:r>
@@ -5043,6 +5046,19 @@
       </w:r>
       <w:r>
         <w:t xml:space="preserve"> They are also a couple.</w:t>
+      </w:r>
+    </w:p>
+    <w:p>
+      <w:pPr>
+        <w:pStyle w:val="Heading2"/>
+      </w:pPr>
+      <w:r>
+        <w:t>Nixon and Hoover</w:t>
+      </w:r>
+    </w:p>
+    <w:p>
+      <w:r>
+        <w:t>President Nixon and Director Hoover are part of the story and so no specifications are given for them. The public will not recognize them in general—this is part of their magical powers. They will always escape being followed or attacked. They are primary parts of the story and means to move the story forward at certain parts.</w:t>
       </w:r>
     </w:p>
     <w:p>
@@ -5146,6 +5162,14 @@
       <w:r>
         <w:t xml:space="preserve"> In our spy campaign Richard Nixon is the leader of the free world against the Mythos. Again, The Keeper is invited to revise as he or she wishes.</w:t>
       </w:r>
+      <w:r>
+        <w:t xml:space="preserve"> </w:t>
+      </w:r>
+    </w:p>
+    <w:p>
+      <w:r>
+        <w:t>Note: This is a long speech. The Keeper may wish to print it out and share doing his or her best Nixon impersonation. Then let some of the players try it by reading the text out-loud doing their Nixon impersonation. This makes it more fun.</w:t>
+      </w:r>
     </w:p>
     <w:p>
       <w:r>
@@ -5236,13 +5260,49 @@
         <w:rPr>
           <w:i/>
         </w:rPr>
-        <w:t xml:space="preserve"> in multiple LBGT colors</w:t>
-      </w:r>
-      <w:r>
-        <w:rPr>
-          <w:i/>
-        </w:rPr>
-        <w:t xml:space="preserve">, shorts, and sandals. His cane is pink. </w:t>
+        <w:t xml:space="preserve"> in mu</w:t>
+      </w:r>
+      <w:r>
+        <w:rPr>
+          <w:i/>
+        </w:rPr>
+        <w:t>ltiple L</w:t>
+      </w:r>
+      <w:r>
+        <w:rPr>
+          <w:i/>
+        </w:rPr>
+        <w:t>G</w:t>
+      </w:r>
+      <w:r>
+        <w:rPr>
+          <w:i/>
+        </w:rPr>
+        <w:t>B</w:t>
+      </w:r>
+      <w:r>
+        <w:rPr>
+          <w:i/>
+        </w:rPr>
+        <w:t>T colors</w:t>
+      </w:r>
+      <w:r>
+        <w:rPr>
+          <w:i/>
+        </w:rPr>
+        <w:t xml:space="preserve">, shorts, and sandals. </w:t>
+      </w:r>
+      <w:r>
+        <w:rPr>
+          <w:i/>
+        </w:rPr>
+        <w:t xml:space="preserve">You notice that the t-shirt has LBGT letters on it, instead of LGBT. </w:t>
+      </w:r>
+      <w:r>
+        <w:rPr>
+          <w:i/>
+        </w:rPr>
+        <w:t xml:space="preserve">His cane is pink. </w:t>
       </w:r>
       <w:r>
         <w:rPr>
@@ -5983,7 +6043,19 @@
         <w:rPr>
           <w:i/>
         </w:rPr>
-        <w:t>. The building appears to be a rebuilt antique building from Portland’s past. The building showing that Portland has neither burned nor been destroyed by earthquake in it short history. The bright lights show all the art to its best ability, much of it paintings and all showing unusual realism. A flyer available on a table with herbal tea for visitors state’s Smith’s Art policy to show and sell art that is shows realism.</w:t>
+        <w:t>. The building appears to be a rebuilt antique building from Portland’s past. The building showing that Portland has neither burned nor been destroyed by earthquake in it short history</w:t>
+      </w:r>
+      <w:r>
+        <w:rPr>
+          <w:i/>
+        </w:rPr>
+        <w:t>—the building would easily fit a period movie</w:t>
+      </w:r>
+      <w:r>
+        <w:rPr>
+          <w:i/>
+        </w:rPr>
+        <w:t>. The bright lights show all the art to its best ability, much of it paintings and all showing unusual realism. A flyer available on a table with herbal tea for visitors state’s Smith’s Art policy to show and sell art that is shows realism.</w:t>
       </w:r>
     </w:p>
     <w:p>
@@ -6015,7 +6087,19 @@
         <w:rPr>
           <w:i/>
         </w:rPr>
-        <w:t xml:space="preserve">“Alfred built huge metal sculptures before switching to this small scale this year. The models show the normal and horror hidden in normal—again a stretch for my shop,” he continues to lecture. “One of Alfred’s first models that uses all of his powers at hiding we were lucky to have. ‘A Tree of Two Seasons’ looks like a boring tree model set in Portland, but the horror can be viewed from here in the so-called eyepiece,” he points at a circle cut into the side of the model. “‘The Fall of Troy,’ shows his first use of computer design to produce a unique piece and re-take on the reason Troy fall,” David pointing a large model. </w:t>
+        <w:t>“Alfred built huge metal sculptures before switching to this small scale this year. The models show the normal and horror hidden in normal—again a stretch for my shop,” he continues to lecture. “One of Alfred’s first models that uses all of his powers at hiding we were lucky to have. ‘A Tree of Two Seasons’ looks like a boring tree model set in Portland, but the horror can be viewed from here in the so-called eyepiece,” he points at a circle cut into the side of the model. “‘The Fall of Troy,’ shows his first use of computer design to produce a unique piece a</w:t>
+      </w:r>
+      <w:r>
+        <w:rPr>
+          <w:i/>
+        </w:rPr>
+        <w:t>nd re-take on the reason Troy fe</w:t>
+      </w:r>
+      <w:r>
+        <w:rPr>
+          <w:i/>
+        </w:rPr>
+        <w:t xml:space="preserve">ll,” David pointing a large model. </w:t>
       </w:r>
       <w:r>
         <w:rPr>
@@ -6031,10 +6115,28 @@
     </w:p>
     <w:p>
       <w:r>
-        <w:t xml:space="preserve">David Smith is a model businessman and selects art that is sells. His late brother, died in a car accident years ago, left him the shop and everything. David was running his own computer business at the time, </w:t>
-      </w:r>
-      <w:r>
-        <w:t>but liked the appeal of art. He barely knew Alfred but like his art and some of the notoriety it created for his shop. David likes to stay with artists whose are is easy to understand and thus easy to sell. David has sold much of Alfred’s earlier pieces. His last pieces are large and harder to place. David will use the money to pay-off the rest of Alfred’s bills as David was appointed the executor of Alfred’s estate. He emptied Alfred’s apartment and has a few boxes of papers and materials.</w:t>
+        <w:t xml:space="preserve">David Smith is a model businessman and selects art that is sells. His late brother, </w:t>
+      </w:r>
+      <w:r>
+        <w:t>killed</w:t>
+      </w:r>
+      <w:r>
+        <w:t xml:space="preserve"> in a car accident years ago, left him the shop and everything. David was running his own computer business at the time, </w:t>
+      </w:r>
+      <w:r>
+        <w:t>but liked the appeal of art</w:t>
+      </w:r>
+      <w:r>
+        <w:t xml:space="preserve"> so he closed his other business and became an art dealer</w:t>
+      </w:r>
+      <w:r>
+        <w:t>. He barely knew Alfred but like</w:t>
+      </w:r>
+      <w:r>
+        <w:t>d</w:t>
+      </w:r>
+      <w:r>
+        <w:t xml:space="preserve"> his art and some of the notoriety it created for his shop. David likes to stay with artists whose are is easy to understand and thus easy to sell. David has sold much of Alfred’s earlier pieces. His last pieces are large and harder to place. David will use the money to pay-off the rest of Alfred’s bills as David was appointed the executor of Alfred’s estate. He emptied Alfred’s apartment and has a few boxes of papers and materials.</w:t>
       </w:r>
     </w:p>
     <w:p>
@@ -21450,7 +21552,7 @@
         <w:rFonts w:ascii="Cracked" w:hAnsi="Cracked"/>
         <w:noProof/>
       </w:rPr>
-      <w:t>18</w:t>
+      <w:t>20</w:t>
     </w:r>
     <w:r>
       <w:rPr>
@@ -21513,7 +21615,7 @@
         <w:rFonts w:ascii="Cracked" w:hAnsi="Cracked"/>
         <w:noProof/>
       </w:rPr>
-      <w:t>17</w:t>
+      <w:t>21</w:t>
     </w:r>
     <w:r>
       <w:rPr>
@@ -22013,16 +22115,8 @@
           <w:rPr>
             <w:rStyle w:val="Hyperlink"/>
           </w:rPr>
-          <w:t>http://en.wikipedia.org/wiki/Cascadia_(</w:t>
+          <w:t>http://en.wikipedia.org/wiki/Cascadia_(independence_movement</w:t>
         </w:r>
-        <w:proofErr w:type="spellStart"/>
-        <w:r>
-          <w:rPr>
-            <w:rStyle w:val="Hyperlink"/>
-          </w:rPr>
-          <w:t>independence_movement</w:t>
-        </w:r>
-        <w:proofErr w:type="spellEnd"/>
       </w:hyperlink>
       <w:r>
         <w:t>)</w:t>
@@ -22134,16 +22228,8 @@
           <w:rPr>
             <w:rStyle w:val="Hyperlink"/>
           </w:rPr>
-          <w:t>http://</w:t>
+          <w:t>http://en.wikipedia.org/wiki/File:Richard_Nixon.jpg</w:t>
         </w:r>
-        <w:proofErr w:type="spellStart"/>
-        <w:r>
-          <w:rPr>
-            <w:rStyle w:val="Hyperlink"/>
-          </w:rPr>
-          <w:t>en.wikipedia.org/wiki/File:Richard_Nixon.jpg</w:t>
-        </w:r>
-        <w:proofErr w:type="spellEnd"/>
       </w:hyperlink>
       <w:proofErr w:type="gramStart"/>
       <w:r>
@@ -22171,16 +22257,8 @@
           <w:rPr>
             <w:rStyle w:val="Hyperlink"/>
           </w:rPr>
-          <w:t>http://</w:t>
+          <w:t>http://en.wikipedia.org/wiki/File:Portlandia_sculpture.jpg</w:t>
         </w:r>
-        <w:proofErr w:type="spellStart"/>
-        <w:r>
-          <w:rPr>
-            <w:rStyle w:val="Hyperlink"/>
-          </w:rPr>
-          <w:t>en.wikipedia.org/wiki/File:Portlandia_sculpture.jpg</w:t>
-        </w:r>
-        <w:proofErr w:type="spellEnd"/>
       </w:hyperlink>
       <w:proofErr w:type="gramStart"/>
       <w:r>
@@ -24154,7 +24232,7 @@
 </file>
 
 <file path=customXml/itemProps1.xml><?xml version="1.0" encoding="utf-8"?>
-<ds:datastoreItem xmlns:ds="http://schemas.openxmlformats.org/officeDocument/2006/customXml" ds:itemID="{E1FCF43E-CEC6-0947-9604-0CEDE14BEAA1}">
+<ds:datastoreItem xmlns:ds="http://schemas.openxmlformats.org/officeDocument/2006/customXml" ds:itemID="{A8B3E12F-72AC-C240-8223-DB1C79FE39E0}">
   <ds:schemaRefs>
     <ds:schemaRef ds:uri="http://schemas.openxmlformats.org/officeDocument/2006/bibliography"/>
   </ds:schemaRefs>

</xml_diff>